<commit_message>
first pass with Marcus in Dublin (comments and recommendation in Blue)
git-svn-id: https://svnserv.csiro.au/svn/ext/GeoSciML@5201 910a3654-de2c-0410-bd95-d62e98ccebcd
</commit_message>
<xml_diff>
--- a/trunk/Documents/OGC Specification/issues_dublin.docx
+++ b/trunk/Documents/OGC Specification/issues_dublin.docx
@@ -40,7 +40,10 @@
       </w:r>
       <w:proofErr w:type="spellStart"/>
       <w:r>
-        <w:t>GeoSciML</w:t>
+        <w:t>Ge</w:t>
+      </w:r>
+      <w:r>
+        <w:t>oSciML</w:t>
       </w:r>
       <w:proofErr w:type="spellEnd"/>
       <w:r>
@@ -48,6 +51,146 @@
       </w:r>
     </w:p>
     <w:p>
+      <w:pPr>
+        <w:rPr>
+          <w:color w:val="4F81BD" w:themeColor="accent1"/>
+        </w:rPr>
+      </w:pPr>
+      <w:r>
+        <w:rPr>
+          <w:color w:val="4F81BD" w:themeColor="accent1"/>
+        </w:rPr>
+        <w:t>Recommend that we move Linked Open Data into its own Requirement class that mi</w:t>
+      </w:r>
+      <w:r>
+        <w:rPr>
+          <w:color w:val="4F81BD" w:themeColor="accent1"/>
+        </w:rPr>
+        <w:t>ght or might not be implemented</w:t>
+      </w:r>
+    </w:p>
+    <w:p>
+      <w:pPr>
+        <w:rPr>
+          <w:color w:val="4F81BD" w:themeColor="accent1"/>
+        </w:rPr>
+      </w:pPr>
+      <w:r>
+        <w:rPr>
+          <w:color w:val="4F81BD" w:themeColor="accent1"/>
+        </w:rPr>
+        <w:t>Portrayal</w:t>
+      </w:r>
+    </w:p>
+    <w:p>
+      <w:pPr>
+        <w:pStyle w:val="ListParagraph"/>
+        <w:numPr>
+          <w:ilvl w:val="0"/>
+          <w:numId w:val="3"/>
+        </w:numPr>
+        <w:rPr>
+          <w:color w:val="4F81BD" w:themeColor="accent1"/>
+        </w:rPr>
+      </w:pPr>
+      <w:r>
+        <w:rPr>
+          <w:color w:val="4F81BD" w:themeColor="accent1"/>
+        </w:rPr>
+        <w:t>Identifier : recommendation URI</w:t>
+      </w:r>
+    </w:p>
+    <w:p>
+      <w:pPr>
+        <w:pStyle w:val="ListParagraph"/>
+        <w:numPr>
+          <w:ilvl w:val="0"/>
+          <w:numId w:val="3"/>
+        </w:numPr>
+        <w:rPr>
+          <w:color w:val="4F81BD" w:themeColor="accent1"/>
+        </w:rPr>
+      </w:pPr>
+      <w:r>
+        <w:rPr>
+          <w:color w:val="4F81BD" w:themeColor="accent1"/>
+        </w:rPr>
+        <w:t xml:space="preserve">Vocabulary </w:t>
+      </w:r>
+      <w:r>
+        <w:rPr>
+          <w:color w:val="4F81BD" w:themeColor="accent1"/>
+        </w:rPr>
+        <w:t>(_</w:t>
+      </w:r>
+      <w:proofErr w:type="spellStart"/>
+      <w:r>
+        <w:rPr>
+          <w:color w:val="4F81BD" w:themeColor="accent1"/>
+        </w:rPr>
+        <w:t>uri</w:t>
+      </w:r>
+      <w:proofErr w:type="spellEnd"/>
+      <w:r>
+        <w:rPr>
+          <w:color w:val="4F81BD" w:themeColor="accent1"/>
+        </w:rPr>
+        <w:t>) :  mandatory (or nil) , should resolve (</w:t>
+      </w:r>
+      <w:proofErr w:type="spellStart"/>
+      <w:r>
+        <w:rPr>
+          <w:color w:val="4F81BD" w:themeColor="accent1"/>
+        </w:rPr>
+        <w:t>eg</w:t>
+      </w:r>
+      <w:proofErr w:type="spellEnd"/>
+      <w:r>
+        <w:rPr>
+          <w:color w:val="4F81BD" w:themeColor="accent1"/>
+        </w:rPr>
+        <w:t>: HTML)</w:t>
+      </w:r>
+    </w:p>
+    <w:p>
+      <w:pPr>
+        <w:pStyle w:val="ListParagraph"/>
+        <w:numPr>
+          <w:ilvl w:val="0"/>
+          <w:numId w:val="3"/>
+        </w:numPr>
+        <w:rPr>
+          <w:color w:val="4F81BD" w:themeColor="accent1"/>
+        </w:rPr>
+      </w:pPr>
+      <w:proofErr w:type="spellStart"/>
+      <w:r>
+        <w:rPr>
+          <w:color w:val="4F81BD" w:themeColor="accent1"/>
+        </w:rPr>
+        <w:t>Specification</w:t>
+      </w:r>
+      <w:r>
+        <w:rPr>
+          <w:color w:val="4F81BD" w:themeColor="accent1"/>
+        </w:rPr>
+        <w:t>_uri</w:t>
+      </w:r>
+      <w:proofErr w:type="spellEnd"/>
+      <w:r>
+        <w:rPr>
+          <w:color w:val="4F81BD" w:themeColor="accent1"/>
+        </w:rPr>
+        <w:t xml:space="preserve"> : optional</w:t>
+      </w:r>
+      <w:r>
+        <w:rPr>
+          <w:color w:val="4F81BD" w:themeColor="accent1"/>
+        </w:rPr>
+        <w:t xml:space="preserve"> , should resolve</w:t>
+      </w:r>
+    </w:p>
+    <w:p>
       <w:r>
         <w:t>8.2.8 Identifier</w:t>
       </w:r>
@@ -57,33 +200,15 @@
         <w:pStyle w:val="CommentText"/>
       </w:pPr>
       <w:r>
-        <w:t>Should it be a requirement that URI point to an XML representation</w:t>
-      </w:r>
-      <w:r>
-        <w:t xml:space="preserve"> (or a XML be one of the mandatory representation</w:t>
-      </w:r>
-      <w:proofErr w:type="gramStart"/>
-      <w:r>
-        <w:t>)</w:t>
-      </w:r>
-      <w:r>
-        <w:t xml:space="preserve"> ?</w:t>
-      </w:r>
-      <w:proofErr w:type="gramEnd"/>
-      <w:r>
-        <w:t xml:space="preserve">  WFS has this requirement (GML</w:t>
-      </w:r>
-      <w:r>
-        <w:t xml:space="preserve"> is a</w:t>
-      </w:r>
-      <w:r>
-        <w:t xml:space="preserve"> mandatory</w:t>
-      </w:r>
-      <w:r>
-        <w:t xml:space="preserve"> format</w:t>
-      </w:r>
-      <w:r>
-        <w:t xml:space="preserve">), but some groups try to have this rule removed. </w:t>
+        <w:t>Should it be a requirement that URI point to an XML representation (or a XML be one of the mandatory representation</w:t>
+      </w:r>
+      <w:proofErr w:type="gramStart"/>
+      <w:r>
+        <w:t>) ?</w:t>
+      </w:r>
+      <w:proofErr w:type="gramEnd"/>
+      <w:r>
+        <w:t xml:space="preserve">  WFS has this requirement (GML is a mandatory format), but some groups try to have this rule removed. </w:t>
       </w:r>
       <w:r>
         <w:t xml:space="preserve">  ESRI REST essentially works in </w:t>
@@ -108,7 +233,16 @@
     <w:p>
       <w:pPr>
         <w:pStyle w:val="CommentText"/>
-      </w:pPr>
+        <w:rPr>
+          <w:color w:val="4F81BD" w:themeColor="accent1"/>
+        </w:rPr>
+      </w:pPr>
+      <w:r>
+        <w:rPr>
+          <w:color w:val="4F81BD" w:themeColor="accent1"/>
+        </w:rPr>
+        <w:t>See above</w:t>
+      </w:r>
     </w:p>
     <w:p>
       <w:pPr>
@@ -147,7 +281,33 @@
         <w:pStyle w:val="CommentText"/>
       </w:pPr>
       <w:r>
-        <w:t>This comes from the scope note and I don’t understand what “robust services” are.</w:t>
+        <w:t xml:space="preserve">This comes from the scope note and I don’t understand what “robust services” </w:t>
+      </w:r>
+      <w:r>
+        <w:t xml:space="preserve">and “well-structured” </w:t>
+      </w:r>
+      <w:r>
+        <w:t>are.</w:t>
+      </w:r>
+    </w:p>
+    <w:p>
+      <w:pPr>
+        <w:pStyle w:val="CommentText"/>
+        <w:rPr>
+          <w:color w:val="4F81BD" w:themeColor="accent1"/>
+        </w:rPr>
+      </w:pPr>
+      <w:r>
+        <w:rPr>
+          <w:color w:val="4F81BD" w:themeColor="accent1"/>
+        </w:rPr>
+        <w:t>Rephrase and turn into recommendation</w:t>
+      </w:r>
+      <w:r>
+        <w:rPr>
+          <w:color w:val="4F81BD" w:themeColor="accent1"/>
+        </w:rPr>
+        <w:t>.</w:t>
       </w:r>
     </w:p>
     <w:p>
@@ -217,6 +377,15 @@
         <w:t>dataset ?</w:t>
       </w:r>
       <w:proofErr w:type="gramEnd"/>
+      <w:r>
+        <w:t xml:space="preserve"> </w:t>
+      </w:r>
+      <w:r>
+        <w:rPr>
+          <w:color w:val="4F81BD" w:themeColor="accent1"/>
+        </w:rPr>
+        <w:t>yes</w:t>
+      </w:r>
     </w:p>
     <w:p>
       <w:pPr>
@@ -226,51 +395,47 @@
           <w:numId w:val="1"/>
         </w:numPr>
         <w:spacing w:after="0"/>
-      </w:pPr>
-      <w:r>
-        <w:t>Must it be a HTTP URI</w:t>
+        <w:rPr>
+          <w:color w:val="4F81BD" w:themeColor="accent1"/>
+        </w:rPr>
+      </w:pPr>
+      <w:r>
+        <w:rPr>
+          <w:color w:val="4F81BD" w:themeColor="accent1"/>
+        </w:rPr>
+        <w:t>Could be a URI, but does have t</w:t>
+      </w:r>
+      <w:r>
+        <w:rPr>
+          <w:color w:val="4F81BD" w:themeColor="accent1"/>
+        </w:rPr>
+        <w:t>o.</w:t>
       </w:r>
     </w:p>
     <w:p>
       <w:pPr>
         <w:pStyle w:val="CommentText"/>
-        <w:numPr>
-          <w:ilvl w:val="1"/>
-          <w:numId w:val="1"/>
-        </w:numPr>
-        <w:spacing w:after="0"/>
-      </w:pPr>
-      <w:r>
-        <w:t xml:space="preserve">If it’s a URI, </w:t>
-      </w:r>
-      <w:r>
-        <w:t xml:space="preserve">Must it resolve to a representation of the </w:t>
-      </w:r>
-      <w:proofErr w:type="spellStart"/>
-      <w:r>
-        <w:t>MappedFeature</w:t>
-      </w:r>
-      <w:proofErr w:type="spellEnd"/>
-      <w:r>
-        <w:t xml:space="preserve"> </w:t>
-      </w:r>
+      </w:pPr>
     </w:p>
     <w:p>
       <w:pPr>
         <w:pStyle w:val="CommentText"/>
       </w:pPr>
+      <w:proofErr w:type="spellStart"/>
+      <w:r>
+        <w:t>Ie</w:t>
+      </w:r>
+      <w:proofErr w:type="spellEnd"/>
+      <w:r>
+        <w:t xml:space="preserve">: URI not mandatory -&gt; any structure </w:t>
+      </w:r>
     </w:p>
     <w:p>
       <w:pPr>
         <w:pStyle w:val="CommentText"/>
       </w:pPr>
-      <w:proofErr w:type="spellStart"/>
-      <w:r>
-        <w:t>Ie</w:t>
-      </w:r>
-      <w:proofErr w:type="spellEnd"/>
-      <w:r>
-        <w:t xml:space="preserve">: URI not mandatory -&gt; any structure </w:t>
+      <w:r>
+        <w:t>Versus</w:t>
       </w:r>
     </w:p>
     <w:p>
@@ -278,53 +443,56 @@
         <w:pStyle w:val="CommentText"/>
       </w:pPr>
       <w:r>
-        <w:t>Versus</w:t>
+        <w:t>URI mandatory (as a syntax), but might or might not resolve.</w:t>
       </w:r>
     </w:p>
     <w:p>
       <w:pPr>
         <w:pStyle w:val="CommentText"/>
       </w:pPr>
-      <w:r>
-        <w:t>URI mandatory (as a syntax), but might or might not resolve.</w:t>
-      </w:r>
+      <w:proofErr w:type="gramStart"/>
+      <w:r>
+        <w:t>Larger discussion, Why URI mandatory then.</w:t>
+      </w:r>
+      <w:proofErr w:type="gramEnd"/>
     </w:p>
     <w:p>
       <w:pPr>
         <w:pStyle w:val="CommentText"/>
       </w:pPr>
-      <w:proofErr w:type="gramStart"/>
-      <w:r>
-        <w:t>Larger discussion, Why URI mandatory then.</w:t>
-      </w:r>
-      <w:proofErr w:type="gramEnd"/>
+      <w:r>
+        <w:lastRenderedPageBreak/>
+        <w:t xml:space="preserve">Even Larger discussion, why </w:t>
+      </w:r>
+      <w:proofErr w:type="spellStart"/>
+      <w:r>
+        <w:t>specification_uri</w:t>
+      </w:r>
+      <w:proofErr w:type="spellEnd"/>
+      <w:r>
+        <w:t xml:space="preserve"> for provider who don’t have complex </w:t>
+      </w:r>
+      <w:proofErr w:type="gramStart"/>
+      <w:r>
+        <w:t>GSML ?</w:t>
+      </w:r>
+      <w:proofErr w:type="gramEnd"/>
+      <w:r>
+        <w:t xml:space="preserve"> Meant to be a global identifier for the </w:t>
+      </w:r>
+      <w:proofErr w:type="spellStart"/>
+      <w:r>
+        <w:t>GeologicFeature</w:t>
+      </w:r>
+      <w:proofErr w:type="spellEnd"/>
     </w:p>
     <w:p>
       <w:pPr>
         <w:pStyle w:val="CommentText"/>
       </w:pPr>
-      <w:r>
-        <w:t xml:space="preserve">Even Larger discussion, why </w:t>
-      </w:r>
-      <w:proofErr w:type="spellStart"/>
-      <w:r>
-        <w:t>specification_uri</w:t>
-      </w:r>
-      <w:proofErr w:type="spellEnd"/>
-      <w:r>
-        <w:t xml:space="preserve"> for provider who don’t have complex </w:t>
-      </w:r>
-      <w:proofErr w:type="gramStart"/>
-      <w:r>
-        <w:t>GSML ?</w:t>
-      </w:r>
-      <w:proofErr w:type="gramEnd"/>
-      <w:r>
-        <w:t xml:space="preserve"> Meant to be a global identifier for the </w:t>
-      </w:r>
-      <w:proofErr w:type="spellStart"/>
-      <w:r>
-        <w:t>GeologicFeature</w:t>
+      <w:proofErr w:type="spellStart"/>
+      <w:r>
+        <w:t>Nillable</w:t>
       </w:r>
       <w:proofErr w:type="spellEnd"/>
     </w:p>
@@ -332,42 +500,64 @@
       <w:pPr>
         <w:pStyle w:val="CommentText"/>
       </w:pPr>
-      <w:proofErr w:type="spellStart"/>
-      <w:r>
-        <w:t>Nillable</w:t>
-      </w:r>
-      <w:proofErr w:type="spellEnd"/>
+      <w:r>
+        <w:t xml:space="preserve">We still have several clauses that mention that a </w:t>
+      </w:r>
+      <w:proofErr w:type="spellStart"/>
+      <w:r>
+        <w:t>nilReason</w:t>
+      </w:r>
+      <w:proofErr w:type="spellEnd"/>
+      <w:r>
+        <w:t xml:space="preserve"> should be </w:t>
+      </w:r>
+      <w:proofErr w:type="gramStart"/>
+      <w:r>
+        <w:t>provided ,</w:t>
+      </w:r>
+      <w:proofErr w:type="gramEnd"/>
+      <w:r>
+        <w:t xml:space="preserve"> but it’s not consistent.  Not sure it’s GML SF-0 valid and if this is doable in, say, </w:t>
+      </w:r>
+      <w:proofErr w:type="spellStart"/>
+      <w:r>
+        <w:t>MapServer</w:t>
+      </w:r>
+      <w:proofErr w:type="spellEnd"/>
+      <w:r>
+        <w:t xml:space="preserve">.  </w:t>
+      </w:r>
     </w:p>
     <w:p>
       <w:pPr>
         <w:pStyle w:val="CommentText"/>
-      </w:pPr>
-      <w:r>
-        <w:t xml:space="preserve">We still have several clauses that mention that a </w:t>
-      </w:r>
-      <w:proofErr w:type="spellStart"/>
-      <w:r>
-        <w:t>nilReason</w:t>
-      </w:r>
-      <w:proofErr w:type="spellEnd"/>
-      <w:r>
-        <w:t xml:space="preserve"> should be </w:t>
-      </w:r>
-      <w:proofErr w:type="gramStart"/>
-      <w:r>
-        <w:t>provided ,</w:t>
-      </w:r>
-      <w:proofErr w:type="gramEnd"/>
-      <w:r>
-        <w:t xml:space="preserve"> but it’s not consistent.  Not sure it’s GML SF-0 valid and if this is doable in, say, </w:t>
-      </w:r>
-      <w:proofErr w:type="spellStart"/>
-      <w:r>
-        <w:t>MapServer</w:t>
-      </w:r>
-      <w:proofErr w:type="spellEnd"/>
-      <w:r>
-        <w:t xml:space="preserve">.  </w:t>
+        <w:rPr>
+          <w:color w:val="4F81BD" w:themeColor="accent1"/>
+        </w:rPr>
+      </w:pPr>
+      <w:r>
+        <w:rPr>
+          <w:color w:val="4F81BD" w:themeColor="accent1"/>
+        </w:rPr>
+        <w:t>We jus</w:t>
+      </w:r>
+      <w:r>
+        <w:rPr>
+          <w:color w:val="4F81BD" w:themeColor="accent1"/>
+        </w:rPr>
+        <w:t>t don’t understand this clause (</w:t>
+      </w:r>
+      <w:r>
+        <w:rPr>
+          <w:color w:val="4F81BD" w:themeColor="accent1"/>
+        </w:rPr>
+        <w:t>8.4.3.1 Null values</w:t>
+      </w:r>
+      <w:r>
+        <w:rPr>
+          <w:color w:val="4F81BD" w:themeColor="accent1"/>
+        </w:rPr>
+        <w:t xml:space="preserve"> in GML SF-0)</w:t>
       </w:r>
     </w:p>
     <w:p>
@@ -405,9 +595,22 @@
     <w:p>
       <w:pPr>
         <w:pStyle w:val="CommentText"/>
-      </w:pPr>
-      <w:r>
-        <w:lastRenderedPageBreak/>
+        <w:rPr>
+          <w:color w:val="4F81BD" w:themeColor="accent1"/>
+        </w:rPr>
+      </w:pPr>
+      <w:r>
+        <w:rPr>
+          <w:color w:val="4F81BD" w:themeColor="accent1"/>
+        </w:rPr>
+        <w:t>Ok, it’s a quantity in a string representation.</w:t>
+      </w:r>
+    </w:p>
+    <w:p>
+      <w:pPr>
+        <w:pStyle w:val="CommentText"/>
+      </w:pPr>
+      <w:r>
         <w:t>8.3.9.9</w:t>
       </w:r>
       <w:r>
@@ -447,6 +650,14 @@
         <w:t>observedValueUom</w:t>
       </w:r>
       <w:proofErr w:type="spellEnd"/>
+      <w:r>
+        <w:rPr>
+          <w:rFonts w:cs="Arial"/>
+          <w:i/>
+          <w:color w:val="FF0000"/>
+        </w:rPr>
+        <w:t xml:space="preserve">  </w:t>
+      </w:r>
     </w:p>
     <w:p>
       <w:pPr>
@@ -509,29 +720,45 @@
           <w:rFonts w:cs="Arial"/>
           <w:color w:val="000000"/>
         </w:rPr>
-        <w:t xml:space="preserve">”. </w:t>
+        <w:t>”</w:t>
+      </w:r>
+      <w:r>
+        <w:rPr>
+          <w:rFonts w:cs="Arial"/>
+          <w:color w:val="4F81BD" w:themeColor="accent1"/>
+        </w:rPr>
+        <w:t xml:space="preserve"> </w:t>
+      </w:r>
+      <w:proofErr w:type="gramStart"/>
+      <w:r>
+        <w:rPr>
+          <w:rFonts w:cs="Arial"/>
+          <w:color w:val="4F81BD" w:themeColor="accent1"/>
+        </w:rPr>
+        <w:t>Must be Ollie</w:t>
       </w:r>
       <w:r>
         <w:rPr>
           <w:rFonts w:cs="Arial"/>
           <w:color w:val="000000"/>
         </w:rPr>
-        <w:t xml:space="preserve">I don’t think </w:t>
-      </w:r>
-      <w:proofErr w:type="gramStart"/>
+        <w:t>.</w:t>
+      </w:r>
+      <w:proofErr w:type="gramEnd"/>
       <w:r>
         <w:rPr>
           <w:rFonts w:cs="Arial"/>
           <w:color w:val="000000"/>
         </w:rPr>
-        <w:t xml:space="preserve">it’s </w:t>
-      </w:r>
+        <w:t xml:space="preserve"> I don’t think </w:t>
+      </w:r>
+      <w:proofErr w:type="gramStart"/>
       <w:r>
         <w:rPr>
           <w:rFonts w:cs="Arial"/>
           <w:color w:val="000000"/>
         </w:rPr>
-        <w:t xml:space="preserve"> SF</w:t>
+        <w:t>it’s  SF</w:t>
       </w:r>
       <w:proofErr w:type="gramEnd"/>
       <w:r>
@@ -541,36 +768,89 @@
         </w:rPr>
         <w:t>-0.</w:t>
       </w:r>
-    </w:p>
-    <w:p>
-      <w:pPr>
+      <w:r>
         <w:rPr>
           <w:rFonts w:cs="Arial"/>
           <w:color w:val="000000"/>
         </w:rPr>
-      </w:pPr>
-    </w:p>
-    <w:p>
-      <w:pPr>
+        <w:t xml:space="preserve">  </w:t>
+      </w:r>
+      <w:r>
+        <w:rPr>
+          <w:rFonts w:cs="Arial"/>
+          <w:color w:val="4F81BD" w:themeColor="accent1"/>
+        </w:rPr>
+        <w:t>Ok</w:t>
+      </w:r>
+      <w:proofErr w:type="gramStart"/>
+      <w:r>
+        <w:rPr>
+          <w:rFonts w:cs="Arial"/>
+          <w:color w:val="4F81BD" w:themeColor="accent1"/>
+        </w:rPr>
+        <w:t>..</w:t>
+      </w:r>
+      <w:proofErr w:type="gramEnd"/>
+      <w:r>
+        <w:rPr>
+          <w:rFonts w:cs="Arial"/>
+          <w:color w:val="4F81BD" w:themeColor="accent1"/>
+        </w:rPr>
+        <w:t xml:space="preserve"> </w:t>
+      </w:r>
+      <w:proofErr w:type="gramStart"/>
+      <w:r>
+        <w:rPr>
+          <w:rFonts w:cs="Arial"/>
+          <w:color w:val="4F81BD" w:themeColor="accent1"/>
+        </w:rPr>
+        <w:t>fixed</w:t>
+      </w:r>
+      <w:proofErr w:type="gramEnd"/>
+      <w:r>
+        <w:rPr>
+          <w:rFonts w:cs="Arial"/>
+          <w:color w:val="4F81BD" w:themeColor="accent1"/>
+        </w:rPr>
+        <w:t>. It was just a comment</w:t>
+      </w:r>
+      <w:r>
         <w:rPr>
           <w:rFonts w:cs="Arial"/>
           <w:color w:val="000000"/>
         </w:rPr>
-      </w:pPr>
-      <w:r>
+        <w:t>.</w:t>
+      </w:r>
+    </w:p>
+    <w:p>
+      <w:pPr>
         <w:rPr>
           <w:rFonts w:cs="Arial"/>
           <w:color w:val="000000"/>
         </w:rPr>
-        <w:t xml:space="preserve">8.4.1.1.1 </w:t>
-      </w:r>
-      <w:proofErr w:type="spellStart"/>
-      <w:proofErr w:type="gramStart"/>
-      <w:r>
+      </w:pPr>
+    </w:p>
+    <w:p>
+      <w:pPr>
         <w:rPr>
           <w:rFonts w:cs="Arial"/>
           <w:color w:val="000000"/>
         </w:rPr>
+      </w:pPr>
+      <w:r>
+        <w:rPr>
+          <w:rFonts w:cs="Arial"/>
+          <w:color w:val="000000"/>
+        </w:rPr>
+        <w:t xml:space="preserve">8.4.1.1.1 </w:t>
+      </w:r>
+      <w:proofErr w:type="spellStart"/>
+      <w:proofErr w:type="gramStart"/>
+      <w:r>
+        <w:rPr>
+          <w:rFonts w:cs="Arial"/>
+          <w:color w:val="000000"/>
+        </w:rPr>
         <w:t>observationMethod</w:t>
       </w:r>
       <w:proofErr w:type="spellEnd"/>
@@ -639,10 +919,21 @@
     </w:p>
     <w:p>
       <w:pPr>
-        <w:rPr>
-          <w:i/>
-        </w:rPr>
-      </w:pPr>
+        <w:tabs>
+          <w:tab w:val="left" w:pos="5793"/>
+        </w:tabs>
+        <w:rPr>
+          <w:i/>
+          <w:color w:val="4F81BD" w:themeColor="accent1"/>
+        </w:rPr>
+      </w:pPr>
+      <w:r>
+        <w:rPr>
+          <w:i/>
+          <w:color w:val="4F81BD" w:themeColor="accent1"/>
+        </w:rPr>
+        <w:t>Just delete</w:t>
+      </w:r>
     </w:p>
     <w:p>
       <w:r>
@@ -730,7 +1021,11 @@
       </w:r>
       <w:proofErr w:type="spellEnd"/>
       <w:r>
-        <w:t xml:space="preserve"> is a “Type”, which has an identity, and therefore can be pointed to.  Since </w:t>
+        <w:t xml:space="preserve"> is a “Type”, which has an identity, and therefore can be </w:t>
+      </w:r>
+      <w:r>
+        <w:lastRenderedPageBreak/>
+        <w:t xml:space="preserve">pointed to.  Since </w:t>
       </w:r>
       <w:proofErr w:type="spellStart"/>
       <w:r>
@@ -836,34 +1131,287 @@
         <w:t xml:space="preserve"> to one.</w:t>
       </w:r>
     </w:p>
+    <w:p>
+      <w:pPr>
+        <w:rPr>
+          <w:color w:val="4F81BD" w:themeColor="accent1"/>
+        </w:rPr>
+      </w:pPr>
+      <w:r>
+        <w:rPr>
+          <w:color w:val="4F81BD" w:themeColor="accent1"/>
+        </w:rPr>
+        <w:t>At the end of the day you can’t prevent people putting garbage in their datasets.</w:t>
+      </w:r>
+    </w:p>
+    <w:p>
+      <w:r>
+        <w:t>p. 82, top</w:t>
+      </w:r>
+      <w:r>
+        <w:t xml:space="preserve"> </w:t>
+      </w:r>
+    </w:p>
+    <w:p>
+      <w:pPr>
+        <w:spacing w:after="0"/>
+        <w:rPr>
+          <w:i/>
+          <w:color w:val="FF0000"/>
+        </w:rPr>
+      </w:pPr>
+      <w:r>
+        <w:rPr>
+          <w:i/>
+          <w:color w:val="FF0000"/>
+        </w:rPr>
+        <w:t>•</w:t>
+      </w:r>
+      <w:r>
+        <w:rPr>
+          <w:i/>
+          <w:color w:val="FF0000"/>
+        </w:rPr>
+        <w:tab/>
+      </w:r>
+      <w:proofErr w:type="gramStart"/>
+      <w:r>
+        <w:rPr>
+          <w:i/>
+          <w:color w:val="FF0000"/>
+        </w:rPr>
+        <w:t>the</w:t>
+      </w:r>
+      <w:proofErr w:type="gramEnd"/>
+      <w:r>
+        <w:rPr>
+          <w:i/>
+          <w:color w:val="FF0000"/>
+        </w:rPr>
+        <w:t xml:space="preserve"> specific bounded occurrence, such as an outcrop or map polygon</w:t>
+      </w:r>
+    </w:p>
+    <w:p>
+      <w:pPr>
+        <w:spacing w:after="0"/>
+        <w:rPr>
+          <w:i/>
+          <w:color w:val="FF0000"/>
+        </w:rPr>
+      </w:pPr>
+      <w:r>
+        <w:rPr>
+          <w:i/>
+          <w:color w:val="FF0000"/>
+        </w:rPr>
+        <w:t>•</w:t>
+      </w:r>
+      <w:r>
+        <w:rPr>
+          <w:i/>
+          <w:color w:val="FF0000"/>
+        </w:rPr>
+        <w:tab/>
+      </w:r>
+      <w:proofErr w:type="gramStart"/>
+      <w:r>
+        <w:rPr>
+          <w:i/>
+          <w:color w:val="FF0000"/>
+        </w:rPr>
+        <w:t>the</w:t>
+      </w:r>
+      <w:proofErr w:type="gramEnd"/>
+      <w:r>
+        <w:rPr>
+          <w:i/>
+          <w:color w:val="FF0000"/>
+        </w:rPr>
+        <w:t xml:space="preserve"> association with a Geologic Feature (legend item) provides specification of all the other descriptors</w:t>
+      </w:r>
+    </w:p>
+    <w:p>
+      <w:pPr>
+        <w:spacing w:after="0"/>
+        <w:rPr>
+          <w:i/>
+          <w:color w:val="FF0000"/>
+        </w:rPr>
+      </w:pPr>
+      <w:r>
+        <w:rPr>
+          <w:i/>
+          <w:color w:val="FF0000"/>
+        </w:rPr>
+        <w:t>•</w:t>
+      </w:r>
+      <w:r>
+        <w:rPr>
+          <w:i/>
+          <w:color w:val="FF0000"/>
+        </w:rPr>
+        <w:tab/>
+      </w:r>
+      <w:proofErr w:type="gramStart"/>
+      <w:r>
+        <w:rPr>
+          <w:i/>
+          <w:color w:val="FF0000"/>
+        </w:rPr>
+        <w:t>the</w:t>
+      </w:r>
+      <w:proofErr w:type="gramEnd"/>
+      <w:r>
+        <w:rPr>
+          <w:i/>
+          <w:color w:val="FF0000"/>
+        </w:rPr>
+        <w:t xml:space="preserve"> association with a Sampling Feature provides the context and dimensionality</w:t>
+      </w:r>
+    </w:p>
+    <w:p>
+      <w:pPr>
+        <w:rPr>
+          <w:i/>
+        </w:rPr>
+      </w:pPr>
+    </w:p>
+    <w:p>
+      <w:r>
+        <w:t xml:space="preserve">I don’t understand </w:t>
+      </w:r>
+    </w:p>
+    <w:p>
+      <w:pPr>
+        <w:rPr>
+          <w:color w:val="4F81BD" w:themeColor="accent1"/>
+        </w:rPr>
+      </w:pPr>
+      <w:r>
+        <w:rPr>
+          <w:color w:val="4F81BD" w:themeColor="accent1"/>
+        </w:rPr>
+        <w:t>Need to rework from the scope notes.</w:t>
+      </w:r>
+    </w:p>
+    <w:p>
+      <w:pPr>
+        <w:rPr>
+          <w:i/>
+        </w:rPr>
+      </w:pPr>
+      <w:r>
+        <w:rPr>
+          <w:i/>
+        </w:rPr>
+        <w:t>8.4.1.3.2</w:t>
+      </w:r>
+      <w:r>
+        <w:rPr>
+          <w:i/>
+        </w:rPr>
+        <w:tab/>
+      </w:r>
+      <w:proofErr w:type="gramStart"/>
+      <w:r>
+        <w:rPr>
+          <w:i/>
+        </w:rPr>
+        <w:t>rank</w:t>
+      </w:r>
+      <w:proofErr w:type="gramEnd"/>
+    </w:p>
+    <w:p>
+      <w:pPr>
+        <w:rPr>
+          <w:i/>
+        </w:rPr>
+      </w:pPr>
+    </w:p>
+    <w:p>
+      <w:pPr>
+        <w:rPr>
+          <w:i/>
+          <w:color w:val="FF0000"/>
+        </w:rPr>
+      </w:pPr>
+      <w:r>
+        <w:rPr>
+          <w:i/>
+          <w:color w:val="FF0000"/>
+        </w:rPr>
+        <w:t xml:space="preserve">The property </w:t>
+      </w:r>
+      <w:proofErr w:type="spellStart"/>
+      <w:r>
+        <w:rPr>
+          <w:i/>
+          <w:color w:val="FF0000"/>
+        </w:rPr>
+        <w:t>rank</w:t>
+      </w:r>
+      <w:proofErr w:type="gramStart"/>
+      <w:r>
+        <w:rPr>
+          <w:i/>
+          <w:color w:val="FF0000"/>
+        </w:rPr>
+        <w:t>:RankTerm</w:t>
+      </w:r>
+      <w:proofErr w:type="spellEnd"/>
+      <w:proofErr w:type="gramEnd"/>
+      <w:r>
+        <w:rPr>
+          <w:i/>
+          <w:color w:val="FF0000"/>
+        </w:rPr>
+        <w:t xml:space="preserve"> shall contain a term that classifies the geologic unit in a generalization hierarchy from most local/smallest volume to most regional. </w:t>
+      </w:r>
+      <w:proofErr w:type="gramStart"/>
+      <w:r>
+        <w:rPr>
+          <w:i/>
+          <w:color w:val="FF0000"/>
+        </w:rPr>
+        <w:t>Scoped name because classification is asserted, not based on observational data.</w:t>
+      </w:r>
+      <w:proofErr w:type="gramEnd"/>
+    </w:p>
     <w:p/>
     <w:p>
-      <w:r>
-        <w:t>p. 82, top</w:t>
-      </w:r>
-      <w:r>
-        <w:t xml:space="preserve"> </w:t>
-      </w:r>
-    </w:p>
-    <w:p>
-      <w:pPr>
-        <w:spacing w:after="0"/>
-        <w:rPr>
-          <w:i/>
-          <w:color w:val="FF0000"/>
-        </w:rPr>
-      </w:pPr>
-      <w:r>
-        <w:rPr>
-          <w:i/>
-          <w:color w:val="FF0000"/>
-        </w:rPr>
-        <w:t>•</w:t>
-      </w:r>
-      <w:r>
-        <w:rPr>
-          <w:i/>
-          <w:color w:val="FF0000"/>
+      <w:pPr>
+        <w:rPr>
+          <w:color w:val="4F81BD" w:themeColor="accent1"/>
+        </w:rPr>
+      </w:pPr>
+      <w:r>
+        <w:rPr>
+          <w:color w:val="4F81BD" w:themeColor="accent1"/>
+        </w:rPr>
+        <w:t xml:space="preserve">I don’t understand the last sentence </w:t>
+      </w:r>
+      <w:r>
+        <w:rPr>
+          <w:color w:val="4F81BD" w:themeColor="accent1"/>
+        </w:rPr>
+        <w:t>– delete if nobody remembers</w:t>
+      </w:r>
+    </w:p>
+    <w:p>
+      <w:pPr>
+        <w:rPr>
+          <w:i/>
+        </w:rPr>
+      </w:pPr>
+      <w:r>
+        <w:rPr>
+          <w:i/>
+        </w:rPr>
+        <w:t>8.4.1.4.1</w:t>
+      </w:r>
+      <w:r>
+        <w:rPr>
+          <w:i/>
         </w:rPr>
         <w:tab/>
       </w:r>
@@ -871,329 +1419,124 @@
       <w:r>
         <w:rPr>
           <w:i/>
-          <w:color w:val="FF0000"/>
-        </w:rPr>
-        <w:t>the</w:t>
-      </w:r>
-      <w:proofErr w:type="gramEnd"/>
-      <w:r>
-        <w:rPr>
-          <w:i/>
-          <w:color w:val="FF0000"/>
-        </w:rPr>
-        <w:t xml:space="preserve"> specific bounded occurrence, such as an outcrop or map polygon</w:t>
-      </w:r>
-    </w:p>
-    <w:p>
-      <w:pPr>
-        <w:spacing w:after="0"/>
-        <w:rPr>
-          <w:i/>
-          <w:color w:val="FF0000"/>
-        </w:rPr>
-      </w:pPr>
-      <w:r>
-        <w:rPr>
-          <w:i/>
-          <w:color w:val="FF0000"/>
+        </w:rPr>
+        <w:t>role</w:t>
+      </w:r>
+      <w:proofErr w:type="gramEnd"/>
+    </w:p>
+    <w:p>
+      <w:pPr>
+        <w:rPr>
+          <w:i/>
+          <w:color w:val="FF0000"/>
+        </w:rPr>
+      </w:pPr>
+    </w:p>
+    <w:p>
+      <w:pPr>
+        <w:rPr>
+          <w:i/>
+          <w:color w:val="FF0000"/>
+        </w:rPr>
+      </w:pPr>
+      <w:r>
+        <w:rPr>
+          <w:i/>
+          <w:color w:val="FF0000"/>
+        </w:rPr>
+        <w:t xml:space="preserve">The </w:t>
+      </w:r>
+      <w:proofErr w:type="spellStart"/>
+      <w:r>
+        <w:rPr>
+          <w:i/>
+          <w:color w:val="FF0000"/>
+        </w:rPr>
+        <w:t>role</w:t>
+      </w:r>
+      <w:proofErr w:type="gramStart"/>
+      <w:r>
+        <w:rPr>
+          <w:i/>
+          <w:color w:val="FF0000"/>
+        </w:rPr>
+        <w:t>:GeologicUnitHierarchyRoleTerm</w:t>
+      </w:r>
+      <w:proofErr w:type="spellEnd"/>
+      <w:proofErr w:type="gramEnd"/>
+      <w:r>
+        <w:rPr>
+          <w:i/>
+          <w:color w:val="FF0000"/>
+        </w:rPr>
+        <w:t xml:space="preserve"> property shall provide a term describing the nature of the parts, e.g. facies, stratigraphic, </w:t>
+      </w:r>
+      <w:proofErr w:type="spellStart"/>
+      <w:r>
+        <w:rPr>
+          <w:i/>
+          <w:color w:val="FF0000"/>
+        </w:rPr>
+        <w:t>interbeds</w:t>
+      </w:r>
+      <w:proofErr w:type="spellEnd"/>
+      <w:r>
+        <w:rPr>
+          <w:i/>
+          <w:color w:val="FF0000"/>
+        </w:rPr>
+        <w:t>, geographic, eastern facies.</w:t>
+      </w:r>
+    </w:p>
+    <w:p/>
+    <w:p>
+      <w:r>
+        <w:t xml:space="preserve">Some roles, such as stratigraphic hierarchy, and probably most of them, might require extra rules, such as </w:t>
+      </w:r>
+      <w:proofErr w:type="spellStart"/>
+      <w:r>
+        <w:t>hierachyLink</w:t>
+      </w:r>
+      <w:proofErr w:type="spellEnd"/>
+      <w:r>
+        <w:t xml:space="preserve"> shall not be cyclic.</w:t>
+      </w:r>
+      <w:r>
+        <w:t xml:space="preserve">  (This falls to the category </w:t>
+      </w:r>
+      <w:proofErr w:type="gramStart"/>
+      <w:r>
+        <w:t>of :</w:t>
+      </w:r>
+      <w:proofErr w:type="gramEnd"/>
+      <w:r>
+        <w:t xml:space="preserve"> to what extent do we impose rules that are otherwise common sense ?)</w:t>
+      </w:r>
+    </w:p>
+    <w:p>
+      <w:pPr>
+        <w:rPr>
+          <w:color w:val="4F81BD" w:themeColor="accent1"/>
+        </w:rPr>
+      </w:pPr>
+      <w:r>
+        <w:rPr>
+          <w:color w:val="4F81BD" w:themeColor="accent1"/>
+        </w:rPr>
+        <w:t>Probably overkill</w:t>
+      </w:r>
+    </w:p>
+    <w:p>
+      <w:pPr>
+        <w:rPr>
+          <w:i/>
+        </w:rPr>
+      </w:pPr>
+      <w:r>
+        <w:rPr>
+          <w:i/>
         </w:rPr>
         <w:lastRenderedPageBreak/>
-        <w:t>•</w:t>
-      </w:r>
-      <w:r>
-        <w:rPr>
-          <w:i/>
-          <w:color w:val="FF0000"/>
-        </w:rPr>
-        <w:tab/>
-      </w:r>
-      <w:proofErr w:type="gramStart"/>
-      <w:r>
-        <w:rPr>
-          <w:i/>
-          <w:color w:val="FF0000"/>
-        </w:rPr>
-        <w:t>the</w:t>
-      </w:r>
-      <w:proofErr w:type="gramEnd"/>
-      <w:r>
-        <w:rPr>
-          <w:i/>
-          <w:color w:val="FF0000"/>
-        </w:rPr>
-        <w:t xml:space="preserve"> association with a Geologic Feature (legend item) provides specification of all the other descriptors</w:t>
-      </w:r>
-    </w:p>
-    <w:p>
-      <w:pPr>
-        <w:spacing w:after="0"/>
-        <w:rPr>
-          <w:i/>
-          <w:color w:val="FF0000"/>
-        </w:rPr>
-      </w:pPr>
-      <w:r>
-        <w:rPr>
-          <w:i/>
-          <w:color w:val="FF0000"/>
-        </w:rPr>
-        <w:t>•</w:t>
-      </w:r>
-      <w:r>
-        <w:rPr>
-          <w:i/>
-          <w:color w:val="FF0000"/>
-        </w:rPr>
-        <w:tab/>
-      </w:r>
-      <w:proofErr w:type="gramStart"/>
-      <w:r>
-        <w:rPr>
-          <w:i/>
-          <w:color w:val="FF0000"/>
-        </w:rPr>
-        <w:t>the</w:t>
-      </w:r>
-      <w:proofErr w:type="gramEnd"/>
-      <w:r>
-        <w:rPr>
-          <w:i/>
-          <w:color w:val="FF0000"/>
-        </w:rPr>
-        <w:t xml:space="preserve"> association with a Sampling Feature provides the context and dimensionality</w:t>
-      </w:r>
-    </w:p>
-    <w:p>
-      <w:pPr>
-        <w:rPr>
-          <w:i/>
-        </w:rPr>
-      </w:pPr>
-    </w:p>
-    <w:p>
-      <w:r>
-        <w:t xml:space="preserve">I don’t understand </w:t>
-      </w:r>
-    </w:p>
-    <w:p/>
-    <w:p>
-      <w:pPr>
-        <w:rPr>
-          <w:i/>
-        </w:rPr>
-      </w:pPr>
-      <w:r>
-        <w:rPr>
-          <w:i/>
-        </w:rPr>
-        <w:t>8.4.1.3.2</w:t>
-      </w:r>
-      <w:r>
-        <w:rPr>
-          <w:i/>
-        </w:rPr>
-        <w:tab/>
-      </w:r>
-      <w:proofErr w:type="gramStart"/>
-      <w:r>
-        <w:rPr>
-          <w:i/>
-        </w:rPr>
-        <w:t>rank</w:t>
-      </w:r>
-      <w:proofErr w:type="gramEnd"/>
-    </w:p>
-    <w:p>
-      <w:pPr>
-        <w:rPr>
-          <w:i/>
-        </w:rPr>
-      </w:pPr>
-    </w:p>
-    <w:p>
-      <w:pPr>
-        <w:rPr>
-          <w:i/>
-          <w:color w:val="FF0000"/>
-        </w:rPr>
-      </w:pPr>
-      <w:r>
-        <w:rPr>
-          <w:i/>
-          <w:color w:val="FF0000"/>
-        </w:rPr>
-        <w:t xml:space="preserve">The property </w:t>
-      </w:r>
-      <w:proofErr w:type="spellStart"/>
-      <w:r>
-        <w:rPr>
-          <w:i/>
-          <w:color w:val="FF0000"/>
-        </w:rPr>
-        <w:t>rank</w:t>
-      </w:r>
-      <w:proofErr w:type="gramStart"/>
-      <w:r>
-        <w:rPr>
-          <w:i/>
-          <w:color w:val="FF0000"/>
-        </w:rPr>
-        <w:t>:RankTerm</w:t>
-      </w:r>
-      <w:proofErr w:type="spellEnd"/>
-      <w:proofErr w:type="gramEnd"/>
-      <w:r>
-        <w:rPr>
-          <w:i/>
-          <w:color w:val="FF0000"/>
-        </w:rPr>
-        <w:t xml:space="preserve"> shall contain a term that classifies the geologic unit in a generalization hierarchy from most local/smallest volume to most regional. </w:t>
-      </w:r>
-      <w:proofErr w:type="gramStart"/>
-      <w:r>
-        <w:rPr>
-          <w:i/>
-          <w:color w:val="FF0000"/>
-        </w:rPr>
-        <w:t>Scoped name because classification is asserted, not based on observational data.</w:t>
-      </w:r>
-      <w:proofErr w:type="gramEnd"/>
-    </w:p>
-    <w:p/>
-    <w:p>
-      <w:r>
-        <w:t>I don’t understand the last sentence</w:t>
-      </w:r>
-      <w:r>
-        <w:t xml:space="preserve"> </w:t>
-      </w:r>
-    </w:p>
-    <w:p>
-      <w:pPr>
-        <w:rPr>
-          <w:i/>
-        </w:rPr>
-      </w:pPr>
-      <w:r>
-        <w:rPr>
-          <w:i/>
-        </w:rPr>
-        <w:t>8.4.1.4.1</w:t>
-      </w:r>
-      <w:r>
-        <w:rPr>
-          <w:i/>
-        </w:rPr>
-        <w:tab/>
-      </w:r>
-      <w:proofErr w:type="gramStart"/>
-      <w:r>
-        <w:rPr>
-          <w:i/>
-        </w:rPr>
-        <w:t>role</w:t>
-      </w:r>
-      <w:proofErr w:type="gramEnd"/>
-    </w:p>
-    <w:p>
-      <w:pPr>
-        <w:rPr>
-          <w:i/>
-          <w:color w:val="FF0000"/>
-        </w:rPr>
-      </w:pPr>
-    </w:p>
-    <w:p>
-      <w:pPr>
-        <w:rPr>
-          <w:i/>
-          <w:color w:val="FF0000"/>
-        </w:rPr>
-      </w:pPr>
-      <w:r>
-        <w:rPr>
-          <w:i/>
-          <w:color w:val="FF0000"/>
-        </w:rPr>
-        <w:t xml:space="preserve">The </w:t>
-      </w:r>
-      <w:proofErr w:type="spellStart"/>
-      <w:r>
-        <w:rPr>
-          <w:i/>
-          <w:color w:val="FF0000"/>
-        </w:rPr>
-        <w:t>role</w:t>
-      </w:r>
-      <w:proofErr w:type="gramStart"/>
-      <w:r>
-        <w:rPr>
-          <w:i/>
-          <w:color w:val="FF0000"/>
-        </w:rPr>
-        <w:t>:GeologicUnitHierarchyRoleTerm</w:t>
-      </w:r>
-      <w:proofErr w:type="spellEnd"/>
-      <w:proofErr w:type="gramEnd"/>
-      <w:r>
-        <w:rPr>
-          <w:i/>
-          <w:color w:val="FF0000"/>
-        </w:rPr>
-        <w:t xml:space="preserve"> property shall provide a term describing the nature of the parts, e.g. facies, stratigraphic, </w:t>
-      </w:r>
-      <w:proofErr w:type="spellStart"/>
-      <w:r>
-        <w:rPr>
-          <w:i/>
-          <w:color w:val="FF0000"/>
-        </w:rPr>
-        <w:t>interbeds</w:t>
-      </w:r>
-      <w:proofErr w:type="spellEnd"/>
-      <w:r>
-        <w:rPr>
-          <w:i/>
-          <w:color w:val="FF0000"/>
-        </w:rPr>
-        <w:t>, geographic, eastern facies.</w:t>
-      </w:r>
-    </w:p>
-    <w:p/>
-    <w:p>
-      <w:r>
-        <w:t xml:space="preserve">Some roles, such as stratigraphic hierarchy, and probably most of them, might require extra rules, such as </w:t>
-      </w:r>
-      <w:proofErr w:type="spellStart"/>
-      <w:r>
-        <w:t>hierachyLink</w:t>
-      </w:r>
-      <w:proofErr w:type="spellEnd"/>
-      <w:r>
-        <w:t xml:space="preserve"> shall not be cyclic.</w:t>
-      </w:r>
-      <w:r>
-        <w:t xml:space="preserve">  (This falls to the category </w:t>
-      </w:r>
-      <w:proofErr w:type="gramStart"/>
-      <w:r>
-        <w:t>of :</w:t>
-      </w:r>
-      <w:proofErr w:type="gramEnd"/>
-      <w:r>
-        <w:t xml:space="preserve"> to what extent do we impose rules that are otherwise common sense ?)</w:t>
-      </w:r>
-    </w:p>
-    <w:p>
-      <w:pPr>
-        <w:rPr>
-          <w:i/>
-        </w:rPr>
-      </w:pPr>
-      <w:r>
-        <w:rPr>
-          <w:i/>
-        </w:rPr>
         <w:t>8.4.1.6.2</w:t>
       </w:r>
       <w:r>
@@ -1297,7 +1640,7 @@
           <w:i/>
           <w:color w:val="FF0000"/>
         </w:rPr>
-        <w:t>identifyingNorm</w:t>
+        <w:t>definingNorm</w:t>
       </w:r>
       <w:proofErr w:type="spellEnd"/>
       <w:r>
@@ -1338,6 +1681,119 @@
       </w:r>
     </w:p>
     <w:p>
+      <w:pPr>
+        <w:rPr>
+          <w:color w:val="4F81BD" w:themeColor="accent1"/>
+        </w:rPr>
+      </w:pPr>
+      <w:r>
+        <w:rPr>
+          <w:color w:val="4F81BD" w:themeColor="accent1"/>
+        </w:rPr>
+        <w:t>EM list actually has a different term (</w:t>
+      </w:r>
+      <w:r>
+        <w:rPr>
+          <w:color w:val="4F81BD" w:themeColor="accent1"/>
+        </w:rPr>
+        <w:t xml:space="preserve">Values: Instance, </w:t>
+      </w:r>
+      <w:proofErr w:type="spellStart"/>
+      <w:r>
+        <w:rPr>
+          <w:color w:val="4F81BD" w:themeColor="accent1"/>
+        </w:rPr>
+        <w:t>TypicalNorm</w:t>
+      </w:r>
+      <w:proofErr w:type="spellEnd"/>
+      <w:r>
+        <w:rPr>
+          <w:color w:val="4F81BD" w:themeColor="accent1"/>
+        </w:rPr>
+        <w:t xml:space="preserve">, </w:t>
+      </w:r>
+      <w:proofErr w:type="spellStart"/>
+      <w:proofErr w:type="gramStart"/>
+      <w:r>
+        <w:rPr>
+          <w:b/>
+          <w:i/>
+          <w:color w:val="4F81BD" w:themeColor="accent1"/>
+        </w:rPr>
+        <w:t>IdentifyingNorm</w:t>
+      </w:r>
+      <w:proofErr w:type="spellEnd"/>
+      <w:proofErr w:type="gramEnd"/>
+      <w:r>
+        <w:rPr>
+          <w:color w:val="4F81BD" w:themeColor="accent1"/>
+        </w:rPr>
+        <w:t>.</w:t>
+      </w:r>
+      <w:r>
+        <w:rPr>
+          <w:color w:val="4F81BD" w:themeColor="accent1"/>
+        </w:rPr>
+        <w:t>)</w:t>
+      </w:r>
+    </w:p>
+    <w:p>
+      <w:pPr>
+        <w:rPr>
+          <w:color w:val="4F81BD" w:themeColor="accent1"/>
+        </w:rPr>
+      </w:pPr>
+      <w:r>
+        <w:rPr>
+          <w:color w:val="4F81BD" w:themeColor="accent1"/>
+        </w:rPr>
+        <w:t xml:space="preserve">Is it a typo in scope notes of EM, or should they be two </w:t>
+      </w:r>
+      <w:proofErr w:type="spellStart"/>
+      <w:r>
+        <w:rPr>
+          <w:color w:val="4F81BD" w:themeColor="accent1"/>
+        </w:rPr>
+        <w:t>differents</w:t>
+      </w:r>
+      <w:proofErr w:type="spellEnd"/>
+      <w:r>
+        <w:rPr>
+          <w:color w:val="4F81BD" w:themeColor="accent1"/>
+        </w:rPr>
+        <w:t xml:space="preserve"> </w:t>
+      </w:r>
+      <w:proofErr w:type="gramStart"/>
+      <w:r>
+        <w:rPr>
+          <w:color w:val="4F81BD" w:themeColor="accent1"/>
+        </w:rPr>
+        <w:t>vocabs ?</w:t>
+      </w:r>
+      <w:proofErr w:type="gramEnd"/>
+    </w:p>
+    <w:p>
+      <w:pPr>
+        <w:rPr>
+          <w:color w:val="4F81BD" w:themeColor="accent1"/>
+        </w:rPr>
+      </w:pPr>
+      <w:r>
+        <w:rPr>
+          <w:color w:val="4F81BD" w:themeColor="accent1"/>
+        </w:rPr>
+        <w:t xml:space="preserve">Should be bring back the “known absence” </w:t>
+      </w:r>
+      <w:proofErr w:type="gramStart"/>
+      <w:r>
+        <w:rPr>
+          <w:color w:val="4F81BD" w:themeColor="accent1"/>
+        </w:rPr>
+        <w:t>discussion ?</w:t>
+      </w:r>
+      <w:proofErr w:type="gramEnd"/>
+    </w:p>
+    <w:p>
       <w:r>
         <w:t xml:space="preserve">8.4.3.2 Contact </w:t>
       </w:r>
@@ -1354,7 +1810,37 @@
           <w:i/>
           <w:color w:val="FF0000"/>
         </w:rPr>
-        <w:t xml:space="preserve">Bedding measured as discrete surfaces in the case that those are the feature of interest (e.g. individual cross set surfaces for </w:t>
+        <w:t>Bedding measured as discrete surfaces in the case that those are the feature of interest (</w:t>
+      </w:r>
+      <w:proofErr w:type="spellStart"/>
+      <w:r>
+        <w:rPr>
+          <w:i/>
+          <w:color w:val="FF0000"/>
+        </w:rPr>
+        <w:t>e.</w:t>
+      </w:r>
+      <w:r>
+        <w:rPr>
+          <w:i/>
+          <w:color w:val="FF0000"/>
+        </w:rPr>
+        <w:t>ul</w:t>
+      </w:r>
+      <w:r>
+        <w:rPr>
+          <w:i/>
+          <w:color w:val="FF0000"/>
+        </w:rPr>
+        <w:t>g</w:t>
+      </w:r>
+      <w:proofErr w:type="spellEnd"/>
+      <w:r>
+        <w:rPr>
+          <w:i/>
+          <w:color w:val="FF0000"/>
+        </w:rPr>
+        <w:t xml:space="preserve">. individual cross set surfaces for </w:t>
       </w:r>
       <w:proofErr w:type="spellStart"/>
       <w:r>
@@ -1374,86 +1860,471 @@
       </w:r>
     </w:p>
     <w:p>
-      <w:r>
+      <w:pPr>
+        <w:rPr>
+          <w:color w:val="4F81BD" w:themeColor="accent1"/>
+        </w:rPr>
+      </w:pPr>
+      <w:r>
+        <w:rPr>
+          <w:color w:val="4F81BD" w:themeColor="accent1"/>
+        </w:rPr>
+        <w:t>Not sure what this is for</w:t>
+      </w:r>
+      <w:r>
+        <w:rPr>
+          <w:color w:val="4F81BD" w:themeColor="accent1"/>
+        </w:rPr>
+        <w:t xml:space="preserve"> – anyone remember what this means or delete</w:t>
+      </w:r>
+    </w:p>
+    <w:p>
+      <w:pPr>
+        <w:pStyle w:val="Heading4"/>
+        <w:rPr>
+          <w:color w:val="FF0000"/>
+        </w:rPr>
+      </w:pPr>
+      <w:r>
+        <w:rPr>
+          <w:color w:val="FF0000"/>
+        </w:rPr>
+        <w:t>Fold</w:t>
+      </w:r>
+    </w:p>
+    <w:p>
+      <w:pPr>
+        <w:rPr>
+          <w:color w:val="FF0000"/>
+        </w:rPr>
+      </w:pPr>
+    </w:p>
+    <w:p>
+      <w:pPr>
+        <w:rPr>
+          <w:color w:val="FF0000"/>
+        </w:rPr>
+      </w:pPr>
+      <w:r>
+        <w:rPr>
+          <w:color w:val="FF0000"/>
+        </w:rPr>
+        <w:t xml:space="preserve">A fold is formed by one or more systematically curved layers, surfaces, or lines in a rock body. Fold denotes a structure formed by the deformation of a </w:t>
+      </w:r>
+      <w:commentRangeStart w:id="0"/>
+      <w:proofErr w:type="spellStart"/>
+      <w:r>
+        <w:rPr>
+          <w:color w:val="FF0000"/>
+        </w:rPr>
+        <w:t>GeologicStructure</w:t>
+      </w:r>
+      <w:proofErr w:type="spellEnd"/>
+      <w:r>
+        <w:rPr>
+          <w:color w:val="FF0000"/>
+        </w:rPr>
+        <w:t xml:space="preserve"> </w:t>
+      </w:r>
+      <w:commentRangeEnd w:id="0"/>
+      <w:r>
+        <w:rPr>
+          <w:rStyle w:val="CommentReference"/>
+          <w:color w:val="FF0000"/>
+        </w:rPr>
+        <w:commentReference w:id="0"/>
+      </w:r>
+      <w:r>
+        <w:rPr>
+          <w:color w:val="FF0000"/>
+        </w:rPr>
+        <w:t>to form</w:t>
+      </w:r>
+    </w:p>
+    <w:p>
+      <w:pPr>
+        <w:rPr>
+          <w:color w:val="4F81BD" w:themeColor="accent1"/>
+        </w:rPr>
+      </w:pPr>
+      <w:r>
+        <w:rPr>
+          <w:color w:val="4F81BD" w:themeColor="accent1"/>
+        </w:rPr>
+        <w:t>We are pretty sure it should be “</w:t>
+      </w:r>
+      <w:proofErr w:type="spellStart"/>
+      <w:r>
+        <w:rPr>
+          <w:color w:val="4F81BD" w:themeColor="accent1"/>
+        </w:rPr>
+        <w:t>GeologicUnits</w:t>
+      </w:r>
+      <w:proofErr w:type="spellEnd"/>
+      <w:r>
+        <w:rPr>
+          <w:color w:val="4F81BD" w:themeColor="accent1"/>
+        </w:rPr>
+        <w:t>”</w:t>
+      </w:r>
+    </w:p>
+    <w:p>
+      <w:pPr>
+        <w:rPr>
+          <w:color w:val="FF0000"/>
+        </w:rPr>
+      </w:pPr>
+      <w:r>
+        <w:rPr>
+          <w:color w:val="FF0000"/>
+        </w:rPr>
+        <w:t>8.4.5.1.2</w:t>
+      </w:r>
+      <w:r>
+        <w:rPr>
+          <w:color w:val="FF0000"/>
+        </w:rPr>
+        <w:tab/>
+      </w:r>
+      <w:proofErr w:type="spellStart"/>
+      <w:proofErr w:type="gramStart"/>
+      <w:r>
+        <w:rPr>
+          <w:color w:val="FF0000"/>
+        </w:rPr>
+        <w:t>collectionType</w:t>
+      </w:r>
+      <w:proofErr w:type="spellEnd"/>
+      <w:proofErr w:type="gramEnd"/>
+      <w:r>
+        <w:rPr>
+          <w:color w:val="FF0000"/>
+        </w:rPr>
+        <w:t xml:space="preserve"> </w:t>
+      </w:r>
+    </w:p>
+    <w:p>
+      <w:pPr>
+        <w:rPr>
+          <w:color w:val="FF0000"/>
+        </w:rPr>
+      </w:pPr>
+    </w:p>
+    <w:p>
+      <w:pPr>
+        <w:rPr>
+          <w:color w:val="FF0000"/>
+        </w:rPr>
+      </w:pPr>
+      <w:r>
+        <w:rPr>
+          <w:color w:val="FF0000"/>
+        </w:rPr>
+        <w:t xml:space="preserve">The </w:t>
+      </w:r>
+      <w:proofErr w:type="spellStart"/>
+      <w:r>
+        <w:rPr>
+          <w:color w:val="FF0000"/>
+        </w:rPr>
+        <w:t>collectionType</w:t>
+      </w:r>
+      <w:proofErr w:type="gramStart"/>
+      <w:r>
+        <w:rPr>
+          <w:color w:val="FF0000"/>
+        </w:rPr>
+        <w:t>:CollectionTypeTerm</w:t>
+      </w:r>
+      <w:proofErr w:type="spellEnd"/>
+      <w:proofErr w:type="gramEnd"/>
+      <w:r>
+        <w:rPr>
+          <w:color w:val="FF0000"/>
+        </w:rPr>
+        <w:t xml:space="preserve"> property shall be a term from a controlled vocabulary describing the type of collection.</w:t>
+      </w:r>
+    </w:p>
+    <w:p>
+      <w:r>
+        <w:t>We need a better description.</w:t>
+      </w:r>
+      <w:r>
+        <w:t xml:space="preserve">  </w:t>
+      </w:r>
+      <w:r>
+        <w:rPr>
+          <w:color w:val="4F81BD" w:themeColor="accent1"/>
+        </w:rPr>
+        <w:t xml:space="preserve">Basically describes the content of the </w:t>
+      </w:r>
+      <w:proofErr w:type="gramStart"/>
+      <w:r>
+        <w:rPr>
+          <w:color w:val="4F81BD" w:themeColor="accent1"/>
+        </w:rPr>
+        <w:t>collection</w:t>
+      </w:r>
+      <w:r>
+        <w:rPr>
+          <w:color w:val="4F81BD" w:themeColor="accent1"/>
+        </w:rPr>
+        <w:t xml:space="preserve">  </w:t>
+      </w:r>
+      <w:proofErr w:type="spellStart"/>
+      <w:r>
+        <w:rPr>
+          <w:color w:val="4F81BD" w:themeColor="accent1"/>
+        </w:rPr>
+        <w:t>eg</w:t>
+      </w:r>
+      <w:proofErr w:type="spellEnd"/>
+      <w:proofErr w:type="gramEnd"/>
+      <w:r>
+        <w:rPr>
+          <w:color w:val="4F81BD" w:themeColor="accent1"/>
+        </w:rPr>
+        <w:t xml:space="preserve">: </w:t>
+      </w:r>
+      <w:proofErr w:type="spellStart"/>
+      <w:r>
+        <w:rPr>
+          <w:color w:val="4F81BD" w:themeColor="accent1"/>
+        </w:rPr>
+        <w:t>geologicalMap</w:t>
+      </w:r>
+      <w:proofErr w:type="spellEnd"/>
+      <w:r>
+        <w:rPr>
+          <w:color w:val="4F81BD" w:themeColor="accent1"/>
+        </w:rPr>
+        <w:t>, boreholes.</w:t>
+      </w:r>
+    </w:p>
+    <w:p>
+      <w:pPr>
+        <w:rPr>
+          <w:color w:val="FF0000"/>
+        </w:rPr>
+      </w:pPr>
+      <w:r>
+        <w:rPr>
+          <w:color w:val="FF0000"/>
+        </w:rPr>
+        <w:t>8.4.6.2</w:t>
+      </w:r>
+      <w:r>
+        <w:rPr>
+          <w:color w:val="FF0000"/>
+        </w:rPr>
+        <w:tab/>
+      </w:r>
+      <w:proofErr w:type="spellStart"/>
+      <w:r>
+        <w:rPr>
+          <w:color w:val="FF0000"/>
+        </w:rPr>
+        <w:t>GSML_PlanarOrientation</w:t>
+      </w:r>
+      <w:proofErr w:type="spellEnd"/>
+    </w:p>
+    <w:p>
+      <w:pPr>
+        <w:rPr>
+          <w:color w:val="FF0000"/>
+        </w:rPr>
+      </w:pPr>
+    </w:p>
+    <w:p>
+      <w:pPr>
+        <w:rPr>
+          <w:b/>
+          <w:color w:val="FF0000"/>
+        </w:rPr>
+      </w:pPr>
+      <w:r>
+        <w:rPr>
+          <w:color w:val="FF0000"/>
+        </w:rPr>
+        <w:t xml:space="preserve">A planar orientation is composed of two values; the azimuth (a compass point) and a dip (the angle from the horizontal).  Polarity of the plane indicates whether the planar orientation is associated with a directed feature that is overturned, upright, vertical, etc.  </w:t>
+      </w:r>
+      <w:r>
+        <w:rPr>
+          <w:b/>
+          <w:color w:val="FF0000"/>
+        </w:rPr>
+        <w:t xml:space="preserve">There are several conventions to encode a </w:t>
+      </w:r>
+      <w:r>
+        <w:rPr>
+          <w:b/>
+          <w:color w:val="FF0000"/>
+        </w:rPr>
         <w:lastRenderedPageBreak/>
-        <w:t>Not sure what this is for</w:t>
-      </w:r>
-    </w:p>
-    <w:p>
-      <w:pPr>
-        <w:pStyle w:val="Heading4"/>
-        <w:rPr>
-          <w:color w:val="FF0000"/>
-        </w:rPr>
-      </w:pPr>
-      <w:r>
-        <w:rPr>
-          <w:color w:val="FF0000"/>
-        </w:rPr>
-        <w:t>Fold</w:t>
-      </w:r>
-    </w:p>
-    <w:p>
-      <w:pPr>
-        <w:rPr>
-          <w:color w:val="FF0000"/>
-        </w:rPr>
-      </w:pPr>
-    </w:p>
-    <w:p>
-      <w:pPr>
-        <w:rPr>
-          <w:color w:val="FF0000"/>
-        </w:rPr>
-      </w:pPr>
-      <w:r>
-        <w:rPr>
-          <w:color w:val="FF0000"/>
-        </w:rPr>
-        <w:t xml:space="preserve">A fold is formed by one or more systematically curved layers, surfaces, or lines in a rock body. Fold denotes a structure formed by the deformation of a </w:t>
-      </w:r>
-      <w:commentRangeStart w:id="0"/>
-      <w:proofErr w:type="spellStart"/>
-      <w:r>
-        <w:rPr>
-          <w:color w:val="FF0000"/>
-        </w:rPr>
-        <w:t>GeologicStructure</w:t>
-      </w:r>
-      <w:proofErr w:type="spellEnd"/>
-      <w:r>
-        <w:rPr>
-          <w:color w:val="FF0000"/>
-        </w:rPr>
+        <w:t>planar orientation and this specification does not impose one but provides a convention property to report it. It must be noted that allowance of different convention makes manipulation of the data more difficult.</w:t>
+      </w:r>
+    </w:p>
+    <w:p>
+      <w:r>
+        <w:t xml:space="preserve">Should we have a recommendation that community stick to a single </w:t>
+      </w:r>
+      <w:proofErr w:type="spellStart"/>
+      <w:r>
+        <w:t>conv</w:t>
+      </w:r>
+      <w:r>
+        <w:t>ension</w:t>
+      </w:r>
+      <w:proofErr w:type="spellEnd"/>
+      <w:r>
+        <w:t xml:space="preserve"> (</w:t>
+      </w:r>
+      <w:proofErr w:type="spellStart"/>
+      <w:r>
+        <w:t>eg</w:t>
+      </w:r>
+      <w:proofErr w:type="spellEnd"/>
+      <w:r>
+        <w:t xml:space="preserve">: </w:t>
+      </w:r>
+      <w:proofErr w:type="spellStart"/>
+      <w:r>
+        <w:t>OneGeology</w:t>
+      </w:r>
+      <w:proofErr w:type="spellEnd"/>
+      <w:r>
+        <w:t xml:space="preserve"> uses this</w:t>
+      </w:r>
+      <w:r>
         <w:t xml:space="preserve"> </w:t>
       </w:r>
-      <w:commentRangeEnd w:id="0"/>
-      <w:r>
-        <w:rPr>
-          <w:rStyle w:val="CommentReference"/>
-          <w:color w:val="FF0000"/>
-        </w:rPr>
-        <w:commentReference w:id="0"/>
-      </w:r>
-      <w:r>
-        <w:rPr>
-          <w:color w:val="FF0000"/>
-        </w:rPr>
-        <w:t>to form</w:t>
-      </w:r>
+      <w:proofErr w:type="spellStart"/>
+      <w:r>
+        <w:t>convension</w:t>
+      </w:r>
+      <w:proofErr w:type="spellEnd"/>
+      <w:r>
+        <w:t>)</w:t>
+      </w:r>
+    </w:p>
+    <w:p>
+      <w:r>
+        <w:t xml:space="preserve">I suggested some constrains in the document as requirement for numerical values (90 degrees max, </w:t>
+      </w:r>
+      <w:proofErr w:type="spellStart"/>
+      <w:r>
+        <w:t>etc</w:t>
+      </w:r>
+      <w:proofErr w:type="spellEnd"/>
+      <w:r>
+        <w:t xml:space="preserve">), </w:t>
+      </w:r>
+    </w:p>
+    <w:p>
+      <w:pPr>
+        <w:rPr>
+          <w:color w:val="4F81BD" w:themeColor="accent1"/>
+        </w:rPr>
+      </w:pPr>
+      <w:proofErr w:type="gramStart"/>
+      <w:r>
+        <w:rPr>
+          <w:color w:val="4F81BD" w:themeColor="accent1"/>
+        </w:rPr>
+        <w:t>Overkill ??</w:t>
+      </w:r>
+      <w:proofErr w:type="gramEnd"/>
+      <w:r>
+        <w:rPr>
+          <w:color w:val="4F81BD" w:themeColor="accent1"/>
+        </w:rPr>
+        <w:t xml:space="preserve"> </w:t>
+      </w:r>
+      <w:proofErr w:type="gramStart"/>
+      <w:r>
+        <w:rPr>
+          <w:color w:val="4F81BD" w:themeColor="accent1"/>
+        </w:rPr>
+        <w:t>probably</w:t>
+      </w:r>
+      <w:proofErr w:type="gramEnd"/>
     </w:p>
     <w:p/>
     <w:p>
-      <w:pPr>
-        <w:rPr>
-          <w:color w:val="FF0000"/>
-        </w:rPr>
-      </w:pPr>
-      <w:r>
-        <w:rPr>
-          <w:color w:val="FF0000"/>
-        </w:rPr>
-        <w:t>8.4.5.1.2</w:t>
+      <w:r>
+        <w:t xml:space="preserve">p. 113 </w:t>
+      </w:r>
+    </w:p>
+    <w:p>
+      <w:pPr>
+        <w:rPr>
+          <w:color w:val="FF0000"/>
+        </w:rPr>
+      </w:pPr>
+      <w:r>
+        <w:rPr>
+          <w:color w:val="FF0000"/>
+        </w:rPr>
+        <w:t xml:space="preserve">The map also has a cross section through the same </w:t>
+      </w:r>
+      <w:proofErr w:type="spellStart"/>
+      <w:r>
+        <w:rPr>
+          <w:color w:val="FF0000"/>
+        </w:rPr>
+        <w:t>Ttv</w:t>
+      </w:r>
+      <w:proofErr w:type="spellEnd"/>
+      <w:r>
+        <w:rPr>
+          <w:color w:val="FF0000"/>
+        </w:rPr>
+        <w:t xml:space="preserve"> unit (Figure 38) showing an example of a non-map mapping frame.</w:t>
+      </w:r>
+    </w:p>
+    <w:p>
+      <w:r>
+        <w:t>There should be a convention that the SRS of the geometries on the cross-section shall be a reference to the plane that makes the cross-section.</w:t>
+      </w:r>
+    </w:p>
+    <w:p>
+      <w:pPr>
+        <w:rPr>
+          <w:color w:val="4F81BD" w:themeColor="accent1"/>
+        </w:rPr>
+      </w:pPr>
+      <w:r>
+        <w:rPr>
+          <w:color w:val="4F81BD" w:themeColor="accent1"/>
+        </w:rPr>
+        <w:t xml:space="preserve">Don’t mention </w:t>
+      </w:r>
+      <w:proofErr w:type="gramStart"/>
+      <w:r>
+        <w:rPr>
+          <w:color w:val="4F81BD" w:themeColor="accent1"/>
+        </w:rPr>
+        <w:t>it ?</w:t>
+      </w:r>
+      <w:proofErr w:type="gramEnd"/>
+      <w:r>
+        <w:rPr>
+          <w:color w:val="4F81BD" w:themeColor="accent1"/>
+        </w:rPr>
+        <w:t xml:space="preserve"> Or.  There are no know best practice on how to deal with C-S CRS</w:t>
+      </w:r>
+    </w:p>
+    <w:p>
+      <w:pPr>
+        <w:rPr>
+          <w:color w:val="FF0000"/>
+        </w:rPr>
+      </w:pPr>
+      <w:r>
+        <w:rPr>
+          <w:color w:val="FF0000"/>
+        </w:rPr>
+        <w:t>8.5.2.4.3</w:t>
       </w:r>
       <w:r>
         <w:rPr>
@@ -1461,75 +2332,52 @@
         </w:rPr>
         <w:tab/>
       </w:r>
-      <w:proofErr w:type="spellStart"/>
-      <w:proofErr w:type="gramStart"/>
-      <w:r>
-        <w:rPr>
-          <w:color w:val="FF0000"/>
-        </w:rPr>
-        <w:t>collectionType</w:t>
-      </w:r>
-      <w:proofErr w:type="spellEnd"/>
-      <w:proofErr w:type="gramEnd"/>
-    </w:p>
-    <w:p>
-      <w:pPr>
-        <w:rPr>
-          <w:color w:val="FF0000"/>
-        </w:rPr>
-      </w:pPr>
-    </w:p>
-    <w:p>
-      <w:pPr>
-        <w:rPr>
-          <w:color w:val="FF0000"/>
-        </w:rPr>
-      </w:pPr>
-      <w:r>
-        <w:rPr>
-          <w:color w:val="FF0000"/>
-        </w:rPr>
-        <w:t xml:space="preserve">The </w:t>
-      </w:r>
-      <w:proofErr w:type="spellStart"/>
-      <w:r>
-        <w:rPr>
-          <w:color w:val="FF0000"/>
-        </w:rPr>
-        <w:t>collectionType</w:t>
-      </w:r>
-      <w:proofErr w:type="gramStart"/>
-      <w:r>
-        <w:rPr>
-          <w:color w:val="FF0000"/>
-        </w:rPr>
-        <w:t>:CollectionTypeTerm</w:t>
-      </w:r>
-      <w:proofErr w:type="spellEnd"/>
-      <w:proofErr w:type="gramEnd"/>
-      <w:r>
-        <w:rPr>
-          <w:color w:val="FF0000"/>
-        </w:rPr>
-        <w:t xml:space="preserve"> property shall be a term from a controlled vocabulary describing the type of collection.</w:t>
-      </w:r>
-    </w:p>
-    <w:p>
-      <w:r>
-        <w:t>We need a better description.</w:t>
-      </w:r>
-    </w:p>
-    <w:p>
-      <w:pPr>
-        <w:rPr>
-          <w:color w:val="FF0000"/>
-        </w:rPr>
-      </w:pPr>
-      <w:r>
-        <w:rPr>
-          <w:color w:val="FF0000"/>
-        </w:rPr>
-        <w:t>8.4.6.2</w:t>
+      <w:proofErr w:type="gramStart"/>
+      <w:r>
+        <w:rPr>
+          <w:color w:val="FF0000"/>
+        </w:rPr>
+        <w:t>shape</w:t>
+      </w:r>
+      <w:proofErr w:type="gramEnd"/>
+    </w:p>
+    <w:p>
+      <w:proofErr w:type="gramStart"/>
+      <w:r>
+        <w:t>A good example that a property name alone is not a good identifier.</w:t>
+      </w:r>
+      <w:proofErr w:type="gramEnd"/>
+      <w:r>
+        <w:t xml:space="preserve">  Most of the “shape” I’ve seen in model are actually the </w:t>
+      </w:r>
+      <w:proofErr w:type="spellStart"/>
+      <w:r>
+        <w:t>GM_Object</w:t>
+      </w:r>
+      <w:proofErr w:type="spellEnd"/>
+      <w:r>
+        <w:t>.  BTW, if I understand correctly, the new 19109 will forbid duplicate property names in an application schema (in the same namespace)</w:t>
+      </w:r>
+      <w:r>
+        <w:t xml:space="preserve">.  Is this important enough to </w:t>
+      </w:r>
+      <w:proofErr w:type="gramStart"/>
+      <w:r>
+        <w:t>rename ?</w:t>
+      </w:r>
+      <w:proofErr w:type="gramEnd"/>
+    </w:p>
+    <w:p>
+      <w:pPr>
+        <w:rPr>
+          <w:color w:val="FF0000"/>
+        </w:rPr>
+      </w:pPr>
+      <w:r>
+        <w:rPr>
+          <w:color w:val="FF0000"/>
+        </w:rPr>
+        <w:t>8.5.2.4.3</w:t>
       </w:r>
       <w:r>
         <w:rPr>
@@ -1537,153 +2385,354 @@
         </w:rPr>
         <w:tab/>
       </w:r>
-      <w:proofErr w:type="spellStart"/>
-      <w:r>
-        <w:rPr>
-          <w:color w:val="FF0000"/>
-        </w:rPr>
-        <w:t>GSML_PlanarOrientation</w:t>
-      </w:r>
-      <w:proofErr w:type="spellEnd"/>
-    </w:p>
-    <w:p>
-      <w:pPr>
-        <w:rPr>
-          <w:color w:val="FF0000"/>
-        </w:rPr>
-      </w:pPr>
-    </w:p>
-    <w:p>
-      <w:pPr>
-        <w:rPr>
-          <w:b/>
-          <w:color w:val="FF0000"/>
-        </w:rPr>
-      </w:pPr>
-      <w:r>
-        <w:rPr>
-          <w:color w:val="FF0000"/>
-        </w:rPr>
-        <w:t xml:space="preserve">A planar orientation is composed of two values; the azimuth (a compass point) and a dip (the angle from the horizontal).  Polarity of the plane indicates whether the planar orientation is associated with a directed feature that is overturned, upright, vertical, etc.  </w:t>
-      </w:r>
-      <w:r>
-        <w:rPr>
-          <w:b/>
-          <w:color w:val="FF0000"/>
-        </w:rPr>
-        <w:t>There are several conventions to encode a planar orientation and this specification does not impose one but provides a convention property to report it. It must be noted that allowance of different convention makes manipulation of the data more difficult.</w:t>
-      </w:r>
-    </w:p>
-    <w:p>
-      <w:r>
-        <w:t xml:space="preserve">Should we have a recommendation that community stick to a single </w:t>
-      </w:r>
-      <w:proofErr w:type="spellStart"/>
-      <w:r>
-        <w:t>conv</w:t>
-      </w:r>
-      <w:r>
-        <w:t>ension</w:t>
-      </w:r>
-      <w:proofErr w:type="spellEnd"/>
-      <w:r>
-        <w:t xml:space="preserve"> (</w:t>
-      </w:r>
-      <w:proofErr w:type="spellStart"/>
-      <w:r>
-        <w:t>eg</w:t>
-      </w:r>
-      <w:proofErr w:type="spellEnd"/>
-      <w:r>
-        <w:t xml:space="preserve">: </w:t>
-      </w:r>
-      <w:proofErr w:type="spellStart"/>
-      <w:r>
-        <w:t>OneGeology</w:t>
-      </w:r>
-      <w:proofErr w:type="spellEnd"/>
-      <w:r>
-        <w:t xml:space="preserve"> uses this</w:t>
-      </w:r>
+      <w:proofErr w:type="gramStart"/>
+      <w:r>
+        <w:rPr>
+          <w:color w:val="FF0000"/>
+        </w:rPr>
+        <w:t>size</w:t>
+      </w:r>
+      <w:proofErr w:type="gramEnd"/>
+    </w:p>
+    <w:p>
+      <w:pPr>
+        <w:rPr>
+          <w:color w:val="FF0000"/>
+        </w:rPr>
+      </w:pPr>
+    </w:p>
+    <w:p>
+      <w:pPr>
+        <w:rPr>
+          <w:color w:val="FF0000"/>
+        </w:rPr>
+      </w:pPr>
+      <w:r>
+        <w:rPr>
+          <w:color w:val="FF0000"/>
+        </w:rPr>
+        <w:t>The property size (SWE::</w:t>
+      </w:r>
+      <w:proofErr w:type="spellStart"/>
+      <w:r>
+        <w:rPr>
+          <w:color w:val="FF0000"/>
+        </w:rPr>
+        <w:t>QuantityRange</w:t>
+      </w:r>
+      <w:proofErr w:type="spellEnd"/>
+      <w:r>
+        <w:rPr>
+          <w:color w:val="FF0000"/>
+        </w:rPr>
+        <w:t xml:space="preserve">) shall report the size that specifies particle grainsize.  Values may be reported using absolute measurements (e.g.: range, mean, median, mode, maximum) or as descriptive terms from a schema appropriate to the type of Compound Material (e.g.: the </w:t>
+      </w:r>
+      <w:proofErr w:type="spellStart"/>
+      <w:r>
+        <w:rPr>
+          <w:color w:val="FF0000"/>
+        </w:rPr>
+        <w:t>Udden</w:t>
+      </w:r>
+      <w:proofErr w:type="spellEnd"/>
+      <w:r>
+        <w:rPr>
+          <w:color w:val="FF0000"/>
+        </w:rPr>
+        <w:t xml:space="preserve">-Wentworth </w:t>
+      </w:r>
+      <w:proofErr w:type="spellStart"/>
+      <w:r>
+        <w:rPr>
+          <w:color w:val="FF0000"/>
+        </w:rPr>
+        <w:t>sheme</w:t>
+      </w:r>
+      <w:proofErr w:type="spellEnd"/>
+      <w:r>
+        <w:rPr>
+          <w:color w:val="FF0000"/>
+        </w:rPr>
+        <w:t xml:space="preserve"> for clastic sedimentary rocks - silt, sand, gravel; </w:t>
+      </w:r>
+      <w:proofErr w:type="spellStart"/>
+      <w:r>
+        <w:rPr>
+          <w:color w:val="FF0000"/>
+        </w:rPr>
+        <w:t>volcaniclastic</w:t>
+      </w:r>
+      <w:proofErr w:type="spellEnd"/>
+      <w:r>
+        <w:rPr>
+          <w:color w:val="FF0000"/>
+        </w:rPr>
+        <w:t xml:space="preserve"> rocks - ash, lapilli, bomb; crystalline rocks - fine, medium, coarse, cryptocrystalline).</w:t>
+      </w:r>
+    </w:p>
+    <w:p/>
+    <w:p>
+      <w:r>
+        <w:t xml:space="preserve">This description does not fit with a </w:t>
+      </w:r>
+      <w:proofErr w:type="spellStart"/>
+      <w:r>
+        <w:t>swe</w:t>
+      </w:r>
+      <w:proofErr w:type="gramStart"/>
+      <w:r>
+        <w:t>:QuantityRange</w:t>
+      </w:r>
+      <w:proofErr w:type="spellEnd"/>
+      <w:proofErr w:type="gramEnd"/>
+    </w:p>
+    <w:p>
+      <w:pPr>
+        <w:rPr>
+          <w:color w:val="4F81BD" w:themeColor="accent1"/>
+        </w:rPr>
+      </w:pPr>
+      <w:r>
+        <w:rPr>
+          <w:color w:val="4F81BD" w:themeColor="accent1"/>
+        </w:rPr>
+        <w:t>Change encoding or description</w:t>
+      </w:r>
+    </w:p>
+    <w:p/>
+    <w:p>
+      <w:pPr>
+        <w:rPr>
+          <w:color w:val="FF0000"/>
+        </w:rPr>
+      </w:pPr>
+      <w:r>
+        <w:rPr>
+          <w:color w:val="FF0000"/>
+        </w:rPr>
+        <w:lastRenderedPageBreak/>
+        <w:t>8.5.2.5.1</w:t>
+      </w:r>
+      <w:r>
+        <w:rPr>
+          <w:color w:val="FF0000"/>
+        </w:rPr>
+        <w:tab/>
+      </w:r>
+      <w:proofErr w:type="gramStart"/>
+      <w:r>
+        <w:rPr>
+          <w:color w:val="FF0000"/>
+        </w:rPr>
+        <w:t>role</w:t>
+      </w:r>
+      <w:proofErr w:type="gramEnd"/>
+    </w:p>
+    <w:p>
+      <w:pPr>
+        <w:rPr>
+          <w:color w:val="FF0000"/>
+        </w:rPr>
+      </w:pPr>
+    </w:p>
+    <w:p>
+      <w:pPr>
+        <w:rPr>
+          <w:color w:val="FF0000"/>
+        </w:rPr>
+      </w:pPr>
+      <w:r>
+        <w:rPr>
+          <w:color w:val="FF0000"/>
+        </w:rPr>
+        <w:t xml:space="preserve">The role: </w:t>
+      </w:r>
+      <w:proofErr w:type="spellStart"/>
+      <w:r>
+        <w:rPr>
+          <w:color w:val="FF0000"/>
+        </w:rPr>
+        <w:t>ConstituentPartRoleTerm</w:t>
+      </w:r>
+      <w:proofErr w:type="spellEnd"/>
+      <w:r>
+        <w:rPr>
+          <w:color w:val="FF0000"/>
+        </w:rPr>
+        <w:t xml:space="preserve"> property shall contain a term from a controlled vocabulary that describes the role a </w:t>
+      </w:r>
+      <w:proofErr w:type="spellStart"/>
+      <w:r>
+        <w:rPr>
+          <w:color w:val="FF0000"/>
+        </w:rPr>
+        <w:t>ConstituentPart</w:t>
+      </w:r>
+      <w:proofErr w:type="spellEnd"/>
+      <w:r>
+        <w:rPr>
+          <w:color w:val="FF0000"/>
+        </w:rPr>
+        <w:t xml:space="preserve"> plays in a </w:t>
+      </w:r>
+      <w:proofErr w:type="spellStart"/>
+      <w:r>
+        <w:rPr>
+          <w:color w:val="FF0000"/>
+        </w:rPr>
+        <w:t>CompoundMaterial</w:t>
+      </w:r>
+      <w:proofErr w:type="spellEnd"/>
+      <w:r>
+        <w:rPr>
+          <w:color w:val="FF0000"/>
+        </w:rPr>
+        <w:t xml:space="preserve"> aggregation. The same </w:t>
+      </w:r>
+      <w:proofErr w:type="spellStart"/>
+      <w:r>
+        <w:rPr>
+          <w:color w:val="FF0000"/>
+        </w:rPr>
+        <w:t>EarthMaterial</w:t>
+      </w:r>
+      <w:proofErr w:type="spellEnd"/>
+      <w:r>
+        <w:rPr>
+          <w:color w:val="FF0000"/>
+        </w:rPr>
+        <w:t xml:space="preserve"> may occur as different </w:t>
+      </w:r>
+      <w:proofErr w:type="spellStart"/>
+      <w:r>
+        <w:rPr>
+          <w:color w:val="FF0000"/>
+        </w:rPr>
+        <w:t>ConstituentParts</w:t>
+      </w:r>
+      <w:proofErr w:type="spellEnd"/>
+      <w:r>
+        <w:rPr>
+          <w:color w:val="FF0000"/>
+        </w:rPr>
+        <w:t xml:space="preserve"> playing different roles within the same </w:t>
+      </w:r>
+      <w:proofErr w:type="spellStart"/>
+      <w:r>
+        <w:rPr>
+          <w:color w:val="FF0000"/>
+        </w:rPr>
+        <w:t>CompoundMaterial</w:t>
+      </w:r>
+      <w:proofErr w:type="spellEnd"/>
+      <w:r>
+        <w:rPr>
+          <w:color w:val="FF0000"/>
+        </w:rPr>
+        <w:t xml:space="preserve">.  For example, feldspar may be present as groundmass (“groundmass” is a </w:t>
+      </w:r>
+      <w:proofErr w:type="spellStart"/>
+      <w:r>
+        <w:rPr>
+          <w:color w:val="FF0000"/>
+        </w:rPr>
+        <w:t>ConstituentPart</w:t>
+      </w:r>
+      <w:proofErr w:type="spellEnd"/>
+      <w:r>
+        <w:rPr>
+          <w:color w:val="FF0000"/>
+        </w:rPr>
+        <w:t xml:space="preserve">::role) and as phenocrysts (“phenocryst” is another </w:t>
+      </w:r>
+      <w:proofErr w:type="spellStart"/>
+      <w:r>
+        <w:rPr>
+          <w:color w:val="FF0000"/>
+        </w:rPr>
+        <w:t>ConstituentPart</w:t>
+      </w:r>
+      <w:proofErr w:type="spellEnd"/>
+      <w:r>
+        <w:rPr>
+          <w:color w:val="FF0000"/>
+        </w:rPr>
+        <w:t>::role) within a single igneous rock.</w:t>
+      </w:r>
+    </w:p>
+    <w:p>
+      <w:r>
+        <w:t xml:space="preserve">Both </w:t>
+      </w:r>
+      <w:proofErr w:type="spellStart"/>
+      <w:proofErr w:type="gramStart"/>
+      <w:r>
+        <w:t>ConstituentPart.role</w:t>
+      </w:r>
+      <w:proofErr w:type="spellEnd"/>
+      <w:r>
+        <w:t xml:space="preserve"> ?</w:t>
+      </w:r>
+      <w:proofErr w:type="gramEnd"/>
+      <w:r>
+        <w:t xml:space="preserve"> Is this </w:t>
+      </w:r>
+      <w:proofErr w:type="gramStart"/>
+      <w:r>
+        <w:t>intentional ?</w:t>
+      </w:r>
+      <w:proofErr w:type="gramEnd"/>
       <w:r>
         <w:t xml:space="preserve"> </w:t>
       </w:r>
-      <w:proofErr w:type="spellStart"/>
-      <w:r>
-        <w:t>convension</w:t>
-      </w:r>
-      <w:proofErr w:type="spellEnd"/>
-      <w:r>
-        <w:t>)</w:t>
-      </w:r>
-    </w:p>
-    <w:p>
-      <w:r>
-        <w:t xml:space="preserve">I suggested some constrains in the document as requirement for numerical values (90 degrees max, </w:t>
-      </w:r>
-      <w:proofErr w:type="spellStart"/>
-      <w:r>
-        <w:t>etc</w:t>
-      </w:r>
-      <w:proofErr w:type="spellEnd"/>
-      <w:r>
-        <w:t xml:space="preserve">), </w:t>
-      </w:r>
-      <w:proofErr w:type="gramStart"/>
-      <w:r>
-        <w:t>Overkill ??</w:t>
-      </w:r>
-      <w:proofErr w:type="gramEnd"/>
-    </w:p>
-    <w:p>
-      <w:r>
-        <w:t xml:space="preserve">p. 113 </w:t>
-      </w:r>
-    </w:p>
-    <w:p>
-      <w:pPr>
-        <w:rPr>
-          <w:color w:val="FF0000"/>
-        </w:rPr>
-      </w:pPr>
-      <w:r>
-        <w:rPr>
-          <w:color w:val="FF0000"/>
-        </w:rPr>
-        <w:t xml:space="preserve">The map also has a cross section through the same </w:t>
-      </w:r>
-      <w:proofErr w:type="spellStart"/>
-      <w:r>
-        <w:rPr>
-          <w:color w:val="FF0000"/>
-        </w:rPr>
-        <w:t>Ttv</w:t>
-      </w:r>
-      <w:proofErr w:type="spellEnd"/>
-      <w:r>
-        <w:rPr>
-          <w:color w:val="FF0000"/>
-        </w:rPr>
-        <w:t xml:space="preserve"> unit (Figure 38) showing an example of a non-map mapping frame.</w:t>
-      </w:r>
-    </w:p>
-    <w:p>
-      <w:r>
-        <w:t>There should be a convention that the SRS of the geometries on the cross-section shall be a reference to the plane that makes the cross-section.</w:t>
-      </w:r>
-    </w:p>
-    <w:p/>
-    <w:p>
-      <w:pPr>
-        <w:rPr>
-          <w:color w:val="FF0000"/>
-        </w:rPr>
-      </w:pPr>
-      <w:r>
-        <w:rPr>
-          <w:color w:val="FF0000"/>
-        </w:rPr>
-        <w:t>8.5.2.4.3</w:t>
+      <w:proofErr w:type="gramStart"/>
+      <w:r>
+        <w:rPr>
+          <w:color w:val="4F81BD" w:themeColor="accent1"/>
+        </w:rPr>
+        <w:t>ok</w:t>
+      </w:r>
+      <w:proofErr w:type="gramEnd"/>
+      <w:r>
+        <w:rPr>
+          <w:color w:val="4F81BD" w:themeColor="accent1"/>
+        </w:rPr>
+        <w:t xml:space="preserve">. </w:t>
+      </w:r>
+      <w:proofErr w:type="gramStart"/>
+      <w:r>
+        <w:rPr>
+          <w:color w:val="4F81BD" w:themeColor="accent1"/>
+        </w:rPr>
+        <w:t>Looks correct.</w:t>
+      </w:r>
+      <w:proofErr w:type="gramEnd"/>
+    </w:p>
+    <w:p>
+      <w:pPr>
+        <w:rPr>
+          <w:color w:val="FF0000"/>
+        </w:rPr>
+      </w:pPr>
+      <w:r>
+        <w:rPr>
+          <w:color w:val="FF0000"/>
+        </w:rPr>
+        <w:t>/</w:t>
+      </w:r>
+      <w:proofErr w:type="spellStart"/>
+      <w:r>
+        <w:rPr>
+          <w:color w:val="FF0000"/>
+        </w:rPr>
+        <w:t>req</w:t>
+      </w:r>
+      <w:proofErr w:type="spellEnd"/>
+      <w:r>
+        <w:rPr>
+          <w:color w:val="FF0000"/>
+        </w:rPr>
+        <w:t>/gsml4-extension/contact-boundary</w:t>
       </w:r>
       <w:r>
         <w:rPr>
@@ -1691,376 +2740,6 @@
         </w:rPr>
         <w:tab/>
       </w:r>
-      <w:proofErr w:type="gramStart"/>
-      <w:r>
-        <w:rPr>
-          <w:color w:val="FF0000"/>
-        </w:rPr>
-        <w:t>shape</w:t>
-      </w:r>
-      <w:proofErr w:type="gramEnd"/>
-    </w:p>
-    <w:p>
-      <w:proofErr w:type="gramStart"/>
-      <w:r>
-        <w:lastRenderedPageBreak/>
-        <w:t>A good example that a property name alone is not a good identifier.</w:t>
-      </w:r>
-      <w:proofErr w:type="gramEnd"/>
-      <w:r>
-        <w:t xml:space="preserve">  Most of the “shape” I’ve seen in model are actually the </w:t>
-      </w:r>
-      <w:proofErr w:type="spellStart"/>
-      <w:r>
-        <w:t>GM_Object</w:t>
-      </w:r>
-      <w:proofErr w:type="spellEnd"/>
-      <w:r>
-        <w:t>.  BTW, if I understand correctly, the new 19109 will forbid duplicate property names in an application schema (in the same namespace)</w:t>
-      </w:r>
-      <w:r>
-        <w:t xml:space="preserve">.  Is this important enough to </w:t>
-      </w:r>
-      <w:proofErr w:type="gramStart"/>
-      <w:r>
-        <w:t>rename ?</w:t>
-      </w:r>
-      <w:proofErr w:type="gramEnd"/>
-    </w:p>
-    <w:p>
-      <w:pPr>
-        <w:rPr>
-          <w:color w:val="FF0000"/>
-        </w:rPr>
-      </w:pPr>
-      <w:r>
-        <w:rPr>
-          <w:color w:val="FF0000"/>
-        </w:rPr>
-        <w:t>8.5.2.4.3</w:t>
-      </w:r>
-      <w:r>
-        <w:rPr>
-          <w:color w:val="FF0000"/>
-        </w:rPr>
-        <w:tab/>
-      </w:r>
-      <w:proofErr w:type="gramStart"/>
-      <w:r>
-        <w:rPr>
-          <w:color w:val="FF0000"/>
-        </w:rPr>
-        <w:t>size</w:t>
-      </w:r>
-      <w:proofErr w:type="gramEnd"/>
-    </w:p>
-    <w:p>
-      <w:pPr>
-        <w:rPr>
-          <w:color w:val="FF0000"/>
-        </w:rPr>
-      </w:pPr>
-    </w:p>
-    <w:p>
-      <w:pPr>
-        <w:rPr>
-          <w:color w:val="FF0000"/>
-        </w:rPr>
-      </w:pPr>
-      <w:r>
-        <w:rPr>
-          <w:color w:val="FF0000"/>
-        </w:rPr>
-        <w:t>The property size (SWE::</w:t>
-      </w:r>
-      <w:proofErr w:type="spellStart"/>
-      <w:r>
-        <w:rPr>
-          <w:color w:val="FF0000"/>
-        </w:rPr>
-        <w:t>QuantityRange</w:t>
-      </w:r>
-      <w:proofErr w:type="spellEnd"/>
-      <w:r>
-        <w:rPr>
-          <w:color w:val="FF0000"/>
-        </w:rPr>
-        <w:t xml:space="preserve">) shall report the size that specifies particle grainsize.  Values may be reported using absolute measurements (e.g.: range, mean, median, mode, maximum) or as descriptive terms from a schema appropriate to the type of Compound Material (e.g.: the </w:t>
-      </w:r>
-      <w:proofErr w:type="spellStart"/>
-      <w:r>
-        <w:rPr>
-          <w:color w:val="FF0000"/>
-        </w:rPr>
-        <w:t>Udden</w:t>
-      </w:r>
-      <w:proofErr w:type="spellEnd"/>
-      <w:r>
-        <w:rPr>
-          <w:color w:val="FF0000"/>
-        </w:rPr>
-        <w:t xml:space="preserve">-Wentworth </w:t>
-      </w:r>
-      <w:proofErr w:type="spellStart"/>
-      <w:r>
-        <w:rPr>
-          <w:color w:val="FF0000"/>
-        </w:rPr>
-        <w:t>sheme</w:t>
-      </w:r>
-      <w:proofErr w:type="spellEnd"/>
-      <w:r>
-        <w:rPr>
-          <w:color w:val="FF0000"/>
-        </w:rPr>
-        <w:t xml:space="preserve"> for clastic sedimentary rocks - silt, sand, gravel; </w:t>
-      </w:r>
-      <w:proofErr w:type="spellStart"/>
-      <w:r>
-        <w:rPr>
-          <w:color w:val="FF0000"/>
-        </w:rPr>
-        <w:t>volcaniclastic</w:t>
-      </w:r>
-      <w:proofErr w:type="spellEnd"/>
-      <w:r>
-        <w:rPr>
-          <w:color w:val="FF0000"/>
-        </w:rPr>
-        <w:t xml:space="preserve"> rocks - ash, lapilli, bomb; crystalline rocks - fine, medium, coarse, cryptocrystalline).</w:t>
-      </w:r>
-    </w:p>
-    <w:p/>
-    <w:p>
-      <w:r>
-        <w:t xml:space="preserve">This description does not fit with a </w:t>
-      </w:r>
-      <w:proofErr w:type="spellStart"/>
-      <w:r>
-        <w:t>swe</w:t>
-      </w:r>
-      <w:proofErr w:type="gramStart"/>
-      <w:r>
-        <w:t>:QuantityRange</w:t>
-      </w:r>
-      <w:proofErr w:type="spellEnd"/>
-      <w:proofErr w:type="gramEnd"/>
-    </w:p>
-    <w:p/>
-    <w:p>
-      <w:pPr>
-        <w:rPr>
-          <w:color w:val="FF0000"/>
-        </w:rPr>
-      </w:pPr>
-      <w:r>
-        <w:rPr>
-          <w:color w:val="FF0000"/>
-        </w:rPr>
-        <w:t>8.5.2.5.1</w:t>
-      </w:r>
-      <w:r>
-        <w:rPr>
-          <w:color w:val="FF0000"/>
-        </w:rPr>
-        <w:tab/>
-      </w:r>
-      <w:proofErr w:type="gramStart"/>
-      <w:r>
-        <w:rPr>
-          <w:color w:val="FF0000"/>
-        </w:rPr>
-        <w:t>role</w:t>
-      </w:r>
-      <w:proofErr w:type="gramEnd"/>
-    </w:p>
-    <w:p>
-      <w:pPr>
-        <w:rPr>
-          <w:color w:val="FF0000"/>
-        </w:rPr>
-      </w:pPr>
-    </w:p>
-    <w:p>
-      <w:pPr>
-        <w:rPr>
-          <w:color w:val="FF0000"/>
-        </w:rPr>
-      </w:pPr>
-      <w:r>
-        <w:rPr>
-          <w:color w:val="FF0000"/>
-        </w:rPr>
-        <w:t xml:space="preserve">The role: </w:t>
-      </w:r>
-      <w:proofErr w:type="spellStart"/>
-      <w:r>
-        <w:rPr>
-          <w:color w:val="FF0000"/>
-        </w:rPr>
-        <w:t>ConstituentPartRoleTerm</w:t>
-      </w:r>
-      <w:proofErr w:type="spellEnd"/>
-      <w:r>
-        <w:rPr>
-          <w:color w:val="FF0000"/>
-        </w:rPr>
-        <w:t xml:space="preserve"> property shall contain a term from a controlled vocabulary that describes the role a </w:t>
-      </w:r>
-      <w:proofErr w:type="spellStart"/>
-      <w:r>
-        <w:rPr>
-          <w:color w:val="FF0000"/>
-        </w:rPr>
-        <w:t>ConstituentPart</w:t>
-      </w:r>
-      <w:proofErr w:type="spellEnd"/>
-      <w:r>
-        <w:rPr>
-          <w:color w:val="FF0000"/>
-        </w:rPr>
-        <w:t xml:space="preserve"> plays in a </w:t>
-      </w:r>
-      <w:proofErr w:type="spellStart"/>
-      <w:r>
-        <w:rPr>
-          <w:color w:val="FF0000"/>
-        </w:rPr>
-        <w:t>CompoundMaterial</w:t>
-      </w:r>
-      <w:proofErr w:type="spellEnd"/>
-      <w:r>
-        <w:rPr>
-          <w:color w:val="FF0000"/>
-        </w:rPr>
-        <w:t xml:space="preserve"> aggregation. The same </w:t>
-      </w:r>
-      <w:proofErr w:type="spellStart"/>
-      <w:r>
-        <w:rPr>
-          <w:color w:val="FF0000"/>
-        </w:rPr>
-        <w:t>EarthMaterial</w:t>
-      </w:r>
-      <w:proofErr w:type="spellEnd"/>
-      <w:r>
-        <w:rPr>
-          <w:color w:val="FF0000"/>
-        </w:rPr>
-        <w:t xml:space="preserve"> may occur as different </w:t>
-      </w:r>
-      <w:proofErr w:type="spellStart"/>
-      <w:r>
-        <w:rPr>
-          <w:color w:val="FF0000"/>
-        </w:rPr>
-        <w:t>ConstituentParts</w:t>
-      </w:r>
-      <w:proofErr w:type="spellEnd"/>
-      <w:r>
-        <w:rPr>
-          <w:color w:val="FF0000"/>
-        </w:rPr>
-        <w:t xml:space="preserve"> playing different roles within the same </w:t>
-      </w:r>
-      <w:proofErr w:type="spellStart"/>
-      <w:r>
-        <w:rPr>
-          <w:color w:val="FF0000"/>
-        </w:rPr>
-        <w:t>CompoundMaterial</w:t>
-      </w:r>
-      <w:proofErr w:type="spellEnd"/>
-      <w:r>
-        <w:rPr>
-          <w:color w:val="FF0000"/>
-        </w:rPr>
-        <w:t xml:space="preserve">.  For example, feldspar may be present as groundmass (“groundmass” is a </w:t>
-      </w:r>
-      <w:proofErr w:type="spellStart"/>
-      <w:r>
-        <w:rPr>
-          <w:color w:val="FF0000"/>
-        </w:rPr>
-        <w:t>ConstituentPart</w:t>
-      </w:r>
-      <w:proofErr w:type="spellEnd"/>
-      <w:r>
-        <w:rPr>
-          <w:color w:val="FF0000"/>
-        </w:rPr>
-        <w:t xml:space="preserve">::role) and as phenocrysts (“phenocryst” is another </w:t>
-      </w:r>
-      <w:proofErr w:type="spellStart"/>
-      <w:r>
-        <w:rPr>
-          <w:color w:val="FF0000"/>
-        </w:rPr>
-        <w:t>ConstituentPart</w:t>
-      </w:r>
-      <w:proofErr w:type="spellEnd"/>
-      <w:r>
-        <w:rPr>
-          <w:color w:val="FF0000"/>
-        </w:rPr>
-        <w:t>::role) within a single igneous rock.</w:t>
-      </w:r>
-    </w:p>
-    <w:p>
-      <w:r>
-        <w:t xml:space="preserve">Both </w:t>
-      </w:r>
-      <w:proofErr w:type="spellStart"/>
-      <w:proofErr w:type="gramStart"/>
-      <w:r>
-        <w:t>ConstituentPart.role</w:t>
-      </w:r>
-      <w:proofErr w:type="spellEnd"/>
-      <w:r>
-        <w:t xml:space="preserve"> ?</w:t>
-      </w:r>
-      <w:proofErr w:type="gramEnd"/>
-      <w:r>
-        <w:t xml:space="preserve"> Is this </w:t>
-      </w:r>
-      <w:proofErr w:type="gramStart"/>
-      <w:r>
-        <w:t>intentional ?</w:t>
-      </w:r>
-      <w:proofErr w:type="gramEnd"/>
-    </w:p>
-    <w:p>
-      <w:pPr>
-        <w:rPr>
-          <w:color w:val="FF0000"/>
-        </w:rPr>
-      </w:pPr>
-      <w:r>
-        <w:rPr>
-          <w:color w:val="FF0000"/>
-        </w:rPr>
-        <w:t>/</w:t>
-      </w:r>
-      <w:proofErr w:type="spellStart"/>
-      <w:r>
-        <w:rPr>
-          <w:color w:val="FF0000"/>
-        </w:rPr>
-        <w:t>req</w:t>
-      </w:r>
-      <w:proofErr w:type="spellEnd"/>
-      <w:r>
-        <w:rPr>
-          <w:color w:val="FF0000"/>
-        </w:rPr>
-        <w:t>/gsml4-extension/contact-boundary</w:t>
-      </w:r>
-      <w:r>
-        <w:rPr>
-          <w:color w:val="FF0000"/>
-        </w:rPr>
-        <w:tab/>
-      </w:r>
     </w:p>
     <w:p>
       <w:pPr>
@@ -2110,11 +2789,25 @@
       </w:r>
     </w:p>
     <w:p>
-      <w:proofErr w:type="gramStart"/>
-      <w:r>
+      <w:pPr>
+        <w:rPr>
+          <w:color w:val="4F81BD" w:themeColor="accent1"/>
+        </w:rPr>
+      </w:pPr>
+      <w:proofErr w:type="gramStart"/>
+      <w:r>
+        <w:rPr>
+          <w:color w:val="4F81BD" w:themeColor="accent1"/>
+        </w:rPr>
         <w:t>Still struggle to make a sentence that makes sense here.</w:t>
       </w:r>
       <w:proofErr w:type="gramEnd"/>
+      <w:r>
+        <w:rPr>
+          <w:color w:val="4F81BD" w:themeColor="accent1"/>
+        </w:rPr>
+        <w:t xml:space="preserve">  Need someone who masters English to write this one</w:t>
+      </w:r>
     </w:p>
     <w:p>
       <w:r>
@@ -2127,7 +2820,6 @@
           <w:noProof/>
           <w:lang w:eastAsia="en-CA"/>
         </w:rPr>
-        <w:lastRenderedPageBreak/>
         <w:drawing>
           <wp:inline distT="0" distB="0" distL="0" distR="0" wp14:anchorId="00BD2D21" wp14:editId="7478F0F9">
             <wp:extent cx="5476875" cy="4057650"/>
@@ -2303,14 +2995,31 @@
       </w:r>
     </w:p>
     <w:p>
-      <w:r>
+      <w:pPr>
+        <w:rPr>
+          <w:color w:val="4F81BD" w:themeColor="accent1"/>
+        </w:rPr>
+      </w:pPr>
+      <w:r>
+        <w:rPr>
+          <w:color w:val="4F81BD" w:themeColor="accent1"/>
+        </w:rPr>
         <w:t xml:space="preserve">Circular </w:t>
       </w:r>
       <w:proofErr w:type="gramStart"/>
       <w:r>
+        <w:rPr>
+          <w:color w:val="4F81BD" w:themeColor="accent1"/>
+        </w:rPr>
         <w:t>definition ?</w:t>
       </w:r>
       <w:proofErr w:type="gramEnd"/>
+      <w:r>
+        <w:rPr>
+          <w:color w:val="4F81BD" w:themeColor="accent1"/>
+        </w:rPr>
+        <w:t xml:space="preserve">  This one is from Simon</w:t>
+      </w:r>
     </w:p>
     <w:p>
       <w:pPr>
@@ -2400,267 +3109,327 @@
         <w:rPr>
           <w:color w:val="FF0000"/>
         </w:rPr>
-        <w:t xml:space="preserve">Geologic Timescale, </w:t>
-      </w:r>
-      <w:r>
-        <w:rPr>
-          <w:color w:val="FF0000"/>
+        <w:t xml:space="preserve">Geologic Timescale, Unit </w:t>
+      </w:r>
+      <w:proofErr w:type="spellStart"/>
+      <w:r>
+        <w:rPr>
+          <w:color w:val="FF0000"/>
+        </w:rPr>
+        <w:t>Stratotypes</w:t>
+      </w:r>
+      <w:proofErr w:type="spellEnd"/>
+      <w:r>
+        <w:rPr>
+          <w:color w:val="FF0000"/>
+        </w:rPr>
+        <w:t xml:space="preserve"> are not used.  Rather, the association of an Era with geologic units and sections is indirect, via the association of an era with Boundaries, which are in turn tied to </w:t>
+      </w:r>
+      <w:proofErr w:type="spellStart"/>
+      <w:r>
+        <w:rPr>
+          <w:color w:val="FF0000"/>
+        </w:rPr>
+        <w:t>Stratotype</w:t>
+      </w:r>
+      <w:proofErr w:type="spellEnd"/>
+      <w:r>
+        <w:rPr>
+          <w:color w:val="FF0000"/>
+        </w:rPr>
+        <w:t xml:space="preserve"> Points, which occur within host </w:t>
+      </w:r>
+      <w:proofErr w:type="spellStart"/>
+      <w:r>
+        <w:rPr>
+          <w:color w:val="FF0000"/>
+        </w:rPr>
+        <w:t>Stratotype</w:t>
+      </w:r>
+      <w:proofErr w:type="spellEnd"/>
+      <w:r>
+        <w:rPr>
+          <w:color w:val="FF0000"/>
+        </w:rPr>
+        <w:t xml:space="preserve"> Sections.  </w:t>
+      </w:r>
+      <w:proofErr w:type="spellStart"/>
+      <w:r>
+        <w:rPr>
+          <w:color w:val="FF0000"/>
+        </w:rPr>
+        <w:t>TimeOrdinalEra</w:t>
+      </w:r>
+      <w:proofErr w:type="spellEnd"/>
+      <w:r>
+        <w:rPr>
+          <w:color w:val="FF0000"/>
+        </w:rPr>
+        <w:t xml:space="preserve"> can be composed or other era and organized into an arbitrarily deep nested tree.</w:t>
+      </w:r>
+    </w:p>
+    <w:p>
+      <w:pPr>
+        <w:rPr>
+          <w:color w:val="FF0000"/>
+        </w:rPr>
+      </w:pPr>
+    </w:p>
+    <w:p>
+      <w:pPr>
+        <w:pStyle w:val="CommentText"/>
+      </w:pPr>
+      <w:r>
+        <w:t xml:space="preserve">In bold, this is the very same description than </w:t>
+      </w:r>
+      <w:proofErr w:type="spellStart"/>
+      <w:r>
+        <w:t>GeochronologicEra</w:t>
+      </w:r>
+      <w:proofErr w:type="spellEnd"/>
+      <w:r>
+        <w:t xml:space="preserve">.  I suspect this description is for </w:t>
+      </w:r>
+      <w:proofErr w:type="spellStart"/>
+      <w:r>
+        <w:t>GeochronologicEra</w:t>
+      </w:r>
+      <w:proofErr w:type="spellEnd"/>
+      <w:r>
+        <w:t xml:space="preserve"> because it references </w:t>
+      </w:r>
+      <w:proofErr w:type="spellStart"/>
+      <w:r>
+        <w:t>stratotype</w:t>
+      </w:r>
+      <w:proofErr w:type="spellEnd"/>
+      <w:r>
+        <w:t>.</w:t>
+      </w:r>
+    </w:p>
+    <w:p>
+      <w:pPr>
+        <w:rPr>
+          <w:color w:val="FF0000"/>
+        </w:rPr>
+      </w:pPr>
+      <w:r>
+        <w:rPr>
+          <w:color w:val="FF0000"/>
+        </w:rPr>
+        <w:t>8.6.2.2.3</w:t>
+      </w:r>
+      <w:r>
+        <w:rPr>
+          <w:color w:val="FF0000"/>
+        </w:rPr>
+        <w:tab/>
+      </w:r>
+      <w:proofErr w:type="gramStart"/>
+      <w:r>
+        <w:rPr>
+          <w:color w:val="FF0000"/>
+        </w:rPr>
+        <w:t>start</w:t>
+      </w:r>
+      <w:proofErr w:type="gramEnd"/>
+    </w:p>
+    <w:p>
+      <w:pPr>
+        <w:rPr>
+          <w:color w:val="FF0000"/>
+        </w:rPr>
+      </w:pPr>
+    </w:p>
+    <w:p>
+      <w:pPr>
+        <w:rPr>
+          <w:color w:val="FF0000"/>
+        </w:rPr>
+      </w:pPr>
+      <w:r>
+        <w:rPr>
+          <w:color w:val="FF0000"/>
+        </w:rPr>
+        <w:t xml:space="preserve">The start property shall be an association to a </w:t>
+      </w:r>
+      <w:proofErr w:type="spellStart"/>
+      <w:r>
+        <w:rPr>
+          <w:color w:val="FF0000"/>
+        </w:rPr>
+        <w:t>TimeOrdinalEraBoundary</w:t>
+      </w:r>
+      <w:proofErr w:type="spellEnd"/>
+      <w:r>
+        <w:rPr>
+          <w:color w:val="FF0000"/>
+        </w:rPr>
+        <w:t xml:space="preserve"> that defines the start of the era.</w:t>
+      </w:r>
+    </w:p>
+    <w:p>
+      <w:pPr>
+        <w:rPr>
+          <w:color w:val="4F81BD" w:themeColor="accent1"/>
+        </w:rPr>
+      </w:pPr>
+      <w:r>
+        <w:rPr>
+          <w:color w:val="4F81BD" w:themeColor="accent1"/>
+        </w:rPr>
+        <w:t xml:space="preserve">Is there a rule that says that start must be younger than </w:t>
+      </w:r>
+      <w:proofErr w:type="gramStart"/>
+      <w:r>
+        <w:rPr>
+          <w:color w:val="4F81BD" w:themeColor="accent1"/>
+        </w:rPr>
+        <w:t>end ?</w:t>
+      </w:r>
+      <w:proofErr w:type="gramEnd"/>
+    </w:p>
+    <w:p>
+      <w:pPr>
+        <w:rPr>
+          <w:color w:val="FF0000"/>
+        </w:rPr>
+      </w:pPr>
+      <w:r>
+        <w:rPr>
+          <w:color w:val="FF0000"/>
+        </w:rPr>
+        <w:t xml:space="preserve">A </w:t>
+      </w:r>
+      <w:proofErr w:type="spellStart"/>
+      <w:r>
+        <w:rPr>
+          <w:color w:val="FF0000"/>
+        </w:rPr>
+        <w:t>BoreholeInterval</w:t>
+      </w:r>
+      <w:proofErr w:type="spellEnd"/>
+      <w:r>
+        <w:rPr>
+          <w:color w:val="FF0000"/>
+        </w:rPr>
+        <w:t xml:space="preserve"> is a special kind of Mapped Feature whose shape is 1-D interval and uses the SRS of the containing borehole.  The "</w:t>
+      </w:r>
+      <w:proofErr w:type="spellStart"/>
+      <w:r>
+        <w:rPr>
+          <w:color w:val="FF0000"/>
+        </w:rPr>
+        <w:t>mappedIntervalBegin</w:t>
+      </w:r>
+      <w:proofErr w:type="spellEnd"/>
+      <w:r>
+        <w:rPr>
+          <w:color w:val="FF0000"/>
+        </w:rPr>
+        <w:t>" and "</w:t>
+      </w:r>
+      <w:proofErr w:type="spellStart"/>
+      <w:r>
+        <w:rPr>
+          <w:color w:val="FF0000"/>
+        </w:rPr>
+        <w:t>mappedIntervalEnd</w:t>
+      </w:r>
+      <w:proofErr w:type="spellEnd"/>
+      <w:r>
+        <w:rPr>
+          <w:color w:val="FF0000"/>
+        </w:rPr>
+        <w:t xml:space="preserve">" elements are included here as a measure to overcome problems with the delivery and </w:t>
+      </w:r>
+      <w:proofErr w:type="spellStart"/>
+      <w:r>
+        <w:rPr>
+          <w:color w:val="FF0000"/>
+        </w:rPr>
+        <w:t>queryability</w:t>
+      </w:r>
+      <w:proofErr w:type="spellEnd"/>
+      <w:r>
+        <w:rPr>
+          <w:color w:val="FF0000"/>
+        </w:rPr>
+        <w:t xml:space="preserve"> of 1D GML shapes via the "shape" property.</w:t>
+      </w:r>
+    </w:p>
+    <w:p>
+      <w:r>
+        <w:t>Does this mean that Log interval are absolute coordinate (elevation</w:t>
+      </w:r>
+      <w:proofErr w:type="gramStart"/>
+      <w:r>
+        <w:t>) ?</w:t>
+      </w:r>
+      <w:proofErr w:type="gramEnd"/>
+      <w:r>
+        <w:t xml:space="preserve">  Not what map interval says (relative)</w:t>
+      </w:r>
+      <w:r>
+        <w:t xml:space="preserve"> </w:t>
+      </w:r>
+    </w:p>
+    <w:p>
+      <w:pPr>
+        <w:rPr>
+          <w:color w:val="4F81BD" w:themeColor="accent1"/>
+        </w:rPr>
+      </w:pPr>
+      <w:r>
+        <w:rPr>
+          <w:color w:val="4F81BD" w:themeColor="accent1"/>
         </w:rPr>
         <w:lastRenderedPageBreak/>
-        <w:t xml:space="preserve">Unit </w:t>
-      </w:r>
-      <w:proofErr w:type="spellStart"/>
-      <w:r>
-        <w:rPr>
-          <w:color w:val="FF0000"/>
-        </w:rPr>
-        <w:t>Stratotypes</w:t>
-      </w:r>
-      <w:proofErr w:type="spellEnd"/>
-      <w:r>
-        <w:rPr>
-          <w:color w:val="FF0000"/>
-        </w:rPr>
-        <w:t xml:space="preserve"> are not used.  Rather, the association of an Era with geologic units and sections is indirect, via the association of an era with Boundaries, which are in turn tied to </w:t>
-      </w:r>
-      <w:proofErr w:type="spellStart"/>
-      <w:r>
-        <w:rPr>
-          <w:color w:val="FF0000"/>
-        </w:rPr>
-        <w:t>Stratotype</w:t>
-      </w:r>
-      <w:proofErr w:type="spellEnd"/>
-      <w:r>
-        <w:rPr>
-          <w:color w:val="FF0000"/>
-        </w:rPr>
-        <w:t xml:space="preserve"> Points, which occur within host </w:t>
-      </w:r>
-      <w:proofErr w:type="spellStart"/>
-      <w:r>
-        <w:rPr>
-          <w:color w:val="FF0000"/>
-        </w:rPr>
-        <w:t>Stratotype</w:t>
-      </w:r>
-      <w:proofErr w:type="spellEnd"/>
-      <w:r>
-        <w:rPr>
-          <w:color w:val="FF0000"/>
-        </w:rPr>
-        <w:t xml:space="preserve"> Sections.  </w:t>
-      </w:r>
-      <w:proofErr w:type="spellStart"/>
-      <w:r>
-        <w:rPr>
-          <w:color w:val="FF0000"/>
-        </w:rPr>
-        <w:t>TimeOrdinalEra</w:t>
-      </w:r>
-      <w:proofErr w:type="spellEnd"/>
-      <w:r>
-        <w:rPr>
-          <w:color w:val="FF0000"/>
-        </w:rPr>
-        <w:t xml:space="preserve"> can be composed or other era and organized into an arbitrarily deep nested tree.</w:t>
-      </w:r>
-    </w:p>
-    <w:p>
-      <w:pPr>
-        <w:rPr>
-          <w:color w:val="FF0000"/>
-        </w:rPr>
-      </w:pPr>
-    </w:p>
-    <w:p>
-      <w:pPr>
-        <w:pStyle w:val="CommentText"/>
-      </w:pPr>
-      <w:r>
-        <w:t>In bold, th</w:t>
-      </w:r>
-      <w:r>
-        <w:t xml:space="preserve">is is the very same description than </w:t>
-      </w:r>
-      <w:proofErr w:type="spellStart"/>
-      <w:r>
-        <w:t>GeochronologicEra</w:t>
-      </w:r>
-      <w:proofErr w:type="spellEnd"/>
-      <w:r>
-        <w:t xml:space="preserve">.  I suspect this description is for </w:t>
-      </w:r>
-      <w:proofErr w:type="spellStart"/>
-      <w:r>
-        <w:t>GeochronologicEra</w:t>
-      </w:r>
-      <w:proofErr w:type="spellEnd"/>
-      <w:r>
-        <w:t xml:space="preserve"> because it references </w:t>
-      </w:r>
-      <w:proofErr w:type="spellStart"/>
-      <w:r>
-        <w:t>stratotype</w:t>
-      </w:r>
-      <w:proofErr w:type="spellEnd"/>
-      <w:r>
-        <w:t>.</w:t>
-      </w:r>
-    </w:p>
-    <w:p>
-      <w:pPr>
-        <w:rPr>
-          <w:color w:val="FF0000"/>
-        </w:rPr>
-      </w:pPr>
-      <w:r>
-        <w:rPr>
-          <w:color w:val="FF0000"/>
-        </w:rPr>
-        <w:t>8.6.2.2.3</w:t>
-      </w:r>
-      <w:r>
-        <w:rPr>
-          <w:color w:val="FF0000"/>
-        </w:rPr>
-        <w:tab/>
-      </w:r>
-      <w:proofErr w:type="gramStart"/>
-      <w:r>
-        <w:rPr>
-          <w:color w:val="FF0000"/>
-        </w:rPr>
-        <w:t>start</w:t>
-      </w:r>
-      <w:proofErr w:type="gramEnd"/>
-    </w:p>
-    <w:p>
-      <w:pPr>
-        <w:rPr>
-          <w:color w:val="FF0000"/>
-        </w:rPr>
-      </w:pPr>
-    </w:p>
-    <w:p>
-      <w:pPr>
-        <w:rPr>
-          <w:color w:val="FF0000"/>
-        </w:rPr>
-      </w:pPr>
-      <w:r>
-        <w:rPr>
-          <w:color w:val="FF0000"/>
-        </w:rPr>
-        <w:t xml:space="preserve">The start property shall be an association to a </w:t>
-      </w:r>
-      <w:proofErr w:type="spellStart"/>
-      <w:r>
-        <w:rPr>
-          <w:color w:val="FF0000"/>
-        </w:rPr>
-        <w:t>TimeOrdinalEraBoundary</w:t>
-      </w:r>
-      <w:proofErr w:type="spellEnd"/>
-      <w:r>
-        <w:rPr>
-          <w:color w:val="FF0000"/>
-        </w:rPr>
-        <w:t xml:space="preserve"> that defines the start of the era.</w:t>
-      </w:r>
-    </w:p>
-    <w:p>
-      <w:r>
-        <w:t xml:space="preserve">Is there a rule that says that start must be younger than </w:t>
-      </w:r>
-      <w:proofErr w:type="gramStart"/>
-      <w:r>
-        <w:t>end ?</w:t>
-      </w:r>
-      <w:proofErr w:type="gramEnd"/>
-    </w:p>
-    <w:p>
-      <w:pPr>
-        <w:rPr>
-          <w:color w:val="FF0000"/>
-        </w:rPr>
-      </w:pPr>
-      <w:r>
-        <w:rPr>
-          <w:color w:val="FF0000"/>
-        </w:rPr>
-        <w:t xml:space="preserve">A </w:t>
-      </w:r>
-      <w:proofErr w:type="spellStart"/>
-      <w:r>
-        <w:rPr>
-          <w:color w:val="FF0000"/>
-        </w:rPr>
-        <w:t>BoreholeInterval</w:t>
-      </w:r>
-      <w:proofErr w:type="spellEnd"/>
-      <w:r>
-        <w:rPr>
-          <w:color w:val="FF0000"/>
-        </w:rPr>
-        <w:t xml:space="preserve"> is a special kind of Mapped Feature whose shape is 1-D interval and uses the SRS of the containing borehole.  The "</w:t>
-      </w:r>
-      <w:proofErr w:type="spellStart"/>
-      <w:r>
-        <w:rPr>
-          <w:color w:val="FF0000"/>
-        </w:rPr>
-        <w:t>mappedIntervalBegin</w:t>
-      </w:r>
-      <w:proofErr w:type="spellEnd"/>
-      <w:r>
-        <w:rPr>
-          <w:color w:val="FF0000"/>
-        </w:rPr>
-        <w:t>" and "</w:t>
-      </w:r>
-      <w:proofErr w:type="spellStart"/>
-      <w:r>
-        <w:rPr>
-          <w:color w:val="FF0000"/>
-        </w:rPr>
-        <w:t>mappedIntervalEnd</w:t>
-      </w:r>
-      <w:proofErr w:type="spellEnd"/>
-      <w:r>
-        <w:rPr>
-          <w:color w:val="FF0000"/>
-        </w:rPr>
-        <w:t xml:space="preserve">" elements are included here as a measure to overcome problems with the delivery and </w:t>
-      </w:r>
-      <w:proofErr w:type="spellStart"/>
-      <w:r>
-        <w:rPr>
-          <w:color w:val="FF0000"/>
-        </w:rPr>
-        <w:t>queryability</w:t>
-      </w:r>
-      <w:proofErr w:type="spellEnd"/>
-      <w:r>
-        <w:rPr>
-          <w:color w:val="FF0000"/>
-        </w:rPr>
-        <w:t xml:space="preserve"> of 1D GML shapes via the "shape" property.</w:t>
-      </w:r>
-    </w:p>
-    <w:p>
-      <w:r>
-        <w:t>Does this mean that Log interval are absolute coordinate (elevation</w:t>
-      </w:r>
-      <w:proofErr w:type="gramStart"/>
-      <w:r>
-        <w:t>) ?</w:t>
-      </w:r>
-      <w:proofErr w:type="gramEnd"/>
-      <w:r>
-        <w:t xml:space="preserve">  Not what map interval says (relative)</w:t>
-      </w:r>
-    </w:p>
+        <w:t>Reword “special kind”, because “</w:t>
+      </w:r>
+      <w:proofErr w:type="spellStart"/>
+      <w:r>
+        <w:rPr>
+          <w:color w:val="4F81BD" w:themeColor="accent1"/>
+        </w:rPr>
+        <w:t>mixin</w:t>
+      </w:r>
+      <w:proofErr w:type="spellEnd"/>
+      <w:r>
+        <w:rPr>
+          <w:color w:val="4F81BD" w:themeColor="accent1"/>
+        </w:rPr>
+        <w:t xml:space="preserve">”. </w:t>
+      </w:r>
+    </w:p>
+    <w:p>
+      <w:pPr>
+        <w:rPr>
+          <w:color w:val="4F81BD" w:themeColor="accent1"/>
+        </w:rPr>
+      </w:pPr>
+      <w:r>
+        <w:rPr>
+          <w:color w:val="4F81BD" w:themeColor="accent1"/>
+        </w:rPr>
+        <w:t xml:space="preserve">It does not have explicit SRS.  </w:t>
+      </w:r>
+      <w:proofErr w:type="gramStart"/>
+      <w:r>
+        <w:rPr>
+          <w:color w:val="4F81BD" w:themeColor="accent1"/>
+        </w:rPr>
+        <w:t>Must rephrase as “distance”.</w:t>
+      </w:r>
+      <w:proofErr w:type="gramEnd"/>
+      <w:r>
+        <w:rPr>
+          <w:color w:val="4F81BD" w:themeColor="accent1"/>
+        </w:rPr>
+        <w:t xml:space="preserve"> </w:t>
+      </w:r>
+    </w:p>
+    <w:p/>
     <w:p>
       <w:pPr>
         <w:rPr>
@@ -2713,6 +3482,57 @@
     <w:p>
       <w:pPr>
         <w:rPr>
+          <w:color w:val="4F81BD" w:themeColor="accent1"/>
+        </w:rPr>
+      </w:pPr>
+      <w:proofErr w:type="spellStart"/>
+      <w:r>
+        <w:rPr>
+          <w:color w:val="4F81BD" w:themeColor="accent1"/>
+        </w:rPr>
+        <w:t>GeoSciML</w:t>
+      </w:r>
+      <w:proofErr w:type="spellEnd"/>
+      <w:r>
+        <w:rPr>
+          <w:color w:val="4F81BD" w:themeColor="accent1"/>
+        </w:rPr>
+        <w:t xml:space="preserve"> has adopted a practice of </w:t>
+      </w:r>
+      <w:proofErr w:type="spellStart"/>
+      <w:r>
+        <w:rPr>
+          <w:color w:val="4F81BD" w:themeColor="accent1"/>
+        </w:rPr>
+        <w:t>flaggin</w:t>
+      </w:r>
+      <w:proofErr w:type="spellEnd"/>
+      <w:r>
+        <w:rPr>
+          <w:color w:val="4F81BD" w:themeColor="accent1"/>
+        </w:rPr>
+        <w:t xml:space="preserve"> HTTP URI using </w:t>
+      </w:r>
+      <w:proofErr w:type="spellStart"/>
+      <w:proofErr w:type="gramStart"/>
+      <w:r>
+        <w:rPr>
+          <w:color w:val="4F81BD" w:themeColor="accent1"/>
+        </w:rPr>
+        <w:t>codeSpace</w:t>
+      </w:r>
+      <w:proofErr w:type="spellEnd"/>
+      <w:r>
+        <w:rPr>
+          <w:color w:val="4F81BD" w:themeColor="accent1"/>
+        </w:rPr>
+        <w:t xml:space="preserve"> ...</w:t>
+      </w:r>
+      <w:proofErr w:type="gramEnd"/>
+    </w:p>
+    <w:p>
+      <w:pPr>
+        <w:rPr>
           <w:color w:val="FF0000"/>
         </w:rPr>
       </w:pPr>
@@ -2797,6 +3617,34 @@
     <w:p>
       <w:pPr>
         <w:rPr>
+          <w:color w:val="4F81BD" w:themeColor="accent1"/>
+        </w:rPr>
+      </w:pPr>
+      <w:r>
+        <w:rPr>
+          <w:color w:val="4F81BD" w:themeColor="accent1"/>
+        </w:rPr>
+        <w:t xml:space="preserve">Decide if we publish on schema.opengis.net or </w:t>
+      </w:r>
+      <w:proofErr w:type="gramStart"/>
+      <w:r>
+        <w:rPr>
+          <w:color w:val="4F81BD" w:themeColor="accent1"/>
+        </w:rPr>
+        <w:t>schema.geosciml.org</w:t>
+      </w:r>
+      <w:r>
+        <w:rPr>
+          <w:color w:val="4F81BD" w:themeColor="accent1"/>
+        </w:rPr>
+        <w:t xml:space="preserve"> ?</w:t>
+      </w:r>
+      <w:proofErr w:type="gramEnd"/>
+    </w:p>
+    <w:p/>
+    <w:p>
+      <w:pPr>
+        <w:rPr>
           <w:color w:val="FF0000"/>
         </w:rPr>
       </w:pPr>
@@ -2833,253 +3681,271 @@
         <w:rPr>
           <w:color w:val="FF0000"/>
         </w:rPr>
-        <w:lastRenderedPageBreak/>
         <w:t xml:space="preserve">Right now, the schema does not state if the user properties are in the same namespace or another namespace.  </w:t>
       </w:r>
     </w:p>
     <w:p>
       <w:pPr>
         <w:rPr>
-          <w:color w:val="FF0000"/>
-        </w:rPr>
-      </w:pPr>
-    </w:p>
-    <w:p>
-      <w:pPr>
-        <w:rPr>
-          <w:color w:val="FF0000"/>
-        </w:rPr>
-      </w:pPr>
-      <w:r>
-        <w:rPr>
-          <w:color w:val="FF0000"/>
-        </w:rPr>
-        <w:t xml:space="preserve">If we force another </w:t>
-      </w:r>
-      <w:proofErr w:type="gramStart"/>
-      <w:r>
-        <w:rPr>
-          <w:color w:val="FF0000"/>
-        </w:rPr>
-        <w:t>namespace ,</w:t>
-      </w:r>
-      <w:proofErr w:type="gramEnd"/>
-      <w:r>
-        <w:rPr>
-          <w:color w:val="FF0000"/>
-        </w:rPr>
-        <w:t xml:space="preserve"> it should be </w:t>
-      </w:r>
-    </w:p>
-    <w:p>
-      <w:pPr>
-        <w:rPr>
-          <w:color w:val="FF0000"/>
-        </w:rPr>
-      </w:pPr>
-      <w:r>
-        <w:rPr>
-          <w:color w:val="FF0000"/>
-        </w:rPr>
-        <w:t>&lt;</w:t>
-      </w:r>
-      <w:proofErr w:type="spellStart"/>
-      <w:r>
-        <w:rPr>
-          <w:color w:val="FF0000"/>
-        </w:rPr>
-        <w:t>xs</w:t>
-      </w:r>
-      <w:proofErr w:type="gramStart"/>
-      <w:r>
-        <w:rPr>
-          <w:color w:val="FF0000"/>
-        </w:rPr>
-        <w:t>:any</w:t>
-      </w:r>
-      <w:proofErr w:type="spellEnd"/>
-      <w:proofErr w:type="gramEnd"/>
-      <w:r>
-        <w:rPr>
-          <w:color w:val="FF0000"/>
-        </w:rPr>
-        <w:t xml:space="preserve"> namespace="##other" </w:t>
-      </w:r>
-      <w:proofErr w:type="spellStart"/>
-      <w:r>
-        <w:rPr>
-          <w:color w:val="FF0000"/>
-        </w:rPr>
-        <w:t>processContents</w:t>
-      </w:r>
-      <w:proofErr w:type="spellEnd"/>
-      <w:r>
-        <w:rPr>
-          <w:color w:val="FF0000"/>
-        </w:rPr>
-        <w:t xml:space="preserve">="lax" minOccurs="0" </w:t>
-      </w:r>
-      <w:proofErr w:type="spellStart"/>
-      <w:r>
-        <w:rPr>
-          <w:color w:val="FF0000"/>
-        </w:rPr>
-        <w:t>maxOccurs</w:t>
-      </w:r>
-      <w:proofErr w:type="spellEnd"/>
-      <w:r>
-        <w:rPr>
-          <w:color w:val="FF0000"/>
-        </w:rPr>
-        <w:t>="unbounded"/&gt;</w:t>
-      </w:r>
-    </w:p>
-    <w:p>
-      <w:pPr>
-        <w:rPr>
-          <w:color w:val="FF0000"/>
-        </w:rPr>
-      </w:pPr>
-    </w:p>
-    <w:p>
-      <w:pPr>
-        <w:rPr>
-          <w:color w:val="FF0000"/>
-        </w:rPr>
-      </w:pPr>
-      <w:r>
-        <w:rPr>
-          <w:color w:val="FF0000"/>
-        </w:rPr>
-        <w:t xml:space="preserve">Otherwise, if we want to force the same namespace, it should be </w:t>
-      </w:r>
-    </w:p>
-    <w:p>
-      <w:pPr>
-        <w:rPr>
-          <w:color w:val="FF0000"/>
-        </w:rPr>
-      </w:pPr>
-    </w:p>
-    <w:p>
-      <w:pPr>
-        <w:rPr>
-          <w:color w:val="FF0000"/>
-        </w:rPr>
-      </w:pPr>
-      <w:r>
-        <w:rPr>
-          <w:color w:val="FF0000"/>
-        </w:rPr>
-        <w:t xml:space="preserve">    &lt;</w:t>
-      </w:r>
-      <w:proofErr w:type="spellStart"/>
-      <w:r>
-        <w:rPr>
-          <w:color w:val="FF0000"/>
-        </w:rPr>
-        <w:t>xs</w:t>
-      </w:r>
-      <w:proofErr w:type="gramStart"/>
-      <w:r>
-        <w:rPr>
-          <w:color w:val="FF0000"/>
-        </w:rPr>
-        <w:t>:any</w:t>
-      </w:r>
-      <w:proofErr w:type="spellEnd"/>
-      <w:proofErr w:type="gramEnd"/>
-      <w:r>
-        <w:rPr>
-          <w:color w:val="FF0000"/>
-        </w:rPr>
-        <w:t xml:space="preserve"> </w:t>
-      </w:r>
-      <w:proofErr w:type="spellStart"/>
-      <w:r>
-        <w:rPr>
-          <w:color w:val="FF0000"/>
-        </w:rPr>
-        <w:t>processContents</w:t>
-      </w:r>
-      <w:proofErr w:type="spellEnd"/>
-      <w:r>
-        <w:rPr>
-          <w:color w:val="FF0000"/>
-        </w:rPr>
-        <w:t xml:space="preserve">="lax" minOccurs="0" </w:t>
-      </w:r>
-      <w:proofErr w:type="spellStart"/>
-      <w:r>
-        <w:rPr>
-          <w:color w:val="FF0000"/>
-        </w:rPr>
-        <w:t>maxOccurs</w:t>
-      </w:r>
-      <w:proofErr w:type="spellEnd"/>
-      <w:r>
-        <w:rPr>
-          <w:color w:val="FF0000"/>
-        </w:rPr>
-        <w:t>="unbounded"</w:t>
-      </w:r>
-    </w:p>
-    <w:p>
-      <w:pPr>
-        <w:rPr>
-          <w:color w:val="FF0000"/>
-        </w:rPr>
-      </w:pPr>
-      <w:r>
-        <w:rPr>
-          <w:color w:val="FF0000"/>
-        </w:rPr>
-        <w:t xml:space="preserve">          </w:t>
-      </w:r>
-      <w:proofErr w:type="gramStart"/>
-      <w:r>
-        <w:rPr>
-          <w:color w:val="FF0000"/>
-        </w:rPr>
-        <w:t>namespace</w:t>
-      </w:r>
-      <w:proofErr w:type="gramEnd"/>
-      <w:r>
-        <w:rPr>
-          <w:color w:val="FF0000"/>
-        </w:rPr>
-        <w:t>="##</w:t>
-      </w:r>
-      <w:proofErr w:type="spellStart"/>
-      <w:r>
-        <w:rPr>
-          <w:color w:val="FF0000"/>
-        </w:rPr>
-        <w:t>targetNamespace</w:t>
-      </w:r>
-      <w:proofErr w:type="spellEnd"/>
-      <w:r>
-        <w:rPr>
-          <w:color w:val="FF0000"/>
-        </w:rPr>
-        <w:t>"/&gt;</w:t>
-      </w:r>
-    </w:p>
-    <w:p>
-      <w:pPr>
-        <w:rPr>
-          <w:color w:val="FF0000"/>
-        </w:rPr>
-      </w:pPr>
-    </w:p>
-    <w:p>
-      <w:pPr>
-        <w:rPr>
-          <w:color w:val="FF0000"/>
-        </w:rPr>
-      </w:pPr>
+          <w:color w:val="4F81BD" w:themeColor="accent1"/>
+        </w:rPr>
+      </w:pPr>
+      <w:r>
+        <w:rPr>
+          <w:color w:val="4F81BD" w:themeColor="accent1"/>
+        </w:rPr>
+        <w:t>As is (we don’t impose anything</w:t>
+      </w:r>
+      <w:r>
+        <w:rPr>
+          <w:color w:val="4F81BD" w:themeColor="accent1"/>
+        </w:rPr>
+        <w:t>, best practice, to avoid future conflicts, should use ##other</w:t>
+      </w:r>
       <w:bookmarkStart w:id="1" w:name="_GoBack"/>
       <w:bookmarkEnd w:id="1"/>
+      <w:r>
+        <w:rPr>
+          <w:color w:val="4F81BD" w:themeColor="accent1"/>
+        </w:rPr>
+        <w:t>)</w:t>
+      </w:r>
+    </w:p>
+    <w:p>
+      <w:pPr>
+        <w:rPr>
+          <w:color w:val="FF0000"/>
+        </w:rPr>
+      </w:pPr>
+      <w:r>
+        <w:rPr>
+          <w:color w:val="FF0000"/>
+        </w:rPr>
+        <w:t xml:space="preserve">If we force another </w:t>
+      </w:r>
+      <w:proofErr w:type="gramStart"/>
+      <w:r>
+        <w:rPr>
+          <w:color w:val="FF0000"/>
+        </w:rPr>
+        <w:t>namespace ,</w:t>
+      </w:r>
+      <w:proofErr w:type="gramEnd"/>
+      <w:r>
+        <w:rPr>
+          <w:color w:val="FF0000"/>
+        </w:rPr>
+        <w:t xml:space="preserve"> it should be </w:t>
+      </w:r>
+    </w:p>
+    <w:p>
+      <w:pPr>
+        <w:rPr>
+          <w:color w:val="FF0000"/>
+        </w:rPr>
+      </w:pPr>
+      <w:r>
+        <w:rPr>
+          <w:color w:val="FF0000"/>
+        </w:rPr>
+        <w:t>&lt;</w:t>
+      </w:r>
+      <w:proofErr w:type="spellStart"/>
+      <w:r>
+        <w:rPr>
+          <w:color w:val="FF0000"/>
+        </w:rPr>
+        <w:t>xs</w:t>
+      </w:r>
+      <w:proofErr w:type="gramStart"/>
+      <w:r>
+        <w:rPr>
+          <w:color w:val="FF0000"/>
+        </w:rPr>
+        <w:t>:any</w:t>
+      </w:r>
+      <w:proofErr w:type="spellEnd"/>
+      <w:proofErr w:type="gramEnd"/>
+      <w:r>
+        <w:rPr>
+          <w:color w:val="FF0000"/>
+        </w:rPr>
+        <w:t xml:space="preserve"> namespace="##other" </w:t>
+      </w:r>
+      <w:proofErr w:type="spellStart"/>
+      <w:r>
+        <w:rPr>
+          <w:color w:val="FF0000"/>
+        </w:rPr>
+        <w:t>processContents</w:t>
+      </w:r>
+      <w:proofErr w:type="spellEnd"/>
+      <w:r>
+        <w:rPr>
+          <w:color w:val="FF0000"/>
+        </w:rPr>
+        <w:t xml:space="preserve">="lax" minOccurs="0" </w:t>
+      </w:r>
+      <w:proofErr w:type="spellStart"/>
+      <w:r>
+        <w:rPr>
+          <w:color w:val="FF0000"/>
+        </w:rPr>
+        <w:t>maxOccurs</w:t>
+      </w:r>
+      <w:proofErr w:type="spellEnd"/>
+      <w:r>
+        <w:rPr>
+          <w:color w:val="FF0000"/>
+        </w:rPr>
+        <w:t>="unbounded"/&gt;</w:t>
+      </w:r>
+    </w:p>
+    <w:p>
+      <w:pPr>
+        <w:rPr>
+          <w:color w:val="FF0000"/>
+        </w:rPr>
+      </w:pPr>
+    </w:p>
+    <w:p>
+      <w:pPr>
+        <w:rPr>
+          <w:color w:val="FF0000"/>
+        </w:rPr>
+      </w:pPr>
+      <w:r>
+        <w:rPr>
+          <w:color w:val="FF0000"/>
+        </w:rPr>
+        <w:t xml:space="preserve">Otherwise, if we want to force the same namespace, it should be </w:t>
+      </w:r>
+    </w:p>
+    <w:p>
+      <w:pPr>
+        <w:rPr>
+          <w:color w:val="FF0000"/>
+        </w:rPr>
+      </w:pPr>
+    </w:p>
+    <w:p>
+      <w:pPr>
+        <w:rPr>
+          <w:color w:val="FF0000"/>
+        </w:rPr>
+      </w:pPr>
+      <w:r>
+        <w:rPr>
+          <w:color w:val="FF0000"/>
+        </w:rPr>
+        <w:lastRenderedPageBreak/>
+        <w:t xml:space="preserve">    &lt;</w:t>
+      </w:r>
+      <w:proofErr w:type="spellStart"/>
+      <w:r>
+        <w:rPr>
+          <w:color w:val="FF0000"/>
+        </w:rPr>
+        <w:t>xs</w:t>
+      </w:r>
+      <w:proofErr w:type="gramStart"/>
+      <w:r>
+        <w:rPr>
+          <w:color w:val="FF0000"/>
+        </w:rPr>
+        <w:t>:any</w:t>
+      </w:r>
+      <w:proofErr w:type="spellEnd"/>
+      <w:proofErr w:type="gramEnd"/>
+      <w:r>
+        <w:rPr>
+          <w:color w:val="FF0000"/>
+        </w:rPr>
+        <w:t xml:space="preserve"> </w:t>
+      </w:r>
+      <w:proofErr w:type="spellStart"/>
+      <w:r>
+        <w:rPr>
+          <w:color w:val="FF0000"/>
+        </w:rPr>
+        <w:t>processContents</w:t>
+      </w:r>
+      <w:proofErr w:type="spellEnd"/>
+      <w:r>
+        <w:rPr>
+          <w:color w:val="FF0000"/>
+        </w:rPr>
+        <w:t xml:space="preserve">="lax" minOccurs="0" </w:t>
+      </w:r>
+      <w:proofErr w:type="spellStart"/>
+      <w:r>
+        <w:rPr>
+          <w:color w:val="FF0000"/>
+        </w:rPr>
+        <w:t>maxOccurs</w:t>
+      </w:r>
+      <w:proofErr w:type="spellEnd"/>
+      <w:r>
+        <w:rPr>
+          <w:color w:val="FF0000"/>
+        </w:rPr>
+        <w:t>="unbounded"</w:t>
+      </w:r>
+    </w:p>
+    <w:p>
+      <w:pPr>
+        <w:rPr>
+          <w:color w:val="FF0000"/>
+        </w:rPr>
+      </w:pPr>
+      <w:r>
+        <w:rPr>
+          <w:color w:val="FF0000"/>
+        </w:rPr>
+        <w:t xml:space="preserve">          </w:t>
+      </w:r>
+      <w:proofErr w:type="gramStart"/>
+      <w:r>
+        <w:rPr>
+          <w:color w:val="FF0000"/>
+        </w:rPr>
+        <w:t>namespace</w:t>
+      </w:r>
+      <w:proofErr w:type="gramEnd"/>
+      <w:r>
+        <w:rPr>
+          <w:color w:val="FF0000"/>
+        </w:rPr>
+        <w:t>="##</w:t>
+      </w:r>
+      <w:proofErr w:type="spellStart"/>
+      <w:r>
+        <w:rPr>
+          <w:color w:val="FF0000"/>
+        </w:rPr>
+        <w:t>targetNamespace</w:t>
+      </w:r>
+      <w:proofErr w:type="spellEnd"/>
+      <w:r>
+        <w:rPr>
+          <w:color w:val="FF0000"/>
+        </w:rPr>
+        <w:t>"/&gt;</w:t>
+      </w:r>
+    </w:p>
+    <w:p>
+      <w:pPr>
+        <w:rPr>
+          <w:color w:val="FF0000"/>
+        </w:rPr>
+      </w:pPr>
+    </w:p>
+    <w:p>
+      <w:pPr>
+        <w:rPr>
+          <w:color w:val="FF0000"/>
+        </w:rPr>
+      </w:pPr>
     </w:p>
     <w:p/>
     <w:sectPr>
@@ -3239,6 +4105,119 @@
     </w:lvl>
   </w:abstractNum>
   <w:abstractNum w:abstractNumId="1">
+    <w:nsid w:val="66226038"/>
+    <w:multiLevelType w:val="hybridMultilevel"/>
+    <w:tmpl w:val="0E06683C"/>
+    <w:lvl w:ilvl="0" w:tplc="10090001">
+      <w:start w:val="1"/>
+      <w:numFmt w:val="bullet"/>
+      <w:lvlText w:val=""/>
+      <w:lvlJc w:val="left"/>
+      <w:pPr>
+        <w:ind w:left="720" w:hanging="360"/>
+      </w:pPr>
+      <w:rPr>
+        <w:rFonts w:ascii="Symbol" w:hAnsi="Symbol" w:hint="default"/>
+      </w:rPr>
+    </w:lvl>
+    <w:lvl w:ilvl="1" w:tplc="10090003" w:tentative="1">
+      <w:start w:val="1"/>
+      <w:numFmt w:val="bullet"/>
+      <w:lvlText w:val="o"/>
+      <w:lvlJc w:val="left"/>
+      <w:pPr>
+        <w:ind w:left="1440" w:hanging="360"/>
+      </w:pPr>
+      <w:rPr>
+        <w:rFonts w:ascii="Courier New" w:hAnsi="Courier New" w:cs="Courier New" w:hint="default"/>
+      </w:rPr>
+    </w:lvl>
+    <w:lvl w:ilvl="2" w:tplc="10090005" w:tentative="1">
+      <w:start w:val="1"/>
+      <w:numFmt w:val="bullet"/>
+      <w:lvlText w:val=""/>
+      <w:lvlJc w:val="left"/>
+      <w:pPr>
+        <w:ind w:left="2160" w:hanging="360"/>
+      </w:pPr>
+      <w:rPr>
+        <w:rFonts w:ascii="Wingdings" w:hAnsi="Wingdings" w:hint="default"/>
+      </w:rPr>
+    </w:lvl>
+    <w:lvl w:ilvl="3" w:tplc="10090001" w:tentative="1">
+      <w:start w:val="1"/>
+      <w:numFmt w:val="bullet"/>
+      <w:lvlText w:val=""/>
+      <w:lvlJc w:val="left"/>
+      <w:pPr>
+        <w:ind w:left="2880" w:hanging="360"/>
+      </w:pPr>
+      <w:rPr>
+        <w:rFonts w:ascii="Symbol" w:hAnsi="Symbol" w:hint="default"/>
+      </w:rPr>
+    </w:lvl>
+    <w:lvl w:ilvl="4" w:tplc="10090003" w:tentative="1">
+      <w:start w:val="1"/>
+      <w:numFmt w:val="bullet"/>
+      <w:lvlText w:val="o"/>
+      <w:lvlJc w:val="left"/>
+      <w:pPr>
+        <w:ind w:left="3600" w:hanging="360"/>
+      </w:pPr>
+      <w:rPr>
+        <w:rFonts w:ascii="Courier New" w:hAnsi="Courier New" w:cs="Courier New" w:hint="default"/>
+      </w:rPr>
+    </w:lvl>
+    <w:lvl w:ilvl="5" w:tplc="10090005" w:tentative="1">
+      <w:start w:val="1"/>
+      <w:numFmt w:val="bullet"/>
+      <w:lvlText w:val=""/>
+      <w:lvlJc w:val="left"/>
+      <w:pPr>
+        <w:ind w:left="4320" w:hanging="360"/>
+      </w:pPr>
+      <w:rPr>
+        <w:rFonts w:ascii="Wingdings" w:hAnsi="Wingdings" w:hint="default"/>
+      </w:rPr>
+    </w:lvl>
+    <w:lvl w:ilvl="6" w:tplc="10090001" w:tentative="1">
+      <w:start w:val="1"/>
+      <w:numFmt w:val="bullet"/>
+      <w:lvlText w:val=""/>
+      <w:lvlJc w:val="left"/>
+      <w:pPr>
+        <w:ind w:left="5040" w:hanging="360"/>
+      </w:pPr>
+      <w:rPr>
+        <w:rFonts w:ascii="Symbol" w:hAnsi="Symbol" w:hint="default"/>
+      </w:rPr>
+    </w:lvl>
+    <w:lvl w:ilvl="7" w:tplc="10090003" w:tentative="1">
+      <w:start w:val="1"/>
+      <w:numFmt w:val="bullet"/>
+      <w:lvlText w:val="o"/>
+      <w:lvlJc w:val="left"/>
+      <w:pPr>
+        <w:ind w:left="5760" w:hanging="360"/>
+      </w:pPr>
+      <w:rPr>
+        <w:rFonts w:ascii="Courier New" w:hAnsi="Courier New" w:cs="Courier New" w:hint="default"/>
+      </w:rPr>
+    </w:lvl>
+    <w:lvl w:ilvl="8" w:tplc="10090005" w:tentative="1">
+      <w:start w:val="1"/>
+      <w:numFmt w:val="bullet"/>
+      <w:lvlText w:val=""/>
+      <w:lvlJc w:val="left"/>
+      <w:pPr>
+        <w:ind w:left="6480" w:hanging="360"/>
+      </w:pPr>
+      <w:rPr>
+        <w:rFonts w:ascii="Wingdings" w:hAnsi="Wingdings" w:hint="default"/>
+      </w:rPr>
+    </w:lvl>
+  </w:abstractNum>
+  <w:abstractNum w:abstractNumId="2">
     <w:nsid w:val="7AE74056"/>
     <w:multiLevelType w:val="multilevel"/>
     <w:tmpl w:val="6CCAFF64"/>
@@ -3350,6 +4329,9 @@
     <w:abstractNumId w:val="0"/>
   </w:num>
   <w:num w:numId="2">
+    <w:abstractNumId w:val="2"/>
+  </w:num>
+  <w:num w:numId="3">
     <w:abstractNumId w:val="1"/>
   </w:num>
 </w:numbering>
@@ -3790,6 +4772,7 @@
   </w:style>
   <w:style w:type="character" w:customStyle="1" w:styleId="Heading1Char">
     <w:name w:val="Heading 1 Char"/>
+    <w:aliases w:val="OGC Header Level 1 Char,numbered Char"/>
     <w:basedOn w:val="DefaultParagraphFont"/>
     <w:link w:val="Heading1"/>
     <w:uiPriority w:val="9"/>
@@ -3805,6 +4788,7 @@
   </w:style>
   <w:style w:type="character" w:customStyle="1" w:styleId="Heading2Char">
     <w:name w:val="Heading 2 Char"/>
+    <w:aliases w:val="OGC Heading 2 Char"/>
     <w:basedOn w:val="DefaultParagraphFont"/>
     <w:link w:val="Heading2"/>
     <w:rsid w:val="004A27B9"/>
@@ -3820,6 +4804,7 @@
   </w:style>
   <w:style w:type="character" w:customStyle="1" w:styleId="Heading3Char">
     <w:name w:val="Heading 3 Char"/>
+    <w:aliases w:val="OGC Heading 3 Char"/>
     <w:basedOn w:val="DefaultParagraphFont"/>
     <w:link w:val="Heading3"/>
     <w:rsid w:val="004A27B9"/>
@@ -3834,6 +4819,7 @@
   </w:style>
   <w:style w:type="character" w:customStyle="1" w:styleId="Heading4Char">
     <w:name w:val="Heading 4 Char"/>
+    <w:aliases w:val="OGC Heading 4 Char"/>
     <w:basedOn w:val="DefaultParagraphFont"/>
     <w:link w:val="Heading4"/>
     <w:rsid w:val="004A27B9"/>
@@ -3960,6 +4946,17 @@
       <w:color w:val="0000FF" w:themeColor="hyperlink"/>
       <w:u w:val="single"/>
     </w:rPr>
+  </w:style>
+  <w:style w:type="paragraph" w:styleId="ListParagraph">
+    <w:name w:val="List Paragraph"/>
+    <w:basedOn w:val="Normal"/>
+    <w:uiPriority w:val="34"/>
+    <w:qFormat/>
+    <w:rsid w:val="00C62570"/>
+    <w:pPr>
+      <w:ind w:left="720"/>
+      <w:contextualSpacing/>
+    </w:pPr>
   </w:style>
 </w:styles>
 </file>
@@ -4399,6 +5396,7 @@
   </w:style>
   <w:style w:type="character" w:customStyle="1" w:styleId="Heading1Char">
     <w:name w:val="Heading 1 Char"/>
+    <w:aliases w:val="OGC Header Level 1 Char,numbered Char"/>
     <w:basedOn w:val="DefaultParagraphFont"/>
     <w:link w:val="Heading1"/>
     <w:uiPriority w:val="9"/>
@@ -4414,6 +5412,7 @@
   </w:style>
   <w:style w:type="character" w:customStyle="1" w:styleId="Heading2Char">
     <w:name w:val="Heading 2 Char"/>
+    <w:aliases w:val="OGC Heading 2 Char"/>
     <w:basedOn w:val="DefaultParagraphFont"/>
     <w:link w:val="Heading2"/>
     <w:rsid w:val="004A27B9"/>
@@ -4429,6 +5428,7 @@
   </w:style>
   <w:style w:type="character" w:customStyle="1" w:styleId="Heading3Char">
     <w:name w:val="Heading 3 Char"/>
+    <w:aliases w:val="OGC Heading 3 Char"/>
     <w:basedOn w:val="DefaultParagraphFont"/>
     <w:link w:val="Heading3"/>
     <w:rsid w:val="004A27B9"/>
@@ -4443,6 +5443,7 @@
   </w:style>
   <w:style w:type="character" w:customStyle="1" w:styleId="Heading4Char">
     <w:name w:val="Heading 4 Char"/>
+    <w:aliases w:val="OGC Heading 4 Char"/>
     <w:basedOn w:val="DefaultParagraphFont"/>
     <w:link w:val="Heading4"/>
     <w:rsid w:val="004A27B9"/>
@@ -4569,6 +5570,17 @@
       <w:color w:val="0000FF" w:themeColor="hyperlink"/>
       <w:u w:val="single"/>
     </w:rPr>
+  </w:style>
+  <w:style w:type="paragraph" w:styleId="ListParagraph">
+    <w:name w:val="List Paragraph"/>
+    <w:basedOn w:val="Normal"/>
+    <w:uiPriority w:val="34"/>
+    <w:qFormat/>
+    <w:rsid w:val="00C62570"/>
+    <w:pPr>
+      <w:ind w:left="720"/>
+      <w:contextualSpacing/>
+    </w:pPr>
   </w:style>
 </w:styles>
 </file>

</xml_diff>

<commit_message>
Done the easy changes.  Marked as "DONE" in issues_dublin.docx
git-svn-id: https://svnserv.csiro.au/svn/ext/GeoSciML@5207 910a3654-de2c-0410-bd95-d62e98ccebcd
</commit_message>
<xml_diff>
--- a/trunk/Documents/OGC Specification/issues_dublin.docx
+++ b/trunk/Documents/OGC Specification/issues_dublin.docx
@@ -857,13 +857,22 @@
           <w:t xml:space="preserve">, </w:t>
         </w:r>
       </w:ins>
+      <w:proofErr w:type="spellStart"/>
       <w:ins w:id="55" w:author="Ollie Raymond" w:date="2016-06-23T14:16:00Z">
         <w:r>
           <w:rPr>
             <w:color w:val="4F81BD" w:themeColor="accent1"/>
             <w:sz w:val="20"/>
           </w:rPr>
-          <w:t xml:space="preserve">GeologicUnitView, </w:t>
+          <w:t>GeologicUnitView</w:t>
+        </w:r>
+        <w:proofErr w:type="spellEnd"/>
+        <w:r>
+          <w:rPr>
+            <w:color w:val="4F81BD" w:themeColor="accent1"/>
+            <w:sz w:val="20"/>
+          </w:rPr>
+          <w:t xml:space="preserve">, </w:t>
         </w:r>
         <w:proofErr w:type="spellStart"/>
         <w:r>
@@ -1678,6 +1687,7 @@
       <w:pPr>
         <w:pStyle w:val="CommentText"/>
         <w:rPr>
+          <w:ins w:id="105" w:author="Eric Boisvert" w:date="2016-06-25T12:32:00Z"/>
           <w:color w:val="4F81BD" w:themeColor="accent1"/>
         </w:rPr>
       </w:pPr>
@@ -1700,7 +1710,7 @@
         </w:rPr>
         <w:t>)</w:t>
       </w:r>
-      <w:ins w:id="105" w:author="Ollie Raymond" w:date="2016-06-23T14:33:00Z">
+      <w:ins w:id="106" w:author="Ollie Raymond" w:date="2016-06-23T14:33:00Z">
         <w:r>
           <w:rPr>
             <w:color w:val="4F81BD" w:themeColor="accent1"/>
@@ -1715,7 +1725,7 @@
           <w:t>Ollie - can</w:t>
         </w:r>
       </w:ins>
-      <w:ins w:id="106" w:author="Ollie Raymond" w:date="2016-06-23T14:34:00Z">
+      <w:ins w:id="107" w:author="Ollie Raymond" w:date="2016-06-23T14:34:00Z">
         <w:r>
           <w:rPr>
             <w:color w:val="4F81BD" w:themeColor="accent1"/>
@@ -1727,6 +1737,79 @@
     <w:p>
       <w:pPr>
         <w:pStyle w:val="CommentText"/>
+        <w:rPr>
+          <w:b/>
+          <w:color w:val="FF0000"/>
+          <w:sz w:val="22"/>
+          <w:rPrChange w:id="108" w:author="Eric Boisvert" w:date="2016-06-25T12:33:00Z">
+            <w:rPr>
+              <w:color w:val="4F81BD" w:themeColor="accent1"/>
+            </w:rPr>
+          </w:rPrChange>
+        </w:rPr>
+      </w:pPr>
+      <w:ins w:id="109" w:author="Eric Boisvert" w:date="2016-06-25T12:32:00Z">
+        <w:r>
+          <w:rPr>
+            <w:b/>
+            <w:color w:val="FF0000"/>
+            <w:sz w:val="22"/>
+            <w:rPrChange w:id="110" w:author="Eric Boisvert" w:date="2016-06-25T12:33:00Z">
+              <w:rPr>
+                <w:color w:val="4F81BD" w:themeColor="accent1"/>
+              </w:rPr>
+            </w:rPrChange>
+          </w:rPr>
+          <w:t xml:space="preserve">NOTE that section numbers are changed because we added a LOD </w:t>
+        </w:r>
+        <w:proofErr w:type="spellStart"/>
+        <w:r>
+          <w:rPr>
+            <w:b/>
+            <w:color w:val="FF0000"/>
+            <w:sz w:val="22"/>
+            <w:rPrChange w:id="111" w:author="Eric Boisvert" w:date="2016-06-25T12:33:00Z">
+              <w:rPr>
+                <w:color w:val="4F81BD" w:themeColor="accent1"/>
+              </w:rPr>
+            </w:rPrChange>
+          </w:rPr>
+          <w:t>ReqClass</w:t>
+        </w:r>
+        <w:proofErr w:type="spellEnd"/>
+        <w:r>
+          <w:rPr>
+            <w:b/>
+            <w:color w:val="FF0000"/>
+            <w:sz w:val="22"/>
+            <w:rPrChange w:id="112" w:author="Eric Boisvert" w:date="2016-06-25T12:33:00Z">
+              <w:rPr>
+                <w:color w:val="4F81BD" w:themeColor="accent1"/>
+              </w:rPr>
+            </w:rPrChange>
+          </w:rPr>
+          <w:t xml:space="preserve"> (8.3 </w:t>
+        </w:r>
+      </w:ins>
+      <w:ins w:id="113" w:author="Eric Boisvert" w:date="2016-06-25T12:33:00Z">
+        <w:r>
+          <w:rPr>
+            <w:b/>
+            <w:color w:val="FF0000"/>
+            <w:sz w:val="22"/>
+            <w:rPrChange w:id="114" w:author="Eric Boisvert" w:date="2016-06-25T12:33:00Z">
+              <w:rPr>
+                <w:color w:val="4F81BD" w:themeColor="accent1"/>
+              </w:rPr>
+            </w:rPrChange>
+          </w:rPr>
+          <w:t>-&gt; 8.4)</w:t>
+        </w:r>
+      </w:ins>
+    </w:p>
+    <w:p>
+      <w:pPr>
+        <w:pStyle w:val="CommentText"/>
       </w:pPr>
       <w:r>
         <w:t>8.3.3.12</w:t>
@@ -1769,7 +1852,7 @@
         </w:rPr>
         <w:t>Ok, it’s a quantity in a string representation.</w:t>
       </w:r>
-      <w:ins w:id="107" w:author="Ollie Raymond" w:date="2016-06-23T14:36:00Z">
+      <w:ins w:id="115" w:author="Ollie Raymond" w:date="2016-06-23T14:36:00Z">
         <w:r>
           <w:rPr>
             <w:color w:val="4F81BD" w:themeColor="accent1"/>
@@ -1777,7 +1860,7 @@
           <w:t xml:space="preserve">  [Ollie - examples given in the scope notes</w:t>
         </w:r>
       </w:ins>
-      <w:ins w:id="108" w:author="Ollie Raymond" w:date="2016-06-23T14:40:00Z">
+      <w:ins w:id="116" w:author="Ollie Raymond" w:date="2016-06-23T14:40:00Z">
         <w:r>
           <w:rPr>
             <w:color w:val="4F81BD" w:themeColor="accent1"/>
@@ -1840,7 +1923,7 @@
           <w:t>”</w:t>
         </w:r>
       </w:ins>
-      <w:ins w:id="109" w:author="Ollie Raymond" w:date="2016-06-23T14:36:00Z">
+      <w:ins w:id="117" w:author="Ollie Raymond" w:date="2016-06-23T14:36:00Z">
         <w:r>
           <w:rPr>
             <w:color w:val="4F81BD" w:themeColor="accent1"/>
@@ -1865,6 +1948,20 @@
         <w:t>observedValue</w:t>
       </w:r>
       <w:proofErr w:type="spellEnd"/>
+      <w:ins w:id="118" w:author="Eric Boisvert" w:date="2016-06-25T12:31:00Z">
+        <w:r>
+          <w:t xml:space="preserve">  </w:t>
+        </w:r>
+        <w:r>
+          <w:rPr>
+            <w:color w:val="FF0000"/>
+            <w:rPrChange w:id="119" w:author="Eric Boisvert" w:date="2016-06-25T12:31:00Z">
+              <w:rPr/>
+            </w:rPrChange>
+          </w:rPr>
+          <w:t>DONE</w:t>
+        </w:r>
+      </w:ins>
       <w:proofErr w:type="gramEnd"/>
     </w:p>
     <w:p>
@@ -2065,7 +2162,7 @@
         </w:rPr>
         <w:t>.</w:t>
       </w:r>
-      <w:ins w:id="110" w:author="Ollie Raymond" w:date="2016-06-23T14:45:00Z">
+      <w:ins w:id="120" w:author="Ollie Raymond" w:date="2016-06-23T14:45:00Z">
         <w:r>
           <w:rPr>
             <w:rFonts w:cs="Arial"/>
@@ -2100,7 +2197,7 @@
           <w:t xml:space="preserve"> of numeric values are</w:t>
         </w:r>
       </w:ins>
-      <w:ins w:id="111" w:author="Ollie Raymond" w:date="2016-06-23T14:47:00Z">
+      <w:ins w:id="121" w:author="Ollie Raymond" w:date="2016-06-23T14:47:00Z">
         <w:r>
           <w:rPr>
             <w:rFonts w:cs="Arial"/>
@@ -2110,7 +2207,7 @@
           <w:t xml:space="preserve"> delivered</w:t>
         </w:r>
       </w:ins>
-      <w:ins w:id="112" w:author="Ollie Raymond" w:date="2016-06-23T14:45:00Z">
+      <w:ins w:id="122" w:author="Ollie Raymond" w:date="2016-06-23T14:45:00Z">
         <w:r>
           <w:rPr>
             <w:rFonts w:cs="Arial"/>
@@ -2121,7 +2218,7 @@
         </w:r>
       </w:ins>
       <w:proofErr w:type="spellStart"/>
-      <w:ins w:id="113" w:author="Ollie Raymond" w:date="2016-06-23T14:46:00Z">
+      <w:ins w:id="123" w:author="Ollie Raymond" w:date="2016-06-23T14:46:00Z">
         <w:r>
           <w:rPr>
             <w:rFonts w:cs="Arial"/>
@@ -2157,7 +2254,7 @@
           <w:t>observed</w:t>
         </w:r>
       </w:ins>
-      <w:ins w:id="114" w:author="Ollie Raymond" w:date="2016-06-23T14:48:00Z">
+      <w:ins w:id="124" w:author="Ollie Raymond" w:date="2016-06-23T14:48:00Z">
         <w:r>
           <w:rPr>
             <w:rFonts w:cs="Arial"/>
@@ -2167,7 +2264,7 @@
           <w:t>V</w:t>
         </w:r>
       </w:ins>
-      <w:ins w:id="115" w:author="Ollie Raymond" w:date="2016-06-23T14:46:00Z">
+      <w:ins w:id="125" w:author="Ollie Raymond" w:date="2016-06-23T14:46:00Z">
         <w:r>
           <w:rPr>
             <w:rFonts w:cs="Arial"/>
@@ -2204,7 +2301,7 @@
           <w:t xml:space="preserve"> </w:t>
         </w:r>
       </w:ins>
-      <w:ins w:id="116" w:author="Ollie Raymond" w:date="2016-06-23T14:47:00Z">
+      <w:ins w:id="126" w:author="Ollie Raymond" w:date="2016-06-23T14:47:00Z">
         <w:r>
           <w:rPr>
             <w:rFonts w:cs="Arial"/>
@@ -2214,7 +2311,7 @@
           <w:t xml:space="preserve">in the </w:t>
         </w:r>
       </w:ins>
-      <w:ins w:id="117" w:author="Ollie Raymond" w:date="2016-06-23T14:46:00Z">
+      <w:ins w:id="127" w:author="Ollie Raymond" w:date="2016-06-23T14:46:00Z">
         <w:r>
           <w:rPr>
             <w:rFonts w:cs="Arial"/>
@@ -2224,7 +2321,7 @@
           <w:t xml:space="preserve">examples. </w:t>
         </w:r>
       </w:ins>
-      <w:ins w:id="118" w:author="Ollie Raymond" w:date="2016-06-23T14:47:00Z">
+      <w:ins w:id="128" w:author="Ollie Raymond" w:date="2016-06-23T14:47:00Z">
         <w:r>
           <w:rPr>
             <w:rFonts w:cs="Arial"/>
@@ -2234,7 +2331,7 @@
           <w:t>Change comment to:</w:t>
         </w:r>
       </w:ins>
-      <w:ins w:id="119" w:author="Ollie Raymond" w:date="2016-06-23T14:46:00Z">
+      <w:ins w:id="129" w:author="Ollie Raymond" w:date="2016-06-23T14:46:00Z">
         <w:r>
           <w:rPr>
             <w:rFonts w:cs="Arial"/>
@@ -2253,7 +2350,7 @@
           <w:t>“</w:t>
         </w:r>
       </w:ins>
-      <w:ins w:id="120" w:author="Ollie Raymond" w:date="2016-06-23T14:48:00Z">
+      <w:ins w:id="130" w:author="Ollie Raymond" w:date="2016-06-23T14:48:00Z">
         <w:r>
           <w:rPr>
             <w:rFonts w:cs="Arial"/>
@@ -2264,7 +2361,7 @@
           <w:t>T</w:t>
         </w:r>
       </w:ins>
-      <w:ins w:id="121" w:author="Ollie Raymond" w:date="2016-06-23T14:46:00Z">
+      <w:ins w:id="131" w:author="Ollie Raymond" w:date="2016-06-23T14:46:00Z">
         <w:r>
           <w:rPr>
             <w:rFonts w:cs="Arial"/>
@@ -2275,7 +2372,7 @@
           <w:t>his field is implemented as a character string to allow reporting various type of values, the value may be numeric (e.g.; 235) or textual (e.g.; red).  Unit</w:t>
         </w:r>
       </w:ins>
-      <w:ins w:id="122" w:author="Ollie Raymond" w:date="2016-06-23T14:47:00Z">
+      <w:ins w:id="132" w:author="Ollie Raymond" w:date="2016-06-23T14:47:00Z">
         <w:r>
           <w:rPr>
             <w:rFonts w:cs="Arial"/>
@@ -2286,7 +2383,7 @@
           <w:t>s</w:t>
         </w:r>
       </w:ins>
-      <w:ins w:id="123" w:author="Ollie Raymond" w:date="2016-06-23T14:46:00Z">
+      <w:ins w:id="133" w:author="Ollie Raymond" w:date="2016-06-23T14:46:00Z">
         <w:r>
           <w:rPr>
             <w:rFonts w:cs="Arial"/>
@@ -2308,7 +2405,7 @@
         </w:r>
       </w:ins>
       <w:proofErr w:type="spellEnd"/>
-      <w:ins w:id="124" w:author="Ollie Raymond" w:date="2016-06-23T14:47:00Z">
+      <w:ins w:id="134" w:author="Ollie Raymond" w:date="2016-06-23T14:47:00Z">
         <w:r>
           <w:rPr>
             <w:rFonts w:cs="Arial"/>
@@ -2319,7 +2416,7 @@
           <w:t>”</w:t>
         </w:r>
       </w:ins>
-      <w:ins w:id="125" w:author="Ollie Raymond" w:date="2016-06-23T14:46:00Z">
+      <w:ins w:id="135" w:author="Ollie Raymond" w:date="2016-06-23T14:46:00Z">
         <w:r>
           <w:rPr>
             <w:rFonts w:cs="Arial"/>
@@ -2363,6 +2460,15 @@
         <w:t>observationMethod</w:t>
       </w:r>
       <w:proofErr w:type="spellEnd"/>
+      <w:ins w:id="136" w:author="Eric Boisvert" w:date="2016-06-25T12:34:00Z">
+        <w:r>
+          <w:rPr>
+            <w:rFonts w:cs="Arial"/>
+            <w:color w:val="000000"/>
+          </w:rPr>
+          <w:t xml:space="preserve">  DONE</w:t>
+        </w:r>
+      </w:ins>
       <w:proofErr w:type="gramEnd"/>
     </w:p>
     <w:p>
@@ -2406,6 +2512,7 @@
         <w:rPr>
           <w:i/>
         </w:rPr>
+        <w:lastRenderedPageBreak/>
         <w:t>(…)</w:t>
       </w:r>
     </w:p>
@@ -2422,7 +2529,6 @@
           <w:i/>
           <w:color w:val="FF0000"/>
         </w:rPr>
-        <w:lastRenderedPageBreak/>
         <w:t>Scoped name because intention is asserted by author of the data instance.</w:t>
       </w:r>
       <w:proofErr w:type="gramEnd"/>
@@ -2444,7 +2550,7 @@
         </w:rPr>
         <w:t>Just delete</w:t>
       </w:r>
-      <w:ins w:id="126" w:author="Ollie Raymond" w:date="2016-06-23T14:49:00Z">
+      <w:ins w:id="137" w:author="Ollie Raymond" w:date="2016-06-23T14:49:00Z">
         <w:r>
           <w:rPr>
             <w:i/>
@@ -2453,7 +2559,7 @@
           <w:t xml:space="preserve"> [Ollie - yes, delete</w:t>
         </w:r>
       </w:ins>
-      <w:ins w:id="127" w:author="Ollie Raymond" w:date="2016-06-23T14:59:00Z">
+      <w:ins w:id="138" w:author="Ollie Raymond" w:date="2016-06-23T14:59:00Z">
         <w:r>
           <w:rPr>
             <w:i/>
@@ -2462,7 +2568,7 @@
           <w:t xml:space="preserve"> it</w:t>
         </w:r>
       </w:ins>
-      <w:ins w:id="128" w:author="Ollie Raymond" w:date="2016-06-23T14:49:00Z">
+      <w:ins w:id="139" w:author="Ollie Raymond" w:date="2016-06-23T14:49:00Z">
         <w:r>
           <w:rPr>
             <w:i/>
@@ -2471,6 +2577,15 @@
           <w:t>]</w:t>
         </w:r>
       </w:ins>
+      <w:ins w:id="140" w:author="Eric Boisvert" w:date="2016-06-25T12:32:00Z">
+        <w:r>
+          <w:rPr>
+            <w:i/>
+            <w:color w:val="4F81BD" w:themeColor="accent1"/>
+          </w:rPr>
+          <w:t xml:space="preserve"> </w:t>
+        </w:r>
+      </w:ins>
     </w:p>
     <w:p>
       <w:r>
@@ -2488,7 +2603,99 @@
         <w:t>relatedFeature</w:t>
       </w:r>
       <w:proofErr w:type="spellEnd"/>
+      <w:ins w:id="141" w:author="Eric Boisvert" w:date="2016-06-25T12:34:00Z">
+        <w:r>
+          <w:t xml:space="preserve">  :</w:t>
+        </w:r>
+        <w:proofErr w:type="gramEnd"/>
+        <w:r>
+          <w:t xml:space="preserve"> NO ACTION</w:t>
+        </w:r>
+      </w:ins>
+    </w:p>
+    <w:p>
+      <w:pPr>
+        <w:rPr>
+          <w:i/>
+          <w:color w:val="FF0000"/>
+        </w:rPr>
+      </w:pPr>
+      <w:r>
+        <w:rPr>
+          <w:i/>
+          <w:color w:val="FF0000"/>
+        </w:rPr>
+        <w:t xml:space="preserve">.  There is always a single source and a single target for a given </w:t>
+      </w:r>
+      <w:proofErr w:type="spellStart"/>
+      <w:r>
+        <w:rPr>
+          <w:i/>
+          <w:color w:val="FF0000"/>
+        </w:rPr>
+        <w:t>FeatureRelation</w:t>
+      </w:r>
+      <w:proofErr w:type="spellEnd"/>
+      <w:r>
+        <w:rPr>
+          <w:i/>
+          <w:color w:val="FF0000"/>
+        </w:rPr>
+        <w:t xml:space="preserve"> (which is abstract in GeoSciML Basic).  </w:t>
+      </w:r>
+    </w:p>
+    <w:p>
+      <w:pPr>
+        <w:pStyle w:val="CommentText"/>
+      </w:pPr>
+      <w:r>
+        <w:t xml:space="preserve">This seems to imply that a new </w:t>
+      </w:r>
+      <w:proofErr w:type="spellStart"/>
+      <w:r>
+        <w:t>AbstractFeatureRelation</w:t>
+      </w:r>
+      <w:proofErr w:type="spellEnd"/>
+      <w:r>
+        <w:t xml:space="preserve"> must be created (one of its subtype anyway) for any new relation between 2 features.  But </w:t>
+      </w:r>
+      <w:proofErr w:type="spellStart"/>
+      <w:r>
+        <w:t>AbstractFeatureRelation</w:t>
+      </w:r>
+      <w:proofErr w:type="spellEnd"/>
+      <w:r>
+        <w:t xml:space="preserve"> is a “Type”, which has an identity, and therefore can be pointed to.  Since </w:t>
+      </w:r>
+      <w:proofErr w:type="spellStart"/>
+      <w:r>
+        <w:t>relatedFeature</w:t>
+      </w:r>
+      <w:proofErr w:type="spellEnd"/>
+      <w:r>
+        <w:t xml:space="preserve"> can do a </w:t>
+      </w:r>
+      <w:proofErr w:type="spellStart"/>
+      <w:r>
+        <w:t>xlink</w:t>
+      </w:r>
+      <w:proofErr w:type="gramStart"/>
+      <w:r>
+        <w:t>:href</w:t>
+      </w:r>
+      <w:proofErr w:type="spellEnd"/>
       <w:proofErr w:type="gramEnd"/>
+      <w:r>
+        <w:t xml:space="preserve">, it technically means it can point to an existing relation and therefore break the “single source and single target” rule.  What’s wrong </w:t>
+      </w:r>
+      <w:proofErr w:type="gramStart"/>
+      <w:r>
+        <w:t>here ,</w:t>
+      </w:r>
+      <w:proofErr w:type="gramEnd"/>
+      <w:r>
+        <w:t xml:space="preserve"> the rule or the encoding ?</w:t>
+      </w:r>
     </w:p>
     <w:p>
       <w:pPr>
@@ -2497,36 +2704,50 @@
           <w:color w:val="FF0000"/>
         </w:rPr>
       </w:pPr>
+      <w:proofErr w:type="gramStart"/>
       <w:r>
         <w:rPr>
           <w:i/>
           <w:color w:val="FF0000"/>
         </w:rPr>
-        <w:t xml:space="preserve">.  There is always a single source and a single target for a given </w:t>
-      </w:r>
-      <w:proofErr w:type="spellStart"/>
+        <w:t>will</w:t>
+      </w:r>
+      <w:proofErr w:type="gramEnd"/>
       <w:r>
         <w:rPr>
           <w:i/>
           <w:color w:val="FF0000"/>
         </w:rPr>
-        <w:t>FeatureRelation</w:t>
-      </w:r>
-      <w:proofErr w:type="spellEnd"/>
+        <w:t xml:space="preserve"> allow a “by reference” value using a pointer (for example </w:t>
+      </w:r>
+      <w:proofErr w:type="spellStart"/>
       <w:r>
         <w:rPr>
           <w:i/>
           <w:color w:val="FF0000"/>
         </w:rPr>
-        <w:t xml:space="preserve"> (which is abstract in GeoSciML Basic).  </w:t>
-      </w:r>
-    </w:p>
-    <w:p>
-      <w:pPr>
-        <w:pStyle w:val="CommentText"/>
-      </w:pPr>
-      <w:r>
-        <w:t xml:space="preserve">This seems to imply that a new </w:t>
+        <w:t>xlink:href</w:t>
+      </w:r>
+      <w:proofErr w:type="spellEnd"/>
+      <w:r>
+        <w:rPr>
+          <w:i/>
+          <w:color w:val="FF0000"/>
+        </w:rPr>
+        <w:t>) to an external instance.</w:t>
+      </w:r>
+    </w:p>
+    <w:p>
+      <w:r>
+        <w:t xml:space="preserve">That an interesting side effect.  Basic cannot </w:t>
+      </w:r>
+      <w:proofErr w:type="spellStart"/>
+      <w:r>
+        <w:t>instanciate</w:t>
+      </w:r>
+      <w:proofErr w:type="spellEnd"/>
+      <w:r>
+        <w:t xml:space="preserve"> a </w:t>
       </w:r>
       <w:proofErr w:type="spellStart"/>
       <w:r>
@@ -2534,23 +2755,7 @@
       </w:r>
       <w:proofErr w:type="spellEnd"/>
       <w:r>
-        <w:t xml:space="preserve"> must be created (one of its subtype anyway) for any new relation between 2 features.  But </w:t>
-      </w:r>
-      <w:proofErr w:type="spellStart"/>
-      <w:r>
-        <w:t>AbstractFeatureRelation</w:t>
-      </w:r>
-      <w:proofErr w:type="spellEnd"/>
-      <w:r>
-        <w:t xml:space="preserve"> is a “Type”, which has an identity, and therefore can be pointed to.  Since </w:t>
-      </w:r>
-      <w:proofErr w:type="spellStart"/>
-      <w:r>
-        <w:t>relatedFeature</w:t>
-      </w:r>
-      <w:proofErr w:type="spellEnd"/>
-      <w:r>
-        <w:t xml:space="preserve"> can do a </w:t>
+        <w:t xml:space="preserve">, but can </w:t>
       </w:r>
       <w:proofErr w:type="spellStart"/>
       <w:r>
@@ -2563,31 +2768,131 @@
       <w:proofErr w:type="spellEnd"/>
       <w:proofErr w:type="gramEnd"/>
       <w:r>
-        <w:t xml:space="preserve">, it technically means it can point to an existing relation and therefore break the “single source and single target” rule.  What’s wrong </w:t>
+        <w:t xml:space="preserve"> to one.</w:t>
+      </w:r>
+    </w:p>
+    <w:p>
+      <w:pPr>
+        <w:rPr>
+          <w:color w:val="4F81BD" w:themeColor="accent1"/>
+        </w:rPr>
+      </w:pPr>
+      <w:r>
+        <w:rPr>
+          <w:color w:val="4F81BD" w:themeColor="accent1"/>
+        </w:rPr>
+        <w:t>At the end of the day you can’t prevent people putting garbage in their datasets.</w:t>
+      </w:r>
+      <w:ins w:id="142" w:author="Ollie Raymond" w:date="2016-06-23T14:50:00Z">
+        <w:r>
+          <w:rPr>
+            <w:color w:val="4F81BD" w:themeColor="accent1"/>
+          </w:rPr>
+          <w:t xml:space="preserve">  </w:t>
+        </w:r>
+        <w:r>
+          <w:rPr>
+            <w:color w:val="4F81BD" w:themeColor="accent1"/>
+          </w:rPr>
+          <w:sym w:font="Wingdings" w:char="F04A"/>
+        </w:r>
+      </w:ins>
+      <w:ins w:id="143" w:author="Ollie Raymond" w:date="2016-06-23T14:59:00Z">
+        <w:r>
+          <w:rPr>
+            <w:color w:val="4F81BD" w:themeColor="accent1"/>
+          </w:rPr>
+          <w:t xml:space="preserve"> </w:t>
+        </w:r>
+        <w:r>
+          <w:rPr>
+            <w:color w:val="4F81BD" w:themeColor="accent1"/>
+          </w:rPr>
+          <w:sym w:font="Wingdings" w:char="F04A"/>
+        </w:r>
+      </w:ins>
+    </w:p>
+    <w:p>
+      <w:r>
+        <w:t>p. 82, top</w:t>
+      </w:r>
+      <w:r>
+        <w:t xml:space="preserve"> </w:t>
+      </w:r>
+      <w:ins w:id="144" w:author="Eric Boisvert" w:date="2016-06-25T12:37:00Z">
+        <w:r>
+          <w:t xml:space="preserve">  DONE</w:t>
+        </w:r>
+      </w:ins>
+    </w:p>
+    <w:p>
+      <w:pPr>
+        <w:spacing w:after="0"/>
+        <w:rPr>
+          <w:i/>
+          <w:color w:val="FF0000"/>
+        </w:rPr>
+      </w:pPr>
+      <w:r>
+        <w:rPr>
+          <w:i/>
+          <w:color w:val="FF0000"/>
+        </w:rPr>
+        <w:t>•</w:t>
+      </w:r>
+      <w:r>
+        <w:rPr>
+          <w:i/>
+          <w:color w:val="FF0000"/>
+        </w:rPr>
+        <w:tab/>
       </w:r>
       <w:proofErr w:type="gramStart"/>
       <w:r>
-        <w:t>here ,</w:t>
+        <w:rPr>
+          <w:i/>
+          <w:color w:val="FF0000"/>
+        </w:rPr>
+        <w:t>the</w:t>
       </w:r>
       <w:proofErr w:type="gramEnd"/>
       <w:r>
-        <w:t xml:space="preserve"> the rule or the encoding ?</w:t>
-      </w:r>
-    </w:p>
-    <w:p>
-      <w:pPr>
         <w:rPr>
           <w:i/>
           <w:color w:val="FF0000"/>
         </w:rPr>
-      </w:pPr>
+        <w:t xml:space="preserve"> specific bounded occurrence, such as an outcrop or map polygon</w:t>
+      </w:r>
+    </w:p>
+    <w:p>
+      <w:pPr>
+        <w:spacing w:after="0"/>
+        <w:rPr>
+          <w:i/>
+          <w:color w:val="FF0000"/>
+        </w:rPr>
+      </w:pPr>
+      <w:r>
+        <w:rPr>
+          <w:i/>
+          <w:color w:val="FF0000"/>
+        </w:rPr>
+        <w:t>•</w:t>
+      </w:r>
+      <w:r>
+        <w:rPr>
+          <w:i/>
+          <w:color w:val="FF0000"/>
+        </w:rPr>
+        <w:tab/>
+      </w:r>
       <w:proofErr w:type="gramStart"/>
       <w:r>
         <w:rPr>
           <w:i/>
           <w:color w:val="FF0000"/>
         </w:rPr>
-        <w:t>will</w:t>
+        <w:t>the</w:t>
       </w:r>
       <w:proofErr w:type="gramEnd"/>
       <w:r>
@@ -2595,72 +2900,217 @@
           <w:i/>
           <w:color w:val="FF0000"/>
         </w:rPr>
-        <w:t xml:space="preserve"> allow a “by reference” value using a pointer (for example </w:t>
-      </w:r>
-      <w:proofErr w:type="spellStart"/>
-      <w:r>
+        <w:t xml:space="preserve"> association with a Geologic Feature (legend item) provides specification of all the other descriptors</w:t>
+      </w:r>
+    </w:p>
+    <w:p>
+      <w:pPr>
+        <w:spacing w:after="0"/>
         <w:rPr>
           <w:i/>
           <w:color w:val="FF0000"/>
         </w:rPr>
-        <w:t>xlink:href</w:t>
-      </w:r>
-      <w:proofErr w:type="spellEnd"/>
+      </w:pPr>
       <w:r>
         <w:rPr>
           <w:i/>
           <w:color w:val="FF0000"/>
         </w:rPr>
-        <w:t>) to an external instance.</w:t>
-      </w:r>
-    </w:p>
-    <w:p>
-      <w:r>
-        <w:t xml:space="preserve">That an interesting side effect.  Basic cannot </w:t>
-      </w:r>
-      <w:proofErr w:type="spellStart"/>
-      <w:r>
-        <w:t>instanciate</w:t>
-      </w:r>
-      <w:proofErr w:type="spellEnd"/>
-      <w:r>
-        <w:t xml:space="preserve"> a </w:t>
-      </w:r>
-      <w:proofErr w:type="spellStart"/>
-      <w:r>
-        <w:t>AbstractFeatureRelation</w:t>
-      </w:r>
-      <w:proofErr w:type="spellEnd"/>
-      <w:r>
-        <w:t xml:space="preserve">, but can </w:t>
-      </w:r>
-      <w:proofErr w:type="spellStart"/>
-      <w:r>
-        <w:t>xlink</w:t>
+        <w:t>•</w:t>
+      </w:r>
+      <w:r>
+        <w:rPr>
+          <w:i/>
+          <w:color w:val="FF0000"/>
+        </w:rPr>
+        <w:tab/>
       </w:r>
       <w:proofErr w:type="gramStart"/>
       <w:r>
-        <w:t>:href</w:t>
-      </w:r>
-      <w:proofErr w:type="spellEnd"/>
+        <w:rPr>
+          <w:i/>
+          <w:color w:val="FF0000"/>
+        </w:rPr>
+        <w:t>the</w:t>
+      </w:r>
       <w:proofErr w:type="gramEnd"/>
       <w:r>
-        <w:t xml:space="preserve"> to one.</w:t>
-      </w:r>
-    </w:p>
-    <w:p>
-      <w:pPr>
-        <w:rPr>
-          <w:color w:val="4F81BD" w:themeColor="accent1"/>
-        </w:rPr>
-      </w:pPr>
-      <w:r>
-        <w:rPr>
-          <w:color w:val="4F81BD" w:themeColor="accent1"/>
-        </w:rPr>
-        <w:t>At the end of the day you can’t prevent people putting garbage in their datasets.</w:t>
-      </w:r>
-      <w:ins w:id="129" w:author="Ollie Raymond" w:date="2016-06-23T14:50:00Z">
+        <w:rPr>
+          <w:i/>
+          <w:color w:val="FF0000"/>
+        </w:rPr>
+        <w:t xml:space="preserve"> association with a Sampling Feature provides the context and dimensionality</w:t>
+      </w:r>
+    </w:p>
+    <w:p>
+      <w:pPr>
+        <w:rPr>
+          <w:i/>
+        </w:rPr>
+      </w:pPr>
+    </w:p>
+    <w:p>
+      <w:r>
+        <w:t xml:space="preserve">I don’t understand </w:t>
+      </w:r>
+    </w:p>
+    <w:p>
+      <w:pPr>
+        <w:rPr>
+          <w:color w:val="4F81BD" w:themeColor="accent1"/>
+          <w:sz w:val="20"/>
+        </w:rPr>
+      </w:pPr>
+      <w:r>
+        <w:rPr>
+          <w:color w:val="4F81BD" w:themeColor="accent1"/>
+        </w:rPr>
+        <w:t>Need to rework from the scope notes.</w:t>
+      </w:r>
+      <w:ins w:id="145" w:author="Ollie Raymond" w:date="2016-06-23T15:06:00Z">
+        <w:r>
+          <w:rPr>
+            <w:color w:val="4F81BD" w:themeColor="accent1"/>
+          </w:rPr>
+          <w:t xml:space="preserve"> </w:t>
+        </w:r>
+        <w:r>
+          <w:rPr>
+            <w:color w:val="4F81BD" w:themeColor="accent1"/>
+            <w:sz w:val="20"/>
+          </w:rPr>
+          <w:t xml:space="preserve">[Ollie - delete these dot points. </w:t>
+        </w:r>
+        <w:proofErr w:type="gramStart"/>
+        <w:r>
+          <w:rPr>
+            <w:color w:val="4F81BD" w:themeColor="accent1"/>
+            <w:sz w:val="20"/>
+          </w:rPr>
+          <w:t>Incomprehensible.]</w:t>
+        </w:r>
+      </w:ins>
+      <w:proofErr w:type="gramEnd"/>
+    </w:p>
+    <w:p>
+      <w:pPr>
+        <w:rPr>
+          <w:i/>
+        </w:rPr>
+      </w:pPr>
+      <w:r>
+        <w:rPr>
+          <w:i/>
+        </w:rPr>
+        <w:t>8.4.1.3.2</w:t>
+      </w:r>
+      <w:r>
+        <w:rPr>
+          <w:i/>
+        </w:rPr>
+        <w:tab/>
+      </w:r>
+      <w:proofErr w:type="gramStart"/>
+      <w:r>
+        <w:rPr>
+          <w:i/>
+        </w:rPr>
+        <w:t>rank</w:t>
+      </w:r>
+      <w:ins w:id="146" w:author="Eric Boisvert" w:date="2016-06-25T12:39:00Z">
+        <w:r>
+          <w:rPr>
+            <w:i/>
+          </w:rPr>
+          <w:t xml:space="preserve">  DONE</w:t>
+        </w:r>
+      </w:ins>
+      <w:proofErr w:type="gramEnd"/>
+    </w:p>
+    <w:p>
+      <w:pPr>
+        <w:rPr>
+          <w:i/>
+        </w:rPr>
+      </w:pPr>
+    </w:p>
+    <w:p>
+      <w:pPr>
+        <w:rPr>
+          <w:i/>
+          <w:color w:val="FF0000"/>
+        </w:rPr>
+      </w:pPr>
+      <w:r>
+        <w:rPr>
+          <w:i/>
+          <w:color w:val="FF0000"/>
+        </w:rPr>
+        <w:t xml:space="preserve">The property </w:t>
+      </w:r>
+      <w:proofErr w:type="spellStart"/>
+      <w:r>
+        <w:rPr>
+          <w:i/>
+          <w:color w:val="FF0000"/>
+        </w:rPr>
+        <w:t>rank</w:t>
+      </w:r>
+      <w:proofErr w:type="gramStart"/>
+      <w:r>
+        <w:rPr>
+          <w:i/>
+          <w:color w:val="FF0000"/>
+        </w:rPr>
+        <w:t>:RankTerm</w:t>
+      </w:r>
+      <w:proofErr w:type="spellEnd"/>
+      <w:proofErr w:type="gramEnd"/>
+      <w:r>
+        <w:rPr>
+          <w:i/>
+          <w:color w:val="FF0000"/>
+        </w:rPr>
+        <w:t xml:space="preserve"> shall contain a term that classifies the geologic unit in a generalization hierarchy from most local/smallest volume to most regional. </w:t>
+      </w:r>
+      <w:proofErr w:type="gramStart"/>
+      <w:r>
+        <w:rPr>
+          <w:i/>
+          <w:color w:val="FF0000"/>
+        </w:rPr>
+        <w:t>Scoped name because classification is asserted, not based on observational data.</w:t>
+      </w:r>
+      <w:proofErr w:type="gramEnd"/>
+    </w:p>
+    <w:p/>
+    <w:p>
+      <w:pPr>
+        <w:rPr>
+          <w:color w:val="4F81BD" w:themeColor="accent1"/>
+          <w:sz w:val="20"/>
+        </w:rPr>
+      </w:pPr>
+      <w:r>
+        <w:rPr>
+          <w:color w:val="4F81BD" w:themeColor="accent1"/>
+        </w:rPr>
+        <w:t xml:space="preserve">I don’t understand the last sentence </w:t>
+      </w:r>
+      <w:r>
+        <w:rPr>
+          <w:color w:val="4F81BD" w:themeColor="accent1"/>
+        </w:rPr>
+        <w:t xml:space="preserve">– delete if nobody </w:t>
+      </w:r>
+      <w:proofErr w:type="gramStart"/>
+      <w:r>
+        <w:rPr>
+          <w:color w:val="4F81BD" w:themeColor="accent1"/>
+        </w:rPr>
+        <w:t>remembers</w:t>
+      </w:r>
+      <w:ins w:id="147" w:author="Ollie Raymond" w:date="2016-06-23T15:07:00Z">
         <w:r>
           <w:rPr>
             <w:color w:val="4F81BD" w:themeColor="accent1"/>
@@ -2670,11 +3120,172 @@
         <w:r>
           <w:rPr>
             <w:color w:val="4F81BD" w:themeColor="accent1"/>
-          </w:rPr>
-          <w:sym w:font="Wingdings" w:char="F04A"/>
-        </w:r>
-      </w:ins>
-      <w:ins w:id="130" w:author="Ollie Raymond" w:date="2016-06-23T14:59:00Z">
+            <w:sz w:val="20"/>
+          </w:rPr>
+          <w:t>[</w:t>
+        </w:r>
+        <w:proofErr w:type="gramEnd"/>
+        <w:r>
+          <w:rPr>
+            <w:color w:val="4F81BD" w:themeColor="accent1"/>
+            <w:sz w:val="20"/>
+          </w:rPr>
+          <w:t xml:space="preserve">Ollie - delete. </w:t>
+        </w:r>
+        <w:proofErr w:type="gramStart"/>
+        <w:r>
+          <w:rPr>
+            <w:color w:val="4F81BD" w:themeColor="accent1"/>
+            <w:sz w:val="20"/>
+          </w:rPr>
+          <w:t>Unnecessary words.]</w:t>
+        </w:r>
+      </w:ins>
+      <w:proofErr w:type="gramEnd"/>
+    </w:p>
+    <w:p>
+      <w:pPr>
+        <w:rPr>
+          <w:i/>
+        </w:rPr>
+      </w:pPr>
+      <w:r>
+        <w:rPr>
+          <w:i/>
+        </w:rPr>
+        <w:t>8.4.1.4.1</w:t>
+      </w:r>
+      <w:r>
+        <w:rPr>
+          <w:i/>
+        </w:rPr>
+        <w:tab/>
+      </w:r>
+      <w:proofErr w:type="gramStart"/>
+      <w:r>
+        <w:rPr>
+          <w:i/>
+        </w:rPr>
+        <w:t>role</w:t>
+      </w:r>
+      <w:ins w:id="148" w:author="Eric Boisvert" w:date="2016-06-25T12:39:00Z">
+        <w:r>
+          <w:rPr>
+            <w:i/>
+          </w:rPr>
+          <w:t xml:space="preserve">  NO</w:t>
+        </w:r>
+        <w:proofErr w:type="gramEnd"/>
+        <w:r>
+          <w:rPr>
+            <w:i/>
+          </w:rPr>
+          <w:t xml:space="preserve"> ACTION</w:t>
+        </w:r>
+      </w:ins>
+    </w:p>
+    <w:p>
+      <w:pPr>
+        <w:rPr>
+          <w:i/>
+          <w:color w:val="FF0000"/>
+        </w:rPr>
+      </w:pPr>
+    </w:p>
+    <w:p>
+      <w:pPr>
+        <w:rPr>
+          <w:i/>
+          <w:color w:val="FF0000"/>
+        </w:rPr>
+      </w:pPr>
+      <w:r>
+        <w:rPr>
+          <w:i/>
+          <w:color w:val="FF0000"/>
+        </w:rPr>
+        <w:t xml:space="preserve">The </w:t>
+      </w:r>
+      <w:proofErr w:type="spellStart"/>
+      <w:r>
+        <w:rPr>
+          <w:i/>
+          <w:color w:val="FF0000"/>
+        </w:rPr>
+        <w:t>role</w:t>
+      </w:r>
+      <w:proofErr w:type="gramStart"/>
+      <w:r>
+        <w:rPr>
+          <w:i/>
+          <w:color w:val="FF0000"/>
+        </w:rPr>
+        <w:t>:GeologicUnitHierarchyRoleTerm</w:t>
+      </w:r>
+      <w:proofErr w:type="spellEnd"/>
+      <w:proofErr w:type="gramEnd"/>
+      <w:r>
+        <w:rPr>
+          <w:i/>
+          <w:color w:val="FF0000"/>
+        </w:rPr>
+        <w:t xml:space="preserve"> property shall provide a term describing the nature of the parts, e.g. facies, stratigraphic, </w:t>
+      </w:r>
+      <w:proofErr w:type="spellStart"/>
+      <w:r>
+        <w:rPr>
+          <w:i/>
+          <w:color w:val="FF0000"/>
+        </w:rPr>
+        <w:t>interbeds</w:t>
+      </w:r>
+      <w:proofErr w:type="spellEnd"/>
+      <w:r>
+        <w:rPr>
+          <w:i/>
+          <w:color w:val="FF0000"/>
+        </w:rPr>
+        <w:t>, geographic, eastern facies.</w:t>
+      </w:r>
+    </w:p>
+    <w:p/>
+    <w:p>
+      <w:r>
+        <w:t xml:space="preserve">Some roles, such as stratigraphic hierarchy, and probably most of them, might require extra rules, such as </w:t>
+      </w:r>
+      <w:proofErr w:type="spellStart"/>
+      <w:r>
+        <w:t>hierachyLink</w:t>
+      </w:r>
+      <w:proofErr w:type="spellEnd"/>
+      <w:r>
+        <w:t xml:space="preserve"> shall not be cyclic.</w:t>
+      </w:r>
+      <w:r>
+        <w:t xml:space="preserve">  (This falls to the category </w:t>
+      </w:r>
+      <w:proofErr w:type="gramStart"/>
+      <w:r>
+        <w:t>of :</w:t>
+      </w:r>
+      <w:proofErr w:type="gramEnd"/>
+      <w:r>
+        <w:t xml:space="preserve"> to what extent do we impose rules that are otherwise common sense ?)</w:t>
+      </w:r>
+    </w:p>
+    <w:p>
+      <w:pPr>
+        <w:rPr>
+          <w:color w:val="4F81BD" w:themeColor="accent1"/>
+        </w:rPr>
+      </w:pPr>
+      <w:r>
+        <w:rPr>
+          <w:color w:val="4F81BD" w:themeColor="accent1"/>
+        </w:rPr>
+        <w:t>Probably overkill</w:t>
+      </w:r>
+      <w:ins w:id="149" w:author="Ollie Raymond" w:date="2016-06-23T15:11:00Z">
         <w:r>
           <w:rPr>
             <w:color w:val="4F81BD" w:themeColor="accent1"/>
@@ -2684,38 +3295,27 @@
         <w:r>
           <w:rPr>
             <w:color w:val="4F81BD" w:themeColor="accent1"/>
-          </w:rPr>
-          <w:sym w:font="Wingdings" w:char="F04A"/>
-        </w:r>
-      </w:ins>
-    </w:p>
-    <w:p>
-      <w:r>
-        <w:t>p. 82, top</w:t>
-      </w:r>
-      <w:r>
-        <w:t xml:space="preserve"> </w:t>
-      </w:r>
-    </w:p>
-    <w:p>
-      <w:pPr>
-        <w:spacing w:after="0"/>
+            <w:sz w:val="20"/>
+          </w:rPr>
+          <w:t>[Ollie - I agree]</w:t>
+        </w:r>
+      </w:ins>
+    </w:p>
+    <w:p>
+      <w:pPr>
         <w:rPr>
           <w:i/>
-          <w:color w:val="FF0000"/>
         </w:rPr>
       </w:pPr>
       <w:r>
         <w:rPr>
           <w:i/>
-          <w:color w:val="FF0000"/>
-        </w:rPr>
-        <w:t>•</w:t>
+        </w:rPr>
+        <w:t>8.4.1.6.2</w:t>
       </w:r>
       <w:r>
         <w:rPr>
           <w:i/>
-          <w:color w:val="FF0000"/>
         </w:rPr>
         <w:tab/>
       </w:r>
@@ -2723,570 +3323,142 @@
       <w:r>
         <w:rPr>
           <w:i/>
-          <w:color w:val="FF0000"/>
-        </w:rPr>
-        <w:t>the</w:t>
-      </w:r>
+        </w:rPr>
+        <w:t>Purpose</w:t>
+      </w:r>
+      <w:ins w:id="150" w:author="Eric Boisvert" w:date="2016-06-25T12:40:00Z">
+        <w:r>
+          <w:rPr>
+            <w:i/>
+          </w:rPr>
+          <w:t xml:space="preserve">  DONE</w:t>
+        </w:r>
+      </w:ins>
       <w:proofErr w:type="gramEnd"/>
-      <w:r>
+    </w:p>
+    <w:p>
+      <w:pPr>
         <w:rPr>
           <w:i/>
           <w:color w:val="FF0000"/>
         </w:rPr>
-        <w:t xml:space="preserve"> specific bounded occurrence, such as an outcrop or map polygon</w:t>
-      </w:r>
-    </w:p>
-    <w:p>
-      <w:pPr>
-        <w:spacing w:after="0"/>
+      </w:pPr>
+      <w:r>
         <w:rPr>
           <w:i/>
           <w:color w:val="FF0000"/>
         </w:rPr>
-      </w:pPr>
+        <w:t xml:space="preserve">The </w:t>
+      </w:r>
+      <w:proofErr w:type="spellStart"/>
       <w:r>
         <w:rPr>
           <w:i/>
           <w:color w:val="FF0000"/>
         </w:rPr>
-        <w:t>•</w:t>
-      </w:r>
+        <w:t>purpose</w:t>
+      </w:r>
+      <w:proofErr w:type="gramStart"/>
       <w:r>
         <w:rPr>
           <w:i/>
           <w:color w:val="FF0000"/>
         </w:rPr>
-        <w:tab/>
-      </w:r>
-      <w:proofErr w:type="gramStart"/>
+        <w:t>:DescriptionPurpose</w:t>
+      </w:r>
+      <w:proofErr w:type="spellEnd"/>
+      <w:proofErr w:type="gramEnd"/>
       <w:r>
         <w:rPr>
           <w:i/>
           <w:color w:val="FF0000"/>
         </w:rPr>
-        <w:t>the</w:t>
-      </w:r>
-      <w:proofErr w:type="gramEnd"/>
+        <w:t xml:space="preserve"> property shall provide a specification of the intended purpose/level of abstraction for the given </w:t>
+      </w:r>
+      <w:proofErr w:type="spellStart"/>
       <w:r>
         <w:rPr>
           <w:i/>
           <w:color w:val="FF0000"/>
         </w:rPr>
-        <w:t xml:space="preserve"> association with a Geologic Feature (legend item) provides specification of all the other descriptors</w:t>
-      </w:r>
-    </w:p>
-    <w:p>
-      <w:pPr>
-        <w:spacing w:after="0"/>
+        <w:t>EarthMaterial</w:t>
+      </w:r>
+      <w:proofErr w:type="spellEnd"/>
+      <w:r>
         <w:rPr>
           <w:i/>
           <w:color w:val="FF0000"/>
         </w:rPr>
-      </w:pPr>
+        <w:t xml:space="preserve">. The intent is the same a </w:t>
+      </w:r>
+      <w:proofErr w:type="spellStart"/>
       <w:r>
         <w:rPr>
           <w:i/>
           <w:color w:val="FF0000"/>
         </w:rPr>
-        <w:t>•</w:t>
-      </w:r>
+        <w:t>GeologicFeature’s</w:t>
+      </w:r>
+      <w:proofErr w:type="spellEnd"/>
       <w:r>
         <w:rPr>
           <w:i/>
           <w:color w:val="FF0000"/>
         </w:rPr>
-        <w:tab/>
-      </w:r>
-      <w:proofErr w:type="gramStart"/>
+        <w:t xml:space="preserve"> purpose (see 7.4.1.1.2) and it shares the same vocabulary (instance, </w:t>
+      </w:r>
+      <w:proofErr w:type="spellStart"/>
       <w:r>
         <w:rPr>
           <w:i/>
           <w:color w:val="FF0000"/>
         </w:rPr>
-        <w:t>the</w:t>
-      </w:r>
-      <w:proofErr w:type="gramEnd"/>
+        <w:t>typicalNorm</w:t>
+      </w:r>
+      <w:proofErr w:type="spellEnd"/>
       <w:r>
         <w:rPr>
           <w:i/>
           <w:color w:val="FF0000"/>
         </w:rPr>
-        <w:t xml:space="preserve"> association with a Sampling Feature provides the context and dimensionality</w:t>
-      </w:r>
-    </w:p>
-    <w:p>
-      <w:pPr>
+        <w:t xml:space="preserve">, </w:t>
+      </w:r>
+      <w:proofErr w:type="spellStart"/>
+      <w:r>
         <w:rPr>
           <w:i/>
-        </w:rPr>
-      </w:pPr>
-    </w:p>
-    <w:p>
-      <w:r>
-        <w:t xml:space="preserve">I don’t understand </w:t>
-      </w:r>
-    </w:p>
-    <w:p>
-      <w:pPr>
-        <w:rPr>
-          <w:color w:val="4F81BD" w:themeColor="accent1"/>
-          <w:sz w:val="20"/>
-        </w:rPr>
-      </w:pPr>
-      <w:r>
-        <w:rPr>
-          <w:color w:val="4F81BD" w:themeColor="accent1"/>
-        </w:rPr>
-        <w:t>Need to rework from the scope notes.</w:t>
-      </w:r>
-      <w:ins w:id="131" w:author="Ollie Raymond" w:date="2016-06-23T15:06:00Z">
-        <w:r>
-          <w:rPr>
-            <w:color w:val="4F81BD" w:themeColor="accent1"/>
-          </w:rPr>
-          <w:t xml:space="preserve"> </w:t>
-        </w:r>
-        <w:r>
-          <w:rPr>
-            <w:color w:val="4F81BD" w:themeColor="accent1"/>
-            <w:sz w:val="20"/>
-          </w:rPr>
-          <w:t xml:space="preserve">[Ollie - delete these dot points. </w:t>
-        </w:r>
-        <w:proofErr w:type="gramStart"/>
-        <w:r>
-          <w:rPr>
-            <w:color w:val="4F81BD" w:themeColor="accent1"/>
-            <w:sz w:val="20"/>
-          </w:rPr>
-          <w:t>Incomprehensible.]</w:t>
-        </w:r>
-      </w:ins>
-      <w:proofErr w:type="gramEnd"/>
-    </w:p>
-    <w:p>
-      <w:pPr>
+          <w:color w:val="FF0000"/>
+        </w:rPr>
+        <w:t>definingNorm</w:t>
+      </w:r>
+      <w:proofErr w:type="spellEnd"/>
+      <w:r>
         <w:rPr>
           <w:i/>
-        </w:rPr>
-      </w:pPr>
-      <w:r>
-        <w:rPr>
-          <w:i/>
-        </w:rPr>
-        <w:t>8.4.1.3.2</w:t>
-      </w:r>
-      <w:r>
-        <w:rPr>
-          <w:i/>
-        </w:rPr>
-        <w:tab/>
-      </w:r>
-      <w:proofErr w:type="gramStart"/>
-      <w:r>
-        <w:rPr>
-          <w:i/>
-        </w:rPr>
-        <w:t>rank</w:t>
-      </w:r>
-      <w:proofErr w:type="gramEnd"/>
-    </w:p>
-    <w:p>
-      <w:pPr>
-        <w:rPr>
-          <w:i/>
-        </w:rPr>
-      </w:pPr>
-    </w:p>
-    <w:p>
-      <w:pPr>
-        <w:rPr>
-          <w:i/>
-          <w:color w:val="FF0000"/>
-        </w:rPr>
-      </w:pPr>
-      <w:r>
-        <w:rPr>
-          <w:i/>
-          <w:color w:val="FF0000"/>
-        </w:rPr>
-        <w:t xml:space="preserve">The property </w:t>
-      </w:r>
-      <w:proofErr w:type="spellStart"/>
-      <w:r>
-        <w:rPr>
-          <w:i/>
-          <w:color w:val="FF0000"/>
-        </w:rPr>
-        <w:t>rank</w:t>
-      </w:r>
-      <w:proofErr w:type="gramStart"/>
-      <w:r>
-        <w:rPr>
-          <w:i/>
-          <w:color w:val="FF0000"/>
-        </w:rPr>
-        <w:t>:RankTerm</w:t>
-      </w:r>
-      <w:proofErr w:type="spellEnd"/>
-      <w:proofErr w:type="gramEnd"/>
-      <w:r>
-        <w:rPr>
-          <w:i/>
-          <w:color w:val="FF0000"/>
-        </w:rPr>
-        <w:t xml:space="preserve"> shall contain a term that classifies the geologic unit in a generalization hierarchy from most local/smallest volume to most regional. </w:t>
-      </w:r>
-      <w:proofErr w:type="gramStart"/>
-      <w:r>
-        <w:rPr>
-          <w:i/>
-          <w:color w:val="FF0000"/>
-        </w:rPr>
-        <w:t>Scoped name because classification is asserted, not based on observational data.</w:t>
-      </w:r>
-      <w:proofErr w:type="gramEnd"/>
-    </w:p>
-    <w:p/>
-    <w:p>
-      <w:pPr>
-        <w:rPr>
-          <w:color w:val="4F81BD" w:themeColor="accent1"/>
-          <w:sz w:val="20"/>
-        </w:rPr>
-      </w:pPr>
-      <w:r>
-        <w:rPr>
-          <w:color w:val="4F81BD" w:themeColor="accent1"/>
-        </w:rPr>
-        <w:t xml:space="preserve">I don’t understand the last sentence </w:t>
-      </w:r>
-      <w:r>
-        <w:rPr>
-          <w:color w:val="4F81BD" w:themeColor="accent1"/>
-        </w:rPr>
-        <w:t xml:space="preserve">– delete if nobody </w:t>
-      </w:r>
-      <w:proofErr w:type="gramStart"/>
-      <w:r>
-        <w:rPr>
-          <w:color w:val="4F81BD" w:themeColor="accent1"/>
-        </w:rPr>
-        <w:t>remembers</w:t>
-      </w:r>
-      <w:ins w:id="132" w:author="Ollie Raymond" w:date="2016-06-23T15:07:00Z">
-        <w:r>
-          <w:rPr>
-            <w:color w:val="4F81BD" w:themeColor="accent1"/>
-          </w:rPr>
-          <w:t xml:space="preserve">  </w:t>
-        </w:r>
-        <w:r>
-          <w:rPr>
-            <w:color w:val="4F81BD" w:themeColor="accent1"/>
-            <w:sz w:val="20"/>
-          </w:rPr>
-          <w:t>[</w:t>
-        </w:r>
-        <w:proofErr w:type="gramEnd"/>
-        <w:r>
-          <w:rPr>
-            <w:color w:val="4F81BD" w:themeColor="accent1"/>
-            <w:sz w:val="20"/>
-          </w:rPr>
-          <w:t xml:space="preserve">Ollie - delete. </w:t>
-        </w:r>
-        <w:proofErr w:type="gramStart"/>
-        <w:r>
-          <w:rPr>
-            <w:color w:val="4F81BD" w:themeColor="accent1"/>
-            <w:sz w:val="20"/>
-          </w:rPr>
-          <w:t>Unnecessary words.]</w:t>
-        </w:r>
-      </w:ins>
-      <w:proofErr w:type="gramEnd"/>
-    </w:p>
-    <w:p>
-      <w:pPr>
-        <w:rPr>
-          <w:i/>
-        </w:rPr>
-      </w:pPr>
-      <w:r>
-        <w:rPr>
-          <w:i/>
-        </w:rPr>
-        <w:t>8.4.1.4.1</w:t>
-      </w:r>
-      <w:r>
-        <w:rPr>
-          <w:i/>
-        </w:rPr>
-        <w:tab/>
-      </w:r>
-      <w:proofErr w:type="gramStart"/>
-      <w:r>
-        <w:rPr>
-          <w:i/>
-        </w:rPr>
-        <w:t>role</w:t>
-      </w:r>
-      <w:proofErr w:type="gramEnd"/>
-    </w:p>
-    <w:p>
-      <w:pPr>
-        <w:rPr>
-          <w:i/>
-          <w:color w:val="FF0000"/>
-        </w:rPr>
-      </w:pPr>
-    </w:p>
-    <w:p>
-      <w:pPr>
-        <w:rPr>
-          <w:i/>
-          <w:color w:val="FF0000"/>
-        </w:rPr>
-      </w:pPr>
-      <w:r>
-        <w:rPr>
-          <w:i/>
-          <w:color w:val="FF0000"/>
-        </w:rPr>
-        <w:lastRenderedPageBreak/>
-        <w:t xml:space="preserve">The </w:t>
-      </w:r>
-      <w:proofErr w:type="spellStart"/>
-      <w:r>
-        <w:rPr>
-          <w:i/>
-          <w:color w:val="FF0000"/>
-        </w:rPr>
-        <w:t>role</w:t>
-      </w:r>
-      <w:proofErr w:type="gramStart"/>
-      <w:r>
-        <w:rPr>
-          <w:i/>
-          <w:color w:val="FF0000"/>
-        </w:rPr>
-        <w:t>:GeologicUnitHierarchyRoleTerm</w:t>
-      </w:r>
-      <w:proofErr w:type="spellEnd"/>
-      <w:proofErr w:type="gramEnd"/>
-      <w:r>
-        <w:rPr>
-          <w:i/>
-          <w:color w:val="FF0000"/>
-        </w:rPr>
-        <w:t xml:space="preserve"> property shall provide a term describing the nature of the parts, e.g. facies, stratigraphic, </w:t>
-      </w:r>
-      <w:proofErr w:type="spellStart"/>
-      <w:r>
-        <w:rPr>
-          <w:i/>
-          <w:color w:val="FF0000"/>
-        </w:rPr>
-        <w:t>interbeds</w:t>
-      </w:r>
-      <w:proofErr w:type="spellEnd"/>
-      <w:r>
-        <w:rPr>
-          <w:i/>
-          <w:color w:val="FF0000"/>
-        </w:rPr>
-        <w:t>, geographic, eastern facies.</w:t>
-      </w:r>
-    </w:p>
-    <w:p/>
-    <w:p>
-      <w:r>
-        <w:t xml:space="preserve">Some roles, such as stratigraphic hierarchy, and probably most of them, might require extra rules, such as </w:t>
-      </w:r>
-      <w:proofErr w:type="spellStart"/>
-      <w:r>
-        <w:t>hierachyLink</w:t>
-      </w:r>
-      <w:proofErr w:type="spellEnd"/>
-      <w:r>
-        <w:t xml:space="preserve"> shall not be cyclic.</w:t>
-      </w:r>
-      <w:r>
-        <w:t xml:space="preserve">  (This falls to the category </w:t>
-      </w:r>
-      <w:proofErr w:type="gramStart"/>
-      <w:r>
-        <w:t>of :</w:t>
-      </w:r>
-      <w:proofErr w:type="gramEnd"/>
-      <w:r>
-        <w:t xml:space="preserve"> to what extent do we impose rules that are otherwise common sense ?)</w:t>
-      </w:r>
-    </w:p>
-    <w:p>
-      <w:pPr>
-        <w:rPr>
-          <w:color w:val="4F81BD" w:themeColor="accent1"/>
-        </w:rPr>
-      </w:pPr>
-      <w:r>
-        <w:rPr>
-          <w:color w:val="4F81BD" w:themeColor="accent1"/>
-        </w:rPr>
-        <w:t>Probably overkill</w:t>
-      </w:r>
-      <w:ins w:id="133" w:author="Ollie Raymond" w:date="2016-06-23T15:11:00Z">
-        <w:r>
-          <w:rPr>
-            <w:color w:val="4F81BD" w:themeColor="accent1"/>
-          </w:rPr>
-          <w:t xml:space="preserve"> </w:t>
-        </w:r>
-        <w:r>
-          <w:rPr>
-            <w:color w:val="4F81BD" w:themeColor="accent1"/>
-            <w:sz w:val="20"/>
-          </w:rPr>
-          <w:t>[Ollie - I agree]</w:t>
-        </w:r>
-      </w:ins>
-    </w:p>
-    <w:p>
-      <w:pPr>
-        <w:rPr>
-          <w:i/>
-        </w:rPr>
-      </w:pPr>
-      <w:r>
-        <w:rPr>
-          <w:i/>
-        </w:rPr>
-        <w:t>8.4.1.6.2</w:t>
-      </w:r>
-      <w:r>
-        <w:rPr>
-          <w:i/>
-        </w:rPr>
-        <w:tab/>
-        <w:t>Purpose</w:t>
-      </w:r>
-    </w:p>
-    <w:p>
-      <w:pPr>
-        <w:rPr>
-          <w:i/>
-          <w:color w:val="FF0000"/>
-        </w:rPr>
-      </w:pPr>
-      <w:r>
-        <w:rPr>
-          <w:i/>
-          <w:color w:val="FF0000"/>
-        </w:rPr>
-        <w:t xml:space="preserve">The </w:t>
-      </w:r>
-      <w:proofErr w:type="spellStart"/>
-      <w:r>
-        <w:rPr>
-          <w:i/>
-          <w:color w:val="FF0000"/>
-        </w:rPr>
-        <w:t>purpose</w:t>
-      </w:r>
-      <w:proofErr w:type="gramStart"/>
-      <w:r>
-        <w:rPr>
-          <w:i/>
-          <w:color w:val="FF0000"/>
-        </w:rPr>
-        <w:t>:DescriptionPurpose</w:t>
-      </w:r>
-      <w:proofErr w:type="spellEnd"/>
-      <w:proofErr w:type="gramEnd"/>
-      <w:r>
-        <w:rPr>
-          <w:i/>
-          <w:color w:val="FF0000"/>
-        </w:rPr>
-        <w:t xml:space="preserve"> property shall provide a specification of the intended purpose/level of abstraction for the given </w:t>
-      </w:r>
-      <w:proofErr w:type="spellStart"/>
-      <w:r>
-        <w:rPr>
-          <w:i/>
-          <w:color w:val="FF0000"/>
-        </w:rPr>
+          <w:color w:val="FF0000"/>
+        </w:rPr>
+        <w:t>).</w:t>
+      </w:r>
+    </w:p>
+    <w:p>
+      <w:r>
+        <w:t xml:space="preserve">There is a small “semantic” risk of reusing the same type.  If a new purpose emerge in either </w:t>
+      </w:r>
+      <w:proofErr w:type="spellStart"/>
+      <w:r>
         <w:t>EarthMaterial</w:t>
       </w:r>
       <w:proofErr w:type="spellEnd"/>
       <w:r>
-        <w:rPr>
-          <w:i/>
-          <w:color w:val="FF0000"/>
-        </w:rPr>
-        <w:t xml:space="preserve">. The intent is the same a </w:t>
-      </w:r>
-      <w:proofErr w:type="spellStart"/>
-      <w:r>
-        <w:rPr>
-          <w:i/>
-          <w:color w:val="FF0000"/>
-        </w:rPr>
-        <w:t>GeologicFeature’s</w:t>
-      </w:r>
-      <w:proofErr w:type="spellEnd"/>
-      <w:r>
-        <w:rPr>
-          <w:i/>
-          <w:color w:val="FF0000"/>
-        </w:rPr>
-        <w:t xml:space="preserve"> purpose (see 7.4.1.1.2) and it shares the same vocabulary (instance, </w:t>
-      </w:r>
-      <w:proofErr w:type="spellStart"/>
-      <w:r>
-        <w:rPr>
-          <w:i/>
-          <w:color w:val="FF0000"/>
-        </w:rPr>
-        <w:t>typicalNorm</w:t>
-      </w:r>
-      <w:proofErr w:type="spellEnd"/>
-      <w:r>
-        <w:rPr>
-          <w:i/>
-          <w:color w:val="FF0000"/>
-        </w:rPr>
-        <w:t xml:space="preserve">, </w:t>
-      </w:r>
-      <w:proofErr w:type="spellStart"/>
-      <w:r>
-        <w:rPr>
-          <w:i/>
-          <w:color w:val="FF0000"/>
-        </w:rPr>
-        <w:t>definingNorm</w:t>
-      </w:r>
-      <w:proofErr w:type="spellEnd"/>
-      <w:r>
-        <w:rPr>
-          <w:i/>
-          <w:color w:val="FF0000"/>
-        </w:rPr>
-        <w:t>).</w:t>
-      </w:r>
-    </w:p>
-    <w:p>
-      <w:r>
-        <w:t xml:space="preserve">There is a small “semantic” risk of reusing the same type.  If a new purpose emerge in either </w:t>
-      </w:r>
-      <w:proofErr w:type="spellStart"/>
-      <w:r>
-        <w:t>EarthMaterial</w:t>
-      </w:r>
-      <w:proofErr w:type="spellEnd"/>
-      <w:r>
-        <w:t xml:space="preserve"> or GeologicUnit, it automatically become available for the other class (because they use the same “</w:t>
+        <w:t xml:space="preserve"> or </w:t>
+      </w:r>
+      <w:proofErr w:type="spellStart"/>
+      <w:r>
+        <w:t>GeologicUnit</w:t>
+      </w:r>
+      <w:proofErr w:type="spellEnd"/>
+      <w:r>
+        <w:t>, it automatically become available for the other class (because they use the same “</w:t>
       </w:r>
       <w:proofErr w:type="spellStart"/>
       <w:r>
@@ -3377,7 +3549,7 @@
         <w:t>vocabs ?</w:t>
       </w:r>
       <w:proofErr w:type="gramEnd"/>
-      <w:ins w:id="134" w:author="Ollie Raymond" w:date="2016-06-23T15:12:00Z">
+      <w:ins w:id="151" w:author="Ollie Raymond" w:date="2016-06-23T15:12:00Z">
         <w:r>
           <w:rPr>
             <w:color w:val="4F81BD" w:themeColor="accent1"/>
@@ -3429,7 +3601,7 @@
         <w:t>discussion ?</w:t>
       </w:r>
       <w:proofErr w:type="gramEnd"/>
-      <w:ins w:id="135" w:author="Ollie Raymond" w:date="2016-06-23T15:12:00Z">
+      <w:ins w:id="152" w:author="Ollie Raymond" w:date="2016-06-23T15:12:00Z">
         <w:r>
           <w:rPr>
             <w:color w:val="4F81BD" w:themeColor="accent1"/>
@@ -3449,6 +3621,11 @@
       <w:r>
         <w:t xml:space="preserve">8.4.3.2 Contact </w:t>
       </w:r>
+      <w:ins w:id="153" w:author="Eric Boisvert" w:date="2016-06-25T12:41:00Z">
+        <w:r>
+          <w:t>DONE</w:t>
+        </w:r>
+      </w:ins>
     </w:p>
     <w:p>
       <w:pPr>
@@ -3536,7 +3713,7 @@
         </w:rPr>
         <w:t>delete</w:t>
       </w:r>
-      <w:ins w:id="136" w:author="Ollie Raymond" w:date="2016-06-23T15:14:00Z">
+      <w:ins w:id="154" w:author="Ollie Raymond" w:date="2016-06-23T15:14:00Z">
         <w:r>
           <w:rPr>
             <w:color w:val="4F81BD" w:themeColor="accent1"/>
@@ -3559,7 +3736,7 @@
           <w:t>Ollie - I think I get what is trying to be said here…</w:t>
         </w:r>
       </w:ins>
-      <w:ins w:id="137" w:author="Ollie Raymond" w:date="2016-06-23T15:15:00Z">
+      <w:ins w:id="155" w:author="Ollie Raymond" w:date="2016-06-23T15:15:00Z">
         <w:r>
           <w:rPr>
             <w:color w:val="4F81BD" w:themeColor="accent1"/>
@@ -3568,7 +3745,7 @@
           <w:t xml:space="preserve"> “</w:t>
         </w:r>
       </w:ins>
-      <w:ins w:id="138" w:author="Ollie Raymond" w:date="2016-06-23T15:16:00Z">
+      <w:ins w:id="156" w:author="Ollie Raymond" w:date="2016-06-23T15:16:00Z">
         <w:r>
           <w:rPr>
             <w:color w:val="4F81BD" w:themeColor="accent1"/>
@@ -3577,7 +3754,7 @@
           <w:t>Contacts may include d</w:t>
         </w:r>
       </w:ins>
-      <w:ins w:id="139" w:author="Ollie Raymond" w:date="2016-06-23T15:15:00Z">
+      <w:ins w:id="157" w:author="Ollie Raymond" w:date="2016-06-23T15:15:00Z">
         <w:r>
           <w:rPr>
             <w:color w:val="4F81BD" w:themeColor="accent1"/>
@@ -3586,7 +3763,7 @@
           <w:t xml:space="preserve">iscrete bedding surfaces that </w:t>
         </w:r>
       </w:ins>
-      <w:ins w:id="140" w:author="Ollie Raymond" w:date="2016-06-23T15:16:00Z">
+      <w:ins w:id="158" w:author="Ollie Raymond" w:date="2016-06-23T15:16:00Z">
         <w:r>
           <w:rPr>
             <w:color w:val="4F81BD" w:themeColor="accent1"/>
@@ -3595,7 +3772,7 @@
           <w:t xml:space="preserve">separate small scale geologic units (eg, </w:t>
         </w:r>
       </w:ins>
-      <w:ins w:id="141" w:author="Ollie Raymond" w:date="2016-06-23T15:18:00Z">
+      <w:ins w:id="159" w:author="Ollie Raymond" w:date="2016-06-23T15:18:00Z">
         <w:r>
           <w:rPr>
             <w:color w:val="4F81BD" w:themeColor="accent1"/>
@@ -3604,7 +3781,7 @@
           <w:t xml:space="preserve">surfaces between </w:t>
         </w:r>
       </w:ins>
-      <w:ins w:id="142" w:author="Ollie Raymond" w:date="2016-06-23T15:16:00Z">
+      <w:ins w:id="160" w:author="Ollie Raymond" w:date="2016-06-23T15:16:00Z">
         <w:r>
           <w:rPr>
             <w:color w:val="4F81BD" w:themeColor="accent1"/>
@@ -3613,7 +3790,7 @@
           <w:t>individual cross</w:t>
         </w:r>
       </w:ins>
-      <w:ins w:id="143" w:author="Ollie Raymond" w:date="2016-06-23T15:17:00Z">
+      <w:ins w:id="161" w:author="Ollie Raymond" w:date="2016-06-23T15:17:00Z">
         <w:r>
           <w:rPr>
             <w:color w:val="4F81BD" w:themeColor="accent1"/>
@@ -3622,7 +3799,7 @@
           <w:t>-bedding</w:t>
         </w:r>
       </w:ins>
-      <w:ins w:id="144" w:author="Ollie Raymond" w:date="2016-06-23T15:18:00Z">
+      <w:ins w:id="162" w:author="Ollie Raymond" w:date="2016-06-23T15:18:00Z">
         <w:r>
           <w:rPr>
             <w:color w:val="4F81BD" w:themeColor="accent1"/>
@@ -3631,7 +3808,7 @@
           <w:t xml:space="preserve"> sets</w:t>
         </w:r>
       </w:ins>
-      <w:ins w:id="145" w:author="Ollie Raymond" w:date="2016-06-23T15:16:00Z">
+      <w:ins w:id="163" w:author="Ollie Raymond" w:date="2016-06-23T15:16:00Z">
         <w:r>
           <w:rPr>
             <w:color w:val="4F81BD" w:themeColor="accent1"/>
@@ -3656,7 +3833,7 @@
           <w:t xml:space="preserve"> analysis</w:t>
         </w:r>
       </w:ins>
-      <w:ins w:id="146" w:author="Ollie Raymond" w:date="2016-06-23T15:18:00Z">
+      <w:ins w:id="164" w:author="Ollie Raymond" w:date="2016-06-23T15:18:00Z">
         <w:r>
           <w:rPr>
             <w:color w:val="4F81BD" w:themeColor="accent1"/>
@@ -3665,7 +3842,7 @@
           <w:t>”]</w:t>
         </w:r>
       </w:ins>
-      <w:ins w:id="147" w:author="Ollie Raymond" w:date="2016-06-23T15:16:00Z">
+      <w:ins w:id="165" w:author="Ollie Raymond" w:date="2016-06-23T15:16:00Z">
         <w:r>
           <w:rPr>
             <w:color w:val="4F81BD" w:themeColor="accent1"/>
@@ -3674,7 +3851,7 @@
           <w:t>.</w:t>
         </w:r>
       </w:ins>
-      <w:ins w:id="148" w:author="Ollie Raymond" w:date="2016-06-23T18:30:00Z">
+      <w:ins w:id="166" w:author="Ollie Raymond" w:date="2016-06-23T18:30:00Z">
         <w:r>
           <w:rPr>
             <w:color w:val="4F81BD" w:themeColor="accent1"/>
@@ -3691,12 +3868,28 @@
           <w:color w:val="FF0000"/>
         </w:rPr>
       </w:pPr>
+      <w:proofErr w:type="gramStart"/>
       <w:r>
         <w:rPr>
           <w:color w:val="FF0000"/>
         </w:rPr>
         <w:t>Fold</w:t>
       </w:r>
+      <w:ins w:id="167" w:author="Eric Boisvert" w:date="2016-06-25T12:45:00Z">
+        <w:r>
+          <w:rPr>
+            <w:color w:val="FF0000"/>
+          </w:rPr>
+          <w:t xml:space="preserve">  DONE</w:t>
+        </w:r>
+        <w:proofErr w:type="gramEnd"/>
+        <w:r>
+          <w:rPr>
+            <w:color w:val="FF0000"/>
+          </w:rPr>
+          <w:t>, but not as proposed here as Steve explained why it was Geologic Structure</w:t>
+        </w:r>
+      </w:ins>
     </w:p>
     <w:p>
       <w:pPr>
@@ -3717,7 +3910,7 @@
         </w:rPr>
         <w:t xml:space="preserve">A fold is formed by one or more systematically curved layers, surfaces, or lines in a rock body. Fold denotes a structure formed by the deformation of a </w:t>
       </w:r>
-      <w:commentRangeStart w:id="149"/>
+      <w:commentRangeStart w:id="168"/>
       <w:proofErr w:type="spellStart"/>
       <w:r>
         <w:rPr>
@@ -3732,13 +3925,13 @@
         </w:rPr>
         <w:t xml:space="preserve"> </w:t>
       </w:r>
-      <w:commentRangeEnd w:id="149"/>
+      <w:commentRangeEnd w:id="168"/>
       <w:r>
         <w:rPr>
           <w:rStyle w:val="CommentReference"/>
           <w:color w:val="FF0000"/>
         </w:rPr>
-        <w:commentReference w:id="149"/>
+        <w:commentReference w:id="168"/>
       </w:r>
       <w:r>
         <w:rPr>
@@ -3773,7 +3966,7 @@
         </w:rPr>
         <w:t>”</w:t>
       </w:r>
-      <w:ins w:id="150" w:author="Ollie Raymond" w:date="2016-06-23T15:18:00Z">
+      <w:ins w:id="169" w:author="Ollie Raymond" w:date="2016-06-23T15:18:00Z">
         <w:r>
           <w:rPr>
             <w:color w:val="4F81BD" w:themeColor="accent1"/>
@@ -3812,7 +4005,7 @@
           <w:t>]</w:t>
         </w:r>
       </w:ins>
-      <w:ins w:id="151" w:author="Ollie Raymond" w:date="2016-06-23T18:31:00Z">
+      <w:ins w:id="170" w:author="Ollie Raymond" w:date="2016-06-23T18:31:00Z">
         <w:r>
           <w:rPr>
             <w:color w:val="4F81BD" w:themeColor="accent1"/>
@@ -3857,260 +4050,297 @@
         <w:t>collectionType</w:t>
       </w:r>
       <w:proofErr w:type="spellEnd"/>
+      <w:r>
+        <w:rPr>
+          <w:color w:val="FF0000"/>
+        </w:rPr>
+        <w:t xml:space="preserve"> </w:t>
+      </w:r>
+      <w:ins w:id="171" w:author="Eric Boisvert" w:date="2016-06-25T12:46:00Z">
+        <w:r>
+          <w:rPr>
+            <w:color w:val="FF0000"/>
+          </w:rPr>
+          <w:t xml:space="preserve"> DONE</w:t>
+        </w:r>
+      </w:ins>
       <w:proofErr w:type="gramEnd"/>
-      <w:r>
-        <w:rPr>
-          <w:color w:val="FF0000"/>
-        </w:rPr>
+    </w:p>
+    <w:p>
+      <w:pPr>
+        <w:rPr>
+          <w:color w:val="FF0000"/>
+        </w:rPr>
+      </w:pPr>
+    </w:p>
+    <w:p>
+      <w:pPr>
+        <w:rPr>
+          <w:color w:val="FF0000"/>
+        </w:rPr>
+      </w:pPr>
+      <w:r>
+        <w:rPr>
+          <w:color w:val="FF0000"/>
+        </w:rPr>
+        <w:t xml:space="preserve">The </w:t>
+      </w:r>
+      <w:proofErr w:type="spellStart"/>
+      <w:r>
+        <w:rPr>
+          <w:color w:val="FF0000"/>
+        </w:rPr>
+        <w:t>collectionType</w:t>
+      </w:r>
+      <w:proofErr w:type="gramStart"/>
+      <w:r>
+        <w:rPr>
+          <w:color w:val="FF0000"/>
+        </w:rPr>
+        <w:t>:CollectionTypeTerm</w:t>
+      </w:r>
+      <w:proofErr w:type="spellEnd"/>
+      <w:proofErr w:type="gramEnd"/>
+      <w:r>
+        <w:rPr>
+          <w:color w:val="FF0000"/>
+        </w:rPr>
+        <w:t xml:space="preserve"> property shall be a term from a controlled vocabulary describing the type of collection.</w:t>
+      </w:r>
+    </w:p>
+    <w:p>
+      <w:r>
+        <w:t>We need a better description.</w:t>
+      </w:r>
+      <w:r>
+        <w:t xml:space="preserve">  </w:t>
+      </w:r>
+      <w:r>
+        <w:rPr>
+          <w:color w:val="4F81BD" w:themeColor="accent1"/>
+        </w:rPr>
+        <w:t xml:space="preserve">Basically describes the content of the </w:t>
+      </w:r>
+      <w:proofErr w:type="gramStart"/>
+      <w:r>
+        <w:rPr>
+          <w:color w:val="4F81BD" w:themeColor="accent1"/>
+        </w:rPr>
+        <w:t>collection</w:t>
+      </w:r>
+      <w:r>
+        <w:rPr>
+          <w:color w:val="4F81BD" w:themeColor="accent1"/>
+        </w:rPr>
+        <w:t xml:space="preserve">  </w:t>
+      </w:r>
+      <w:proofErr w:type="spellStart"/>
+      <w:r>
+        <w:rPr>
+          <w:color w:val="4F81BD" w:themeColor="accent1"/>
+        </w:rPr>
+        <w:t>eg</w:t>
+      </w:r>
+      <w:proofErr w:type="spellEnd"/>
+      <w:proofErr w:type="gramEnd"/>
+      <w:r>
+        <w:rPr>
+          <w:color w:val="4F81BD" w:themeColor="accent1"/>
+        </w:rPr>
+        <w:t xml:space="preserve">: </w:t>
+      </w:r>
+      <w:proofErr w:type="spellStart"/>
+      <w:r>
+        <w:rPr>
+          <w:color w:val="4F81BD" w:themeColor="accent1"/>
+        </w:rPr>
+        <w:t>geologicalMap</w:t>
+      </w:r>
+      <w:proofErr w:type="spellEnd"/>
+      <w:r>
+        <w:rPr>
+          <w:color w:val="4F81BD" w:themeColor="accent1"/>
+        </w:rPr>
+        <w:t>, boreholes.</w:t>
+      </w:r>
+      <w:ins w:id="172" w:author="Ollie Raymond" w:date="2016-06-23T15:19:00Z">
+        <w:r>
+          <w:rPr>
+            <w:color w:val="4F81BD" w:themeColor="accent1"/>
+          </w:rPr>
+          <w:t xml:space="preserve"> </w:t>
+        </w:r>
+        <w:r>
+          <w:rPr>
+            <w:color w:val="4F81BD" w:themeColor="accent1"/>
+            <w:sz w:val="20"/>
+          </w:rPr>
+          <w:t xml:space="preserve"> [Ollie - eg, geologic map, borehole log, 3D model]</w:t>
+        </w:r>
+      </w:ins>
+    </w:p>
+    <w:p>
+      <w:pPr>
+        <w:rPr>
+          <w:color w:val="FF0000"/>
+        </w:rPr>
+      </w:pPr>
+      <w:r>
+        <w:rPr>
+          <w:color w:val="FF0000"/>
+        </w:rPr>
+        <w:t>8.4.6.2</w:t>
+      </w:r>
+      <w:r>
+        <w:rPr>
+          <w:color w:val="FF0000"/>
+        </w:rPr>
+        <w:tab/>
+      </w:r>
+      <w:proofErr w:type="spellStart"/>
+      <w:r>
+        <w:rPr>
+          <w:color w:val="FF0000"/>
+        </w:rPr>
+        <w:t>GSML_</w:t>
+      </w:r>
+      <w:proofErr w:type="gramStart"/>
+      <w:r>
+        <w:rPr>
+          <w:color w:val="FF0000"/>
+        </w:rPr>
+        <w:t>PlanarOrientation</w:t>
+      </w:r>
+      <w:proofErr w:type="spellEnd"/>
+      <w:ins w:id="173" w:author="Eric Boisvert" w:date="2016-06-25T12:50:00Z">
+        <w:r>
+          <w:rPr>
+            <w:color w:val="FF0000"/>
+          </w:rPr>
+          <w:t xml:space="preserve">  DONE</w:t>
+        </w:r>
+        <w:proofErr w:type="gramEnd"/>
+        <w:r>
+          <w:rPr>
+            <w:color w:val="FF0000"/>
+          </w:rPr>
+          <w:t xml:space="preserve"> – removed overkill requirements</w:t>
+        </w:r>
+      </w:ins>
+    </w:p>
+    <w:p>
+      <w:pPr>
+        <w:rPr>
+          <w:color w:val="FF0000"/>
+        </w:rPr>
+      </w:pPr>
+    </w:p>
+    <w:p>
+      <w:pPr>
+        <w:rPr>
+          <w:b/>
+          <w:color w:val="FF0000"/>
+        </w:rPr>
+      </w:pPr>
+      <w:r>
+        <w:rPr>
+          <w:color w:val="FF0000"/>
+        </w:rPr>
+        <w:t xml:space="preserve">A planar orientation is composed of two values; the azimuth (a compass point) and a dip (the angle from the horizontal).  Polarity of the plane indicates whether the planar orientation is associated with a directed feature that is overturned, upright, vertical, etc.  </w:t>
+      </w:r>
+      <w:r>
+        <w:rPr>
+          <w:b/>
+          <w:color w:val="FF0000"/>
+        </w:rPr>
+        <w:t>There are several conventions to encode a planar orientation and this specification does not impose one but provides a convention property to report it. It must be noted that allowance of different convention makes manipulation of the data more difficult.</w:t>
+      </w:r>
+    </w:p>
+    <w:p>
+      <w:r>
+        <w:t>Should we have a recommendation that community stick to a single conv</w:t>
+      </w:r>
+      <w:r>
+        <w:t>en</w:t>
+      </w:r>
+      <w:del w:id="174" w:author="Ollie Raymond" w:date="2016-06-23T15:20:00Z">
+        <w:r>
+          <w:delText>s</w:delText>
+        </w:r>
+      </w:del>
+      <w:ins w:id="175" w:author="Ollie Raymond" w:date="2016-06-23T15:20:00Z">
+        <w:r>
+          <w:t>t</w:t>
+        </w:r>
+      </w:ins>
+      <w:r>
+        <w:t>ion (eg: OneGeology uses this</w:t>
+      </w:r>
+      <w:r>
         <w:t xml:space="preserve"> </w:t>
       </w:r>
-    </w:p>
-    <w:p>
-      <w:pPr>
-        <w:rPr>
-          <w:color w:val="FF0000"/>
-        </w:rPr>
-      </w:pPr>
-    </w:p>
-    <w:p>
-      <w:pPr>
-        <w:rPr>
-          <w:color w:val="FF0000"/>
-        </w:rPr>
-      </w:pPr>
-      <w:r>
-        <w:rPr>
-          <w:color w:val="FF0000"/>
-        </w:rPr>
-        <w:lastRenderedPageBreak/>
-        <w:t xml:space="preserve">The </w:t>
-      </w:r>
-      <w:proofErr w:type="spellStart"/>
-      <w:r>
-        <w:rPr>
-          <w:color w:val="FF0000"/>
-        </w:rPr>
-        <w:t>collectionType</w:t>
-      </w:r>
+      <w:del w:id="176" w:author="Ollie Raymond" w:date="2016-06-23T15:20:00Z">
+        <w:r>
+          <w:delText>convension</w:delText>
+        </w:r>
+      </w:del>
+      <w:ins w:id="177" w:author="Ollie Raymond" w:date="2016-06-23T15:20:00Z">
+        <w:r>
+          <w:t>conven</w:t>
+        </w:r>
+        <w:r>
+          <w:t>t</w:t>
+        </w:r>
+        <w:r>
+          <w:t>ion</w:t>
+        </w:r>
+      </w:ins>
+      <w:r>
+        <w:t>)</w:t>
+      </w:r>
+    </w:p>
+    <w:p>
+      <w:r>
+        <w:t xml:space="preserve">I suggested some constrains in the document as requirement for numerical values (90 degrees max, </w:t>
+      </w:r>
+      <w:proofErr w:type="spellStart"/>
+      <w:r>
+        <w:t>etc</w:t>
+      </w:r>
+      <w:proofErr w:type="spellEnd"/>
+      <w:r>
+        <w:t xml:space="preserve">), </w:t>
+      </w:r>
+    </w:p>
+    <w:p>
+      <w:pPr>
+        <w:rPr>
+          <w:color w:val="4F81BD" w:themeColor="accent1"/>
+          <w:sz w:val="20"/>
+        </w:rPr>
+      </w:pPr>
       <w:proofErr w:type="gramStart"/>
       <w:r>
         <w:rPr>
-          <w:color w:val="FF0000"/>
-        </w:rPr>
-        <w:t>:CollectionTypeTerm</w:t>
-      </w:r>
-      <w:proofErr w:type="spellEnd"/>
+          <w:color w:val="4F81BD" w:themeColor="accent1"/>
+        </w:rPr>
+        <w:t>Overkill ??</w:t>
+      </w:r>
       <w:proofErr w:type="gramEnd"/>
       <w:r>
         <w:rPr>
-          <w:color w:val="FF0000"/>
-        </w:rPr>
-        <w:t xml:space="preserve"> property shall be a term from a controlled vocabulary describing the type of collection.</w:t>
-      </w:r>
-    </w:p>
-    <w:p>
-      <w:r>
-        <w:t>We need a better description.</w:t>
-      </w:r>
-      <w:r>
-        <w:t xml:space="preserve">  </w:t>
-      </w:r>
-      <w:r>
-        <w:rPr>
-          <w:color w:val="4F81BD" w:themeColor="accent1"/>
-        </w:rPr>
-        <w:t xml:space="preserve">Basically describes the content of the </w:t>
+          <w:color w:val="4F81BD" w:themeColor="accent1"/>
+        </w:rPr>
+        <w:t xml:space="preserve"> </w:t>
       </w:r>
       <w:proofErr w:type="gramStart"/>
       <w:r>
         <w:rPr>
           <w:color w:val="4F81BD" w:themeColor="accent1"/>
         </w:rPr>
-        <w:t>collection</w:t>
-      </w:r>
-      <w:r>
-        <w:rPr>
-          <w:color w:val="4F81BD" w:themeColor="accent1"/>
-        </w:rPr>
-        <w:t xml:space="preserve">  eg</w:t>
-      </w:r>
-      <w:proofErr w:type="gramEnd"/>
-      <w:r>
-        <w:rPr>
-          <w:color w:val="4F81BD" w:themeColor="accent1"/>
-        </w:rPr>
-        <w:t xml:space="preserve">: </w:t>
-      </w:r>
-      <w:proofErr w:type="spellStart"/>
-      <w:r>
-        <w:rPr>
-          <w:color w:val="4F81BD" w:themeColor="accent1"/>
-        </w:rPr>
-        <w:t>geologicalMap</w:t>
-      </w:r>
-      <w:proofErr w:type="spellEnd"/>
-      <w:r>
-        <w:rPr>
-          <w:color w:val="4F81BD" w:themeColor="accent1"/>
-        </w:rPr>
-        <w:t>, boreholes.</w:t>
-      </w:r>
-      <w:ins w:id="152" w:author="Ollie Raymond" w:date="2016-06-23T15:19:00Z">
-        <w:r>
-          <w:rPr>
-            <w:color w:val="4F81BD" w:themeColor="accent1"/>
-          </w:rPr>
-          <w:t xml:space="preserve"> </w:t>
-        </w:r>
-        <w:r>
-          <w:rPr>
-            <w:color w:val="4F81BD" w:themeColor="accent1"/>
-            <w:sz w:val="20"/>
-          </w:rPr>
-          <w:t xml:space="preserve"> [Ollie - eg, geologic map, borehole log, 3D model]</w:t>
-        </w:r>
-      </w:ins>
-    </w:p>
-    <w:p>
-      <w:pPr>
-        <w:rPr>
-          <w:color w:val="FF0000"/>
-        </w:rPr>
-      </w:pPr>
-      <w:r>
-        <w:rPr>
-          <w:color w:val="FF0000"/>
-        </w:rPr>
-        <w:t>8.4.6.2</w:t>
-      </w:r>
-      <w:r>
-        <w:rPr>
-          <w:color w:val="FF0000"/>
-        </w:rPr>
-        <w:tab/>
-      </w:r>
-      <w:proofErr w:type="spellStart"/>
-      <w:r>
-        <w:rPr>
-          <w:color w:val="FF0000"/>
-        </w:rPr>
-        <w:t>GSML_PlanarOrientation</w:t>
-      </w:r>
-      <w:proofErr w:type="spellEnd"/>
-    </w:p>
-    <w:p>
-      <w:pPr>
-        <w:rPr>
-          <w:color w:val="FF0000"/>
-        </w:rPr>
-      </w:pPr>
-    </w:p>
-    <w:p>
-      <w:pPr>
-        <w:rPr>
-          <w:b/>
-          <w:color w:val="FF0000"/>
-        </w:rPr>
-      </w:pPr>
-      <w:r>
-        <w:rPr>
-          <w:color w:val="FF0000"/>
-        </w:rPr>
-        <w:t xml:space="preserve">A planar orientation is composed of two values; the azimuth (a compass point) and a dip (the angle from the horizontal).  Polarity of the plane indicates whether the planar orientation is associated with a directed feature that is overturned, upright, vertical, etc.  </w:t>
-      </w:r>
-      <w:r>
-        <w:rPr>
-          <w:b/>
-          <w:color w:val="FF0000"/>
-        </w:rPr>
-        <w:t>There are several conventions to encode a planar orientation and this specification does not impose one but provides a convention property to report it. It must be noted that allowance of different convention makes manipulation of the data more difficult.</w:t>
-      </w:r>
-    </w:p>
-    <w:p>
-      <w:r>
-        <w:t>Should we have a recommendation that community stick to a single conv</w:t>
-      </w:r>
-      <w:r>
-        <w:t>en</w:t>
-      </w:r>
-      <w:del w:id="153" w:author="Ollie Raymond" w:date="2016-06-23T15:20:00Z">
-        <w:r>
-          <w:delText>s</w:delText>
-        </w:r>
-      </w:del>
-      <w:ins w:id="154" w:author="Ollie Raymond" w:date="2016-06-23T15:20:00Z">
-        <w:r>
-          <w:t>t</w:t>
-        </w:r>
-      </w:ins>
-      <w:r>
-        <w:t>ion (eg: OneGeology uses this</w:t>
-      </w:r>
-      <w:r>
-        <w:t xml:space="preserve"> </w:t>
-      </w:r>
-      <w:del w:id="155" w:author="Ollie Raymond" w:date="2016-06-23T15:20:00Z">
-        <w:r>
-          <w:delText>convension</w:delText>
-        </w:r>
-      </w:del>
-      <w:ins w:id="156" w:author="Ollie Raymond" w:date="2016-06-23T15:20:00Z">
-        <w:r>
-          <w:t>conven</w:t>
-        </w:r>
-        <w:r>
-          <w:t>t</w:t>
-        </w:r>
-        <w:r>
-          <w:t>ion</w:t>
-        </w:r>
-      </w:ins>
-      <w:r>
-        <w:t>)</w:t>
-      </w:r>
-    </w:p>
-    <w:p>
-      <w:r>
-        <w:t xml:space="preserve">I suggested some constrains in the document as requirement for numerical values (90 degrees max, </w:t>
-      </w:r>
-      <w:proofErr w:type="spellStart"/>
-      <w:r>
-        <w:t>etc</w:t>
-      </w:r>
-      <w:proofErr w:type="spellEnd"/>
-      <w:r>
-        <w:t xml:space="preserve">), </w:t>
-      </w:r>
-    </w:p>
-    <w:p>
-      <w:pPr>
-        <w:rPr>
-          <w:color w:val="4F81BD" w:themeColor="accent1"/>
-          <w:sz w:val="20"/>
-        </w:rPr>
-      </w:pPr>
-      <w:proofErr w:type="gramStart"/>
-      <w:r>
-        <w:rPr>
-          <w:color w:val="4F81BD" w:themeColor="accent1"/>
-        </w:rPr>
-        <w:t>Overkill ??</w:t>
-      </w:r>
-      <w:proofErr w:type="gramEnd"/>
-      <w:r>
-        <w:rPr>
-          <w:color w:val="4F81BD" w:themeColor="accent1"/>
-        </w:rPr>
-        <w:t xml:space="preserve"> </w:t>
-      </w:r>
-      <w:proofErr w:type="gramStart"/>
-      <w:r>
-        <w:rPr>
-          <w:color w:val="4F81BD" w:themeColor="accent1"/>
-        </w:rPr>
         <w:t>probably</w:t>
       </w:r>
-      <w:ins w:id="157" w:author="Ollie Raymond" w:date="2016-06-23T15:21:00Z">
+      <w:ins w:id="178" w:author="Ollie Raymond" w:date="2016-06-23T15:21:00Z">
         <w:r>
           <w:rPr>
             <w:color w:val="4F81BD" w:themeColor="accent1"/>
@@ -4133,7 +4363,7 @@
           <w:t xml:space="preserve">Ollie - </w:t>
         </w:r>
       </w:ins>
-      <w:ins w:id="158" w:author="Ollie Raymond" w:date="2016-06-23T15:23:00Z">
+      <w:ins w:id="179" w:author="Ollie Raymond" w:date="2016-06-23T15:23:00Z">
         <w:r>
           <w:rPr>
             <w:color w:val="4F81BD" w:themeColor="accent1"/>
@@ -4149,7 +4379,7 @@
           <w:t>d the bold bit just to say</w:t>
         </w:r>
       </w:ins>
-      <w:ins w:id="159" w:author="Ollie Raymond" w:date="2016-06-23T15:24:00Z">
+      <w:ins w:id="180" w:author="Ollie Raymond" w:date="2016-06-23T15:24:00Z">
         <w:r>
           <w:rPr>
             <w:color w:val="4F81BD" w:themeColor="accent1"/>
@@ -4162,7 +4392,7 @@
             <w:b/>
             <w:color w:val="4F81BD" w:themeColor="accent1"/>
             <w:sz w:val="20"/>
-            <w:rPrChange w:id="160" w:author="Ollie Raymond" w:date="2016-06-23T15:24:00Z">
+            <w:rPrChange w:id="181" w:author="Ollie Raymond" w:date="2016-06-23T15:24:00Z">
               <w:rPr>
                 <w:color w:val="4F81BD" w:themeColor="accent1"/>
                 <w:sz w:val="20"/>
@@ -4172,13 +4402,13 @@
           <w:t>I</w:t>
         </w:r>
       </w:ins>
-      <w:ins w:id="161" w:author="Ollie Raymond" w:date="2016-06-23T15:23:00Z">
+      <w:ins w:id="182" w:author="Ollie Raymond" w:date="2016-06-23T15:23:00Z">
         <w:r>
           <w:rPr>
             <w:b/>
             <w:color w:val="4F81BD" w:themeColor="accent1"/>
             <w:sz w:val="20"/>
-            <w:rPrChange w:id="162" w:author="Ollie Raymond" w:date="2016-06-23T15:24:00Z">
+            <w:rPrChange w:id="183" w:author="Ollie Raymond" w:date="2016-06-23T15:24:00Z">
               <w:rPr>
                 <w:color w:val="4F81BD" w:themeColor="accent1"/>
                 <w:sz w:val="20"/>
@@ -4188,13 +4418,13 @@
           <w:t>t is recommended that user communities adopt</w:t>
         </w:r>
       </w:ins>
-      <w:ins w:id="163" w:author="Ollie Raymond" w:date="2016-06-23T15:24:00Z">
+      <w:ins w:id="184" w:author="Ollie Raymond" w:date="2016-06-23T15:24:00Z">
         <w:r>
           <w:rPr>
             <w:b/>
             <w:color w:val="4F81BD" w:themeColor="accent1"/>
             <w:sz w:val="20"/>
-            <w:rPrChange w:id="164" w:author="Ollie Raymond" w:date="2016-06-23T15:24:00Z">
+            <w:rPrChange w:id="185" w:author="Ollie Raymond" w:date="2016-06-23T15:24:00Z">
               <w:rPr>
                 <w:color w:val="4F81BD" w:themeColor="accent1"/>
                 <w:sz w:val="20"/>
@@ -4211,7 +4441,7 @@
           <w:t>.”</w:t>
         </w:r>
       </w:ins>
-      <w:ins w:id="165" w:author="Ollie Raymond" w:date="2016-06-23T15:21:00Z">
+      <w:ins w:id="186" w:author="Ollie Raymond" w:date="2016-06-23T15:21:00Z">
         <w:r>
           <w:rPr>
             <w:color w:val="4F81BD" w:themeColor="accent1"/>
@@ -4220,7 +4450,7 @@
           <w:t xml:space="preserve"> We’ll never get the Americans to </w:t>
         </w:r>
       </w:ins>
-      <w:ins w:id="166" w:author="Ollie Raymond" w:date="2016-06-23T15:22:00Z">
+      <w:ins w:id="187" w:author="Ollie Raymond" w:date="2016-06-23T15:22:00Z">
         <w:r>
           <w:rPr>
             <w:color w:val="4F81BD" w:themeColor="accent1"/>
@@ -4229,7 +4459,7 @@
           <w:t xml:space="preserve">agree to </w:t>
         </w:r>
       </w:ins>
-      <w:ins w:id="167" w:author="Ollie Raymond" w:date="2016-06-23T15:21:00Z">
+      <w:ins w:id="188" w:author="Ollie Raymond" w:date="2016-06-23T15:21:00Z">
         <w:r>
           <w:rPr>
             <w:color w:val="4F81BD" w:themeColor="accent1"/>
@@ -4248,7 +4478,7 @@
         </w:r>
       </w:ins>
       <w:proofErr w:type="spellEnd"/>
-      <w:ins w:id="168" w:author="Ollie Raymond" w:date="2016-06-23T15:22:00Z">
+      <w:ins w:id="189" w:author="Ollie Raymond" w:date="2016-06-23T15:22:00Z">
         <w:r>
           <w:rPr>
             <w:color w:val="4F81BD" w:themeColor="accent1"/>
@@ -4265,7 +4495,7 @@
           <w:t xml:space="preserve">-P  </w:t>
         </w:r>
       </w:ins>
-      <w:ins w:id="169" w:author="Ollie Raymond" w:date="2016-06-23T15:21:00Z">
+      <w:ins w:id="190" w:author="Ollie Raymond" w:date="2016-06-23T15:21:00Z">
         <w:r>
           <w:rPr>
             <w:color w:val="4F81BD" w:themeColor="accent1"/>
@@ -4274,7 +4504,7 @@
           <w:t>, so there</w:t>
         </w:r>
       </w:ins>
-      <w:ins w:id="170" w:author="Ollie Raymond" w:date="2016-06-23T15:22:00Z">
+      <w:ins w:id="191" w:author="Ollie Raymond" w:date="2016-06-23T15:22:00Z">
         <w:r>
           <w:rPr>
             <w:color w:val="4F81BD" w:themeColor="accent1"/>
@@ -4283,7 +4513,7 @@
           <w:t xml:space="preserve">’s no point recommending </w:t>
         </w:r>
       </w:ins>
-      <w:ins w:id="171" w:author="Ollie Raymond" w:date="2016-06-23T15:24:00Z">
+      <w:ins w:id="192" w:author="Ollie Raymond" w:date="2016-06-23T15:24:00Z">
         <w:r>
           <w:rPr>
             <w:color w:val="4F81BD" w:themeColor="accent1"/>
@@ -4292,7 +4522,7 @@
           <w:t>which</w:t>
         </w:r>
       </w:ins>
-      <w:ins w:id="172" w:author="Ollie Raymond" w:date="2016-06-23T15:22:00Z">
+      <w:ins w:id="193" w:author="Ollie Raymond" w:date="2016-06-23T15:22:00Z">
         <w:r>
           <w:rPr>
             <w:color w:val="4F81BD" w:themeColor="accent1"/>
@@ -4303,12 +4533,12 @@
       </w:ins>
     </w:p>
     <w:p>
-      <w:ins w:id="173" w:author="Ollie Raymond" w:date="2016-06-23T18:35:00Z">
+      <w:ins w:id="194" w:author="Ollie Raymond" w:date="2016-06-23T18:35:00Z">
         <w:r>
           <w:t>*DECISION: Keep the comments to community recommendation, not specification.</w:t>
         </w:r>
       </w:ins>
-      <w:ins w:id="174" w:author="Ollie Raymond" w:date="2016-06-23T18:36:00Z">
+      <w:ins w:id="195" w:author="Ollie Raymond" w:date="2016-06-23T18:36:00Z">
         <w:r>
           <w:t xml:space="preserve"> </w:t>
         </w:r>
@@ -4317,7 +4547,7 @@
           <w:t>Remove requirement.</w:t>
         </w:r>
       </w:ins>
-      <w:ins w:id="175" w:author="Ollie Raymond" w:date="2016-06-23T18:35:00Z">
+      <w:ins w:id="196" w:author="Ollie Raymond" w:date="2016-06-23T18:35:00Z">
         <w:r>
           <w:t>*</w:t>
         </w:r>
@@ -4328,6 +4558,11 @@
       <w:r>
         <w:t xml:space="preserve">p. 113 </w:t>
       </w:r>
+      <w:ins w:id="197" w:author="Eric Boisvert" w:date="2016-06-25T12:51:00Z">
+        <w:r>
+          <w:t>NO ACTION</w:t>
+        </w:r>
+      </w:ins>
     </w:p>
     <w:p>
       <w:pPr>
@@ -4387,7 +4622,7 @@
         </w:rPr>
         <w:t xml:space="preserve"> Or.  There are no know</w:t>
       </w:r>
-      <w:ins w:id="176" w:author="Ollie Raymond" w:date="2016-06-23T15:25:00Z">
+      <w:ins w:id="198" w:author="Ollie Raymond" w:date="2016-06-23T15:25:00Z">
         <w:r>
           <w:rPr>
             <w:color w:val="4F81BD" w:themeColor="accent1"/>
@@ -4408,7 +4643,7 @@
         </w:rPr>
         <w:t>CRS</w:t>
       </w:r>
-      <w:ins w:id="177" w:author="Ollie Raymond" w:date="2016-06-23T15:25:00Z">
+      <w:ins w:id="199" w:author="Ollie Raymond" w:date="2016-06-23T15:25:00Z">
         <w:r>
           <w:rPr>
             <w:color w:val="4F81BD" w:themeColor="accent1"/>
@@ -4431,7 +4666,7 @@
           <w:t>Ollie - yikes.</w:t>
         </w:r>
       </w:ins>
-      <w:ins w:id="178" w:author="Ollie Raymond" w:date="2016-06-23T15:26:00Z">
+      <w:ins w:id="200" w:author="Ollie Raymond" w:date="2016-06-23T15:26:00Z">
         <w:r>
           <w:rPr>
             <w:color w:val="4F81BD" w:themeColor="accent1"/>
@@ -4496,123 +4731,152 @@
         </w:rPr>
         <w:t>shape</w:t>
       </w:r>
+      <w:ins w:id="201" w:author="Eric Boisvert" w:date="2016-06-25T12:51:00Z">
+        <w:r>
+          <w:rPr>
+            <w:color w:val="FF0000"/>
+          </w:rPr>
+          <w:t xml:space="preserve">  NO</w:t>
+        </w:r>
+        <w:proofErr w:type="gramEnd"/>
+        <w:r>
+          <w:rPr>
+            <w:color w:val="FF0000"/>
+          </w:rPr>
+          <w:t xml:space="preserve"> ACTION ?</w:t>
+        </w:r>
+      </w:ins>
+    </w:p>
+    <w:p>
+      <w:proofErr w:type="gramStart"/>
+      <w:r>
+        <w:t>A good example that a property name alone is not a good identifier.</w:t>
+      </w:r>
       <w:proofErr w:type="gramEnd"/>
-    </w:p>
-    <w:p>
+      <w:r>
+        <w:t xml:space="preserve">  Most of the “shape” I’ve seen in model are actually the </w:t>
+      </w:r>
+      <w:proofErr w:type="spellStart"/>
+      <w:r>
+        <w:t>GM_Object</w:t>
+      </w:r>
+      <w:proofErr w:type="spellEnd"/>
+      <w:r>
+        <w:t>.  BTW, if I understand correctly, the new 19109 will forbid duplicate property names in an application schema (in the same namespace)</w:t>
+      </w:r>
+      <w:r>
+        <w:t xml:space="preserve">.  Is this important enough to </w:t>
+      </w:r>
       <w:proofErr w:type="gramStart"/>
       <w:r>
-        <w:t>A good example that a property name alone is not a good identifier.</w:t>
+        <w:t>rename ?</w:t>
       </w:r>
       <w:proofErr w:type="gramEnd"/>
-      <w:r>
-        <w:t xml:space="preserve">  Most of the “shape” I’ve seen in model are actually the </w:t>
-      </w:r>
-      <w:proofErr w:type="spellStart"/>
-      <w:r>
-        <w:t>GM_Object</w:t>
-      </w:r>
-      <w:proofErr w:type="spellEnd"/>
-      <w:r>
-        <w:t>.  BTW, if I understand correctly, the new 19109 will forbid duplicate property names in an application schema (in the same namespace)</w:t>
-      </w:r>
-      <w:r>
-        <w:t xml:space="preserve">.  Is this important enough to </w:t>
+      <w:ins w:id="202" w:author="Ollie Raymond" w:date="2016-06-23T15:27:00Z">
+        <w:r>
+          <w:t xml:space="preserve">  </w:t>
+        </w:r>
+        <w:r>
+          <w:rPr>
+            <w:sz w:val="20"/>
+          </w:rPr>
+          <w:t xml:space="preserve">[Ollie - can rename to </w:t>
+        </w:r>
+      </w:ins>
+      <w:proofErr w:type="spellStart"/>
+      <w:ins w:id="203" w:author="Ollie Raymond" w:date="2016-06-23T15:28:00Z">
+        <w:r>
+          <w:rPr>
+            <w:sz w:val="20"/>
+          </w:rPr>
+          <w:t>particleShape</w:t>
+        </w:r>
+        <w:proofErr w:type="spellEnd"/>
+        <w:r>
+          <w:rPr>
+            <w:sz w:val="20"/>
+          </w:rPr>
+          <w:t xml:space="preserve">. </w:t>
+        </w:r>
+        <w:proofErr w:type="gramStart"/>
+        <w:r>
+          <w:rPr>
+            <w:sz w:val="20"/>
+          </w:rPr>
+          <w:t>Shouldn’t cause a problem.</w:t>
+        </w:r>
+        <w:proofErr w:type="gramEnd"/>
+        <w:r>
+          <w:rPr>
+            <w:sz w:val="20"/>
+          </w:rPr>
+          <w:t xml:space="preserve"> It’s a minor change</w:t>
+        </w:r>
+        <w:r>
+          <w:rPr>
+            <w:sz w:val="20"/>
+          </w:rPr>
+          <w:t xml:space="preserve"> in a</w:t>
+        </w:r>
+      </w:ins>
+      <w:ins w:id="204" w:author="Ollie Raymond" w:date="2016-06-23T15:29:00Z">
+        <w:r>
+          <w:rPr>
+            <w:sz w:val="20"/>
+          </w:rPr>
+          <w:t xml:space="preserve"> non-core part of the model</w:t>
+        </w:r>
+      </w:ins>
+      <w:ins w:id="205" w:author="Ollie Raymond" w:date="2016-06-23T15:28:00Z">
+        <w:r>
+          <w:rPr>
+            <w:sz w:val="20"/>
+          </w:rPr>
+          <w:t>.]</w:t>
+        </w:r>
+      </w:ins>
+    </w:p>
+    <w:p>
+      <w:pPr>
+        <w:rPr>
+          <w:color w:val="FF0000"/>
+        </w:rPr>
+      </w:pPr>
+      <w:r>
+        <w:rPr>
+          <w:color w:val="FF0000"/>
+        </w:rPr>
+        <w:lastRenderedPageBreak/>
+        <w:t>8.5.2.4.3</w:t>
+      </w:r>
+      <w:r>
+        <w:rPr>
+          <w:color w:val="FF0000"/>
+        </w:rPr>
+        <w:tab/>
       </w:r>
       <w:proofErr w:type="gramStart"/>
       <w:r>
-        <w:t>rename ?</w:t>
-      </w:r>
-      <w:proofErr w:type="gramEnd"/>
-      <w:ins w:id="179" w:author="Ollie Raymond" w:date="2016-06-23T15:27:00Z">
-        <w:r>
-          <w:t xml:space="preserve">  </w:t>
-        </w:r>
-        <w:r>
-          <w:rPr>
-            <w:sz w:val="20"/>
-          </w:rPr>
-          <w:t xml:space="preserve">[Ollie - can rename to </w:t>
-        </w:r>
-      </w:ins>
-      <w:proofErr w:type="spellStart"/>
-      <w:ins w:id="180" w:author="Ollie Raymond" w:date="2016-06-23T15:28:00Z">
-        <w:r>
-          <w:rPr>
-            <w:sz w:val="20"/>
-          </w:rPr>
-          <w:t>particleShape</w:t>
-        </w:r>
-        <w:proofErr w:type="spellEnd"/>
-        <w:r>
-          <w:rPr>
-            <w:sz w:val="20"/>
-          </w:rPr>
-          <w:t xml:space="preserve">. </w:t>
-        </w:r>
-        <w:proofErr w:type="gramStart"/>
-        <w:r>
-          <w:rPr>
-            <w:sz w:val="20"/>
-          </w:rPr>
-          <w:t>Shouldn’t cause a problem.</w:t>
+        <w:rPr>
+          <w:color w:val="FF0000"/>
+        </w:rPr>
+        <w:t>size</w:t>
+      </w:r>
+      <w:ins w:id="206" w:author="Eric Boisvert" w:date="2016-06-25T12:52:00Z">
+        <w:r>
+          <w:rPr>
+            <w:color w:val="FF0000"/>
+          </w:rPr>
+          <w:t xml:space="preserve">  DEFER</w:t>
         </w:r>
         <w:proofErr w:type="gramEnd"/>
         <w:r>
           <w:rPr>
-            <w:sz w:val="20"/>
-          </w:rPr>
-          <w:t xml:space="preserve"> It’s a minor change</w:t>
-        </w:r>
-        <w:r>
-          <w:rPr>
-            <w:sz w:val="20"/>
-          </w:rPr>
-          <w:t xml:space="preserve"> in a</w:t>
-        </w:r>
-      </w:ins>
-      <w:ins w:id="181" w:author="Ollie Raymond" w:date="2016-06-23T15:29:00Z">
-        <w:r>
-          <w:rPr>
-            <w:sz w:val="20"/>
-          </w:rPr>
-          <w:t xml:space="preserve"> non-core part of the model</w:t>
-        </w:r>
-      </w:ins>
-      <w:ins w:id="182" w:author="Ollie Raymond" w:date="2016-06-23T15:28:00Z">
-        <w:r>
-          <w:rPr>
-            <w:sz w:val="20"/>
-          </w:rPr>
-          <w:t>.]</w:t>
-        </w:r>
-      </w:ins>
-    </w:p>
-    <w:p>
-      <w:pPr>
-        <w:rPr>
-          <w:color w:val="FF0000"/>
-        </w:rPr>
-      </w:pPr>
-      <w:r>
-        <w:rPr>
-          <w:color w:val="FF0000"/>
-        </w:rPr>
-        <w:t>8.5.2.4.3</w:t>
-      </w:r>
-      <w:r>
-        <w:rPr>
-          <w:color w:val="FF0000"/>
-        </w:rPr>
-        <w:tab/>
-      </w:r>
-      <w:proofErr w:type="gramStart"/>
-      <w:r>
-        <w:rPr>
-          <w:color w:val="FF0000"/>
-        </w:rPr>
-        <w:t>size</w:t>
-      </w:r>
-      <w:proofErr w:type="gramEnd"/>
+            <w:color w:val="FF0000"/>
+          </w:rPr>
+          <w:t xml:space="preserve"> ?</w:t>
+        </w:r>
+      </w:ins>
     </w:p>
     <w:p>
       <w:pPr>
@@ -4651,7 +4915,7 @@
         <w:rPr>
           <w:strike/>
           <w:color w:val="A6A6A6" w:themeColor="background1" w:themeShade="A6"/>
-          <w:rPrChange w:id="183" w:author="Ollie Raymond" w:date="2016-06-23T15:33:00Z">
+          <w:rPrChange w:id="207" w:author="Ollie Raymond" w:date="2016-06-23T15:33:00Z">
             <w:rPr>
               <w:color w:val="FF0000"/>
             </w:rPr>
@@ -4664,7 +4928,7 @@
         <w:rPr>
           <w:strike/>
           <w:color w:val="A6A6A6" w:themeColor="background1" w:themeShade="A6"/>
-          <w:rPrChange w:id="184" w:author="Ollie Raymond" w:date="2016-06-23T15:33:00Z">
+          <w:rPrChange w:id="208" w:author="Ollie Raymond" w:date="2016-06-23T15:33:00Z">
             <w:rPr>
               <w:color w:val="FF0000"/>
             </w:rPr>
@@ -4677,7 +4941,7 @@
         <w:rPr>
           <w:strike/>
           <w:color w:val="A6A6A6" w:themeColor="background1" w:themeShade="A6"/>
-          <w:rPrChange w:id="185" w:author="Ollie Raymond" w:date="2016-06-23T15:33:00Z">
+          <w:rPrChange w:id="209" w:author="Ollie Raymond" w:date="2016-06-23T15:33:00Z">
             <w:rPr>
               <w:color w:val="FF0000"/>
             </w:rPr>
@@ -4690,7 +4954,7 @@
         <w:rPr>
           <w:strike/>
           <w:color w:val="A6A6A6" w:themeColor="background1" w:themeShade="A6"/>
-          <w:rPrChange w:id="186" w:author="Ollie Raymond" w:date="2016-06-23T15:33:00Z">
+          <w:rPrChange w:id="210" w:author="Ollie Raymond" w:date="2016-06-23T15:33:00Z">
             <w:rPr>
               <w:color w:val="FF0000"/>
             </w:rPr>
@@ -4703,7 +4967,7 @@
         <w:rPr>
           <w:strike/>
           <w:color w:val="A6A6A6" w:themeColor="background1" w:themeShade="A6"/>
-          <w:rPrChange w:id="187" w:author="Ollie Raymond" w:date="2016-06-23T15:33:00Z">
+          <w:rPrChange w:id="211" w:author="Ollie Raymond" w:date="2016-06-23T15:33:00Z">
             <w:rPr>
               <w:color w:val="FF0000"/>
             </w:rPr>
@@ -4716,7 +4980,7 @@
         <w:rPr>
           <w:strike/>
           <w:color w:val="A6A6A6" w:themeColor="background1" w:themeShade="A6"/>
-          <w:rPrChange w:id="188" w:author="Ollie Raymond" w:date="2016-06-23T15:33:00Z">
+          <w:rPrChange w:id="212" w:author="Ollie Raymond" w:date="2016-06-23T15:33:00Z">
             <w:rPr>
               <w:color w:val="FF0000"/>
             </w:rPr>
@@ -4729,7 +4993,7 @@
         <w:rPr>
           <w:strike/>
           <w:color w:val="A6A6A6" w:themeColor="background1" w:themeShade="A6"/>
-          <w:rPrChange w:id="189" w:author="Ollie Raymond" w:date="2016-06-23T15:33:00Z">
+          <w:rPrChange w:id="213" w:author="Ollie Raymond" w:date="2016-06-23T15:33:00Z">
             <w:rPr>
               <w:color w:val="FF0000"/>
             </w:rPr>
@@ -4773,7 +5037,7 @@
         </w:rPr>
         <w:t>description</w:t>
       </w:r>
-      <w:ins w:id="190" w:author="Ollie Raymond" w:date="2016-06-23T15:30:00Z">
+      <w:ins w:id="214" w:author="Ollie Raymond" w:date="2016-06-23T15:30:00Z">
         <w:r>
           <w:rPr>
             <w:color w:val="4F81BD" w:themeColor="accent1"/>
@@ -4796,7 +5060,7 @@
           <w:t>Ollie</w:t>
         </w:r>
       </w:ins>
-      <w:ins w:id="191" w:author="Ollie Raymond" w:date="2016-06-23T15:31:00Z">
+      <w:ins w:id="215" w:author="Ollie Raymond" w:date="2016-06-23T15:31:00Z">
         <w:r>
           <w:rPr>
             <w:color w:val="4F81BD" w:themeColor="accent1"/>
@@ -4832,210 +5096,351 @@
         </w:rPr>
         <w:t>role</w:t>
       </w:r>
+      <w:ins w:id="216" w:author="Eric Boisvert" w:date="2016-06-25T12:52:00Z">
+        <w:r>
+          <w:rPr>
+            <w:color w:val="FF0000"/>
+          </w:rPr>
+          <w:t xml:space="preserve">  NO</w:t>
+        </w:r>
+        <w:proofErr w:type="gramEnd"/>
+        <w:r>
+          <w:rPr>
+            <w:color w:val="FF0000"/>
+          </w:rPr>
+          <w:t xml:space="preserve"> ACTION</w:t>
+        </w:r>
+      </w:ins>
+    </w:p>
+    <w:p>
+      <w:pPr>
+        <w:rPr>
+          <w:color w:val="FF0000"/>
+        </w:rPr>
+      </w:pPr>
+    </w:p>
+    <w:p>
+      <w:pPr>
+        <w:rPr>
+          <w:color w:val="FF0000"/>
+        </w:rPr>
+      </w:pPr>
+      <w:r>
+        <w:rPr>
+          <w:color w:val="FF0000"/>
+        </w:rPr>
+        <w:t xml:space="preserve">The role: </w:t>
+      </w:r>
+      <w:proofErr w:type="spellStart"/>
+      <w:r>
+        <w:rPr>
+          <w:color w:val="FF0000"/>
+        </w:rPr>
+        <w:t>ConstituentPartRoleTerm</w:t>
+      </w:r>
+      <w:proofErr w:type="spellEnd"/>
+      <w:r>
+        <w:rPr>
+          <w:color w:val="FF0000"/>
+        </w:rPr>
+        <w:t xml:space="preserve"> property shall contain a term from a controlled vocabulary that describes the role a </w:t>
+      </w:r>
+      <w:proofErr w:type="spellStart"/>
+      <w:r>
+        <w:rPr>
+          <w:color w:val="FF0000"/>
+        </w:rPr>
+        <w:t>ConstituentPart</w:t>
+      </w:r>
+      <w:proofErr w:type="spellEnd"/>
+      <w:r>
+        <w:rPr>
+          <w:color w:val="FF0000"/>
+        </w:rPr>
+        <w:t xml:space="preserve"> plays in a </w:t>
+      </w:r>
+      <w:proofErr w:type="spellStart"/>
+      <w:r>
+        <w:rPr>
+          <w:color w:val="FF0000"/>
+        </w:rPr>
+        <w:t>CompoundMaterial</w:t>
+      </w:r>
+      <w:proofErr w:type="spellEnd"/>
+      <w:r>
+        <w:rPr>
+          <w:color w:val="FF0000"/>
+        </w:rPr>
+        <w:t xml:space="preserve"> aggregation. The same </w:t>
+      </w:r>
+      <w:proofErr w:type="spellStart"/>
+      <w:r>
+        <w:rPr>
+          <w:color w:val="FF0000"/>
+        </w:rPr>
+        <w:t>EarthMaterial</w:t>
+      </w:r>
+      <w:proofErr w:type="spellEnd"/>
+      <w:r>
+        <w:rPr>
+          <w:color w:val="FF0000"/>
+        </w:rPr>
+        <w:t xml:space="preserve"> may occur as different </w:t>
+      </w:r>
+      <w:proofErr w:type="spellStart"/>
+      <w:r>
+        <w:rPr>
+          <w:color w:val="FF0000"/>
+        </w:rPr>
+        <w:t>ConstituentParts</w:t>
+      </w:r>
+      <w:proofErr w:type="spellEnd"/>
+      <w:r>
+        <w:rPr>
+          <w:color w:val="FF0000"/>
+        </w:rPr>
+        <w:t xml:space="preserve"> playing different roles within </w:t>
+      </w:r>
+      <w:del w:id="217" w:author="Ollie Raymond" w:date="2016-06-23T15:33:00Z">
+        <w:r>
+          <w:rPr>
+            <w:color w:val="FF0000"/>
+          </w:rPr>
+          <w:delText>the same</w:delText>
+        </w:r>
+      </w:del>
+      <w:ins w:id="218" w:author="Ollie Raymond" w:date="2016-06-23T15:33:00Z">
+        <w:r>
+          <w:rPr>
+            <w:color w:val="FF0000"/>
+          </w:rPr>
+          <w:t>one</w:t>
+        </w:r>
+      </w:ins>
+      <w:r>
+        <w:rPr>
+          <w:color w:val="FF0000"/>
+        </w:rPr>
+        <w:t xml:space="preserve"> </w:t>
+      </w:r>
+      <w:proofErr w:type="spellStart"/>
+      <w:r>
+        <w:rPr>
+          <w:color w:val="FF0000"/>
+        </w:rPr>
+        <w:t>CompoundMaterial</w:t>
+      </w:r>
+      <w:proofErr w:type="spellEnd"/>
+      <w:r>
+        <w:rPr>
+          <w:color w:val="FF0000"/>
+        </w:rPr>
+        <w:t xml:space="preserve">.  For example, feldspar may be present as groundmass (“groundmass” is a </w:t>
+      </w:r>
+      <w:proofErr w:type="spellStart"/>
+      <w:r>
+        <w:rPr>
+          <w:color w:val="FF0000"/>
+        </w:rPr>
+        <w:t>ConstituentPart</w:t>
+      </w:r>
+      <w:proofErr w:type="spellEnd"/>
+      <w:r>
+        <w:rPr>
+          <w:color w:val="FF0000"/>
+        </w:rPr>
+        <w:t xml:space="preserve">::role) and as phenocrysts (“phenocryst” is another </w:t>
+      </w:r>
+      <w:proofErr w:type="spellStart"/>
+      <w:r>
+        <w:rPr>
+          <w:color w:val="FF0000"/>
+        </w:rPr>
+        <w:t>ConstituentPart</w:t>
+      </w:r>
+      <w:proofErr w:type="spellEnd"/>
+      <w:r>
+        <w:rPr>
+          <w:color w:val="FF0000"/>
+        </w:rPr>
+        <w:t>::role) within a single igneous rock.</w:t>
+      </w:r>
+    </w:p>
+    <w:p>
+      <w:r>
+        <w:t xml:space="preserve">Both </w:t>
+      </w:r>
+      <w:proofErr w:type="spellStart"/>
+      <w:proofErr w:type="gramStart"/>
+      <w:r>
+        <w:t>ConstituentPart.role</w:t>
+      </w:r>
+      <w:proofErr w:type="spellEnd"/>
+      <w:r>
+        <w:t xml:space="preserve"> ?</w:t>
+      </w:r>
       <w:proofErr w:type="gramEnd"/>
-    </w:p>
-    <w:p>
-      <w:pPr>
-        <w:rPr>
-          <w:color w:val="FF0000"/>
-        </w:rPr>
-      </w:pPr>
-    </w:p>
-    <w:p>
-      <w:pPr>
-        <w:rPr>
-          <w:color w:val="FF0000"/>
-        </w:rPr>
-      </w:pPr>
-      <w:r>
-        <w:rPr>
-          <w:color w:val="FF0000"/>
-        </w:rPr>
-        <w:t xml:space="preserve">The role: </w:t>
-      </w:r>
-      <w:proofErr w:type="spellStart"/>
-      <w:r>
-        <w:rPr>
-          <w:color w:val="FF0000"/>
-        </w:rPr>
-        <w:t>ConstituentPartRoleTerm</w:t>
-      </w:r>
-      <w:proofErr w:type="spellEnd"/>
-      <w:r>
-        <w:rPr>
-          <w:color w:val="FF0000"/>
-        </w:rPr>
-        <w:t xml:space="preserve"> property shall contain a term from a controlled vocabulary that describes the role a </w:t>
-      </w:r>
-      <w:proofErr w:type="spellStart"/>
-      <w:r>
-        <w:rPr>
-          <w:color w:val="FF0000"/>
-        </w:rPr>
-        <w:t>ConstituentPart</w:t>
-      </w:r>
-      <w:proofErr w:type="spellEnd"/>
-      <w:r>
-        <w:rPr>
-          <w:color w:val="FF0000"/>
-        </w:rPr>
-        <w:t xml:space="preserve"> plays in a </w:t>
-      </w:r>
-      <w:proofErr w:type="spellStart"/>
-      <w:r>
-        <w:rPr>
-          <w:color w:val="FF0000"/>
-        </w:rPr>
-        <w:t>CompoundMaterial</w:t>
-      </w:r>
-      <w:proofErr w:type="spellEnd"/>
-      <w:r>
-        <w:rPr>
-          <w:color w:val="FF0000"/>
-        </w:rPr>
-        <w:t xml:space="preserve"> aggregation. The same </w:t>
-      </w:r>
-      <w:proofErr w:type="spellStart"/>
-      <w:r>
-        <w:rPr>
-          <w:color w:val="FF0000"/>
-        </w:rPr>
-        <w:t>EarthMaterial</w:t>
-      </w:r>
-      <w:proofErr w:type="spellEnd"/>
-      <w:r>
-        <w:rPr>
-          <w:color w:val="FF0000"/>
-        </w:rPr>
-        <w:t xml:space="preserve"> may occur as different </w:t>
-      </w:r>
-      <w:proofErr w:type="spellStart"/>
-      <w:r>
-        <w:rPr>
-          <w:color w:val="FF0000"/>
-        </w:rPr>
-        <w:t>ConstituentParts</w:t>
-      </w:r>
-      <w:proofErr w:type="spellEnd"/>
-      <w:r>
-        <w:rPr>
-          <w:color w:val="FF0000"/>
-        </w:rPr>
-        <w:t xml:space="preserve"> playing different roles within </w:t>
-      </w:r>
-      <w:del w:id="192" w:author="Ollie Raymond" w:date="2016-06-23T15:33:00Z">
+      <w:r>
+        <w:t xml:space="preserve"> Is this </w:t>
+      </w:r>
+      <w:proofErr w:type="gramStart"/>
+      <w:r>
+        <w:t>intentional ?</w:t>
+      </w:r>
+      <w:proofErr w:type="gramEnd"/>
+      <w:r>
+        <w:t xml:space="preserve"> </w:t>
+      </w:r>
+      <w:proofErr w:type="gramStart"/>
+      <w:r>
+        <w:rPr>
+          <w:color w:val="4F81BD" w:themeColor="accent1"/>
+        </w:rPr>
+        <w:t>ok</w:t>
+      </w:r>
+      <w:proofErr w:type="gramEnd"/>
+      <w:r>
+        <w:rPr>
+          <w:color w:val="4F81BD" w:themeColor="accent1"/>
+        </w:rPr>
+        <w:t xml:space="preserve">. </w:t>
+      </w:r>
+      <w:proofErr w:type="gramStart"/>
+      <w:r>
+        <w:rPr>
+          <w:color w:val="4F81BD" w:themeColor="accent1"/>
+        </w:rPr>
+        <w:t>Looks correct.</w:t>
+      </w:r>
+      <w:proofErr w:type="gramEnd"/>
+      <w:ins w:id="219" w:author="Ollie Raymond" w:date="2016-06-23T15:33:00Z">
+        <w:r>
+          <w:rPr>
+            <w:color w:val="4F81BD" w:themeColor="accent1"/>
+          </w:rPr>
+          <w:t xml:space="preserve">  </w:t>
+        </w:r>
+        <w:r>
+          <w:rPr>
+            <w:color w:val="4F81BD" w:themeColor="accent1"/>
+            <w:sz w:val="20"/>
+          </w:rPr>
+          <w:t>[Ollie - OK]</w:t>
+        </w:r>
+      </w:ins>
+    </w:p>
+    <w:p>
+      <w:pPr>
+        <w:rPr>
+          <w:color w:val="FF0000"/>
+        </w:rPr>
+      </w:pPr>
+      <w:r>
+        <w:rPr>
+          <w:color w:val="FF0000"/>
+        </w:rPr>
+        <w:t>/</w:t>
+      </w:r>
+      <w:proofErr w:type="spellStart"/>
+      <w:r>
+        <w:rPr>
+          <w:color w:val="FF0000"/>
+        </w:rPr>
+        <w:t>req</w:t>
+      </w:r>
+      <w:proofErr w:type="spellEnd"/>
+      <w:r>
+        <w:rPr>
+          <w:color w:val="FF0000"/>
+        </w:rPr>
+        <w:t>/gsml4-extension/contact-</w:t>
+      </w:r>
+      <w:proofErr w:type="gramStart"/>
+      <w:r>
+        <w:rPr>
+          <w:color w:val="FF0000"/>
+        </w:rPr>
+        <w:t>boundary</w:t>
+      </w:r>
+      <w:ins w:id="220" w:author="Eric Boisvert" w:date="2016-06-25T12:57:00Z">
         <w:r>
           <w:rPr>
             <w:color w:val="FF0000"/>
           </w:rPr>
-          <w:delText>the same</w:delText>
-        </w:r>
-      </w:del>
-      <w:ins w:id="193" w:author="Ollie Raymond" w:date="2016-06-23T15:33:00Z">
-        <w:r>
-          <w:rPr>
-            <w:color w:val="FF0000"/>
-          </w:rPr>
-          <w:t>one</w:t>
-        </w:r>
-      </w:ins>
-      <w:r>
-        <w:rPr>
-          <w:color w:val="FF0000"/>
-        </w:rPr>
-        <w:t xml:space="preserve"> </w:t>
-      </w:r>
-      <w:proofErr w:type="spellStart"/>
-      <w:r>
-        <w:rPr>
-          <w:color w:val="FF0000"/>
-        </w:rPr>
-        <w:t>CompoundMaterial</w:t>
-      </w:r>
-      <w:proofErr w:type="spellEnd"/>
-      <w:r>
-        <w:rPr>
-          <w:color w:val="FF0000"/>
-        </w:rPr>
-        <w:t xml:space="preserve">.  For example, feldspar may be present as groundmass (“groundmass” is a </w:t>
-      </w:r>
-      <w:proofErr w:type="spellStart"/>
-      <w:r>
-        <w:rPr>
-          <w:color w:val="FF0000"/>
-        </w:rPr>
-        <w:t>ConstituentPart</w:t>
-      </w:r>
-      <w:proofErr w:type="spellEnd"/>
-      <w:r>
-        <w:rPr>
-          <w:color w:val="FF0000"/>
-        </w:rPr>
-        <w:t xml:space="preserve">::role) and as phenocrysts (“phenocryst” is another </w:t>
-      </w:r>
-      <w:proofErr w:type="spellStart"/>
-      <w:r>
-        <w:rPr>
-          <w:color w:val="FF0000"/>
-        </w:rPr>
-        <w:t>ConstituentPart</w:t>
-      </w:r>
-      <w:proofErr w:type="spellEnd"/>
-      <w:r>
-        <w:rPr>
-          <w:color w:val="FF0000"/>
-        </w:rPr>
-        <w:t>::role) within a single igneous rock.</w:t>
-      </w:r>
-    </w:p>
-    <w:p>
-      <w:r>
-        <w:t xml:space="preserve">Both </w:t>
-      </w:r>
-      <w:proofErr w:type="spellStart"/>
+          <w:t xml:space="preserve">  DONE</w:t>
+        </w:r>
+      </w:ins>
+      <w:proofErr w:type="gramEnd"/>
+      <w:r>
+        <w:rPr>
+          <w:color w:val="FF0000"/>
+        </w:rPr>
+        <w:tab/>
+      </w:r>
+    </w:p>
+    <w:p>
+      <w:pPr>
+        <w:rPr>
+          <w:color w:val="FF0000"/>
+        </w:rPr>
+      </w:pPr>
+      <w:r>
+        <w:rPr>
+          <w:color w:val="FF0000"/>
+        </w:rPr>
+        <w:t xml:space="preserve">A contact SHALL have 2 and only 2 two instances of </w:t>
+      </w:r>
+      <w:proofErr w:type="spellStart"/>
+      <w:r>
+        <w:rPr>
+          <w:color w:val="FF0000"/>
+        </w:rPr>
+        <w:t>GeologicFeatureRelation</w:t>
+      </w:r>
+      <w:proofErr w:type="spellEnd"/>
+      <w:r>
+        <w:rPr>
+          <w:color w:val="FF0000"/>
+        </w:rPr>
+        <w:t xml:space="preserve"> which roles are boundaries and targets are GeologicUnit. </w:t>
+      </w:r>
+      <w:r>
+        <w:rPr>
+          <w:color w:val="FF0000"/>
+        </w:rPr>
+        <w:cr/>
+      </w:r>
+    </w:p>
+    <w:p>
+      <w:pPr>
+        <w:rPr>
+          <w:ins w:id="221" w:author="Ollie Raymond" w:date="2016-06-23T18:43:00Z"/>
+          <w:color w:val="4F81BD" w:themeColor="accent1"/>
+          <w:sz w:val="20"/>
+        </w:rPr>
+      </w:pPr>
       <w:proofErr w:type="gramStart"/>
       <w:r>
-        <w:t>ConstituentPart.role</w:t>
-      </w:r>
-      <w:proofErr w:type="spellEnd"/>
-      <w:r>
-        <w:t xml:space="preserve"> ?</w:t>
+        <w:rPr>
+          <w:color w:val="4F81BD" w:themeColor="accent1"/>
+        </w:rPr>
+        <w:t>Still struggle to make a sentence that makes sense here.</w:t>
       </w:r>
       <w:proofErr w:type="gramEnd"/>
       <w:r>
-        <w:t xml:space="preserve"> Is this </w:t>
+        <w:rPr>
+          <w:color w:val="4F81BD" w:themeColor="accent1"/>
+        </w:rPr>
+        <w:t xml:space="preserve">  Need someone who masters English to write this </w:t>
       </w:r>
       <w:proofErr w:type="gramStart"/>
       <w:r>
-        <w:t>intentional ?</w:t>
-      </w:r>
-      <w:proofErr w:type="gramEnd"/>
-      <w:r>
-        <w:t xml:space="preserve"> </w:t>
-      </w:r>
-      <w:proofErr w:type="gramStart"/>
-      <w:r>
-        <w:rPr>
-          <w:color w:val="4F81BD" w:themeColor="accent1"/>
-        </w:rPr>
-        <w:t>ok</w:t>
-      </w:r>
-      <w:proofErr w:type="gramEnd"/>
-      <w:r>
-        <w:rPr>
-          <w:color w:val="4F81BD" w:themeColor="accent1"/>
-        </w:rPr>
-        <w:t xml:space="preserve">. </w:t>
-      </w:r>
-      <w:proofErr w:type="gramStart"/>
-      <w:r>
-        <w:rPr>
-          <w:color w:val="4F81BD" w:themeColor="accent1"/>
-        </w:rPr>
-        <w:t>Looks correct.</w:t>
-      </w:r>
-      <w:proofErr w:type="gramEnd"/>
-      <w:ins w:id="194" w:author="Ollie Raymond" w:date="2016-06-23T15:33:00Z">
+        <w:rPr>
+          <w:color w:val="4F81BD" w:themeColor="accent1"/>
+        </w:rPr>
+        <w:t>one</w:t>
+      </w:r>
+      <w:ins w:id="222" w:author="Ollie Raymond" w:date="2016-06-23T15:34:00Z">
         <w:r>
           <w:rPr>
             <w:color w:val="4F81BD" w:themeColor="accent1"/>
@@ -5047,117 +5452,6 @@
             <w:color w:val="4F81BD" w:themeColor="accent1"/>
             <w:sz w:val="20"/>
           </w:rPr>
-          <w:t>[Ollie - OK]</w:t>
-        </w:r>
-      </w:ins>
-    </w:p>
-    <w:p>
-      <w:pPr>
-        <w:rPr>
-          <w:color w:val="FF0000"/>
-        </w:rPr>
-      </w:pPr>
-      <w:r>
-        <w:rPr>
-          <w:color w:val="FF0000"/>
-        </w:rPr>
-        <w:t>/</w:t>
-      </w:r>
-      <w:proofErr w:type="spellStart"/>
-      <w:r>
-        <w:rPr>
-          <w:color w:val="FF0000"/>
-        </w:rPr>
-        <w:t>req</w:t>
-      </w:r>
-      <w:proofErr w:type="spellEnd"/>
-      <w:r>
-        <w:rPr>
-          <w:color w:val="FF0000"/>
-        </w:rPr>
-        <w:t>/gsml4-extension/contact-boundary</w:t>
-      </w:r>
-      <w:r>
-        <w:rPr>
-          <w:color w:val="FF0000"/>
-        </w:rPr>
-        <w:tab/>
-      </w:r>
-    </w:p>
-    <w:p>
-      <w:pPr>
-        <w:rPr>
-          <w:color w:val="FF0000"/>
-        </w:rPr>
-      </w:pPr>
-      <w:r>
-        <w:rPr>
-          <w:color w:val="FF0000"/>
-        </w:rPr>
-        <w:t xml:space="preserve">A contact SHALL have 2 and only 2 two instances of </w:t>
-      </w:r>
-      <w:proofErr w:type="spellStart"/>
-      <w:r>
-        <w:rPr>
-          <w:color w:val="FF0000"/>
-        </w:rPr>
-        <w:t>GeologicFeatureRelation</w:t>
-      </w:r>
-      <w:proofErr w:type="spellEnd"/>
-      <w:r>
-        <w:rPr>
-          <w:color w:val="FF0000"/>
-        </w:rPr>
-        <w:t xml:space="preserve"> which roles are boundaries and targets are GeologicUnit. </w:t>
-      </w:r>
-      <w:r>
-        <w:rPr>
-          <w:color w:val="FF0000"/>
-        </w:rPr>
-        <w:cr/>
-      </w:r>
-    </w:p>
-    <w:p>
-      <w:pPr>
-        <w:rPr>
-          <w:ins w:id="195" w:author="Ollie Raymond" w:date="2016-06-23T18:43:00Z"/>
-          <w:color w:val="4F81BD" w:themeColor="accent1"/>
-          <w:sz w:val="20"/>
-        </w:rPr>
-      </w:pPr>
-      <w:proofErr w:type="gramStart"/>
-      <w:r>
-        <w:rPr>
-          <w:color w:val="4F81BD" w:themeColor="accent1"/>
-        </w:rPr>
-        <w:t>Still struggle to make a sentence that makes sense here.</w:t>
-      </w:r>
-      <w:proofErr w:type="gramEnd"/>
-      <w:r>
-        <w:rPr>
-          <w:color w:val="4F81BD" w:themeColor="accent1"/>
-        </w:rPr>
-        <w:t xml:space="preserve">  Need someone who masters English to write this </w:t>
-      </w:r>
-      <w:proofErr w:type="gramStart"/>
-      <w:r>
-        <w:rPr>
-          <w:color w:val="4F81BD" w:themeColor="accent1"/>
-        </w:rPr>
-        <w:t>one</w:t>
-      </w:r>
-      <w:ins w:id="196" w:author="Ollie Raymond" w:date="2016-06-23T15:34:00Z">
-        <w:r>
-          <w:rPr>
-            <w:color w:val="4F81BD" w:themeColor="accent1"/>
-          </w:rPr>
-          <w:t xml:space="preserve">  </w:t>
-        </w:r>
-        <w:r>
-          <w:rPr>
-            <w:color w:val="4F81BD" w:themeColor="accent1"/>
-            <w:sz w:val="20"/>
-          </w:rPr>
           <w:t>[</w:t>
         </w:r>
         <w:proofErr w:type="gramEnd"/>
@@ -5169,7 +5463,7 @@
           <w:t xml:space="preserve">Ollie - </w:t>
         </w:r>
       </w:ins>
-      <w:ins w:id="197" w:author="Ollie Raymond" w:date="2016-06-23T15:58:00Z">
+      <w:ins w:id="223" w:author="Ollie Raymond" w:date="2016-06-23T15:58:00Z">
         <w:r>
           <w:rPr>
             <w:color w:val="4F81BD" w:themeColor="accent1"/>
@@ -5178,7 +5472,7 @@
           <w:t xml:space="preserve">Rethinking this one. </w:t>
         </w:r>
       </w:ins>
-      <w:ins w:id="198" w:author="Ollie Raymond" w:date="2016-06-23T16:00:00Z">
+      <w:ins w:id="224" w:author="Ollie Raymond" w:date="2016-06-23T16:00:00Z">
         <w:r>
           <w:rPr>
             <w:color w:val="4F81BD" w:themeColor="accent1"/>
@@ -5187,7 +5481,7 @@
           <w:t>For instance, o</w:t>
         </w:r>
       </w:ins>
-      <w:ins w:id="199" w:author="Ollie Raymond" w:date="2016-06-23T15:59:00Z">
+      <w:ins w:id="225" w:author="Ollie Raymond" w:date="2016-06-23T15:59:00Z">
         <w:r>
           <w:rPr>
             <w:color w:val="4F81BD" w:themeColor="accent1"/>
@@ -5196,7 +5490,7 @@
           <w:t>ne</w:t>
         </w:r>
       </w:ins>
-      <w:ins w:id="200" w:author="Ollie Raymond" w:date="2016-06-23T15:58:00Z">
+      <w:ins w:id="226" w:author="Ollie Raymond" w:date="2016-06-23T15:58:00Z">
         <w:r>
           <w:rPr>
             <w:color w:val="4F81BD" w:themeColor="accent1"/>
@@ -5205,7 +5499,7 @@
           <w:t xml:space="preserve"> contact may form the </w:t>
         </w:r>
       </w:ins>
-      <w:ins w:id="201" w:author="Ollie Raymond" w:date="2016-06-23T15:59:00Z">
+      <w:ins w:id="227" w:author="Ollie Raymond" w:date="2016-06-23T15:59:00Z">
         <w:r>
           <w:rPr>
             <w:color w:val="4F81BD" w:themeColor="accent1"/>
@@ -5214,7 +5508,7 @@
           <w:t>top</w:t>
         </w:r>
       </w:ins>
-      <w:ins w:id="202" w:author="Ollie Raymond" w:date="2016-06-23T15:58:00Z">
+      <w:ins w:id="228" w:author="Ollie Raymond" w:date="2016-06-23T15:58:00Z">
         <w:r>
           <w:rPr>
             <w:color w:val="4F81BD" w:themeColor="accent1"/>
@@ -5223,7 +5517,7 @@
           <w:t xml:space="preserve"> of a group, formation, and </w:t>
         </w:r>
       </w:ins>
-      <w:ins w:id="203" w:author="Ollie Raymond" w:date="2016-06-23T15:59:00Z">
+      <w:ins w:id="229" w:author="Ollie Raymond" w:date="2016-06-23T15:59:00Z">
         <w:r>
           <w:rPr>
             <w:color w:val="4F81BD" w:themeColor="accent1"/>
@@ -5233,7 +5527,7 @@
         </w:r>
       </w:ins>
       <w:proofErr w:type="spellStart"/>
-      <w:ins w:id="204" w:author="Ollie Raymond" w:date="2016-06-23T16:00:00Z">
+      <w:ins w:id="230" w:author="Ollie Raymond" w:date="2016-06-23T16:00:00Z">
         <w:r>
           <w:rPr>
             <w:color w:val="4F81BD" w:themeColor="accent1"/>
@@ -5257,7 +5551,7 @@
           <w:color w:val="4F81BD" w:themeColor="accent1"/>
         </w:rPr>
       </w:pPr>
-      <w:ins w:id="205" w:author="Ollie Raymond" w:date="2016-06-23T18:43:00Z">
+      <w:ins w:id="231" w:author="Ollie Raymond" w:date="2016-06-23T18:43:00Z">
         <w:r>
           <w:rPr>
             <w:color w:val="4F81BD" w:themeColor="accent1"/>
@@ -5271,12 +5565,17 @@
       <w:r>
         <w:t>Figure 67:</w:t>
       </w:r>
+      <w:ins w:id="232" w:author="Eric Boisvert" w:date="2016-06-25T12:57:00Z">
+        <w:r>
+          <w:t xml:space="preserve">  NO ACTION</w:t>
+        </w:r>
+      </w:ins>
     </w:p>
     <w:p>
       <w:r>
         <w:rPr>
           <w:noProof/>
-          <w:lang w:val="en-AU" w:eastAsia="en-AU"/>
+          <w:lang w:eastAsia="en-CA"/>
         </w:rPr>
         <w:lastRenderedPageBreak/>
         <w:drawing>
@@ -5362,12 +5661,12 @@
       <w:r>
         <w:t>)</w:t>
       </w:r>
-      <w:ins w:id="206" w:author="Ollie Raymond" w:date="2016-06-23T15:36:00Z">
+      <w:ins w:id="233" w:author="Ollie Raymond" w:date="2016-06-23T15:36:00Z">
         <w:r>
           <w:t xml:space="preserve">  </w:t>
         </w:r>
       </w:ins>
-      <w:ins w:id="207" w:author="Ollie Raymond" w:date="2016-06-23T15:52:00Z">
+      <w:ins w:id="234" w:author="Ollie Raymond" w:date="2016-06-23T15:52:00Z">
         <w:r>
           <w:rPr>
             <w:rFonts w:asciiTheme="minorHAnsi" w:hAnsiTheme="minorHAnsi"/>
@@ -5382,7 +5681,7 @@
           <w:t xml:space="preserve">Ollie - </w:t>
         </w:r>
       </w:ins>
-      <w:ins w:id="208" w:author="Ollie Raymond" w:date="2016-06-23T15:53:00Z">
+      <w:ins w:id="235" w:author="Ollie Raymond" w:date="2016-06-23T15:53:00Z">
         <w:r>
           <w:rPr>
             <w:rFonts w:asciiTheme="minorHAnsi" w:hAnsiTheme="minorHAnsi"/>
@@ -5390,7 +5689,7 @@
           <w:t xml:space="preserve">maybe. But context diagrams are, AFAIK, are meant to just show the immediate associations to a class, not transitive ones. The summary diagrams show the </w:t>
         </w:r>
       </w:ins>
-      <w:ins w:id="209" w:author="Ollie Raymond" w:date="2016-06-23T15:55:00Z">
+      <w:ins w:id="236" w:author="Ollie Raymond" w:date="2016-06-23T15:55:00Z">
         <w:r>
           <w:rPr>
             <w:rFonts w:asciiTheme="minorHAnsi" w:hAnsiTheme="minorHAnsi"/>
@@ -5398,7 +5697,7 @@
           <w:t>broader</w:t>
         </w:r>
       </w:ins>
-      <w:ins w:id="210" w:author="Ollie Raymond" w:date="2016-06-23T15:53:00Z">
+      <w:ins w:id="237" w:author="Ollie Raymond" w:date="2016-06-23T15:53:00Z">
         <w:r>
           <w:rPr>
             <w:rFonts w:asciiTheme="minorHAnsi" w:hAnsiTheme="minorHAnsi"/>
@@ -5406,7 +5705,7 @@
           <w:t xml:space="preserve"> context.</w:t>
         </w:r>
       </w:ins>
-      <w:ins w:id="211" w:author="Ollie Raymond" w:date="2016-06-23T15:52:00Z">
+      <w:ins w:id="238" w:author="Ollie Raymond" w:date="2016-06-23T15:52:00Z">
         <w:r>
           <w:rPr>
             <w:rFonts w:asciiTheme="minorHAnsi" w:hAnsiTheme="minorHAnsi"/>
@@ -5443,190 +5742,220 @@
         <w:t>primaryGuidingCriterion</w:t>
       </w:r>
       <w:proofErr w:type="spellEnd"/>
+      <w:ins w:id="239" w:author="Eric Boisvert" w:date="2016-06-25T12:58:00Z">
+        <w:r>
+          <w:rPr>
+            <w:color w:val="FF0000"/>
+          </w:rPr>
+          <w:t xml:space="preserve">  NO</w:t>
+        </w:r>
+        <w:proofErr w:type="gramEnd"/>
+        <w:r>
+          <w:rPr>
+            <w:color w:val="FF0000"/>
+          </w:rPr>
+          <w:t xml:space="preserve"> ACTION</w:t>
+        </w:r>
+      </w:ins>
+    </w:p>
+    <w:p>
+      <w:pPr>
+        <w:rPr>
+          <w:color w:val="FF0000"/>
+        </w:rPr>
+      </w:pPr>
+    </w:p>
+    <w:p>
+      <w:pPr>
+        <w:rPr>
+          <w:color w:val="FF0000"/>
+        </w:rPr>
+      </w:pPr>
+      <w:r>
+        <w:rPr>
+          <w:color w:val="FF0000"/>
+        </w:rPr>
+        <w:t xml:space="preserve">The property </w:t>
+      </w:r>
+      <w:proofErr w:type="spellStart"/>
+      <w:r>
+        <w:rPr>
+          <w:color w:val="FF0000"/>
+        </w:rPr>
+        <w:t>primaryGuidingCriterion</w:t>
+      </w:r>
+      <w:proofErr w:type="gramStart"/>
+      <w:r>
+        <w:rPr>
+          <w:color w:val="FF0000"/>
+        </w:rPr>
+        <w:t>:Primitive</w:t>
+      </w:r>
+      <w:proofErr w:type="spellEnd"/>
       <w:proofErr w:type="gramEnd"/>
-    </w:p>
-    <w:p>
-      <w:pPr>
-        <w:rPr>
-          <w:color w:val="FF0000"/>
-        </w:rPr>
-      </w:pPr>
-    </w:p>
-    <w:p>
-      <w:pPr>
-        <w:rPr>
-          <w:color w:val="FF0000"/>
-        </w:rPr>
-      </w:pPr>
-      <w:r>
-        <w:rPr>
-          <w:color w:val="FF0000"/>
-        </w:rPr>
-        <w:t xml:space="preserve">The property </w:t>
-      </w:r>
-      <w:proofErr w:type="spellStart"/>
-      <w:r>
-        <w:rPr>
-          <w:color w:val="FF0000"/>
-        </w:rPr>
-        <w:t>primaryGuidingCriterion</w:t>
+      <w:r>
+        <w:rPr>
+          <w:color w:val="FF0000"/>
+        </w:rPr>
+        <w:t>::</w:t>
+      </w:r>
+      <w:proofErr w:type="spellStart"/>
+      <w:r>
+        <w:rPr>
+          <w:color w:val="FF0000"/>
+        </w:rPr>
+        <w:t>CharacterString</w:t>
+      </w:r>
+      <w:proofErr w:type="spellEnd"/>
+      <w:r>
+        <w:rPr>
+          <w:color w:val="FF0000"/>
+        </w:rPr>
+        <w:t xml:space="preserve"> shall contain a description of the primary criterion used to establish this stratigraphic point.</w:t>
+      </w:r>
+    </w:p>
+    <w:p>
+      <w:pPr>
+        <w:rPr>
+          <w:color w:val="4F81BD" w:themeColor="accent1"/>
+        </w:rPr>
+      </w:pPr>
+      <w:r>
+        <w:rPr>
+          <w:color w:val="4F81BD" w:themeColor="accent1"/>
+        </w:rPr>
+        <w:t xml:space="preserve">Circular </w:t>
       </w:r>
       <w:proofErr w:type="gramStart"/>
       <w:r>
         <w:rPr>
-          <w:color w:val="FF0000"/>
-        </w:rPr>
-        <w:t>:Primitive</w:t>
-      </w:r>
-      <w:proofErr w:type="spellEnd"/>
+          <w:color w:val="4F81BD" w:themeColor="accent1"/>
+        </w:rPr>
+        <w:t>definition ?</w:t>
+      </w:r>
       <w:proofErr w:type="gramEnd"/>
       <w:r>
         <w:rPr>
-          <w:color w:val="FF0000"/>
-        </w:rPr>
-        <w:t>::</w:t>
-      </w:r>
-      <w:proofErr w:type="spellStart"/>
-      <w:r>
-        <w:rPr>
-          <w:color w:val="FF0000"/>
-        </w:rPr>
-        <w:t>CharacterString</w:t>
-      </w:r>
-      <w:proofErr w:type="spellEnd"/>
-      <w:r>
-        <w:rPr>
-          <w:color w:val="FF0000"/>
-        </w:rPr>
-        <w:t xml:space="preserve"> shall contain a description of the primary criterion used to establish this stratigraphic point.</w:t>
-      </w:r>
-    </w:p>
-    <w:p>
-      <w:pPr>
-        <w:rPr>
-          <w:color w:val="4F81BD" w:themeColor="accent1"/>
-        </w:rPr>
-      </w:pPr>
-      <w:r>
-        <w:rPr>
-          <w:color w:val="4F81BD" w:themeColor="accent1"/>
-        </w:rPr>
-        <w:t xml:space="preserve">Circular </w:t>
+          <w:color w:val="4F81BD" w:themeColor="accent1"/>
+        </w:rPr>
+        <w:t xml:space="preserve">  This one is from </w:t>
       </w:r>
       <w:proofErr w:type="gramStart"/>
       <w:r>
         <w:rPr>
           <w:color w:val="4F81BD" w:themeColor="accent1"/>
         </w:rPr>
-        <w:t>definition ?</w:t>
-      </w:r>
+        <w:t>Simon</w:t>
+      </w:r>
+      <w:ins w:id="240" w:author="Ollie Raymond" w:date="2016-06-23T16:00:00Z">
+        <w:r>
+          <w:rPr>
+            <w:color w:val="4F81BD" w:themeColor="accent1"/>
+          </w:rPr>
+          <w:t xml:space="preserve">  </w:t>
+        </w:r>
+        <w:r>
+          <w:rPr>
+            <w:color w:val="4F81BD" w:themeColor="accent1"/>
+            <w:sz w:val="20"/>
+          </w:rPr>
+          <w:t>[</w:t>
+        </w:r>
+      </w:ins>
       <w:proofErr w:type="gramEnd"/>
-      <w:r>
-        <w:rPr>
-          <w:color w:val="4F81BD" w:themeColor="accent1"/>
-        </w:rPr>
-        <w:t xml:space="preserve">  This one is from </w:t>
-      </w:r>
+      <w:ins w:id="241" w:author="Ollie Raymond" w:date="2016-06-23T16:01:00Z">
+        <w:r>
+          <w:rPr>
+            <w:color w:val="4F81BD" w:themeColor="accent1"/>
+            <w:sz w:val="20"/>
+          </w:rPr>
+          <w:t xml:space="preserve">Ollie - </w:t>
+        </w:r>
+      </w:ins>
+      <w:ins w:id="242" w:author="Ollie Raymond" w:date="2016-06-23T16:00:00Z">
+        <w:r>
+          <w:rPr>
+            <w:color w:val="4F81BD" w:themeColor="accent1"/>
+            <w:sz w:val="20"/>
+          </w:rPr>
+          <w:t>I’ve seen worse. Leave it</w:t>
+        </w:r>
+        <w:proofErr w:type="gramStart"/>
+        <w:r>
+          <w:rPr>
+            <w:color w:val="4F81BD" w:themeColor="accent1"/>
+            <w:sz w:val="20"/>
+          </w:rPr>
+          <w:t>]</w:t>
+        </w:r>
+      </w:ins>
+      <w:ins w:id="243" w:author="Ollie Raymond" w:date="2016-06-23T18:44:00Z">
+        <w:r>
+          <w:rPr>
+            <w:color w:val="4F81BD" w:themeColor="accent1"/>
+            <w:sz w:val="20"/>
+          </w:rPr>
+          <w:t xml:space="preserve">  *</w:t>
+        </w:r>
+        <w:proofErr w:type="gramEnd"/>
+        <w:r>
+          <w:rPr>
+            <w:color w:val="4F81BD" w:themeColor="accent1"/>
+            <w:sz w:val="20"/>
+          </w:rPr>
+          <w:t>DECISION: Leave it*</w:t>
+        </w:r>
+      </w:ins>
+    </w:p>
+    <w:p>
+      <w:pPr>
+        <w:rPr>
+          <w:color w:val="FF0000"/>
+        </w:rPr>
+      </w:pPr>
+    </w:p>
+    <w:p>
+      <w:pPr>
+        <w:rPr>
+          <w:color w:val="FF0000"/>
+        </w:rPr>
+      </w:pPr>
+      <w:r>
+        <w:rPr>
+          <w:color w:val="FF0000"/>
+        </w:rPr>
+        <w:t>8.6.2.2</w:t>
+      </w:r>
+      <w:r>
+        <w:rPr>
+          <w:color w:val="FF0000"/>
+        </w:rPr>
+        <w:tab/>
+      </w:r>
+      <w:proofErr w:type="spellStart"/>
       <w:proofErr w:type="gramStart"/>
       <w:r>
         <w:rPr>
-          <w:color w:val="4F81BD" w:themeColor="accent1"/>
-        </w:rPr>
-        <w:t>Simon</w:t>
-      </w:r>
-      <w:ins w:id="212" w:author="Ollie Raymond" w:date="2016-06-23T16:00:00Z">
-        <w:r>
-          <w:rPr>
-            <w:color w:val="4F81BD" w:themeColor="accent1"/>
-          </w:rPr>
-          <w:t xml:space="preserve">  </w:t>
-        </w:r>
-        <w:r>
-          <w:rPr>
-            <w:color w:val="4F81BD" w:themeColor="accent1"/>
-            <w:sz w:val="20"/>
-          </w:rPr>
-          <w:t>[</w:t>
-        </w:r>
-      </w:ins>
-      <w:proofErr w:type="gramEnd"/>
-      <w:ins w:id="213" w:author="Ollie Raymond" w:date="2016-06-23T16:01:00Z">
-        <w:r>
-          <w:rPr>
-            <w:color w:val="4F81BD" w:themeColor="accent1"/>
-            <w:sz w:val="20"/>
-          </w:rPr>
-          <w:t xml:space="preserve">Ollie - </w:t>
-        </w:r>
-      </w:ins>
-      <w:ins w:id="214" w:author="Ollie Raymond" w:date="2016-06-23T16:00:00Z">
-        <w:r>
-          <w:rPr>
-            <w:color w:val="4F81BD" w:themeColor="accent1"/>
-            <w:sz w:val="20"/>
-          </w:rPr>
-          <w:t>I’ve seen worse. Leave it</w:t>
-        </w:r>
-        <w:proofErr w:type="gramStart"/>
-        <w:r>
-          <w:rPr>
-            <w:color w:val="4F81BD" w:themeColor="accent1"/>
-            <w:sz w:val="20"/>
-          </w:rPr>
-          <w:t>]</w:t>
-        </w:r>
-      </w:ins>
-      <w:ins w:id="215" w:author="Ollie Raymond" w:date="2016-06-23T18:44:00Z">
-        <w:r>
-          <w:rPr>
-            <w:color w:val="4F81BD" w:themeColor="accent1"/>
-            <w:sz w:val="20"/>
-          </w:rPr>
-          <w:t xml:space="preserve">  *</w:t>
+          <w:color w:val="FF0000"/>
+        </w:rPr>
+        <w:t>TimeOrdinalEra</w:t>
+      </w:r>
+      <w:proofErr w:type="spellEnd"/>
+      <w:ins w:id="244" w:author="Eric Boisvert" w:date="2016-06-25T12:59:00Z">
+        <w:r>
+          <w:rPr>
+            <w:color w:val="FF0000"/>
+          </w:rPr>
+          <w:t xml:space="preserve">  NO</w:t>
         </w:r>
         <w:proofErr w:type="gramEnd"/>
         <w:r>
           <w:rPr>
-            <w:color w:val="4F81BD" w:themeColor="accent1"/>
-            <w:sz w:val="20"/>
-          </w:rPr>
-          <w:t>DECISION: Leave it*</w:t>
-        </w:r>
-      </w:ins>
-    </w:p>
-    <w:p>
-      <w:pPr>
-        <w:rPr>
-          <w:color w:val="FF0000"/>
-        </w:rPr>
-      </w:pPr>
-    </w:p>
-    <w:p>
-      <w:pPr>
-        <w:rPr>
-          <w:color w:val="FF0000"/>
-        </w:rPr>
-      </w:pPr>
-      <w:r>
-        <w:rPr>
-          <w:color w:val="FF0000"/>
-        </w:rPr>
-        <w:t>8.6.2.2</w:t>
-      </w:r>
-      <w:r>
-        <w:rPr>
-          <w:color w:val="FF0000"/>
-        </w:rPr>
-        <w:tab/>
-      </w:r>
-      <w:proofErr w:type="spellStart"/>
-      <w:r>
-        <w:rPr>
-          <w:color w:val="FF0000"/>
-        </w:rPr>
-        <w:t>TimeOrdinalEra</w:t>
-      </w:r>
-      <w:proofErr w:type="spellEnd"/>
+            <w:color w:val="FF0000"/>
+          </w:rPr>
+          <w:t xml:space="preserve"> ACTION</w:t>
+        </w:r>
+      </w:ins>
     </w:p>
     <w:p>
       <w:pPr>
@@ -5786,7 +6115,7 @@
       <w:r>
         <w:t>.</w:t>
       </w:r>
-      <w:ins w:id="216" w:author="Ollie Raymond" w:date="2016-06-23T16:03:00Z">
+      <w:ins w:id="245" w:author="Ollie Raymond" w:date="2016-06-23T16:03:00Z">
         <w:r>
           <w:t xml:space="preserve">   </w:t>
         </w:r>
@@ -5817,6 +6146,14 @@
         </w:rPr>
         <w:t>start</w:t>
       </w:r>
+      <w:ins w:id="246" w:author="Eric Boisvert" w:date="2016-06-25T13:03:00Z">
+        <w:r>
+          <w:rPr>
+            <w:color w:val="FF0000"/>
+          </w:rPr>
+          <w:t xml:space="preserve">  DONE</w:t>
+        </w:r>
+      </w:ins>
       <w:proofErr w:type="gramEnd"/>
     </w:p>
     <w:p>
@@ -5856,7 +6193,9 @@
     <w:p>
       <w:pPr>
         <w:rPr>
-          <w:color w:val="4F81BD" w:themeColor="accent1"/>
+          <w:ins w:id="247" w:author="Eric Boisvert" w:date="2016-06-25T13:09:00Z"/>
+          <w:color w:val="4F81BD" w:themeColor="accent1"/>
+          <w:sz w:val="20"/>
         </w:rPr>
       </w:pPr>
       <w:r>
@@ -5873,7 +6212,7 @@
         <w:t>end ?</w:t>
       </w:r>
       <w:proofErr w:type="gramEnd"/>
-      <w:ins w:id="217" w:author="Ollie Raymond" w:date="2016-06-23T16:03:00Z">
+      <w:ins w:id="248" w:author="Ollie Raymond" w:date="2016-06-23T16:03:00Z">
         <w:r>
           <w:rPr>
             <w:color w:val="4F81BD" w:themeColor="accent1"/>
@@ -5881,7 +6220,7 @@
           <w:t xml:space="preserve">  </w:t>
         </w:r>
       </w:ins>
-      <w:ins w:id="218" w:author="Ollie Raymond" w:date="2016-06-23T16:04:00Z">
+      <w:ins w:id="249" w:author="Ollie Raymond" w:date="2016-06-23T16:04:00Z">
         <w:r>
           <w:rPr>
             <w:color w:val="4F81BD" w:themeColor="accent1"/>
@@ -5890,7 +6229,7 @@
           <w:t xml:space="preserve">[Ollie - note in UML on the </w:t>
         </w:r>
       </w:ins>
-      <w:ins w:id="219" w:author="Ollie Raymond" w:date="2016-06-23T16:05:00Z">
+      <w:ins w:id="250" w:author="Ollie Raymond" w:date="2016-06-23T16:05:00Z">
         <w:r>
           <w:rPr>
             <w:color w:val="4F81BD" w:themeColor="accent1"/>
@@ -5899,7 +6238,7 @@
           <w:t>‘start’ association says “Older time boundary of an era”]</w:t>
         </w:r>
       </w:ins>
-      <w:ins w:id="220" w:author="Ollie Raymond" w:date="2016-06-23T18:45:00Z">
+      <w:ins w:id="251" w:author="Ollie Raymond" w:date="2016-06-23T18:45:00Z">
         <w:r>
           <w:rPr>
             <w:color w:val="4F81BD" w:themeColor="accent1"/>
@@ -5912,7 +6251,45 @@
     <w:p>
       <w:pPr>
         <w:rPr>
-          <w:ins w:id="221" w:author="Ollie Raymond" w:date="2016-06-23T18:46:00Z"/>
+          <w:ins w:id="252" w:author="Eric Boisvert" w:date="2016-06-25T13:09:00Z"/>
+          <w:color w:val="4F81BD" w:themeColor="accent1"/>
+          <w:sz w:val="20"/>
+        </w:rPr>
+      </w:pPr>
+    </w:p>
+    <w:p>
+      <w:pPr>
+        <w:rPr>
+          <w:color w:val="4F81BD" w:themeColor="accent1"/>
+        </w:rPr>
+      </w:pPr>
+      <w:ins w:id="253" w:author="Eric Boisvert" w:date="2016-06-25T13:09:00Z">
+        <w:r>
+          <w:rPr>
+            <w:color w:val="4F81BD" w:themeColor="accent1"/>
+          </w:rPr>
+          <w:t xml:space="preserve">BOREHOLE: I missed the fact that </w:t>
+        </w:r>
+        <w:proofErr w:type="spellStart"/>
+        <w:r>
+          <w:rPr>
+            <w:color w:val="4F81BD" w:themeColor="accent1"/>
+          </w:rPr>
+          <w:t>BoreholeInterval</w:t>
+        </w:r>
+        <w:proofErr w:type="spellEnd"/>
+        <w:r>
+          <w:rPr>
+            <w:color w:val="4F81BD" w:themeColor="accent1"/>
+          </w:rPr>
+          <w:t xml:space="preserve"> has both distance and Geometry, so the geometry SRS discussion is still an issue</w:t>
+        </w:r>
+      </w:ins>
+    </w:p>
+    <w:p>
+      <w:pPr>
+        <w:rPr>
+          <w:ins w:id="254" w:author="Ollie Raymond" w:date="2016-06-23T18:46:00Z"/>
           <w:color w:val="FF0000"/>
         </w:rPr>
       </w:pPr>
@@ -5985,7 +6362,7 @@
           <w:color w:val="FF0000"/>
         </w:rPr>
       </w:pPr>
-      <w:ins w:id="222" w:author="Ollie Raymond" w:date="2016-06-23T18:46:00Z">
+      <w:ins w:id="255" w:author="Ollie Raymond" w:date="2016-06-23T18:46:00Z">
         <w:r>
           <w:rPr>
             <w:color w:val="FF0000"/>
@@ -5993,7 +6370,7 @@
           <w:t xml:space="preserve">*DECISION: </w:t>
         </w:r>
       </w:ins>
-      <w:ins w:id="223" w:author="Ollie Raymond" w:date="2016-06-23T18:47:00Z">
+      <w:ins w:id="256" w:author="Ollie Raymond" w:date="2016-06-23T18:47:00Z">
         <w:r>
           <w:rPr>
             <w:color w:val="FF0000"/>
@@ -6001,7 +6378,7 @@
           <w:t>Amend description to u</w:t>
         </w:r>
       </w:ins>
-      <w:ins w:id="224" w:author="Ollie Raymond" w:date="2016-06-23T18:46:00Z">
+      <w:ins w:id="257" w:author="Ollie Raymond" w:date="2016-06-23T18:46:00Z">
         <w:r>
           <w:rPr>
             <w:color w:val="FF0000"/>
@@ -6029,7 +6406,7 @@
       <w:r>
         <w:t xml:space="preserve"> </w:t>
       </w:r>
-      <w:ins w:id="225" w:author="Ollie Raymond" w:date="2016-06-23T16:06:00Z">
+      <w:ins w:id="258" w:author="Ollie Raymond" w:date="2016-06-23T16:06:00Z">
         <w:r>
           <w:t xml:space="preserve"> </w:t>
         </w:r>
@@ -6101,7 +6478,7 @@
         </w:rPr>
         <w:t xml:space="preserve"> </w:t>
       </w:r>
-      <w:ins w:id="226" w:author="Ollie Raymond" w:date="2016-06-23T16:07:00Z">
+      <w:ins w:id="259" w:author="Ollie Raymond" w:date="2016-06-23T16:07:00Z">
         <w:r>
           <w:rPr>
             <w:color w:val="4F81BD" w:themeColor="accent1"/>
@@ -6130,6 +6507,22 @@
         </w:rPr>
         <w:t xml:space="preserve">Flag HTTP URI: </w:t>
       </w:r>
+      <w:ins w:id="260" w:author="Eric Boisvert" w:date="2016-06-25T13:15:00Z">
+        <w:r>
+          <w:rPr>
+            <w:color w:val="FF0000"/>
+          </w:rPr>
+          <w:t xml:space="preserve">  </w:t>
+        </w:r>
+        <w:proofErr w:type="gramStart"/>
+        <w:r>
+          <w:rPr>
+            <w:color w:val="FF0000"/>
+          </w:rPr>
+          <w:t>DONE ?</w:t>
+        </w:r>
+      </w:ins>
+      <w:proofErr w:type="gramEnd"/>
     </w:p>
     <w:p>
       <w:pPr>
@@ -6145,7 +6538,7 @@
           <w:t>http://www.ietf.org/rfc/rfc2616</w:t>
         </w:r>
       </w:hyperlink>
-      <w:ins w:id="227" w:author="Ollie Raymond" w:date="2016-06-23T18:50:00Z">
+      <w:ins w:id="261" w:author="Ollie Raymond" w:date="2016-06-23T18:50:00Z">
         <w:r>
           <w:rPr>
             <w:rStyle w:val="Hyperlink"/>
@@ -6200,7 +6593,7 @@
     <w:p>
       <w:pPr>
         <w:rPr>
-          <w:ins w:id="228" w:author="Ollie Raymond" w:date="2016-06-23T18:49:00Z"/>
+          <w:ins w:id="262" w:author="Ollie Raymond" w:date="2016-06-23T18:49:00Z"/>
           <w:color w:val="4F81BD" w:themeColor="accent1"/>
         </w:rPr>
       </w:pPr>
@@ -6240,7 +6633,7 @@
         <w:t xml:space="preserve"> ...</w:t>
       </w:r>
       <w:proofErr w:type="gramEnd"/>
-      <w:ins w:id="229" w:author="Ollie Raymond" w:date="2016-06-23T18:48:00Z">
+      <w:ins w:id="263" w:author="Ollie Raymond" w:date="2016-06-23T18:48:00Z">
         <w:r>
           <w:rPr>
             <w:color w:val="4F81BD" w:themeColor="accent1"/>
@@ -6255,7 +6648,7 @@
           <w:color w:val="4F81BD" w:themeColor="accent1"/>
         </w:rPr>
       </w:pPr>
-      <w:ins w:id="230" w:author="Ollie Raymond" w:date="2016-06-23T18:48:00Z">
+      <w:ins w:id="264" w:author="Ollie Raymond" w:date="2016-06-23T18:48:00Z">
         <w:r>
           <w:rPr>
             <w:color w:val="4F81BD" w:themeColor="accent1"/>
@@ -6264,7 +6657,7 @@
         </w:r>
       </w:ins>
       <w:proofErr w:type="spellStart"/>
-      <w:ins w:id="231" w:author="Ollie Raymond" w:date="2016-06-23T18:51:00Z">
+      <w:ins w:id="265" w:author="Ollie Raymond" w:date="2016-06-23T18:51:00Z">
         <w:r>
           <w:rPr>
             <w:color w:val="4F81BD" w:themeColor="accent1"/>
@@ -6294,7 +6687,7 @@
           <w:t>c</w:t>
         </w:r>
       </w:ins>
-      <w:ins w:id="232" w:author="Ollie Raymond" w:date="2016-06-23T18:48:00Z">
+      <w:ins w:id="266" w:author="Ollie Raymond" w:date="2016-06-23T18:48:00Z">
         <w:r>
           <w:rPr>
             <w:color w:val="4F81BD" w:themeColor="accent1"/>
@@ -6309,7 +6702,7 @@
           <w:t xml:space="preserve"> is used for naming authority, not for method of interpreting the identifier</w:t>
         </w:r>
       </w:ins>
-      <w:ins w:id="233" w:author="Ollie Raymond" w:date="2016-06-23T18:51:00Z">
+      <w:ins w:id="267" w:author="Ollie Raymond" w:date="2016-06-23T18:51:00Z">
         <w:r>
           <w:rPr>
             <w:color w:val="4F81BD" w:themeColor="accent1"/>
@@ -6331,7 +6724,7 @@
           <w:t xml:space="preserve"> requirement bit.</w:t>
         </w:r>
       </w:ins>
-      <w:ins w:id="234" w:author="Ollie Raymond" w:date="2016-06-23T18:49:00Z">
+      <w:ins w:id="268" w:author="Ollie Raymond" w:date="2016-06-23T18:49:00Z">
         <w:r>
           <w:rPr>
             <w:color w:val="4F81BD" w:themeColor="accent1"/>
@@ -6359,24 +6752,33 @@
         <w:tab/>
         <w:t>XML document validation</w:t>
       </w:r>
-    </w:p>
-    <w:p>
-      <w:pPr>
-        <w:rPr>
-          <w:color w:val="FF0000"/>
-        </w:rPr>
-      </w:pPr>
-    </w:p>
-    <w:p>
-      <w:pPr>
-        <w:rPr>
-          <w:color w:val="FF0000"/>
-        </w:rPr>
-      </w:pPr>
-      <w:r>
-        <w:rPr>
-          <w:color w:val="FF0000"/>
-        </w:rPr>
+      <w:ins w:id="269" w:author="Eric Boisvert" w:date="2016-06-25T13:15:00Z">
+        <w:r>
+          <w:rPr>
+            <w:color w:val="FF0000"/>
+          </w:rPr>
+          <w:t xml:space="preserve"> DEFER</w:t>
+        </w:r>
+      </w:ins>
+    </w:p>
+    <w:p>
+      <w:pPr>
+        <w:rPr>
+          <w:color w:val="FF0000"/>
+        </w:rPr>
+      </w:pPr>
+    </w:p>
+    <w:p>
+      <w:pPr>
+        <w:rPr>
+          <w:color w:val="FF0000"/>
+        </w:rPr>
+      </w:pPr>
+      <w:r>
+        <w:rPr>
+          <w:color w:val="FF0000"/>
+        </w:rPr>
+        <w:lastRenderedPageBreak/>
         <w:t xml:space="preserve">An XML instance shall validate to both the XSD and </w:t>
       </w:r>
       <w:proofErr w:type="spellStart"/>
@@ -6396,7 +6798,6 @@
     </w:p>
     <w:p>
       <w:r>
-        <w:lastRenderedPageBreak/>
         <w:t xml:space="preserve">As we painfully experienced, the location of the schema is almost as important as its content.  So the schema location could almost be defined as “normative”.  The other way to deal with this is to have Oasis Catalog with the </w:t>
       </w:r>
       <w:proofErr w:type="gramStart"/>
@@ -6458,7 +6859,7 @@
           <w:sz w:val="20"/>
         </w:rPr>
       </w:pPr>
-      <w:ins w:id="235" w:author="Ollie Raymond" w:date="2016-06-23T16:20:00Z">
+      <w:ins w:id="270" w:author="Ollie Raymond" w:date="2016-06-23T16:20:00Z">
         <w:r>
           <w:rPr>
             <w:sz w:val="20"/>
@@ -6486,7 +6887,7 @@
           <w:t>r that publishing at schemas.o</w:t>
         </w:r>
       </w:ins>
-      <w:ins w:id="236" w:author="Ollie Raymond" w:date="2016-06-23T18:53:00Z">
+      <w:ins w:id="271" w:author="Ollie Raymond" w:date="2016-06-23T18:53:00Z">
         <w:r>
           <w:rPr>
             <w:sz w:val="20"/>
@@ -6494,7 +6895,7 @@
           <w:t>pengis</w:t>
         </w:r>
       </w:ins>
-      <w:ins w:id="237" w:author="Ollie Raymond" w:date="2016-06-23T16:20:00Z">
+      <w:ins w:id="272" w:author="Ollie Raymond" w:date="2016-06-23T16:20:00Z">
         <w:r>
           <w:rPr>
             <w:sz w:val="20"/>
@@ -6502,7 +6903,7 @@
           <w:t>.net is preferred by OGC.]</w:t>
         </w:r>
       </w:ins>
-      <w:ins w:id="238" w:author="Ollie Raymond" w:date="2016-06-23T18:53:00Z">
+      <w:ins w:id="273" w:author="Ollie Raymond" w:date="2016-06-23T18:53:00Z">
         <w:r>
           <w:rPr>
             <w:sz w:val="20"/>
@@ -6510,7 +6911,7 @@
           <w:t xml:space="preserve">  *DECISION: Ollie to get confirmation </w:t>
         </w:r>
       </w:ins>
-      <w:ins w:id="239" w:author="Ollie Raymond" w:date="2016-06-23T18:54:00Z">
+      <w:ins w:id="274" w:author="Ollie Raymond" w:date="2016-06-23T18:54:00Z">
         <w:r>
           <w:rPr>
             <w:sz w:val="20"/>
@@ -6518,7 +6919,7 @@
           <w:t>from</w:t>
         </w:r>
       </w:ins>
-      <w:ins w:id="240" w:author="Ollie Raymond" w:date="2016-06-23T18:53:00Z">
+      <w:ins w:id="275" w:author="Ollie Raymond" w:date="2016-06-23T18:53:00Z">
         <w:r>
           <w:rPr>
             <w:sz w:val="20"/>
@@ -6526,7 +6927,7 @@
           <w:t xml:space="preserve"> </w:t>
         </w:r>
       </w:ins>
-      <w:ins w:id="241" w:author="Ollie Raymond" w:date="2016-06-23T18:54:00Z">
+      <w:ins w:id="276" w:author="Ollie Raymond" w:date="2016-06-23T18:54:00Z">
         <w:r>
           <w:rPr>
             <w:sz w:val="20"/>
@@ -6826,11 +7227,11 @@
     <w:p>
       <w:pPr>
         <w:rPr>
-          <w:ins w:id="242" w:author="Ollie Raymond" w:date="2016-06-23T18:56:00Z"/>
+          <w:ins w:id="277" w:author="Ollie Raymond" w:date="2016-06-23T18:56:00Z"/>
           <w:sz w:val="20"/>
         </w:rPr>
       </w:pPr>
-      <w:ins w:id="243" w:author="Ollie Raymond" w:date="2016-06-23T16:21:00Z">
+      <w:ins w:id="278" w:author="Ollie Raymond" w:date="2016-06-23T16:21:00Z">
         <w:r>
           <w:rPr>
             <w:sz w:val="20"/>
@@ -6844,7 +7245,7 @@
           <w:t xml:space="preserve">do we really have to specify this? </w:t>
         </w:r>
       </w:ins>
-      <w:ins w:id="244" w:author="Ollie Raymond" w:date="2016-06-23T16:22:00Z">
+      <w:ins w:id="279" w:author="Ollie Raymond" w:date="2016-06-23T16:22:00Z">
         <w:r>
           <w:rPr>
             <w:sz w:val="20"/>
@@ -6852,7 +7253,7 @@
           <w:t xml:space="preserve">Here’s an example </w:t>
         </w:r>
       </w:ins>
-      <w:ins w:id="245" w:author="Ollie Raymond" w:date="2016-06-23T16:23:00Z">
+      <w:ins w:id="280" w:author="Ollie Raymond" w:date="2016-06-23T16:23:00Z">
         <w:r>
           <w:rPr>
             <w:sz w:val="20"/>
@@ -6882,7 +7283,7 @@
           <w:t xml:space="preserve"> schema </w:t>
         </w:r>
       </w:ins>
-      <w:ins w:id="246" w:author="Ollie Raymond" w:date="2016-06-23T16:22:00Z">
+      <w:ins w:id="281" w:author="Ollie Raymond" w:date="2016-06-23T16:22:00Z">
         <w:r>
           <w:rPr>
             <w:sz w:val="20"/>
@@ -6890,7 +7291,7 @@
           <w:t>extended</w:t>
         </w:r>
       </w:ins>
-      <w:ins w:id="247" w:author="Ollie Raymond" w:date="2016-06-23T16:23:00Z">
+      <w:ins w:id="282" w:author="Ollie Raymond" w:date="2016-06-23T16:23:00Z">
         <w:r>
           <w:rPr>
             <w:sz w:val="20"/>
@@ -6912,7 +7313,7 @@
           <w:t xml:space="preserve">.  </w:t>
         </w:r>
       </w:ins>
-      <w:ins w:id="248" w:author="Ollie Raymond" w:date="2016-06-23T16:24:00Z">
+      <w:ins w:id="283" w:author="Ollie Raymond" w:date="2016-06-23T16:24:00Z">
         <w:r>
           <w:rPr>
             <w:sz w:val="20"/>
@@ -6920,7 +7321,7 @@
           <w:t>In practice, y</w:t>
         </w:r>
       </w:ins>
-      <w:ins w:id="249" w:author="Ollie Raymond" w:date="2016-06-23T16:23:00Z">
+      <w:ins w:id="284" w:author="Ollie Raymond" w:date="2016-06-23T16:23:00Z">
         <w:r>
           <w:rPr>
             <w:sz w:val="20"/>
@@ -6928,7 +7329,7 @@
           <w:t>ou have to rew</w:t>
         </w:r>
       </w:ins>
-      <w:ins w:id="250" w:author="Ollie Raymond" w:date="2016-06-23T16:24:00Z">
+      <w:ins w:id="285" w:author="Ollie Raymond" w:date="2016-06-23T16:24:00Z">
         <w:r>
           <w:rPr>
             <w:sz w:val="20"/>
@@ -6936,7 +7337,7 @@
           <w:t>r</w:t>
         </w:r>
       </w:ins>
-      <w:ins w:id="251" w:author="Ollie Raymond" w:date="2016-06-23T16:23:00Z">
+      <w:ins w:id="286" w:author="Ollie Raymond" w:date="2016-06-23T16:23:00Z">
         <w:r>
           <w:rPr>
             <w:sz w:val="20"/>
@@ -6944,7 +7345,7 @@
           <w:t xml:space="preserve">ite the schema like this </w:t>
         </w:r>
       </w:ins>
-      <w:ins w:id="252" w:author="Ollie Raymond" w:date="2016-06-23T16:24:00Z">
+      <w:ins w:id="287" w:author="Ollie Raymond" w:date="2016-06-23T16:24:00Z">
         <w:r>
           <w:rPr>
             <w:sz w:val="20"/>
@@ -6952,7 +7353,7 @@
           <w:t xml:space="preserve">if you want to add extra attributes, </w:t>
         </w:r>
       </w:ins>
-      <w:ins w:id="253" w:author="Ollie Raymond" w:date="2016-06-23T16:23:00Z">
+      <w:ins w:id="288" w:author="Ollie Raymond" w:date="2016-06-23T16:23:00Z">
         <w:r>
           <w:rPr>
             <w:sz w:val="20"/>
@@ -6974,7 +7375,7 @@
           <w:t xml:space="preserve"> can’t </w:t>
         </w:r>
       </w:ins>
-      <w:ins w:id="254" w:author="Ollie Raymond" w:date="2016-06-23T16:24:00Z">
+      <w:ins w:id="289" w:author="Ollie Raymond" w:date="2016-06-23T16:24:00Z">
         <w:r>
           <w:rPr>
             <w:sz w:val="20"/>
@@ -6982,7 +7383,7 @@
           <w:t>deliver</w:t>
         </w:r>
       </w:ins>
-      <w:ins w:id="255" w:author="Ollie Raymond" w:date="2016-06-23T16:23:00Z">
+      <w:ins w:id="290" w:author="Ollie Raymond" w:date="2016-06-23T16:23:00Z">
         <w:r>
           <w:rPr>
             <w:sz w:val="20"/>
@@ -7012,7 +7413,7 @@
           <w:t>”</w:t>
         </w:r>
       </w:ins>
-      <w:ins w:id="256" w:author="Ollie Raymond" w:date="2016-06-23T16:24:00Z">
+      <w:ins w:id="291" w:author="Ollie Raymond" w:date="2016-06-23T16:24:00Z">
         <w:r>
           <w:rPr>
             <w:sz w:val="20"/>
@@ -7020,7 +7421,7 @@
           <w:t xml:space="preserve"> </w:t>
         </w:r>
       </w:ins>
-      <w:ins w:id="257" w:author="Ollie Raymond" w:date="2016-06-23T16:25:00Z">
+      <w:ins w:id="292" w:author="Ollie Raymond" w:date="2016-06-23T16:25:00Z">
         <w:r>
           <w:rPr>
             <w:sz w:val="20"/>
@@ -7028,7 +7429,7 @@
           <w:t>by</w:t>
         </w:r>
       </w:ins>
-      <w:ins w:id="258" w:author="Ollie Raymond" w:date="2016-06-23T16:24:00Z">
+      <w:ins w:id="293" w:author="Ollie Raymond" w:date="2016-06-23T16:24:00Z">
         <w:r>
           <w:rPr>
             <w:sz w:val="20"/>
@@ -7036,7 +7437,7 @@
           <w:t xml:space="preserve"> point</w:t>
         </w:r>
       </w:ins>
-      <w:ins w:id="259" w:author="Ollie Raymond" w:date="2016-06-23T16:25:00Z">
+      <w:ins w:id="294" w:author="Ollie Raymond" w:date="2016-06-23T16:25:00Z">
         <w:r>
           <w:rPr>
             <w:sz w:val="20"/>
@@ -7044,7 +7445,7 @@
           <w:t>ing</w:t>
         </w:r>
       </w:ins>
-      <w:ins w:id="260" w:author="Ollie Raymond" w:date="2016-06-23T16:24:00Z">
+      <w:ins w:id="295" w:author="Ollie Raymond" w:date="2016-06-23T16:24:00Z">
         <w:r>
           <w:rPr>
             <w:sz w:val="20"/>
@@ -7052,7 +7453,7 @@
           <w:t xml:space="preserve"> to another schema</w:t>
         </w:r>
       </w:ins>
-      <w:ins w:id="261" w:author="Ollie Raymond" w:date="2016-06-23T16:25:00Z">
+      <w:ins w:id="296" w:author="Ollie Raymond" w:date="2016-06-23T16:25:00Z">
         <w:r>
           <w:rPr>
             <w:sz w:val="20"/>
@@ -7060,7 +7461,7 @@
           <w:t>.</w:t>
         </w:r>
       </w:ins>
-      <w:ins w:id="262" w:author="Ollie Raymond" w:date="2016-06-23T16:21:00Z">
+      <w:ins w:id="297" w:author="Ollie Raymond" w:date="2016-06-23T16:21:00Z">
         <w:r>
           <w:rPr>
             <w:sz w:val="20"/>
@@ -7072,7 +7473,7 @@
     <w:p>
       <w:pPr>
         <w:rPr>
-          <w:ins w:id="263" w:author="Ollie Raymond" w:date="2016-06-23T18:56:00Z"/>
+          <w:ins w:id="298" w:author="Ollie Raymond" w:date="2016-06-23T18:56:00Z"/>
           <w:sz w:val="20"/>
         </w:rPr>
       </w:pPr>
@@ -7080,11 +7481,11 @@
     <w:p>
       <w:pPr>
         <w:rPr>
-          <w:ins w:id="264" w:author="Ollie Raymond" w:date="2016-06-23T16:21:00Z"/>
+          <w:ins w:id="299" w:author="Ollie Raymond" w:date="2016-06-23T16:21:00Z"/>
           <w:sz w:val="20"/>
         </w:rPr>
       </w:pPr>
-      <w:ins w:id="265" w:author="Ollie Raymond" w:date="2016-06-23T18:56:00Z">
+      <w:ins w:id="300" w:author="Ollie Raymond" w:date="2016-06-23T18:56:00Z">
         <w:r>
           <w:rPr>
             <w:sz w:val="20"/>
@@ -7092,7 +7493,7 @@
           <w:t>*DECISION: Recommend different names</w:t>
         </w:r>
       </w:ins>
-      <w:ins w:id="266" w:author="Ollie Raymond" w:date="2016-06-23T18:57:00Z">
+      <w:ins w:id="301" w:author="Ollie Raymond" w:date="2016-06-23T18:57:00Z">
         <w:r>
           <w:rPr>
             <w:sz w:val="20"/>
@@ -7100,9 +7501,7 @@
           <w:t>pa</w:t>
         </w:r>
       </w:ins>
-      <w:bookmarkStart w:id="267" w:name="_GoBack"/>
-      <w:bookmarkEnd w:id="267"/>
-      <w:ins w:id="268" w:author="Ollie Raymond" w:date="2016-06-23T18:56:00Z">
+      <w:ins w:id="302" w:author="Ollie Raymond" w:date="2016-06-23T18:56:00Z">
         <w:r>
           <w:rPr>
             <w:sz w:val="20"/>
@@ -7110,7 +7509,7 @@
           <w:t>ce</w:t>
         </w:r>
       </w:ins>
-      <w:ins w:id="269" w:author="Ollie Raymond" w:date="2016-06-23T19:24:00Z">
+      <w:ins w:id="303" w:author="Ollie Raymond" w:date="2016-06-23T19:24:00Z">
         <w:r>
           <w:rPr>
             <w:sz w:val="20"/>
@@ -7118,6 +7517,16 @@
           <w:t>*</w:t>
         </w:r>
       </w:ins>
+      <w:ins w:id="304" w:author="Eric Boisvert" w:date="2016-06-25T13:22:00Z">
+        <w:r>
+          <w:rPr>
+            <w:sz w:val="20"/>
+          </w:rPr>
+          <w:t xml:space="preserve">  DONE</w:t>
+        </w:r>
+      </w:ins>
+      <w:bookmarkStart w:id="305" w:name="_GoBack"/>
+      <w:bookmarkEnd w:id="305"/>
     </w:p>
     <w:p>
       <w:pPr>
@@ -7146,7 +7555,7 @@
 
 <file path=word/comments.xml><?xml version="1.0" encoding="utf-8"?>
 <w:comments xmlns:wpc="http://schemas.microsoft.com/office/word/2010/wordprocessingCanvas" xmlns:mc="http://schemas.openxmlformats.org/markup-compatibility/2006" xmlns:o="urn:schemas-microsoft-com:office:office" xmlns:r="http://schemas.openxmlformats.org/officeDocument/2006/relationships" xmlns:m="http://schemas.openxmlformats.org/officeDocument/2006/math" xmlns:v="urn:schemas-microsoft-com:vml" xmlns:wp14="http://schemas.microsoft.com/office/word/2010/wordprocessingDrawing" xmlns:wp="http://schemas.openxmlformats.org/drawingml/2006/wordprocessingDrawing" xmlns:w10="urn:schemas-microsoft-com:office:word" xmlns:w="http://schemas.openxmlformats.org/wordprocessingml/2006/main" xmlns:w14="http://schemas.microsoft.com/office/word/2010/wordml" xmlns:wpg="http://schemas.microsoft.com/office/word/2010/wordprocessingGroup" xmlns:wpi="http://schemas.microsoft.com/office/word/2010/wordprocessingInk" xmlns:wne="http://schemas.microsoft.com/office/word/2006/wordml" xmlns:wps="http://schemas.microsoft.com/office/word/2010/wordprocessingShape" mc:Ignorable="w14 wp14">
-  <w:comment w:id="149" w:author="Eric Boisvert" w:date="2016-06-14T08:04:00Z" w:initials="EB/L">
+  <w:comment w:id="168" w:author="Eric Boisvert" w:date="2016-06-14T08:04:00Z" w:initials="EB/L">
     <w:p>
       <w:pPr>
         <w:pStyle w:val="CommentText"/>

</xml_diff>

<commit_message>
added more attendees,  added a bit of text
git-svn-id: https://svnserv.csiro.au/svn/ext/GeoSciML@5209 910a3654-de2c-0410-bd95-d62e98ccebcd
</commit_message>
<xml_diff>
--- a/trunk/Documents/OGC Specification/issues_dublin.docx
+++ b/trunk/Documents/OGC Specification/issues_dublin.docx
@@ -31,6 +31,11 @@
       </w:r>
     </w:p>
     <w:p>
+      <w:pPr>
+        <w:pBdr>
+          <w:bottom w:val="single" w:sz="6" w:space="1" w:color="auto"/>
+        </w:pBdr>
+      </w:pPr>
       <w:r>
         <w:rPr>
           <w:b/>
@@ -63,7 +68,18 @@
       </w:r>
       <w:proofErr w:type="spellEnd"/>
       <w:r>
-        <w:t xml:space="preserve"> (USGS), Francois </w:t>
+        <w:t xml:space="preserve"> (</w:t>
+      </w:r>
+      <w:r>
+        <w:t xml:space="preserve">Minnesota </w:t>
+      </w:r>
+      <w:proofErr w:type="spellStart"/>
+      <w:r>
+        <w:t>Uni</w:t>
+      </w:r>
+      <w:proofErr w:type="spellEnd"/>
+      <w:r>
+        <w:t xml:space="preserve">), Francois </w:t>
       </w:r>
       <w:proofErr w:type="spellStart"/>
       <w:r>
@@ -90,6 +106,28 @@
         <w:t xml:space="preserve"> (BRGM)</w:t>
       </w:r>
       <w:r>
+        <w:t>,</w:t>
+      </w:r>
+      <w:r>
+        <w:t xml:space="preserve"> </w:t>
+      </w:r>
+      <w:proofErr w:type="spellStart"/>
+      <w:r>
+        <w:t>Christelle</w:t>
+      </w:r>
+      <w:proofErr w:type="spellEnd"/>
+      <w:r>
+        <w:t xml:space="preserve"> </w:t>
+      </w:r>
+      <w:proofErr w:type="spellStart"/>
+      <w:r>
+        <w:t>Loiselet</w:t>
+      </w:r>
+      <w:proofErr w:type="spellEnd"/>
+      <w:r>
+        <w:t xml:space="preserve"> (BRGM) </w:t>
+      </w:r>
+      <w:r>
         <w:t xml:space="preserve">, </w:t>
       </w:r>
       <w:r>
@@ -115,10 +153,77 @@
       <w:pPr>
         <w:jc w:val="center"/>
       </w:pPr>
-      <w:r>
-        <w:t>---------------------</w:t>
-      </w:r>
-    </w:p>
+    </w:p>
+    <w:p>
+      <w:pPr>
+        <w:rPr>
+          <w:b/>
+        </w:rPr>
+      </w:pPr>
+      <w:r>
+        <w:rPr>
+          <w:b/>
+        </w:rPr>
+        <w:t>Conceptual Model</w:t>
+      </w:r>
+    </w:p>
+    <w:p>
+      <w:r>
+        <w:t xml:space="preserve">GSML-Lite has to be described as a encoding of the same conceptual model, or as a transformation of </w:t>
+      </w:r>
+      <w:proofErr w:type="spellStart"/>
+      <w:r>
+        <w:t>GeoSciML</w:t>
+      </w:r>
+      <w:proofErr w:type="spellEnd"/>
+      <w:r>
+        <w:t xml:space="preserve">.  The spec had to be </w:t>
+      </w:r>
+      <w:proofErr w:type="gramStart"/>
+      <w:r>
+        <w:t>fix</w:t>
+      </w:r>
+      <w:proofErr w:type="gramEnd"/>
+      <w:r>
+        <w:t xml:space="preserve"> to reflect either or both.  It now does both by introducing NADM as a conceptual model and offers property mapping between GSML and Lite.  It has been concluded that Lite is a transformation.</w:t>
+      </w:r>
+    </w:p>
+    <w:p>
+      <w:bookmarkStart w:id="0" w:name="_GoBack"/>
+      <w:proofErr w:type="spellStart"/>
+      <w:r>
+        <w:t>GeoMorphologicalView</w:t>
+      </w:r>
+      <w:proofErr w:type="spellEnd"/>
+      <w:r>
+        <w:t xml:space="preserve"> had issues because it has properties that did not exists (</w:t>
+      </w:r>
+      <w:proofErr w:type="spellStart"/>
+      <w:r>
+        <w:t>landformClass</w:t>
+      </w:r>
+      <w:proofErr w:type="spellEnd"/>
+      <w:r>
+        <w:t xml:space="preserve"> and </w:t>
+      </w:r>
+      <w:proofErr w:type="spellStart"/>
+      <w:r>
+        <w:t>landforClass_uri</w:t>
+      </w:r>
+      <w:proofErr w:type="spellEnd"/>
+      <w:proofErr w:type="gramStart"/>
+      <w:r>
+        <w:t>) ,</w:t>
+      </w:r>
+      <w:proofErr w:type="gramEnd"/>
+      <w:r>
+        <w:t xml:space="preserve"> but after further discussions, we realised it should be the type (natural vs anthropogenic), so it is a transformation.</w:t>
+      </w:r>
+      <w:r>
+        <w:t xml:space="preserve">.  But to improve linkage, we need to rename the property name (action from Carlo) </w:t>
+      </w:r>
+    </w:p>
+    <w:bookmarkEnd w:id="0"/>
     <w:p>
       <w:pPr>
         <w:rPr>
@@ -780,13 +885,23 @@
         </w:rPr>
         <w:t xml:space="preserve">, </w:t>
       </w:r>
-      <w:r>
-        <w:rPr>
-          <w:i/>
-          <w:color w:val="4F81BD" w:themeColor="accent1"/>
-          <w:sz w:val="20"/>
-        </w:rPr>
-        <w:t xml:space="preserve">GeologicUnitView, </w:t>
+      <w:proofErr w:type="spellStart"/>
+      <w:r>
+        <w:rPr>
+          <w:i/>
+          <w:color w:val="4F81BD" w:themeColor="accent1"/>
+          <w:sz w:val="20"/>
+        </w:rPr>
+        <w:t>GeologicUnitView</w:t>
+      </w:r>
+      <w:proofErr w:type="spellEnd"/>
+      <w:r>
+        <w:rPr>
+          <w:i/>
+          <w:color w:val="4F81BD" w:themeColor="accent1"/>
+          <w:sz w:val="20"/>
+        </w:rPr>
+        <w:t xml:space="preserve">, </w:t>
       </w:r>
       <w:proofErr w:type="spellStart"/>
       <w:r>
@@ -864,27 +979,20 @@
           <w:i/>
           <w:color w:val="FF0000"/>
         </w:rPr>
-        <w:t xml:space="preserve">DECISION: Optional  -  </w:t>
-      </w:r>
-      <w:r>
-        <w:rPr>
-          <w:b/>
-          <w:i/>
-          <w:color w:val="FF0000"/>
-        </w:rPr>
-        <w:t>need to correct scope notes. *</w:t>
-      </w:r>
-    </w:p>
-    <w:p>
-      <w:pPr>
-        <w:rPr>
-          <w:b/>
-        </w:rPr>
-      </w:pPr>
-      <w:r>
-        <w:rPr>
-          <w:b/>
-        </w:rPr>
+        <w:t>DECISION: Optional  -  need to correct scope notes. *</w:t>
+      </w:r>
+    </w:p>
+    <w:p>
+      <w:pPr>
+        <w:rPr>
+          <w:b/>
+        </w:rPr>
+      </w:pPr>
+      <w:r>
+        <w:rPr>
+          <w:b/>
+        </w:rPr>
+        <w:lastRenderedPageBreak/>
         <w:t>8.2.8 Identifier</w:t>
       </w:r>
     </w:p>
@@ -1135,15 +1243,7 @@
           <w:rFonts w:asciiTheme="minorHAnsi" w:hAnsiTheme="minorHAnsi"/>
           <w:color w:val="4F81BD" w:themeColor="accent1"/>
         </w:rPr>
-        <w:t xml:space="preserve"> text fields will, where possible, contain well-structured summaries of data in a format suitable for reading by the intended users.  For instance, </w:t>
-      </w:r>
-      <w:r>
-        <w:rPr>
-          <w:rFonts w:asciiTheme="minorHAnsi" w:hAnsiTheme="minorHAnsi"/>
-          <w:color w:val="4F81BD" w:themeColor="accent1"/>
-        </w:rPr>
-        <w:lastRenderedPageBreak/>
-        <w:t>an agreed common format like comma-delimited values should be adopted by user communities.”]</w:t>
+        <w:t xml:space="preserve"> text fields will, where possible, contain well-structured summaries of data in a format suitable for reading by the intended users.  For instance, an agreed common format like comma-delimited values should be adopted by user communities.”]</w:t>
       </w:r>
       <w:r>
         <w:rPr>
@@ -1846,6 +1946,7 @@
         <w:rPr>
           <w:rFonts w:asciiTheme="minorHAnsi" w:hAnsiTheme="minorHAnsi"/>
         </w:rPr>
+        <w:lastRenderedPageBreak/>
         <w:t xml:space="preserve">We still have several clauses that mention that a </w:t>
       </w:r>
       <w:proofErr w:type="spellStart"/>
@@ -2446,16 +2547,7 @@
           <w:color w:val="000000"/>
           <w:sz w:val="20"/>
         </w:rPr>
-        <w:t xml:space="preserve"> of numeric values </w:t>
-      </w:r>
-      <w:r>
-        <w:rPr>
-          <w:rFonts w:cs="Arial"/>
-          <w:color w:val="000000"/>
-          <w:sz w:val="20"/>
-        </w:rPr>
-        <w:lastRenderedPageBreak/>
-        <w:t xml:space="preserve">are delivered in the </w:t>
+        <w:t xml:space="preserve"> of numeric values are delivered in the </w:t>
       </w:r>
       <w:proofErr w:type="spellStart"/>
       <w:r>
@@ -2829,7 +2921,14 @@
         <w:rPr>
           <w:rFonts w:asciiTheme="minorHAnsi" w:hAnsiTheme="minorHAnsi"/>
         </w:rPr>
-        <w:t xml:space="preserve"> is a “Type”, which has an identity, and therefore can be pointed to.  Since </w:t>
+        <w:t xml:space="preserve"> is a “Type”, which has an identity, and </w:t>
+      </w:r>
+      <w:r>
+        <w:rPr>
+          <w:rFonts w:asciiTheme="minorHAnsi" w:hAnsiTheme="minorHAnsi"/>
+        </w:rPr>
+        <w:lastRenderedPageBreak/>
+        <w:t xml:space="preserve">therefore can be pointed to.  Since </w:t>
       </w:r>
       <w:proofErr w:type="spellStart"/>
       <w:r>
@@ -3222,7 +3321,6 @@
           <w:b/>
           <w:i/>
         </w:rPr>
-        <w:lastRenderedPageBreak/>
         <w:t>8.4.1.3.2</w:t>
       </w:r>
       <w:r>
@@ -3688,7 +3786,15 @@
       </w:r>
       <w:proofErr w:type="spellEnd"/>
       <w:r>
-        <w:t xml:space="preserve"> or GeologicUnit, it automatically become available for the other class (because they use the same “</w:t>
+        <w:t xml:space="preserve"> or </w:t>
+      </w:r>
+      <w:proofErr w:type="spellStart"/>
+      <w:r>
+        <w:t>GeologicUnit</w:t>
+      </w:r>
+      <w:proofErr w:type="spellEnd"/>
+      <w:r>
+        <w:t>, it automatically become available for the other class (because they use the same “</w:t>
       </w:r>
       <w:proofErr w:type="spellStart"/>
       <w:r>
@@ -3709,6 +3815,7 @@
         <w:rPr>
           <w:color w:val="4F81BD" w:themeColor="accent1"/>
         </w:rPr>
+        <w:lastRenderedPageBreak/>
         <w:t xml:space="preserve">EM list actually has a different term (Values: Instance, </w:t>
       </w:r>
       <w:proofErr w:type="spellStart"/>
@@ -4054,631 +4161,639 @@
         <w:rPr>
           <w:rFonts w:asciiTheme="minorHAnsi" w:hAnsiTheme="minorHAnsi"/>
         </w:rPr>
+        <w:t>Fold</w:t>
+      </w:r>
+      <w:r>
+        <w:rPr>
+          <w:rFonts w:asciiTheme="minorHAnsi" w:hAnsiTheme="minorHAnsi"/>
+        </w:rPr>
+        <w:t xml:space="preserve"> </w:t>
+      </w:r>
+      <w:r>
+        <w:rPr>
+          <w:rFonts w:asciiTheme="minorHAnsi" w:hAnsiTheme="minorHAnsi"/>
+          <w:color w:val="FF0000"/>
+        </w:rPr>
+        <w:t xml:space="preserve"> </w:t>
+      </w:r>
+      <w:r>
+        <w:rPr>
+          <w:rFonts w:asciiTheme="minorHAnsi" w:hAnsiTheme="minorHAnsi"/>
+          <w:color w:val="FF0000"/>
+        </w:rPr>
+        <w:t xml:space="preserve">  </w:t>
+      </w:r>
+      <w:r>
+        <w:rPr>
+          <w:rFonts w:asciiTheme="minorHAnsi" w:hAnsiTheme="minorHAnsi"/>
+          <w:i/>
+          <w:color w:val="FF0000"/>
+        </w:rPr>
+        <w:t>DONE</w:t>
+      </w:r>
+      <w:r>
+        <w:rPr>
+          <w:rFonts w:asciiTheme="minorHAnsi" w:hAnsiTheme="minorHAnsi"/>
+          <w:i/>
+          <w:color w:val="FF0000"/>
+        </w:rPr>
+        <w:br/>
+      </w:r>
+    </w:p>
+    <w:p>
+      <w:pPr>
+        <w:rPr>
+          <w:color w:val="FF0000"/>
+        </w:rPr>
+      </w:pPr>
+      <w:r>
+        <w:rPr>
+          <w:color w:val="FF0000"/>
+        </w:rPr>
+        <w:t xml:space="preserve">A fold is formed by one or more systematically curved layers, surfaces, or lines in a rock body. Fold denotes a structure formed by the deformation of a </w:t>
+      </w:r>
+      <w:commentRangeStart w:id="1"/>
+      <w:proofErr w:type="spellStart"/>
+      <w:r>
+        <w:rPr>
+          <w:color w:val="FF0000"/>
+        </w:rPr>
+        <w:t>GeologicStructure</w:t>
+      </w:r>
+      <w:proofErr w:type="spellEnd"/>
+      <w:r>
+        <w:rPr>
+          <w:color w:val="FF0000"/>
+        </w:rPr>
+        <w:t xml:space="preserve"> </w:t>
+      </w:r>
+      <w:commentRangeEnd w:id="1"/>
+      <w:r>
+        <w:rPr>
+          <w:rStyle w:val="CommentReference"/>
+          <w:color w:val="FF0000"/>
+        </w:rPr>
+        <w:commentReference w:id="1"/>
+      </w:r>
+      <w:r>
+        <w:rPr>
+          <w:color w:val="FF0000"/>
+        </w:rPr>
+        <w:t>to form</w:t>
+      </w:r>
+    </w:p>
+    <w:p>
+      <w:pPr>
+        <w:rPr>
+          <w:color w:val="4F81BD" w:themeColor="accent1"/>
+        </w:rPr>
+      </w:pPr>
+      <w:r>
+        <w:rPr>
+          <w:color w:val="4F81BD" w:themeColor="accent1"/>
+        </w:rPr>
+        <w:t>We are pretty sure it should be “</w:t>
+      </w:r>
+      <w:proofErr w:type="spellStart"/>
+      <w:r>
+        <w:rPr>
+          <w:color w:val="4F81BD" w:themeColor="accent1"/>
+        </w:rPr>
+        <w:t>GeologicUnits</w:t>
+      </w:r>
+      <w:proofErr w:type="spellEnd"/>
+      <w:proofErr w:type="gramStart"/>
+      <w:r>
+        <w:rPr>
+          <w:color w:val="4F81BD" w:themeColor="accent1"/>
+        </w:rPr>
+        <w:t>”</w:t>
+      </w:r>
+      <w:r>
+        <w:rPr>
+          <w:color w:val="4F81BD" w:themeColor="accent1"/>
+          <w:sz w:val="20"/>
+        </w:rPr>
+        <w:t xml:space="preserve">  </w:t>
+      </w:r>
+      <w:r>
+        <w:rPr>
+          <w:b/>
+          <w:color w:val="FF0000"/>
+        </w:rPr>
+        <w:t>*</w:t>
+      </w:r>
+      <w:proofErr w:type="gramEnd"/>
+      <w:r>
+        <w:rPr>
+          <w:b/>
+          <w:color w:val="FF0000"/>
+        </w:rPr>
+        <w:t xml:space="preserve">DECISION: </w:t>
+      </w:r>
+      <w:r>
+        <w:rPr>
+          <w:b/>
+          <w:color w:val="FF0000"/>
+        </w:rPr>
+        <w:t xml:space="preserve">Steve explained </w:t>
+      </w:r>
+      <w:r>
+        <w:rPr>
+          <w:b/>
+          <w:color w:val="FF0000"/>
+        </w:rPr>
+        <w:sym w:font="Wingdings" w:char="F0E0"/>
+      </w:r>
+      <w:r>
+        <w:rPr>
+          <w:b/>
+          <w:color w:val="FF0000"/>
+        </w:rPr>
+        <w:t xml:space="preserve"> </w:t>
+      </w:r>
+      <w:r>
+        <w:rPr>
+          <w:b/>
+          <w:color w:val="FF0000"/>
+        </w:rPr>
+        <w:t xml:space="preserve">geologic </w:t>
+      </w:r>
+      <w:r>
+        <w:rPr>
+          <w:b/>
+          <w:color w:val="FF0000"/>
+        </w:rPr>
+        <w:t>structure</w:t>
+      </w:r>
+      <w:r>
+        <w:rPr>
+          <w:b/>
+          <w:color w:val="FF0000"/>
+        </w:rPr>
+        <w:t>*</w:t>
+      </w:r>
+    </w:p>
+    <w:p>
+      <w:pPr>
+        <w:rPr>
+          <w:b/>
+          <w:color w:val="000000" w:themeColor="text1"/>
+        </w:rPr>
+      </w:pPr>
+      <w:r>
+        <w:rPr>
+          <w:b/>
+          <w:color w:val="000000" w:themeColor="text1"/>
+        </w:rPr>
+        <w:t xml:space="preserve">8.4.5.1.2   </w:t>
+      </w:r>
+      <w:proofErr w:type="spellStart"/>
+      <w:proofErr w:type="gramStart"/>
+      <w:r>
+        <w:rPr>
+          <w:b/>
+          <w:color w:val="000000" w:themeColor="text1"/>
+        </w:rPr>
+        <w:t>collectionType</w:t>
+      </w:r>
+      <w:proofErr w:type="spellEnd"/>
+      <w:proofErr w:type="gramEnd"/>
+      <w:r>
+        <w:rPr>
+          <w:b/>
+          <w:color w:val="000000" w:themeColor="text1"/>
+        </w:rPr>
+        <w:t xml:space="preserve"> </w:t>
+      </w:r>
+      <w:r>
+        <w:rPr>
+          <w:b/>
+          <w:color w:val="000000" w:themeColor="text1"/>
+        </w:rPr>
+        <w:t xml:space="preserve"> </w:t>
+      </w:r>
+      <w:r>
+        <w:rPr>
+          <w:b/>
+          <w:color w:val="000000" w:themeColor="text1"/>
+        </w:rPr>
+        <w:t xml:space="preserve">   </w:t>
+      </w:r>
+      <w:r>
+        <w:rPr>
+          <w:b/>
+          <w:i/>
+          <w:color w:val="FF0000"/>
+        </w:rPr>
+        <w:t>DONE</w:t>
+      </w:r>
+    </w:p>
+    <w:p>
+      <w:pPr>
+        <w:rPr>
+          <w:color w:val="FF0000"/>
+        </w:rPr>
+      </w:pPr>
+      <w:r>
+        <w:rPr>
+          <w:color w:val="FF0000"/>
+        </w:rPr>
+        <w:t xml:space="preserve">The </w:t>
+      </w:r>
+      <w:proofErr w:type="spellStart"/>
+      <w:r>
+        <w:rPr>
+          <w:color w:val="FF0000"/>
+        </w:rPr>
+        <w:t>collectionType</w:t>
+      </w:r>
+      <w:proofErr w:type="gramStart"/>
+      <w:r>
+        <w:rPr>
+          <w:color w:val="FF0000"/>
+        </w:rPr>
+        <w:t>:CollectionTypeTerm</w:t>
+      </w:r>
+      <w:proofErr w:type="spellEnd"/>
+      <w:proofErr w:type="gramEnd"/>
+      <w:r>
+        <w:rPr>
+          <w:color w:val="FF0000"/>
+        </w:rPr>
+        <w:t xml:space="preserve"> property shall be a term from a controlled vocabulary describing the type of collection.</w:t>
+      </w:r>
+    </w:p>
+    <w:p>
+      <w:r>
+        <w:t>We need a better description.</w:t>
+      </w:r>
+      <w:r>
+        <w:t xml:space="preserve">  </w:t>
+      </w:r>
+      <w:r>
+        <w:rPr>
+          <w:color w:val="4F81BD" w:themeColor="accent1"/>
+        </w:rPr>
+        <w:t xml:space="preserve">Basically describes the content of the </w:t>
+      </w:r>
+      <w:proofErr w:type="gramStart"/>
+      <w:r>
+        <w:rPr>
+          <w:color w:val="4F81BD" w:themeColor="accent1"/>
+        </w:rPr>
+        <w:t xml:space="preserve">collection  </w:t>
+      </w:r>
+      <w:proofErr w:type="spellStart"/>
+      <w:r>
+        <w:rPr>
+          <w:color w:val="4F81BD" w:themeColor="accent1"/>
+        </w:rPr>
+        <w:t>eg</w:t>
+      </w:r>
+      <w:proofErr w:type="spellEnd"/>
+      <w:proofErr w:type="gramEnd"/>
+      <w:r>
+        <w:rPr>
+          <w:color w:val="4F81BD" w:themeColor="accent1"/>
+        </w:rPr>
+        <w:t xml:space="preserve">: </w:t>
+      </w:r>
+      <w:proofErr w:type="spellStart"/>
+      <w:r>
+        <w:rPr>
+          <w:color w:val="4F81BD" w:themeColor="accent1"/>
+        </w:rPr>
+        <w:t>geologicalMap</w:t>
+      </w:r>
+      <w:proofErr w:type="spellEnd"/>
+      <w:r>
+        <w:rPr>
+          <w:color w:val="4F81BD" w:themeColor="accent1"/>
+        </w:rPr>
+        <w:t>, boreholes.</w:t>
+      </w:r>
+      <w:r>
+        <w:rPr>
+          <w:color w:val="4F81BD" w:themeColor="accent1"/>
+        </w:rPr>
+        <w:t xml:space="preserve"> </w:t>
+      </w:r>
+      <w:r>
+        <w:rPr>
+          <w:color w:val="4F81BD" w:themeColor="accent1"/>
+          <w:sz w:val="20"/>
+        </w:rPr>
+        <w:t xml:space="preserve"> </w:t>
+      </w:r>
+      <w:r>
+        <w:rPr>
+          <w:i/>
+          <w:color w:val="4F81BD" w:themeColor="accent1"/>
+          <w:sz w:val="20"/>
+        </w:rPr>
+        <w:t>[Ollie - eg, geologic map, borehole log, 3D model]</w:t>
+      </w:r>
+    </w:p>
+    <w:p>
+      <w:pPr>
+        <w:rPr>
+          <w:color w:val="FF0000"/>
+        </w:rPr>
+      </w:pPr>
+      <w:r>
+        <w:rPr>
+          <w:b/>
+          <w:color w:val="000000" w:themeColor="text1"/>
+        </w:rPr>
+        <w:t>8.4.6.2</w:t>
+      </w:r>
+      <w:r>
+        <w:rPr>
+          <w:b/>
+          <w:color w:val="000000" w:themeColor="text1"/>
+        </w:rPr>
+        <w:tab/>
+      </w:r>
+      <w:proofErr w:type="spellStart"/>
+      <w:r>
+        <w:rPr>
+          <w:b/>
+          <w:color w:val="000000" w:themeColor="text1"/>
+        </w:rPr>
+        <w:t>GSML_PlanarOrientation</w:t>
+      </w:r>
+      <w:proofErr w:type="spellEnd"/>
+      <w:r>
+        <w:rPr>
+          <w:color w:val="000000" w:themeColor="text1"/>
+        </w:rPr>
+        <w:t xml:space="preserve">  </w:t>
+      </w:r>
+      <w:r>
+        <w:rPr>
+          <w:color w:val="000000" w:themeColor="text1"/>
+        </w:rPr>
+        <w:t xml:space="preserve">    </w:t>
+      </w:r>
+      <w:r>
+        <w:rPr>
+          <w:b/>
+          <w:i/>
+          <w:color w:val="FF0000"/>
+        </w:rPr>
+        <w:t>DONE</w:t>
+      </w:r>
+      <w:r>
+        <w:rPr>
+          <w:color w:val="FF0000"/>
+        </w:rPr>
+        <w:t xml:space="preserve"> – removed overkill requirements</w:t>
+      </w:r>
+    </w:p>
+    <w:p>
+      <w:pPr>
+        <w:rPr>
+          <w:b/>
+          <w:color w:val="FF0000"/>
+        </w:rPr>
+      </w:pPr>
+      <w:r>
+        <w:rPr>
+          <w:color w:val="FF0000"/>
+        </w:rPr>
+        <w:t xml:space="preserve">A planar orientation is composed of two values; the azimuth (a compass point) and a dip (the angle from the horizontal).  Polarity of the plane indicates whether the planar orientation is associated with a directed feature that is overturned, upright, vertical, etc.  </w:t>
+      </w:r>
+      <w:r>
+        <w:rPr>
+          <w:b/>
+          <w:color w:val="FF0000"/>
+        </w:rPr>
+        <w:t>There are several conventions to encode a planar orientation and this specification does not impose one but provides a convention property to report it. It must be noted that allowance of different convention makes manipulation of the data more difficult.</w:t>
+      </w:r>
+    </w:p>
+    <w:p>
+      <w:r>
+        <w:t>Should we have a recommendation that community stick to a single conven</w:t>
+      </w:r>
+      <w:r>
+        <w:t>t</w:t>
+      </w:r>
+      <w:r>
+        <w:t xml:space="preserve">ion (eg: OneGeology uses this </w:t>
+      </w:r>
+      <w:r>
+        <w:t>convention</w:t>
+      </w:r>
+      <w:r>
+        <w:t>)</w:t>
+      </w:r>
+    </w:p>
+    <w:p>
+      <w:r>
+        <w:t xml:space="preserve">I suggested some constrains in the document as requirement for numerical values (90 degrees max, </w:t>
+      </w:r>
+      <w:proofErr w:type="spellStart"/>
+      <w:r>
+        <w:t>etc</w:t>
+      </w:r>
+      <w:proofErr w:type="spellEnd"/>
+      <w:r>
+        <w:t xml:space="preserve">), </w:t>
+      </w:r>
+    </w:p>
+    <w:p>
+      <w:pPr>
+        <w:rPr>
+          <w:color w:val="4F81BD" w:themeColor="accent1"/>
+          <w:sz w:val="20"/>
+        </w:rPr>
+      </w:pPr>
+      <w:proofErr w:type="gramStart"/>
+      <w:r>
+        <w:rPr>
+          <w:color w:val="4F81BD" w:themeColor="accent1"/>
+        </w:rPr>
+        <w:t>Overkill ??</w:t>
+      </w:r>
+      <w:proofErr w:type="gramEnd"/>
+      <w:r>
+        <w:rPr>
+          <w:color w:val="4F81BD" w:themeColor="accent1"/>
+        </w:rPr>
+        <w:t xml:space="preserve"> </w:t>
+      </w:r>
+      <w:proofErr w:type="gramStart"/>
+      <w:r>
+        <w:rPr>
+          <w:color w:val="4F81BD" w:themeColor="accent1"/>
+        </w:rPr>
+        <w:t>probably</w:t>
+      </w:r>
+      <w:r>
+        <w:rPr>
+          <w:color w:val="4F81BD" w:themeColor="accent1"/>
+        </w:rPr>
+        <w:t xml:space="preserve">  </w:t>
+      </w:r>
+      <w:r>
+        <w:rPr>
+          <w:color w:val="4F81BD" w:themeColor="accent1"/>
+          <w:sz w:val="20"/>
+        </w:rPr>
+        <w:t>[</w:t>
+      </w:r>
+      <w:proofErr w:type="gramEnd"/>
+      <w:r>
+        <w:rPr>
+          <w:i/>
+          <w:color w:val="4F81BD" w:themeColor="accent1"/>
+          <w:sz w:val="20"/>
+        </w:rPr>
+        <w:t>Ollie - maybe rewor</w:t>
+      </w:r>
+      <w:r>
+        <w:rPr>
+          <w:i/>
+          <w:color w:val="4F81BD" w:themeColor="accent1"/>
+          <w:sz w:val="20"/>
+        </w:rPr>
+        <w:t>d the bold bit just to say: “</w:t>
+      </w:r>
+      <w:r>
+        <w:rPr>
+          <w:b/>
+          <w:i/>
+          <w:color w:val="4F81BD" w:themeColor="accent1"/>
+          <w:sz w:val="20"/>
+        </w:rPr>
+        <w:t>I</w:t>
+      </w:r>
+      <w:r>
+        <w:rPr>
+          <w:b/>
+          <w:i/>
+          <w:color w:val="4F81BD" w:themeColor="accent1"/>
+          <w:sz w:val="20"/>
+        </w:rPr>
+        <w:t>t is recommended that user communities adopt</w:t>
+      </w:r>
+      <w:r>
+        <w:rPr>
+          <w:b/>
+          <w:i/>
+          <w:color w:val="4F81BD" w:themeColor="accent1"/>
+          <w:sz w:val="20"/>
+        </w:rPr>
+        <w:t xml:space="preserve"> a single measurement convention</w:t>
+      </w:r>
+      <w:r>
+        <w:rPr>
+          <w:i/>
+          <w:color w:val="4F81BD" w:themeColor="accent1"/>
+          <w:sz w:val="20"/>
+        </w:rPr>
+        <w:t>.”</w:t>
+      </w:r>
+      <w:r>
+        <w:rPr>
+          <w:i/>
+          <w:color w:val="4F81BD" w:themeColor="accent1"/>
+          <w:sz w:val="20"/>
+        </w:rPr>
+        <w:t xml:space="preserve"> We’ll never get the Americans to agree to change from strike/dip to dip/</w:t>
+      </w:r>
+      <w:proofErr w:type="spellStart"/>
+      <w:proofErr w:type="gramStart"/>
+      <w:r>
+        <w:rPr>
+          <w:i/>
+          <w:color w:val="4F81BD" w:themeColor="accent1"/>
+          <w:sz w:val="20"/>
+        </w:rPr>
+        <w:t>dipDirection</w:t>
+      </w:r>
+      <w:proofErr w:type="spellEnd"/>
+      <w:r>
+        <w:rPr>
+          <w:i/>
+          <w:color w:val="4F81BD" w:themeColor="accent1"/>
+          <w:sz w:val="20"/>
+        </w:rPr>
+        <w:t xml:space="preserve">  ;</w:t>
+      </w:r>
+      <w:proofErr w:type="gramEnd"/>
+      <w:r>
+        <w:rPr>
+          <w:i/>
+          <w:color w:val="4F81BD" w:themeColor="accent1"/>
+          <w:sz w:val="20"/>
+        </w:rPr>
+        <w:t xml:space="preserve">-P  , so there’s no point recommending </w:t>
+      </w:r>
+      <w:r>
+        <w:rPr>
+          <w:i/>
+          <w:color w:val="4F81BD" w:themeColor="accent1"/>
+          <w:sz w:val="20"/>
+        </w:rPr>
+        <w:t>which</w:t>
+      </w:r>
+      <w:r>
+        <w:rPr>
+          <w:i/>
+          <w:color w:val="4F81BD" w:themeColor="accent1"/>
+          <w:sz w:val="20"/>
+        </w:rPr>
+        <w:t xml:space="preserve"> convention</w:t>
+      </w:r>
+      <w:r>
+        <w:rPr>
+          <w:color w:val="4F81BD" w:themeColor="accent1"/>
+          <w:sz w:val="20"/>
+        </w:rPr>
+        <w:t>.]</w:t>
+      </w:r>
+    </w:p>
+    <w:p>
+      <w:pPr>
+        <w:rPr>
+          <w:b/>
+          <w:i/>
+          <w:color w:val="FF0000"/>
+        </w:rPr>
+      </w:pPr>
+      <w:r>
+        <w:rPr>
+          <w:b/>
+          <w:i/>
+          <w:color w:val="FF0000"/>
+        </w:rPr>
         <w:lastRenderedPageBreak/>
-        <w:t>Fold</w:t>
-      </w:r>
-      <w:r>
-        <w:rPr>
-          <w:rFonts w:asciiTheme="minorHAnsi" w:hAnsiTheme="minorHAnsi"/>
-        </w:rPr>
+        <w:t xml:space="preserve">*DECISION: Keep the comments to community recommendation, not specification. </w:t>
+      </w:r>
+      <w:proofErr w:type="gramStart"/>
+      <w:r>
+        <w:rPr>
+          <w:b/>
+          <w:i/>
+          <w:color w:val="FF0000"/>
+        </w:rPr>
+        <w:t>Remove requirement.*</w:t>
+      </w:r>
+      <w:proofErr w:type="gramEnd"/>
+    </w:p>
+    <w:p>
+      <w:r>
+        <w:rPr>
+          <w:b/>
+        </w:rPr>
+        <w:t>p. 113</w:t>
+      </w:r>
+      <w:r>
         <w:t xml:space="preserve"> </w:t>
       </w:r>
       <w:r>
-        <w:rPr>
-          <w:rFonts w:asciiTheme="minorHAnsi" w:hAnsiTheme="minorHAnsi"/>
-          <w:color w:val="FF0000"/>
-        </w:rPr>
-        <w:t xml:space="preserve"> </w:t>
-      </w:r>
-      <w:r>
-        <w:rPr>
-          <w:rFonts w:asciiTheme="minorHAnsi" w:hAnsiTheme="minorHAnsi"/>
-          <w:color w:val="FF0000"/>
-        </w:rPr>
-        <w:t xml:space="preserve">  </w:t>
-      </w:r>
-      <w:r>
-        <w:rPr>
-          <w:rFonts w:asciiTheme="minorHAnsi" w:hAnsiTheme="minorHAnsi"/>
-          <w:i/>
-          <w:color w:val="FF0000"/>
-        </w:rPr>
-        <w:t>DONE</w:t>
-      </w:r>
-      <w:r>
-        <w:rPr>
-          <w:rFonts w:asciiTheme="minorHAnsi" w:hAnsiTheme="minorHAnsi"/>
-          <w:i/>
-          <w:color w:val="FF0000"/>
-        </w:rPr>
-        <w:br/>
-      </w:r>
-    </w:p>
-    <w:p>
-      <w:pPr>
-        <w:rPr>
-          <w:color w:val="FF0000"/>
-        </w:rPr>
-      </w:pPr>
-      <w:r>
-        <w:rPr>
-          <w:color w:val="FF0000"/>
-        </w:rPr>
-        <w:t xml:space="preserve">A fold is formed by one or more systematically curved layers, surfaces, or lines in a rock body. Fold denotes a structure formed by the deformation of a </w:t>
-      </w:r>
-      <w:commentRangeStart w:id="0"/>
-      <w:proofErr w:type="spellStart"/>
-      <w:r>
-        <w:rPr>
-          <w:color w:val="FF0000"/>
-        </w:rPr>
-        <w:t>GeologicStructure</w:t>
-      </w:r>
-      <w:proofErr w:type="spellEnd"/>
-      <w:r>
-        <w:rPr>
-          <w:color w:val="FF0000"/>
-        </w:rPr>
-        <w:t xml:space="preserve"> </w:t>
-      </w:r>
-      <w:commentRangeEnd w:id="0"/>
-      <w:r>
-        <w:rPr>
-          <w:rStyle w:val="CommentReference"/>
-          <w:color w:val="FF0000"/>
-        </w:rPr>
-        <w:commentReference w:id="0"/>
-      </w:r>
-      <w:r>
-        <w:rPr>
-          <w:color w:val="FF0000"/>
-        </w:rPr>
-        <w:t>to form</w:t>
-      </w:r>
-    </w:p>
-    <w:p>
-      <w:pPr>
-        <w:rPr>
-          <w:color w:val="4F81BD" w:themeColor="accent1"/>
-        </w:rPr>
-      </w:pPr>
-      <w:r>
-        <w:rPr>
-          <w:color w:val="4F81BD" w:themeColor="accent1"/>
-        </w:rPr>
-        <w:t>We are pretty sure it should be “</w:t>
-      </w:r>
-      <w:proofErr w:type="spellStart"/>
-      <w:r>
-        <w:rPr>
-          <w:color w:val="4F81BD" w:themeColor="accent1"/>
-        </w:rPr>
-        <w:t>GeologicUnits</w:t>
-      </w:r>
-      <w:proofErr w:type="spellEnd"/>
-      <w:proofErr w:type="gramStart"/>
-      <w:r>
-        <w:rPr>
-          <w:color w:val="4F81BD" w:themeColor="accent1"/>
-        </w:rPr>
-        <w:t>”</w:t>
-      </w:r>
-      <w:r>
-        <w:rPr>
-          <w:color w:val="4F81BD" w:themeColor="accent1"/>
-          <w:sz w:val="20"/>
-        </w:rPr>
-        <w:t xml:space="preserve">  </w:t>
-      </w:r>
-      <w:r>
-        <w:rPr>
-          <w:b/>
-          <w:color w:val="FF0000"/>
-        </w:rPr>
-        <w:t>*</w:t>
-      </w:r>
-      <w:proofErr w:type="gramEnd"/>
-      <w:r>
-        <w:rPr>
-          <w:b/>
-          <w:color w:val="FF0000"/>
-        </w:rPr>
-        <w:t xml:space="preserve">DECISION: </w:t>
-      </w:r>
-      <w:r>
-        <w:rPr>
-          <w:b/>
-          <w:color w:val="FF0000"/>
-        </w:rPr>
-        <w:t xml:space="preserve">Steve explained </w:t>
-      </w:r>
-      <w:r>
-        <w:rPr>
-          <w:b/>
-          <w:color w:val="FF0000"/>
-        </w:rPr>
-        <w:sym w:font="Wingdings" w:char="F0E0"/>
-      </w:r>
-      <w:r>
-        <w:rPr>
-          <w:b/>
-          <w:color w:val="FF0000"/>
-        </w:rPr>
-        <w:t xml:space="preserve"> </w:t>
-      </w:r>
-      <w:r>
-        <w:rPr>
-          <w:b/>
-          <w:color w:val="FF0000"/>
-        </w:rPr>
-        <w:t xml:space="preserve">geologic </w:t>
-      </w:r>
-      <w:r>
-        <w:rPr>
-          <w:b/>
-          <w:color w:val="FF0000"/>
-        </w:rPr>
-        <w:t>structure</w:t>
-      </w:r>
-      <w:r>
-        <w:rPr>
-          <w:b/>
-          <w:color w:val="FF0000"/>
-        </w:rPr>
-        <w:t>*</w:t>
-      </w:r>
-    </w:p>
-    <w:p>
-      <w:pPr>
-        <w:rPr>
-          <w:b/>
-          <w:color w:val="000000" w:themeColor="text1"/>
-        </w:rPr>
-      </w:pPr>
-      <w:r>
-        <w:rPr>
-          <w:b/>
-          <w:color w:val="000000" w:themeColor="text1"/>
-        </w:rPr>
-        <w:t xml:space="preserve">8.4.5.1.2   </w:t>
-      </w:r>
-      <w:proofErr w:type="spellStart"/>
-      <w:proofErr w:type="gramStart"/>
-      <w:r>
-        <w:rPr>
-          <w:b/>
-          <w:color w:val="000000" w:themeColor="text1"/>
-        </w:rPr>
-        <w:t>collectionType</w:t>
-      </w:r>
-      <w:proofErr w:type="spellEnd"/>
-      <w:proofErr w:type="gramEnd"/>
-      <w:r>
-        <w:rPr>
-          <w:b/>
-          <w:color w:val="000000" w:themeColor="text1"/>
-        </w:rPr>
-        <w:t xml:space="preserve"> </w:t>
-      </w:r>
-      <w:r>
-        <w:rPr>
-          <w:b/>
-          <w:color w:val="000000" w:themeColor="text1"/>
-        </w:rPr>
-        <w:t xml:space="preserve"> </w:t>
-      </w:r>
-      <w:r>
-        <w:rPr>
-          <w:b/>
-          <w:color w:val="000000" w:themeColor="text1"/>
-        </w:rPr>
-        <w:t xml:space="preserve">   </w:t>
-      </w:r>
-      <w:r>
-        <w:rPr>
-          <w:b/>
-          <w:i/>
-          <w:color w:val="FF0000"/>
-        </w:rPr>
-        <w:t>DONE</w:t>
-      </w:r>
-    </w:p>
-    <w:p>
-      <w:pPr>
-        <w:rPr>
-          <w:color w:val="FF0000"/>
-        </w:rPr>
-      </w:pPr>
-      <w:r>
-        <w:rPr>
-          <w:color w:val="FF0000"/>
-        </w:rPr>
-        <w:t xml:space="preserve">The </w:t>
-      </w:r>
-      <w:proofErr w:type="spellStart"/>
-      <w:r>
-        <w:rPr>
-          <w:color w:val="FF0000"/>
-        </w:rPr>
-        <w:t>collectionType</w:t>
-      </w:r>
-      <w:proofErr w:type="gramStart"/>
-      <w:r>
-        <w:rPr>
-          <w:color w:val="FF0000"/>
-        </w:rPr>
-        <w:t>:CollectionTypeTerm</w:t>
-      </w:r>
-      <w:proofErr w:type="spellEnd"/>
-      <w:proofErr w:type="gramEnd"/>
-      <w:r>
-        <w:rPr>
-          <w:color w:val="FF0000"/>
-        </w:rPr>
-        <w:t xml:space="preserve"> property shall be a term from a controlled vocabulary describing the type of collection.</w:t>
-      </w:r>
-    </w:p>
-    <w:p>
-      <w:r>
-        <w:t>We need a better description.</w:t>
-      </w:r>
-      <w:r>
-        <w:t xml:space="preserve">  </w:t>
-      </w:r>
-      <w:r>
-        <w:rPr>
-          <w:color w:val="4F81BD" w:themeColor="accent1"/>
-        </w:rPr>
-        <w:t xml:space="preserve">Basically describes the content of the </w:t>
-      </w:r>
-      <w:proofErr w:type="gramStart"/>
-      <w:r>
-        <w:rPr>
-          <w:color w:val="4F81BD" w:themeColor="accent1"/>
-        </w:rPr>
-        <w:t>collection  eg</w:t>
-      </w:r>
-      <w:proofErr w:type="gramEnd"/>
-      <w:r>
-        <w:rPr>
-          <w:color w:val="4F81BD" w:themeColor="accent1"/>
-        </w:rPr>
-        <w:t xml:space="preserve">: </w:t>
-      </w:r>
-      <w:proofErr w:type="spellStart"/>
-      <w:r>
-        <w:rPr>
-          <w:color w:val="4F81BD" w:themeColor="accent1"/>
-        </w:rPr>
-        <w:t>geologicalMap</w:t>
-      </w:r>
-      <w:proofErr w:type="spellEnd"/>
-      <w:r>
-        <w:rPr>
-          <w:color w:val="4F81BD" w:themeColor="accent1"/>
-        </w:rPr>
-        <w:t>, boreholes.</w:t>
-      </w:r>
-      <w:r>
-        <w:rPr>
-          <w:color w:val="4F81BD" w:themeColor="accent1"/>
-        </w:rPr>
-        <w:t xml:space="preserve"> </w:t>
-      </w:r>
-      <w:r>
-        <w:rPr>
-          <w:color w:val="4F81BD" w:themeColor="accent1"/>
-          <w:sz w:val="20"/>
-        </w:rPr>
-        <w:t xml:space="preserve"> </w:t>
-      </w:r>
-      <w:r>
-        <w:rPr>
-          <w:i/>
-          <w:color w:val="4F81BD" w:themeColor="accent1"/>
-          <w:sz w:val="20"/>
-        </w:rPr>
-        <w:t>[Ollie - eg, geologic map, borehole log, 3D model]</w:t>
-      </w:r>
-    </w:p>
-    <w:p>
-      <w:pPr>
-        <w:rPr>
-          <w:color w:val="FF0000"/>
-        </w:rPr>
-      </w:pPr>
-      <w:r>
-        <w:rPr>
-          <w:b/>
-          <w:color w:val="000000" w:themeColor="text1"/>
-        </w:rPr>
-        <w:t>8.4.6.2</w:t>
-      </w:r>
-      <w:r>
-        <w:rPr>
-          <w:b/>
-          <w:color w:val="000000" w:themeColor="text1"/>
-        </w:rPr>
-        <w:tab/>
-      </w:r>
-      <w:proofErr w:type="spellStart"/>
-      <w:r>
-        <w:rPr>
-          <w:b/>
-          <w:color w:val="000000" w:themeColor="text1"/>
-        </w:rPr>
-        <w:t>GSML_PlanarOrientation</w:t>
-      </w:r>
-      <w:proofErr w:type="spellEnd"/>
-      <w:r>
-        <w:rPr>
-          <w:color w:val="000000" w:themeColor="text1"/>
-        </w:rPr>
-        <w:t xml:space="preserve">  </w:t>
-      </w:r>
-      <w:r>
-        <w:rPr>
-          <w:color w:val="000000" w:themeColor="text1"/>
-        </w:rPr>
-        <w:t xml:space="preserve">    </w:t>
-      </w:r>
-      <w:r>
-        <w:rPr>
-          <w:b/>
-          <w:i/>
-          <w:color w:val="FF0000"/>
-        </w:rPr>
-        <w:t>DONE</w:t>
-      </w:r>
-      <w:r>
-        <w:rPr>
-          <w:color w:val="FF0000"/>
-        </w:rPr>
-        <w:t xml:space="preserve"> – removed overkill requirements</w:t>
-      </w:r>
-    </w:p>
-    <w:p>
-      <w:pPr>
-        <w:rPr>
-          <w:b/>
-          <w:color w:val="FF0000"/>
-        </w:rPr>
-      </w:pPr>
-      <w:r>
-        <w:rPr>
-          <w:color w:val="FF0000"/>
-        </w:rPr>
-        <w:t xml:space="preserve">A planar orientation is composed of two values; the azimuth (a compass point) and a dip (the angle from the horizontal).  Polarity of the plane indicates whether the planar orientation is associated with a directed feature that is overturned, upright, vertical, etc.  </w:t>
-      </w:r>
-      <w:r>
-        <w:rPr>
-          <w:b/>
-          <w:color w:val="FF0000"/>
-        </w:rPr>
-        <w:t>There are several conventions to encode a planar orientation and this specification does not impose one but provides a convention property to report it. It must be noted that allowance of different convention makes manipulation of the data more difficult.</w:t>
-      </w:r>
-    </w:p>
-    <w:p>
-      <w:r>
-        <w:t>Should we have a recommendation that community stick to a single conven</w:t>
-      </w:r>
-      <w:r>
-        <w:t>t</w:t>
-      </w:r>
-      <w:r>
-        <w:t xml:space="preserve">ion (eg: OneGeology uses this </w:t>
-      </w:r>
-      <w:r>
-        <w:t>convention</w:t>
-      </w:r>
-      <w:r>
-        <w:t>)</w:t>
-      </w:r>
-    </w:p>
-    <w:p>
-      <w:r>
-        <w:t xml:space="preserve">I suggested some constrains in the document as requirement for numerical values (90 degrees max, </w:t>
-      </w:r>
-      <w:proofErr w:type="spellStart"/>
-      <w:r>
-        <w:t>etc</w:t>
-      </w:r>
-      <w:proofErr w:type="spellEnd"/>
-      <w:r>
-        <w:t xml:space="preserve">), </w:t>
-      </w:r>
-    </w:p>
-    <w:p>
-      <w:pPr>
-        <w:rPr>
-          <w:color w:val="4F81BD" w:themeColor="accent1"/>
-          <w:sz w:val="20"/>
-        </w:rPr>
-      </w:pPr>
-      <w:proofErr w:type="gramStart"/>
-      <w:r>
-        <w:rPr>
-          <w:color w:val="4F81BD" w:themeColor="accent1"/>
-        </w:rPr>
-        <w:t>Overkill ??</w:t>
-      </w:r>
-      <w:proofErr w:type="gramEnd"/>
-      <w:r>
-        <w:rPr>
-          <w:color w:val="4F81BD" w:themeColor="accent1"/>
-        </w:rPr>
-        <w:t xml:space="preserve"> </w:t>
-      </w:r>
-      <w:proofErr w:type="gramStart"/>
-      <w:r>
-        <w:rPr>
-          <w:color w:val="4F81BD" w:themeColor="accent1"/>
-        </w:rPr>
-        <w:t>probably</w:t>
-      </w:r>
-      <w:r>
-        <w:rPr>
-          <w:color w:val="4F81BD" w:themeColor="accent1"/>
-        </w:rPr>
-        <w:t xml:space="preserve">  </w:t>
-      </w:r>
-      <w:r>
-        <w:rPr>
-          <w:color w:val="4F81BD" w:themeColor="accent1"/>
-          <w:sz w:val="20"/>
-        </w:rPr>
-        <w:t>[</w:t>
-      </w:r>
-      <w:proofErr w:type="gramEnd"/>
-      <w:r>
-        <w:rPr>
-          <w:i/>
-          <w:color w:val="4F81BD" w:themeColor="accent1"/>
-          <w:sz w:val="20"/>
-        </w:rPr>
-        <w:t>Ollie - maybe rewor</w:t>
-      </w:r>
-      <w:r>
-        <w:rPr>
-          <w:i/>
-          <w:color w:val="4F81BD" w:themeColor="accent1"/>
-          <w:sz w:val="20"/>
-        </w:rPr>
-        <w:t>d the bold bit just to say: “</w:t>
-      </w:r>
-      <w:r>
-        <w:rPr>
-          <w:b/>
-          <w:i/>
-          <w:color w:val="4F81BD" w:themeColor="accent1"/>
-          <w:sz w:val="20"/>
-        </w:rPr>
-        <w:t>I</w:t>
-      </w:r>
-      <w:r>
-        <w:rPr>
-          <w:b/>
-          <w:i/>
-          <w:color w:val="4F81BD" w:themeColor="accent1"/>
-          <w:sz w:val="20"/>
-        </w:rPr>
-        <w:t>t is recommended that user communities adopt</w:t>
-      </w:r>
-      <w:r>
-        <w:rPr>
-          <w:b/>
-          <w:i/>
-          <w:color w:val="4F81BD" w:themeColor="accent1"/>
-          <w:sz w:val="20"/>
-        </w:rPr>
-        <w:t xml:space="preserve"> a single measurement convention</w:t>
-      </w:r>
-      <w:r>
-        <w:rPr>
-          <w:i/>
-          <w:color w:val="4F81BD" w:themeColor="accent1"/>
-          <w:sz w:val="20"/>
-        </w:rPr>
-        <w:t>.”</w:t>
-      </w:r>
-      <w:r>
-        <w:rPr>
-          <w:i/>
-          <w:color w:val="4F81BD" w:themeColor="accent1"/>
-          <w:sz w:val="20"/>
-        </w:rPr>
-        <w:t xml:space="preserve"> We’ll never get the Americans to agree to change from strike/dip to dip/</w:t>
-      </w:r>
-      <w:proofErr w:type="spellStart"/>
-      <w:proofErr w:type="gramStart"/>
-      <w:r>
-        <w:rPr>
-          <w:i/>
-          <w:color w:val="4F81BD" w:themeColor="accent1"/>
-          <w:sz w:val="20"/>
-        </w:rPr>
-        <w:t>dipDirection</w:t>
-      </w:r>
-      <w:proofErr w:type="spellEnd"/>
-      <w:r>
-        <w:rPr>
-          <w:i/>
-          <w:color w:val="4F81BD" w:themeColor="accent1"/>
-          <w:sz w:val="20"/>
-        </w:rPr>
-        <w:t xml:space="preserve">  ;</w:t>
-      </w:r>
-      <w:proofErr w:type="gramEnd"/>
-      <w:r>
-        <w:rPr>
-          <w:i/>
-          <w:color w:val="4F81BD" w:themeColor="accent1"/>
-          <w:sz w:val="20"/>
-        </w:rPr>
-        <w:t xml:space="preserve">-P  , so there’s no point recommending </w:t>
-      </w:r>
-      <w:r>
-        <w:rPr>
-          <w:i/>
-          <w:color w:val="4F81BD" w:themeColor="accent1"/>
-          <w:sz w:val="20"/>
-        </w:rPr>
-        <w:t>which</w:t>
-      </w:r>
-      <w:r>
-        <w:rPr>
-          <w:i/>
-          <w:color w:val="4F81BD" w:themeColor="accent1"/>
-          <w:sz w:val="20"/>
-        </w:rPr>
-        <w:t xml:space="preserve"> convention</w:t>
-      </w:r>
-      <w:r>
-        <w:rPr>
-          <w:color w:val="4F81BD" w:themeColor="accent1"/>
-          <w:sz w:val="20"/>
-        </w:rPr>
-        <w:t>.]</w:t>
-      </w:r>
-    </w:p>
-    <w:p>
-      <w:pPr>
-        <w:rPr>
-          <w:b/>
-          <w:i/>
-          <w:color w:val="FF0000"/>
-        </w:rPr>
-      </w:pPr>
-      <w:r>
-        <w:rPr>
-          <w:b/>
-          <w:i/>
-          <w:color w:val="FF0000"/>
-        </w:rPr>
-        <w:t xml:space="preserve">*DECISION: Keep the comments to community recommendation, not specification. </w:t>
-      </w:r>
-      <w:proofErr w:type="gramStart"/>
-      <w:r>
-        <w:rPr>
-          <w:b/>
-          <w:i/>
-          <w:color w:val="FF0000"/>
-        </w:rPr>
-        <w:t>Remove requirement.*</w:t>
-      </w:r>
-      <w:proofErr w:type="gramEnd"/>
-    </w:p>
-    <w:p>
-      <w:r>
-        <w:rPr>
-          <w:b/>
-        </w:rPr>
-        <w:t>p. 113</w:t>
-      </w:r>
-      <w:r>
-        <w:t xml:space="preserve"> </w:t>
-      </w:r>
-      <w:r>
         <w:t xml:space="preserve">         </w:t>
       </w:r>
       <w:r>
@@ -4732,7 +4847,6 @@
         <w:rPr>
           <w:color w:val="4F81BD" w:themeColor="accent1"/>
         </w:rPr>
-        <w:lastRenderedPageBreak/>
         <w:t xml:space="preserve">Don’t mention </w:t>
       </w:r>
       <w:proofErr w:type="gramStart"/>
@@ -5221,15 +5335,7 @@
           <w:i/>
           <w:color w:val="FF0000"/>
         </w:rPr>
-        <w:t xml:space="preserve">* DECISION: Change old scope notes to reflect </w:t>
-      </w:r>
-      <w:r>
-        <w:rPr>
-          <w:b/>
-          <w:i/>
-          <w:color w:val="FF0000"/>
-        </w:rPr>
-        <w:t>SWE::</w:t>
+        <w:t>* DECISION: Change old scope notes to reflect SWE::</w:t>
       </w:r>
       <w:proofErr w:type="spellStart"/>
       <w:r>
@@ -5562,6 +5668,7 @@
         <w:rPr>
           <w:color w:val="FF0000"/>
         </w:rPr>
+        <w:lastRenderedPageBreak/>
         <w:t xml:space="preserve">A contact SHALL have 2 and only 2 two instances of </w:t>
       </w:r>
       <w:proofErr w:type="spellStart"/>
@@ -5705,7 +5812,7 @@
       <w:r>
         <w:rPr>
           <w:noProof/>
-          <w:lang w:val="en-AU" w:eastAsia="en-AU"/>
+          <w:lang w:eastAsia="en-CA"/>
         </w:rPr>
         <w:drawing>
           <wp:inline distT="0" distB="0" distL="0" distR="0" wp14:anchorId="3D3B65E9" wp14:editId="2AC1617B">
@@ -6079,6 +6186,7 @@
         <w:rPr>
           <w:color w:val="FF0000"/>
         </w:rPr>
+        <w:lastRenderedPageBreak/>
         <w:t>TimeOrdinalEra</w:t>
       </w:r>
       <w:proofErr w:type="spellEnd"/>
@@ -6712,7 +6820,6 @@
         <w:rPr>
           <w:color w:val="4F81BD" w:themeColor="accent1"/>
         </w:rPr>
-        <w:lastRenderedPageBreak/>
         <w:t xml:space="preserve">GeoSciML has adopted a practice of </w:t>
       </w:r>
       <w:proofErr w:type="spellStart"/>
@@ -6867,6 +6974,7 @@
         <w:rPr>
           <w:color w:val="FF0000"/>
         </w:rPr>
+        <w:lastRenderedPageBreak/>
         <w:t xml:space="preserve">An XML instance shall validate to both the XSD and </w:t>
       </w:r>
       <w:proofErr w:type="spellStart"/>
@@ -7589,14 +7697,7 @@
           <w:i/>
           <w:color w:val="FF0000"/>
         </w:rPr>
-        <w:t>GeomorphologicFeatureType</w:t>
-      </w:r>
-      <w:r>
-        <w:rPr>
-          <w:i/>
-          <w:color w:val="FF0000"/>
-        </w:rPr>
-        <w:t>_uri</w:t>
+        <w:t>GeomorphologicFeatureType_uri</w:t>
       </w:r>
       <w:proofErr w:type="spellEnd"/>
       <w:r>
@@ -7633,6 +7734,7 @@
         <w:rPr>
           <w:color w:val="000000" w:themeColor="text1"/>
         </w:rPr>
+        <w:lastRenderedPageBreak/>
         <w:t xml:space="preserve">From Scott Simmons </w:t>
       </w:r>
       <w:r>
@@ -7682,10 +7784,7 @@
         <w:t>here when his email server gets back up)</w:t>
       </w:r>
     </w:p>
-    <w:p>
-      <w:bookmarkStart w:id="1" w:name="_GoBack"/>
-      <w:bookmarkEnd w:id="1"/>
-    </w:p>
+    <w:p/>
     <w:sectPr>
       <w:pgSz w:w="11907" w:h="16839" w:code="9"/>
       <w:pgMar w:top="1440" w:right="1440" w:bottom="1440" w:left="1440" w:header="708" w:footer="708" w:gutter="0"/>
@@ -7698,7 +7797,7 @@
 
 <file path=word/comments.xml><?xml version="1.0" encoding="utf-8"?>
 <w:comments xmlns:wpc="http://schemas.microsoft.com/office/word/2010/wordprocessingCanvas" xmlns:mc="http://schemas.openxmlformats.org/markup-compatibility/2006" xmlns:o="urn:schemas-microsoft-com:office:office" xmlns:r="http://schemas.openxmlformats.org/officeDocument/2006/relationships" xmlns:m="http://schemas.openxmlformats.org/officeDocument/2006/math" xmlns:v="urn:schemas-microsoft-com:vml" xmlns:wp14="http://schemas.microsoft.com/office/word/2010/wordprocessingDrawing" xmlns:wp="http://schemas.openxmlformats.org/drawingml/2006/wordprocessingDrawing" xmlns:w10="urn:schemas-microsoft-com:office:word" xmlns:w="http://schemas.openxmlformats.org/wordprocessingml/2006/main" xmlns:w14="http://schemas.microsoft.com/office/word/2010/wordml" xmlns:wpg="http://schemas.microsoft.com/office/word/2010/wordprocessingGroup" xmlns:wpi="http://schemas.microsoft.com/office/word/2010/wordprocessingInk" xmlns:wne="http://schemas.microsoft.com/office/word/2006/wordml" xmlns:wps="http://schemas.microsoft.com/office/word/2010/wordprocessingShape" mc:Ignorable="w14 wp14">
-  <w:comment w:id="0" w:author="Eric Boisvert" w:date="2016-06-14T08:04:00Z" w:initials="EB/L">
+  <w:comment w:id="1" w:author="Eric Boisvert" w:date="2016-06-14T08:04:00Z" w:initials="EB/L">
     <w:p>
       <w:pPr>
         <w:pStyle w:val="CommentText"/>

</xml_diff>

<commit_message>
updated version (more "DONE")
git-svn-id: https://svnserv.csiro.au/svn/ext/GeoSciML@5215 910a3654-de2c-0410-bd95-d62e98ccebcd
</commit_message>
<xml_diff>
--- a/trunk/Documents/OGC Specification/issues_dublin.docx
+++ b/trunk/Documents/OGC Specification/issues_dublin.docx
@@ -79,7 +79,21 @@
       </w:r>
       <w:proofErr w:type="spellEnd"/>
       <w:r>
-        <w:t xml:space="preserve">), Francois </w:t>
+        <w:t xml:space="preserve">), </w:t>
+      </w:r>
+      <w:proofErr w:type="spellStart"/>
+      <w:r>
+        <w:t>Fr</w:t>
+      </w:r>
+      <w:r>
+        <w:t>Quanti</w:t>
+      </w:r>
+      <w:r>
+        <w:t>ancois</w:t>
+      </w:r>
+      <w:proofErr w:type="spellEnd"/>
+      <w:r>
+        <w:t xml:space="preserve"> </w:t>
       </w:r>
       <w:proofErr w:type="spellStart"/>
       <w:r>
@@ -189,7 +203,6 @@
       </w:r>
     </w:p>
     <w:p>
-      <w:bookmarkStart w:id="0" w:name="_GoBack"/>
       <w:proofErr w:type="spellStart"/>
       <w:r>
         <w:t>GeoMorphologicalView</w:t>
@@ -223,7 +236,6 @@
         <w:t xml:space="preserve">.  But to improve linkage, we need to rename the property name (action from Carlo) </w:t>
       </w:r>
     </w:p>
-    <w:bookmarkEnd w:id="0"/>
     <w:p>
       <w:pPr>
         <w:rPr>
@@ -1257,6 +1269,7 @@
           <w:rFonts w:asciiTheme="minorHAnsi" w:eastAsiaTheme="minorHAnsi" w:hAnsiTheme="minorHAnsi" w:cstheme="minorBidi"/>
           <w:b/>
           <w:i/>
+          <w:strike/>
           <w:color w:val="FF0000"/>
           <w:sz w:val="22"/>
           <w:szCs w:val="22"/>
@@ -1264,6 +1277,32 @@
         </w:rPr>
         <w:t>*DECISION: Defer to later*</w:t>
       </w:r>
+      <w:r>
+        <w:rPr>
+          <w:rFonts w:asciiTheme="minorHAnsi" w:eastAsiaTheme="minorHAnsi" w:hAnsiTheme="minorHAnsi" w:cstheme="minorBidi"/>
+          <w:b/>
+          <w:i/>
+          <w:color w:val="FF0000"/>
+          <w:sz w:val="22"/>
+          <w:szCs w:val="22"/>
+          <w:lang w:val="en-CA"/>
+        </w:rPr>
+        <w:t xml:space="preserve"> DONE (used Ollie’s sentence)</w:t>
+      </w:r>
+    </w:p>
+    <w:p>
+      <w:pPr>
+        <w:pStyle w:val="CommentText"/>
+        <w:rPr>
+          <w:rFonts w:asciiTheme="minorHAnsi" w:eastAsiaTheme="minorHAnsi" w:hAnsiTheme="minorHAnsi" w:cstheme="minorBidi"/>
+          <w:b/>
+          <w:i/>
+          <w:color w:val="FF0000"/>
+          <w:sz w:val="22"/>
+          <w:szCs w:val="22"/>
+          <w:lang w:val="en-CA"/>
+        </w:rPr>
+      </w:pPr>
     </w:p>
     <w:p>
       <w:pPr>
@@ -1457,6 +1496,8 @@
           <w:rFonts w:asciiTheme="minorHAnsi" w:hAnsiTheme="minorHAnsi"/>
         </w:rPr>
       </w:pPr>
+      <w:bookmarkStart w:id="0" w:name="_GoBack"/>
+      <w:bookmarkEnd w:id="0"/>
     </w:p>
     <w:p>
       <w:pPr>
@@ -1931,6 +1972,7 @@
           <w:b/>
           <w:sz w:val="22"/>
         </w:rPr>
+        <w:lastRenderedPageBreak/>
         <w:t>Nillable</w:t>
       </w:r>
       <w:proofErr w:type="spellEnd"/>
@@ -1946,7 +1988,6 @@
         <w:rPr>
           <w:rFonts w:asciiTheme="minorHAnsi" w:hAnsiTheme="minorHAnsi"/>
         </w:rPr>
-        <w:lastRenderedPageBreak/>
         <w:t xml:space="preserve">We still have several clauses that mention that a </w:t>
       </w:r>
       <w:proofErr w:type="spellStart"/>
@@ -2893,6 +2934,7 @@
         <w:rPr>
           <w:rFonts w:asciiTheme="minorHAnsi" w:hAnsiTheme="minorHAnsi"/>
         </w:rPr>
+        <w:lastRenderedPageBreak/>
         <w:t xml:space="preserve">This seems to imply that a new </w:t>
       </w:r>
       <w:proofErr w:type="spellStart"/>
@@ -2921,14 +2963,7 @@
         <w:rPr>
           <w:rFonts w:asciiTheme="minorHAnsi" w:hAnsiTheme="minorHAnsi"/>
         </w:rPr>
-        <w:t xml:space="preserve"> is a “Type”, which has an identity, and </w:t>
-      </w:r>
-      <w:r>
-        <w:rPr>
-          <w:rFonts w:asciiTheme="minorHAnsi" w:hAnsiTheme="minorHAnsi"/>
-        </w:rPr>
-        <w:lastRenderedPageBreak/>
-        <w:t xml:space="preserve">therefore can be pointed to.  Since </w:t>
+        <w:t xml:space="preserve"> is a “Type”, which has an identity, and therefore can be pointed to.  Since </w:t>
       </w:r>
       <w:proofErr w:type="spellStart"/>
       <w:r>
@@ -3778,6 +3813,7 @@
     </w:p>
     <w:p>
       <w:r>
+        <w:lastRenderedPageBreak/>
         <w:t xml:space="preserve">There is a small “semantic” risk of reusing the same type.  If a new purpose emerge in either </w:t>
       </w:r>
       <w:proofErr w:type="spellStart"/>
@@ -3815,64 +3851,808 @@
         <w:rPr>
           <w:color w:val="4F81BD" w:themeColor="accent1"/>
         </w:rPr>
+        <w:t xml:space="preserve">EM list actually has a different term (Values: Instance, </w:t>
+      </w:r>
+      <w:proofErr w:type="spellStart"/>
+      <w:r>
+        <w:rPr>
+          <w:color w:val="4F81BD" w:themeColor="accent1"/>
+        </w:rPr>
+        <w:t>TypicalNorm</w:t>
+      </w:r>
+      <w:proofErr w:type="spellEnd"/>
+      <w:r>
+        <w:rPr>
+          <w:color w:val="4F81BD" w:themeColor="accent1"/>
+        </w:rPr>
+        <w:t xml:space="preserve">, </w:t>
+      </w:r>
+      <w:proofErr w:type="spellStart"/>
+      <w:proofErr w:type="gramStart"/>
+      <w:r>
+        <w:rPr>
+          <w:b/>
+          <w:i/>
+          <w:color w:val="4F81BD" w:themeColor="accent1"/>
+        </w:rPr>
+        <w:t>IdentifyingNorm</w:t>
+      </w:r>
+      <w:proofErr w:type="spellEnd"/>
+      <w:proofErr w:type="gramEnd"/>
+      <w:r>
+        <w:rPr>
+          <w:color w:val="4F81BD" w:themeColor="accent1"/>
+        </w:rPr>
+        <w:t>.)</w:t>
+      </w:r>
+    </w:p>
+    <w:p>
+      <w:pPr>
+        <w:rPr>
+          <w:b/>
+          <w:i/>
+          <w:color w:val="FF0000"/>
+        </w:rPr>
+      </w:pPr>
+      <w:r>
+        <w:rPr>
+          <w:color w:val="4F81BD" w:themeColor="accent1"/>
+        </w:rPr>
+        <w:t xml:space="preserve">Is it a typo in scope notes of EM, or should they be two </w:t>
+      </w:r>
+      <w:proofErr w:type="spellStart"/>
+      <w:r>
+        <w:rPr>
+          <w:color w:val="4F81BD" w:themeColor="accent1"/>
+        </w:rPr>
+        <w:t>differents</w:t>
+      </w:r>
+      <w:proofErr w:type="spellEnd"/>
+      <w:r>
+        <w:rPr>
+          <w:color w:val="4F81BD" w:themeColor="accent1"/>
+        </w:rPr>
+        <w:t xml:space="preserve"> </w:t>
+      </w:r>
+      <w:proofErr w:type="gramStart"/>
+      <w:r>
+        <w:rPr>
+          <w:color w:val="4F81BD" w:themeColor="accent1"/>
+        </w:rPr>
+        <w:t>vocabs ?</w:t>
+      </w:r>
+      <w:proofErr w:type="gramEnd"/>
+      <w:r>
+        <w:rPr>
+          <w:color w:val="4F81BD" w:themeColor="accent1"/>
+        </w:rPr>
+        <w:t xml:space="preserve">  </w:t>
+      </w:r>
+      <w:r>
+        <w:rPr>
+          <w:b/>
+          <w:i/>
+          <w:color w:val="FF0000"/>
+        </w:rPr>
+        <w:t>DECISION</w:t>
+      </w:r>
+      <w:r>
+        <w:rPr>
+          <w:b/>
+          <w:i/>
+          <w:color w:val="FF0000"/>
+        </w:rPr>
+        <w:t xml:space="preserve"> - Typo, I think.  </w:t>
+      </w:r>
+      <w:proofErr w:type="gramStart"/>
+      <w:r>
+        <w:rPr>
+          <w:b/>
+          <w:i/>
+          <w:color w:val="FF0000"/>
+        </w:rPr>
+        <w:t>use</w:t>
+      </w:r>
+      <w:proofErr w:type="gramEnd"/>
+      <w:r>
+        <w:rPr>
+          <w:b/>
+          <w:i/>
+          <w:color w:val="FF0000"/>
+        </w:rPr>
+        <w:t xml:space="preserve"> </w:t>
+      </w:r>
+      <w:proofErr w:type="spellStart"/>
+      <w:r>
+        <w:rPr>
+          <w:b/>
+          <w:i/>
+          <w:color w:val="FF0000"/>
+        </w:rPr>
+        <w:t>definingNorm</w:t>
+      </w:r>
+      <w:proofErr w:type="spellEnd"/>
+    </w:p>
+    <w:p>
+      <w:pPr>
+        <w:rPr>
+          <w:color w:val="4F81BD" w:themeColor="accent1"/>
+        </w:rPr>
+      </w:pPr>
+      <w:r>
+        <w:rPr>
+          <w:color w:val="4F81BD" w:themeColor="accent1"/>
+        </w:rPr>
+        <w:t xml:space="preserve">Should be bring back the “known absence” </w:t>
+      </w:r>
+      <w:proofErr w:type="gramStart"/>
+      <w:r>
+        <w:rPr>
+          <w:color w:val="4F81BD" w:themeColor="accent1"/>
+        </w:rPr>
+        <w:t>discussion ?</w:t>
+      </w:r>
+      <w:proofErr w:type="gramEnd"/>
+      <w:r>
+        <w:rPr>
+          <w:color w:val="4F81BD" w:themeColor="accent1"/>
+        </w:rPr>
+        <w:t xml:space="preserve">  </w:t>
+      </w:r>
+      <w:r>
+        <w:rPr>
+          <w:color w:val="FF0000"/>
+          <w:sz w:val="20"/>
+        </w:rPr>
+        <w:t xml:space="preserve">No.  ;-) </w:t>
+      </w:r>
+    </w:p>
+    <w:p>
+      <w:r>
+        <w:t xml:space="preserve">8.4.3.2 Contact </w:t>
+      </w:r>
+      <w:r>
+        <w:t xml:space="preserve">         </w:t>
+      </w:r>
+      <w:r>
+        <w:rPr>
+          <w:b/>
+          <w:i/>
+          <w:color w:val="FF0000"/>
+        </w:rPr>
+        <w:t>DONE</w:t>
+      </w:r>
+    </w:p>
+    <w:p>
+      <w:pPr>
+        <w:rPr>
+          <w:i/>
+          <w:color w:val="FF0000"/>
+        </w:rPr>
+      </w:pPr>
+      <w:r>
+        <w:rPr>
+          <w:i/>
+          <w:color w:val="FF0000"/>
+        </w:rPr>
+        <w:t>Bedding measured as discrete surfaces in the case that those are the feature of interest (</w:t>
+      </w:r>
+      <w:proofErr w:type="spellStart"/>
+      <w:r>
+        <w:rPr>
+          <w:i/>
+          <w:color w:val="FF0000"/>
+        </w:rPr>
+        <w:t>e.</w:t>
+      </w:r>
+      <w:r>
+        <w:rPr>
+          <w:i/>
+          <w:color w:val="FF0000"/>
+        </w:rPr>
+        <w:t>ul</w:t>
+      </w:r>
+      <w:r>
+        <w:rPr>
+          <w:i/>
+          <w:color w:val="FF0000"/>
+        </w:rPr>
+        <w:t>g</w:t>
+      </w:r>
+      <w:proofErr w:type="spellEnd"/>
+      <w:r>
+        <w:rPr>
+          <w:i/>
+          <w:color w:val="FF0000"/>
+        </w:rPr>
+        <w:t xml:space="preserve">. individual cross set surfaces for </w:t>
+      </w:r>
+      <w:proofErr w:type="spellStart"/>
+      <w:r>
+        <w:rPr>
+          <w:i/>
+          <w:color w:val="FF0000"/>
+        </w:rPr>
+        <w:t>paleocurrent</w:t>
+      </w:r>
+      <w:proofErr w:type="spellEnd"/>
+      <w:r>
+        <w:rPr>
+          <w:i/>
+          <w:color w:val="FF0000"/>
+        </w:rPr>
+        <w:t xml:space="preserve"> analysis) should be represented here.</w:t>
+      </w:r>
+    </w:p>
+    <w:p>
+      <w:pPr>
+        <w:rPr>
+          <w:b/>
+          <w:i/>
+          <w:color w:val="FF0000"/>
+          <w:sz w:val="24"/>
+        </w:rPr>
+      </w:pPr>
+      <w:r>
+        <w:rPr>
+          <w:color w:val="4F81BD" w:themeColor="accent1"/>
+        </w:rPr>
+        <w:t>Not sure what this is for</w:t>
+      </w:r>
+      <w:r>
+        <w:rPr>
+          <w:color w:val="4F81BD" w:themeColor="accent1"/>
+        </w:rPr>
+        <w:t xml:space="preserve"> – anyone remember what this means or </w:t>
+      </w:r>
+      <w:proofErr w:type="gramStart"/>
+      <w:r>
+        <w:rPr>
+          <w:color w:val="4F81BD" w:themeColor="accent1"/>
+        </w:rPr>
+        <w:t>delete</w:t>
+      </w:r>
+      <w:r>
+        <w:rPr>
+          <w:color w:val="4F81BD" w:themeColor="accent1"/>
+        </w:rPr>
+        <w:t xml:space="preserve">  </w:t>
+      </w:r>
+      <w:r>
+        <w:rPr>
+          <w:i/>
+          <w:color w:val="4F81BD" w:themeColor="accent1"/>
+          <w:sz w:val="20"/>
+        </w:rPr>
+        <w:t>[</w:t>
+      </w:r>
+      <w:proofErr w:type="gramEnd"/>
+      <w:r>
+        <w:rPr>
+          <w:i/>
+          <w:color w:val="4F81BD" w:themeColor="accent1"/>
+          <w:sz w:val="20"/>
+        </w:rPr>
+        <w:t xml:space="preserve">Ollie - I think I get what is trying to be said here… “Contacts may include discrete bedding surfaces that separate small scale geologic units (eg, surfaces between individual cross-bedding sets in </w:t>
+      </w:r>
+      <w:proofErr w:type="spellStart"/>
+      <w:r>
+        <w:rPr>
+          <w:i/>
+          <w:color w:val="4F81BD" w:themeColor="accent1"/>
+          <w:sz w:val="20"/>
+        </w:rPr>
+        <w:t>paleocurrent</w:t>
+      </w:r>
+      <w:proofErr w:type="spellEnd"/>
+      <w:r>
+        <w:rPr>
+          <w:i/>
+          <w:color w:val="4F81BD" w:themeColor="accent1"/>
+          <w:sz w:val="20"/>
+        </w:rPr>
+        <w:t xml:space="preserve"> analysis”].</w:t>
+      </w:r>
+      <w:r>
+        <w:rPr>
+          <w:color w:val="4F81BD" w:themeColor="accent1"/>
+          <w:sz w:val="20"/>
+        </w:rPr>
+        <w:t xml:space="preserve">  </w:t>
+      </w:r>
+      <w:r>
+        <w:rPr>
+          <w:b/>
+          <w:i/>
+          <w:color w:val="FF0000"/>
+        </w:rPr>
+        <w:t>*DECISION: Delete</w:t>
+      </w:r>
+      <w:r>
+        <w:rPr>
+          <w:b/>
+          <w:i/>
+          <w:color w:val="FF0000"/>
+        </w:rPr>
+        <w:t xml:space="preserve"> comment. Not needed</w:t>
+      </w:r>
+      <w:r>
+        <w:rPr>
+          <w:b/>
+          <w:i/>
+          <w:color w:val="FF0000"/>
+        </w:rPr>
+        <w:t>*</w:t>
+      </w:r>
+    </w:p>
+    <w:p>
+      <w:pPr>
+        <w:pStyle w:val="Heading4"/>
+        <w:rPr>
+          <w:rFonts w:asciiTheme="minorHAnsi" w:hAnsiTheme="minorHAnsi"/>
+        </w:rPr>
+      </w:pPr>
+      <w:r>
+        <w:rPr>
+          <w:rFonts w:asciiTheme="minorHAnsi" w:hAnsiTheme="minorHAnsi"/>
+        </w:rPr>
+        <w:t>Fold</w:t>
+      </w:r>
+      <w:r>
+        <w:rPr>
+          <w:rFonts w:asciiTheme="minorHAnsi" w:hAnsiTheme="minorHAnsi"/>
+        </w:rPr>
+        <w:t xml:space="preserve"> </w:t>
+      </w:r>
+      <w:r>
+        <w:rPr>
+          <w:rFonts w:asciiTheme="minorHAnsi" w:hAnsiTheme="minorHAnsi"/>
+          <w:color w:val="FF0000"/>
+        </w:rPr>
+        <w:t xml:space="preserve"> </w:t>
+      </w:r>
+      <w:r>
+        <w:rPr>
+          <w:rFonts w:asciiTheme="minorHAnsi" w:hAnsiTheme="minorHAnsi"/>
+          <w:color w:val="FF0000"/>
+        </w:rPr>
+        <w:t xml:space="preserve">  </w:t>
+      </w:r>
+      <w:r>
+        <w:rPr>
+          <w:rFonts w:asciiTheme="minorHAnsi" w:hAnsiTheme="minorHAnsi"/>
+          <w:i/>
+          <w:color w:val="FF0000"/>
+        </w:rPr>
+        <w:t>DONE</w:t>
+      </w:r>
+      <w:r>
+        <w:rPr>
+          <w:rFonts w:asciiTheme="minorHAnsi" w:hAnsiTheme="minorHAnsi"/>
+          <w:i/>
+          <w:color w:val="FF0000"/>
+        </w:rPr>
+        <w:br/>
+      </w:r>
+    </w:p>
+    <w:p>
+      <w:pPr>
+        <w:rPr>
+          <w:color w:val="FF0000"/>
+        </w:rPr>
+      </w:pPr>
+      <w:r>
+        <w:rPr>
+          <w:color w:val="FF0000"/>
+        </w:rPr>
+        <w:t xml:space="preserve">A fold is formed by one or more systematically curved layers, surfaces, or lines in a rock body. Fold denotes a structure formed by the deformation of a </w:t>
+      </w:r>
+      <w:commentRangeStart w:id="1"/>
+      <w:proofErr w:type="spellStart"/>
+      <w:r>
+        <w:rPr>
+          <w:color w:val="FF0000"/>
+        </w:rPr>
+        <w:t>GeologicStructure</w:t>
+      </w:r>
+      <w:proofErr w:type="spellEnd"/>
+      <w:r>
+        <w:rPr>
+          <w:color w:val="FF0000"/>
+        </w:rPr>
+        <w:t xml:space="preserve"> </w:t>
+      </w:r>
+      <w:commentRangeEnd w:id="1"/>
+      <w:r>
+        <w:rPr>
+          <w:rStyle w:val="CommentReference"/>
+          <w:color w:val="FF0000"/>
+        </w:rPr>
+        <w:commentReference w:id="1"/>
+      </w:r>
+      <w:r>
+        <w:rPr>
+          <w:color w:val="FF0000"/>
+        </w:rPr>
+        <w:t>to form</w:t>
+      </w:r>
+    </w:p>
+    <w:p>
+      <w:pPr>
+        <w:rPr>
+          <w:color w:val="4F81BD" w:themeColor="accent1"/>
+        </w:rPr>
+      </w:pPr>
+      <w:r>
+        <w:rPr>
+          <w:color w:val="4F81BD" w:themeColor="accent1"/>
+        </w:rPr>
+        <w:t>We are pretty sure it should be “</w:t>
+      </w:r>
+      <w:proofErr w:type="spellStart"/>
+      <w:r>
+        <w:rPr>
+          <w:color w:val="4F81BD" w:themeColor="accent1"/>
+        </w:rPr>
+        <w:t>GeologicUnits</w:t>
+      </w:r>
+      <w:proofErr w:type="spellEnd"/>
+      <w:proofErr w:type="gramStart"/>
+      <w:r>
+        <w:rPr>
+          <w:color w:val="4F81BD" w:themeColor="accent1"/>
+        </w:rPr>
+        <w:t>”</w:t>
+      </w:r>
+      <w:r>
+        <w:rPr>
+          <w:color w:val="4F81BD" w:themeColor="accent1"/>
+          <w:sz w:val="20"/>
+        </w:rPr>
+        <w:t xml:space="preserve">  </w:t>
+      </w:r>
+      <w:r>
+        <w:rPr>
+          <w:b/>
+          <w:color w:val="FF0000"/>
+        </w:rPr>
+        <w:t>*</w:t>
+      </w:r>
+      <w:proofErr w:type="gramEnd"/>
+      <w:r>
+        <w:rPr>
+          <w:b/>
+          <w:color w:val="FF0000"/>
+        </w:rPr>
+        <w:t xml:space="preserve">DECISION: </w:t>
+      </w:r>
+      <w:r>
+        <w:rPr>
+          <w:b/>
+          <w:color w:val="FF0000"/>
+        </w:rPr>
+        <w:t xml:space="preserve">Steve explained </w:t>
+      </w:r>
+      <w:r>
+        <w:rPr>
+          <w:b/>
+          <w:color w:val="FF0000"/>
+        </w:rPr>
+        <w:sym w:font="Wingdings" w:char="F0E0"/>
+      </w:r>
+      <w:r>
+        <w:rPr>
+          <w:b/>
+          <w:color w:val="FF0000"/>
+        </w:rPr>
+        <w:t xml:space="preserve"> </w:t>
+      </w:r>
+      <w:r>
+        <w:rPr>
+          <w:b/>
+          <w:color w:val="FF0000"/>
+        </w:rPr>
+        <w:t xml:space="preserve">geologic </w:t>
+      </w:r>
+      <w:r>
+        <w:rPr>
+          <w:b/>
+          <w:color w:val="FF0000"/>
+        </w:rPr>
+        <w:t>structure</w:t>
+      </w:r>
+      <w:r>
+        <w:rPr>
+          <w:b/>
+          <w:color w:val="FF0000"/>
+        </w:rPr>
+        <w:t>*</w:t>
+      </w:r>
+    </w:p>
+    <w:p>
+      <w:pPr>
+        <w:rPr>
+          <w:b/>
+          <w:color w:val="000000" w:themeColor="text1"/>
+        </w:rPr>
+      </w:pPr>
+      <w:r>
+        <w:rPr>
+          <w:b/>
+          <w:color w:val="000000" w:themeColor="text1"/>
+        </w:rPr>
+        <w:t xml:space="preserve">8.4.5.1.2   </w:t>
+      </w:r>
+      <w:proofErr w:type="spellStart"/>
+      <w:proofErr w:type="gramStart"/>
+      <w:r>
+        <w:rPr>
+          <w:b/>
+          <w:color w:val="000000" w:themeColor="text1"/>
+        </w:rPr>
+        <w:t>collectionType</w:t>
+      </w:r>
+      <w:proofErr w:type="spellEnd"/>
+      <w:proofErr w:type="gramEnd"/>
+      <w:r>
+        <w:rPr>
+          <w:b/>
+          <w:color w:val="000000" w:themeColor="text1"/>
+        </w:rPr>
+        <w:t xml:space="preserve"> </w:t>
+      </w:r>
+      <w:r>
+        <w:rPr>
+          <w:b/>
+          <w:color w:val="000000" w:themeColor="text1"/>
+        </w:rPr>
+        <w:t xml:space="preserve"> </w:t>
+      </w:r>
+      <w:r>
+        <w:rPr>
+          <w:b/>
+          <w:color w:val="000000" w:themeColor="text1"/>
+        </w:rPr>
+        <w:t xml:space="preserve">   </w:t>
+      </w:r>
+      <w:r>
+        <w:rPr>
+          <w:b/>
+          <w:i/>
+          <w:color w:val="FF0000"/>
+        </w:rPr>
+        <w:t>DONE</w:t>
+      </w:r>
+    </w:p>
+    <w:p>
+      <w:pPr>
+        <w:rPr>
+          <w:color w:val="FF0000"/>
+        </w:rPr>
+      </w:pPr>
+      <w:r>
+        <w:rPr>
+          <w:color w:val="FF0000"/>
+        </w:rPr>
+        <w:t xml:space="preserve">The </w:t>
+      </w:r>
+      <w:proofErr w:type="spellStart"/>
+      <w:r>
+        <w:rPr>
+          <w:color w:val="FF0000"/>
+        </w:rPr>
+        <w:t>collectionType</w:t>
+      </w:r>
+      <w:proofErr w:type="gramStart"/>
+      <w:r>
+        <w:rPr>
+          <w:color w:val="FF0000"/>
+        </w:rPr>
+        <w:t>:CollectionTypeTerm</w:t>
+      </w:r>
+      <w:proofErr w:type="spellEnd"/>
+      <w:proofErr w:type="gramEnd"/>
+      <w:r>
+        <w:rPr>
+          <w:color w:val="FF0000"/>
+        </w:rPr>
+        <w:t xml:space="preserve"> property shall be a term from a controlled vocabulary describing the type of collection.</w:t>
+      </w:r>
+    </w:p>
+    <w:p>
+      <w:r>
+        <w:t>We need a better description.</w:t>
+      </w:r>
+      <w:r>
+        <w:t xml:space="preserve">  </w:t>
+      </w:r>
+      <w:r>
+        <w:rPr>
+          <w:color w:val="4F81BD" w:themeColor="accent1"/>
+        </w:rPr>
+        <w:t xml:space="preserve">Basically describes the content of the </w:t>
+      </w:r>
+      <w:proofErr w:type="gramStart"/>
+      <w:r>
+        <w:rPr>
+          <w:color w:val="4F81BD" w:themeColor="accent1"/>
+        </w:rPr>
+        <w:t xml:space="preserve">collection  </w:t>
+      </w:r>
+      <w:proofErr w:type="spellStart"/>
+      <w:r>
+        <w:rPr>
+          <w:color w:val="4F81BD" w:themeColor="accent1"/>
+        </w:rPr>
+        <w:t>eg</w:t>
+      </w:r>
+      <w:proofErr w:type="spellEnd"/>
+      <w:proofErr w:type="gramEnd"/>
+      <w:r>
+        <w:rPr>
+          <w:color w:val="4F81BD" w:themeColor="accent1"/>
+        </w:rPr>
+        <w:t xml:space="preserve">: </w:t>
+      </w:r>
+      <w:proofErr w:type="spellStart"/>
+      <w:r>
+        <w:rPr>
+          <w:color w:val="4F81BD" w:themeColor="accent1"/>
+        </w:rPr>
+        <w:t>geologicalMap</w:t>
+      </w:r>
+      <w:proofErr w:type="spellEnd"/>
+      <w:r>
+        <w:rPr>
+          <w:color w:val="4F81BD" w:themeColor="accent1"/>
+        </w:rPr>
+        <w:t>, boreholes.</w:t>
+      </w:r>
+      <w:r>
+        <w:rPr>
+          <w:color w:val="4F81BD" w:themeColor="accent1"/>
+        </w:rPr>
+        <w:t xml:space="preserve"> </w:t>
+      </w:r>
+      <w:r>
+        <w:rPr>
+          <w:color w:val="4F81BD" w:themeColor="accent1"/>
+          <w:sz w:val="20"/>
+        </w:rPr>
+        <w:t xml:space="preserve"> </w:t>
+      </w:r>
+      <w:r>
+        <w:rPr>
+          <w:i/>
+          <w:color w:val="4F81BD" w:themeColor="accent1"/>
+          <w:sz w:val="20"/>
+        </w:rPr>
+        <w:t>[Ollie - eg, geologic map, borehole log, 3D model]</w:t>
+      </w:r>
+    </w:p>
+    <w:p>
+      <w:pPr>
+        <w:rPr>
+          <w:color w:val="FF0000"/>
+        </w:rPr>
+      </w:pPr>
+      <w:r>
+        <w:rPr>
+          <w:b/>
+          <w:color w:val="000000" w:themeColor="text1"/>
+        </w:rPr>
+        <w:t>8.4.6.2</w:t>
+      </w:r>
+      <w:r>
+        <w:rPr>
+          <w:b/>
+          <w:color w:val="000000" w:themeColor="text1"/>
+        </w:rPr>
+        <w:tab/>
+      </w:r>
+      <w:proofErr w:type="spellStart"/>
+      <w:r>
+        <w:rPr>
+          <w:b/>
+          <w:color w:val="000000" w:themeColor="text1"/>
+        </w:rPr>
+        <w:t>GSML_PlanarOrientation</w:t>
+      </w:r>
+      <w:proofErr w:type="spellEnd"/>
+      <w:r>
+        <w:rPr>
+          <w:color w:val="000000" w:themeColor="text1"/>
+        </w:rPr>
+        <w:t xml:space="preserve">  </w:t>
+      </w:r>
+      <w:r>
+        <w:rPr>
+          <w:color w:val="000000" w:themeColor="text1"/>
+        </w:rPr>
+        <w:t xml:space="preserve">    </w:t>
+      </w:r>
+      <w:r>
+        <w:rPr>
+          <w:b/>
+          <w:i/>
+          <w:color w:val="FF0000"/>
+        </w:rPr>
+        <w:t>DONE</w:t>
+      </w:r>
+      <w:r>
+        <w:rPr>
+          <w:color w:val="FF0000"/>
+        </w:rPr>
+        <w:t xml:space="preserve"> – removed overkill requirements</w:t>
+      </w:r>
+    </w:p>
+    <w:p>
+      <w:pPr>
+        <w:rPr>
+          <w:b/>
+          <w:color w:val="FF0000"/>
+        </w:rPr>
+      </w:pPr>
+      <w:r>
+        <w:rPr>
+          <w:color w:val="FF0000"/>
+        </w:rPr>
+        <w:t xml:space="preserve">A planar orientation is composed of two values; the azimuth (a compass point) and a dip (the angle from the horizontal).  Polarity of the plane indicates whether the planar orientation is associated with a directed feature that is overturned, upright, vertical, etc.  </w:t>
+      </w:r>
+      <w:r>
+        <w:rPr>
+          <w:b/>
+          <w:color w:val="FF0000"/>
+        </w:rPr>
+        <w:t>There are several conventions to encode a planar orientation and this specification does not impose one but provides a convention property to report it. It must be noted that allowance of different convention makes manipulation of the data more difficult.</w:t>
+      </w:r>
+    </w:p>
+    <w:p>
+      <w:r>
+        <w:t>Should we have a recommendation that community stick to a single conven</w:t>
+      </w:r>
+      <w:r>
+        <w:t>t</w:t>
+      </w:r>
+      <w:r>
+        <w:t xml:space="preserve">ion (eg: OneGeology uses this </w:t>
+      </w:r>
+      <w:r>
+        <w:t>convention</w:t>
+      </w:r>
+      <w:r>
+        <w:t>)</w:t>
+      </w:r>
+    </w:p>
+    <w:p>
+      <w:r>
+        <w:t xml:space="preserve">I suggested some constrains in the document as requirement for numerical values (90 degrees max, </w:t>
+      </w:r>
+      <w:proofErr w:type="spellStart"/>
+      <w:r>
+        <w:t>etc</w:t>
+      </w:r>
+      <w:proofErr w:type="spellEnd"/>
+      <w:r>
+        <w:t xml:space="preserve">), </w:t>
+      </w:r>
+    </w:p>
+    <w:p>
+      <w:pPr>
+        <w:rPr>
+          <w:color w:val="4F81BD" w:themeColor="accent1"/>
+          <w:sz w:val="20"/>
+        </w:rPr>
+      </w:pPr>
+      <w:proofErr w:type="gramStart"/>
+      <w:r>
+        <w:rPr>
+          <w:color w:val="4F81BD" w:themeColor="accent1"/>
+        </w:rPr>
         <w:lastRenderedPageBreak/>
-        <w:t xml:space="preserve">EM list actually has a different term (Values: Instance, </w:t>
-      </w:r>
-      <w:proofErr w:type="spellStart"/>
-      <w:r>
-        <w:rPr>
-          <w:color w:val="4F81BD" w:themeColor="accent1"/>
-        </w:rPr>
-        <w:t>TypicalNorm</w:t>
-      </w:r>
-      <w:proofErr w:type="spellEnd"/>
-      <w:r>
-        <w:rPr>
-          <w:color w:val="4F81BD" w:themeColor="accent1"/>
-        </w:rPr>
-        <w:t xml:space="preserve">, </w:t>
-      </w:r>
-      <w:proofErr w:type="spellStart"/>
-      <w:proofErr w:type="gramStart"/>
-      <w:r>
-        <w:rPr>
-          <w:b/>
-          <w:i/>
-          <w:color w:val="4F81BD" w:themeColor="accent1"/>
-        </w:rPr>
-        <w:t>IdentifyingNorm</w:t>
-      </w:r>
-      <w:proofErr w:type="spellEnd"/>
-      <w:proofErr w:type="gramEnd"/>
-      <w:r>
-        <w:rPr>
-          <w:color w:val="4F81BD" w:themeColor="accent1"/>
-        </w:rPr>
-        <w:t>.)</w:t>
-      </w:r>
-    </w:p>
-    <w:p>
-      <w:pPr>
-        <w:rPr>
-          <w:b/>
-          <w:i/>
-          <w:color w:val="FF0000"/>
-        </w:rPr>
-      </w:pPr>
-      <w:r>
-        <w:rPr>
-          <w:color w:val="4F81BD" w:themeColor="accent1"/>
-        </w:rPr>
-        <w:t xml:space="preserve">Is it a typo in scope notes of EM, or should they be two </w:t>
-      </w:r>
-      <w:proofErr w:type="spellStart"/>
-      <w:r>
-        <w:rPr>
-          <w:color w:val="4F81BD" w:themeColor="accent1"/>
-        </w:rPr>
-        <w:t>differents</w:t>
-      </w:r>
-      <w:proofErr w:type="spellEnd"/>
+        <w:t>Overkill ??</w:t>
+      </w:r>
+      <w:proofErr w:type="gramEnd"/>
       <w:r>
         <w:rPr>
           <w:color w:val="4F81BD" w:themeColor="accent1"/>
@@ -3884,9 +4664,8 @@
         <w:rPr>
           <w:color w:val="4F81BD" w:themeColor="accent1"/>
         </w:rPr>
-        <w:t>vocabs ?</w:t>
-      </w:r>
-      <w:proofErr w:type="gramEnd"/>
+        <w:t>probably</w:t>
+      </w:r>
       <w:r>
         <w:rPr>
           <w:color w:val="4F81BD" w:themeColor="accent1"/>
@@ -3895,197 +4674,6 @@
       </w:r>
       <w:r>
         <w:rPr>
-          <w:b/>
-          <w:i/>
-          <w:color w:val="FF0000"/>
-        </w:rPr>
-        <w:t>DECISION</w:t>
-      </w:r>
-      <w:r>
-        <w:rPr>
-          <w:b/>
-          <w:i/>
-          <w:color w:val="FF0000"/>
-        </w:rPr>
-        <w:t xml:space="preserve"> - Typo, I think.  </w:t>
-      </w:r>
-      <w:proofErr w:type="gramStart"/>
-      <w:r>
-        <w:rPr>
-          <w:b/>
-          <w:i/>
-          <w:color w:val="FF0000"/>
-        </w:rPr>
-        <w:t>use</w:t>
-      </w:r>
-      <w:proofErr w:type="gramEnd"/>
-      <w:r>
-        <w:rPr>
-          <w:b/>
-          <w:i/>
-          <w:color w:val="FF0000"/>
-        </w:rPr>
-        <w:t xml:space="preserve"> </w:t>
-      </w:r>
-      <w:proofErr w:type="spellStart"/>
-      <w:r>
-        <w:rPr>
-          <w:b/>
-          <w:i/>
-          <w:color w:val="FF0000"/>
-        </w:rPr>
-        <w:t>definingNorm</w:t>
-      </w:r>
-      <w:proofErr w:type="spellEnd"/>
-    </w:p>
-    <w:p>
-      <w:pPr>
-        <w:rPr>
-          <w:color w:val="4F81BD" w:themeColor="accent1"/>
-        </w:rPr>
-      </w:pPr>
-      <w:r>
-        <w:rPr>
-          <w:color w:val="4F81BD" w:themeColor="accent1"/>
-        </w:rPr>
-        <w:t xml:space="preserve">Should be bring back the “known absence” </w:t>
-      </w:r>
-      <w:proofErr w:type="gramStart"/>
-      <w:r>
-        <w:rPr>
-          <w:color w:val="4F81BD" w:themeColor="accent1"/>
-        </w:rPr>
-        <w:t>discussion ?</w:t>
-      </w:r>
-      <w:proofErr w:type="gramEnd"/>
-      <w:r>
-        <w:rPr>
-          <w:color w:val="4F81BD" w:themeColor="accent1"/>
-        </w:rPr>
-        <w:t xml:space="preserve">  </w:t>
-      </w:r>
-      <w:r>
-        <w:rPr>
-          <w:color w:val="FF0000"/>
-          <w:sz w:val="20"/>
-        </w:rPr>
-        <w:t xml:space="preserve">No.  ;-) </w:t>
-      </w:r>
-    </w:p>
-    <w:p>
-      <w:r>
-        <w:t xml:space="preserve">8.4.3.2 Contact </w:t>
-      </w:r>
-      <w:r>
-        <w:t xml:space="preserve">         </w:t>
-      </w:r>
-      <w:r>
-        <w:rPr>
-          <w:b/>
-          <w:i/>
-          <w:color w:val="FF0000"/>
-        </w:rPr>
-        <w:t>DONE</w:t>
-      </w:r>
-    </w:p>
-    <w:p>
-      <w:pPr>
-        <w:rPr>
-          <w:i/>
-          <w:color w:val="FF0000"/>
-        </w:rPr>
-      </w:pPr>
-      <w:r>
-        <w:rPr>
-          <w:i/>
-          <w:color w:val="FF0000"/>
-        </w:rPr>
-        <w:t>Bedding measured as discrete surfaces in the case that those are the feature of interest (</w:t>
-      </w:r>
-      <w:proofErr w:type="spellStart"/>
-      <w:r>
-        <w:rPr>
-          <w:i/>
-          <w:color w:val="FF0000"/>
-        </w:rPr>
-        <w:t>e.</w:t>
-      </w:r>
-      <w:r>
-        <w:rPr>
-          <w:i/>
-          <w:color w:val="FF0000"/>
-        </w:rPr>
-        <w:t>ul</w:t>
-      </w:r>
-      <w:r>
-        <w:rPr>
-          <w:i/>
-          <w:color w:val="FF0000"/>
-        </w:rPr>
-        <w:t>g</w:t>
-      </w:r>
-      <w:proofErr w:type="spellEnd"/>
-      <w:r>
-        <w:rPr>
-          <w:i/>
-          <w:color w:val="FF0000"/>
-        </w:rPr>
-        <w:t xml:space="preserve">. individual cross set surfaces for </w:t>
-      </w:r>
-      <w:proofErr w:type="spellStart"/>
-      <w:r>
-        <w:rPr>
-          <w:i/>
-          <w:color w:val="FF0000"/>
-        </w:rPr>
-        <w:t>paleocurrent</w:t>
-      </w:r>
-      <w:proofErr w:type="spellEnd"/>
-      <w:r>
-        <w:rPr>
-          <w:i/>
-          <w:color w:val="FF0000"/>
-        </w:rPr>
-        <w:t xml:space="preserve"> analysis) should be represented here.</w:t>
-      </w:r>
-    </w:p>
-    <w:p>
-      <w:pPr>
-        <w:rPr>
-          <w:b/>
-          <w:i/>
-          <w:color w:val="FF0000"/>
-          <w:sz w:val="24"/>
-        </w:rPr>
-      </w:pPr>
-      <w:r>
-        <w:rPr>
-          <w:color w:val="4F81BD" w:themeColor="accent1"/>
-        </w:rPr>
-        <w:t>Not sure what this is for</w:t>
-      </w:r>
-      <w:r>
-        <w:rPr>
-          <w:color w:val="4F81BD" w:themeColor="accent1"/>
-        </w:rPr>
-        <w:t xml:space="preserve"> – anyone remember what this means or </w:t>
-      </w:r>
-      <w:proofErr w:type="gramStart"/>
-      <w:r>
-        <w:rPr>
-          <w:color w:val="4F81BD" w:themeColor="accent1"/>
-        </w:rPr>
-        <w:t>delete</w:t>
-      </w:r>
-      <w:r>
-        <w:rPr>
-          <w:color w:val="4F81BD" w:themeColor="accent1"/>
-        </w:rPr>
-        <w:t xml:space="preserve">  </w:t>
-      </w:r>
-      <w:r>
-        <w:rPr>
-          <w:i/>
           <w:color w:val="4F81BD" w:themeColor="accent1"/>
           <w:sz w:val="20"/>
         </w:rPr>
@@ -4098,558 +4686,6 @@
           <w:color w:val="4F81BD" w:themeColor="accent1"/>
           <w:sz w:val="20"/>
         </w:rPr>
-        <w:t xml:space="preserve">Ollie - I think I get what is trying to be said here… “Contacts may include discrete bedding surfaces that separate small scale geologic units (eg, surfaces between individual cross-bedding sets in </w:t>
-      </w:r>
-      <w:proofErr w:type="spellStart"/>
-      <w:r>
-        <w:rPr>
-          <w:i/>
-          <w:color w:val="4F81BD" w:themeColor="accent1"/>
-          <w:sz w:val="20"/>
-        </w:rPr>
-        <w:t>paleocurrent</w:t>
-      </w:r>
-      <w:proofErr w:type="spellEnd"/>
-      <w:r>
-        <w:rPr>
-          <w:i/>
-          <w:color w:val="4F81BD" w:themeColor="accent1"/>
-          <w:sz w:val="20"/>
-        </w:rPr>
-        <w:t xml:space="preserve"> analysis”].</w:t>
-      </w:r>
-      <w:r>
-        <w:rPr>
-          <w:color w:val="4F81BD" w:themeColor="accent1"/>
-          <w:sz w:val="20"/>
-        </w:rPr>
-        <w:t xml:space="preserve">  </w:t>
-      </w:r>
-      <w:r>
-        <w:rPr>
-          <w:b/>
-          <w:i/>
-          <w:color w:val="FF0000"/>
-        </w:rPr>
-        <w:t>*DECISION: Delete</w:t>
-      </w:r>
-      <w:r>
-        <w:rPr>
-          <w:b/>
-          <w:i/>
-          <w:color w:val="FF0000"/>
-        </w:rPr>
-        <w:t xml:space="preserve"> comment. Not needed</w:t>
-      </w:r>
-      <w:r>
-        <w:rPr>
-          <w:b/>
-          <w:i/>
-          <w:color w:val="FF0000"/>
-        </w:rPr>
-        <w:t>*</w:t>
-      </w:r>
-    </w:p>
-    <w:p>
-      <w:pPr>
-        <w:pStyle w:val="Heading4"/>
-        <w:rPr>
-          <w:rFonts w:asciiTheme="minorHAnsi" w:hAnsiTheme="minorHAnsi"/>
-        </w:rPr>
-      </w:pPr>
-      <w:r>
-        <w:rPr>
-          <w:rFonts w:asciiTheme="minorHAnsi" w:hAnsiTheme="minorHAnsi"/>
-        </w:rPr>
-        <w:t>Fold</w:t>
-      </w:r>
-      <w:r>
-        <w:rPr>
-          <w:rFonts w:asciiTheme="minorHAnsi" w:hAnsiTheme="minorHAnsi"/>
-        </w:rPr>
-        <w:t xml:space="preserve"> </w:t>
-      </w:r>
-      <w:r>
-        <w:rPr>
-          <w:rFonts w:asciiTheme="minorHAnsi" w:hAnsiTheme="minorHAnsi"/>
-          <w:color w:val="FF0000"/>
-        </w:rPr>
-        <w:t xml:space="preserve"> </w:t>
-      </w:r>
-      <w:r>
-        <w:rPr>
-          <w:rFonts w:asciiTheme="minorHAnsi" w:hAnsiTheme="minorHAnsi"/>
-          <w:color w:val="FF0000"/>
-        </w:rPr>
-        <w:t xml:space="preserve">  </w:t>
-      </w:r>
-      <w:r>
-        <w:rPr>
-          <w:rFonts w:asciiTheme="minorHAnsi" w:hAnsiTheme="minorHAnsi"/>
-          <w:i/>
-          <w:color w:val="FF0000"/>
-        </w:rPr>
-        <w:t>DONE</w:t>
-      </w:r>
-      <w:r>
-        <w:rPr>
-          <w:rFonts w:asciiTheme="minorHAnsi" w:hAnsiTheme="minorHAnsi"/>
-          <w:i/>
-          <w:color w:val="FF0000"/>
-        </w:rPr>
-        <w:br/>
-      </w:r>
-    </w:p>
-    <w:p>
-      <w:pPr>
-        <w:rPr>
-          <w:color w:val="FF0000"/>
-        </w:rPr>
-      </w:pPr>
-      <w:r>
-        <w:rPr>
-          <w:color w:val="FF0000"/>
-        </w:rPr>
-        <w:t xml:space="preserve">A fold is formed by one or more systematically curved layers, surfaces, or lines in a rock body. Fold denotes a structure formed by the deformation of a </w:t>
-      </w:r>
-      <w:commentRangeStart w:id="1"/>
-      <w:proofErr w:type="spellStart"/>
-      <w:r>
-        <w:rPr>
-          <w:color w:val="FF0000"/>
-        </w:rPr>
-        <w:t>GeologicStructure</w:t>
-      </w:r>
-      <w:proofErr w:type="spellEnd"/>
-      <w:r>
-        <w:rPr>
-          <w:color w:val="FF0000"/>
-        </w:rPr>
-        <w:t xml:space="preserve"> </w:t>
-      </w:r>
-      <w:commentRangeEnd w:id="1"/>
-      <w:r>
-        <w:rPr>
-          <w:rStyle w:val="CommentReference"/>
-          <w:color w:val="FF0000"/>
-        </w:rPr>
-        <w:commentReference w:id="1"/>
-      </w:r>
-      <w:r>
-        <w:rPr>
-          <w:color w:val="FF0000"/>
-        </w:rPr>
-        <w:t>to form</w:t>
-      </w:r>
-    </w:p>
-    <w:p>
-      <w:pPr>
-        <w:rPr>
-          <w:color w:val="4F81BD" w:themeColor="accent1"/>
-        </w:rPr>
-      </w:pPr>
-      <w:r>
-        <w:rPr>
-          <w:color w:val="4F81BD" w:themeColor="accent1"/>
-        </w:rPr>
-        <w:t>We are pretty sure it should be “</w:t>
-      </w:r>
-      <w:proofErr w:type="spellStart"/>
-      <w:r>
-        <w:rPr>
-          <w:color w:val="4F81BD" w:themeColor="accent1"/>
-        </w:rPr>
-        <w:t>GeologicUnits</w:t>
-      </w:r>
-      <w:proofErr w:type="spellEnd"/>
-      <w:proofErr w:type="gramStart"/>
-      <w:r>
-        <w:rPr>
-          <w:color w:val="4F81BD" w:themeColor="accent1"/>
-        </w:rPr>
-        <w:t>”</w:t>
-      </w:r>
-      <w:r>
-        <w:rPr>
-          <w:color w:val="4F81BD" w:themeColor="accent1"/>
-          <w:sz w:val="20"/>
-        </w:rPr>
-        <w:t xml:space="preserve">  </w:t>
-      </w:r>
-      <w:r>
-        <w:rPr>
-          <w:b/>
-          <w:color w:val="FF0000"/>
-        </w:rPr>
-        <w:t>*</w:t>
-      </w:r>
-      <w:proofErr w:type="gramEnd"/>
-      <w:r>
-        <w:rPr>
-          <w:b/>
-          <w:color w:val="FF0000"/>
-        </w:rPr>
-        <w:t xml:space="preserve">DECISION: </w:t>
-      </w:r>
-      <w:r>
-        <w:rPr>
-          <w:b/>
-          <w:color w:val="FF0000"/>
-        </w:rPr>
-        <w:t xml:space="preserve">Steve explained </w:t>
-      </w:r>
-      <w:r>
-        <w:rPr>
-          <w:b/>
-          <w:color w:val="FF0000"/>
-        </w:rPr>
-        <w:sym w:font="Wingdings" w:char="F0E0"/>
-      </w:r>
-      <w:r>
-        <w:rPr>
-          <w:b/>
-          <w:color w:val="FF0000"/>
-        </w:rPr>
-        <w:t xml:space="preserve"> </w:t>
-      </w:r>
-      <w:r>
-        <w:rPr>
-          <w:b/>
-          <w:color w:val="FF0000"/>
-        </w:rPr>
-        <w:t xml:space="preserve">geologic </w:t>
-      </w:r>
-      <w:r>
-        <w:rPr>
-          <w:b/>
-          <w:color w:val="FF0000"/>
-        </w:rPr>
-        <w:t>structure</w:t>
-      </w:r>
-      <w:r>
-        <w:rPr>
-          <w:b/>
-          <w:color w:val="FF0000"/>
-        </w:rPr>
-        <w:t>*</w:t>
-      </w:r>
-    </w:p>
-    <w:p>
-      <w:pPr>
-        <w:rPr>
-          <w:b/>
-          <w:color w:val="000000" w:themeColor="text1"/>
-        </w:rPr>
-      </w:pPr>
-      <w:r>
-        <w:rPr>
-          <w:b/>
-          <w:color w:val="000000" w:themeColor="text1"/>
-        </w:rPr>
-        <w:t xml:space="preserve">8.4.5.1.2   </w:t>
-      </w:r>
-      <w:proofErr w:type="spellStart"/>
-      <w:proofErr w:type="gramStart"/>
-      <w:r>
-        <w:rPr>
-          <w:b/>
-          <w:color w:val="000000" w:themeColor="text1"/>
-        </w:rPr>
-        <w:t>collectionType</w:t>
-      </w:r>
-      <w:proofErr w:type="spellEnd"/>
-      <w:proofErr w:type="gramEnd"/>
-      <w:r>
-        <w:rPr>
-          <w:b/>
-          <w:color w:val="000000" w:themeColor="text1"/>
-        </w:rPr>
-        <w:t xml:space="preserve"> </w:t>
-      </w:r>
-      <w:r>
-        <w:rPr>
-          <w:b/>
-          <w:color w:val="000000" w:themeColor="text1"/>
-        </w:rPr>
-        <w:t xml:space="preserve"> </w:t>
-      </w:r>
-      <w:r>
-        <w:rPr>
-          <w:b/>
-          <w:color w:val="000000" w:themeColor="text1"/>
-        </w:rPr>
-        <w:t xml:space="preserve">   </w:t>
-      </w:r>
-      <w:r>
-        <w:rPr>
-          <w:b/>
-          <w:i/>
-          <w:color w:val="FF0000"/>
-        </w:rPr>
-        <w:t>DONE</w:t>
-      </w:r>
-    </w:p>
-    <w:p>
-      <w:pPr>
-        <w:rPr>
-          <w:color w:val="FF0000"/>
-        </w:rPr>
-      </w:pPr>
-      <w:r>
-        <w:rPr>
-          <w:color w:val="FF0000"/>
-        </w:rPr>
-        <w:t xml:space="preserve">The </w:t>
-      </w:r>
-      <w:proofErr w:type="spellStart"/>
-      <w:r>
-        <w:rPr>
-          <w:color w:val="FF0000"/>
-        </w:rPr>
-        <w:t>collectionType</w:t>
-      </w:r>
-      <w:proofErr w:type="gramStart"/>
-      <w:r>
-        <w:rPr>
-          <w:color w:val="FF0000"/>
-        </w:rPr>
-        <w:t>:CollectionTypeTerm</w:t>
-      </w:r>
-      <w:proofErr w:type="spellEnd"/>
-      <w:proofErr w:type="gramEnd"/>
-      <w:r>
-        <w:rPr>
-          <w:color w:val="FF0000"/>
-        </w:rPr>
-        <w:t xml:space="preserve"> property shall be a term from a controlled vocabulary describing the type of collection.</w:t>
-      </w:r>
-    </w:p>
-    <w:p>
-      <w:r>
-        <w:t>We need a better description.</w:t>
-      </w:r>
-      <w:r>
-        <w:t xml:space="preserve">  </w:t>
-      </w:r>
-      <w:r>
-        <w:rPr>
-          <w:color w:val="4F81BD" w:themeColor="accent1"/>
-        </w:rPr>
-        <w:t xml:space="preserve">Basically describes the content of the </w:t>
-      </w:r>
-      <w:proofErr w:type="gramStart"/>
-      <w:r>
-        <w:rPr>
-          <w:color w:val="4F81BD" w:themeColor="accent1"/>
-        </w:rPr>
-        <w:t xml:space="preserve">collection  </w:t>
-      </w:r>
-      <w:proofErr w:type="spellStart"/>
-      <w:r>
-        <w:rPr>
-          <w:color w:val="4F81BD" w:themeColor="accent1"/>
-        </w:rPr>
-        <w:t>eg</w:t>
-      </w:r>
-      <w:proofErr w:type="spellEnd"/>
-      <w:proofErr w:type="gramEnd"/>
-      <w:r>
-        <w:rPr>
-          <w:color w:val="4F81BD" w:themeColor="accent1"/>
-        </w:rPr>
-        <w:t xml:space="preserve">: </w:t>
-      </w:r>
-      <w:proofErr w:type="spellStart"/>
-      <w:r>
-        <w:rPr>
-          <w:color w:val="4F81BD" w:themeColor="accent1"/>
-        </w:rPr>
-        <w:t>geologicalMap</w:t>
-      </w:r>
-      <w:proofErr w:type="spellEnd"/>
-      <w:r>
-        <w:rPr>
-          <w:color w:val="4F81BD" w:themeColor="accent1"/>
-        </w:rPr>
-        <w:t>, boreholes.</w:t>
-      </w:r>
-      <w:r>
-        <w:rPr>
-          <w:color w:val="4F81BD" w:themeColor="accent1"/>
-        </w:rPr>
-        <w:t xml:space="preserve"> </w:t>
-      </w:r>
-      <w:r>
-        <w:rPr>
-          <w:color w:val="4F81BD" w:themeColor="accent1"/>
-          <w:sz w:val="20"/>
-        </w:rPr>
-        <w:t xml:space="preserve"> </w:t>
-      </w:r>
-      <w:r>
-        <w:rPr>
-          <w:i/>
-          <w:color w:val="4F81BD" w:themeColor="accent1"/>
-          <w:sz w:val="20"/>
-        </w:rPr>
-        <w:t>[Ollie - eg, geologic map, borehole log, 3D model]</w:t>
-      </w:r>
-    </w:p>
-    <w:p>
-      <w:pPr>
-        <w:rPr>
-          <w:color w:val="FF0000"/>
-        </w:rPr>
-      </w:pPr>
-      <w:r>
-        <w:rPr>
-          <w:b/>
-          <w:color w:val="000000" w:themeColor="text1"/>
-        </w:rPr>
-        <w:t>8.4.6.2</w:t>
-      </w:r>
-      <w:r>
-        <w:rPr>
-          <w:b/>
-          <w:color w:val="000000" w:themeColor="text1"/>
-        </w:rPr>
-        <w:tab/>
-      </w:r>
-      <w:proofErr w:type="spellStart"/>
-      <w:r>
-        <w:rPr>
-          <w:b/>
-          <w:color w:val="000000" w:themeColor="text1"/>
-        </w:rPr>
-        <w:t>GSML_PlanarOrientation</w:t>
-      </w:r>
-      <w:proofErr w:type="spellEnd"/>
-      <w:r>
-        <w:rPr>
-          <w:color w:val="000000" w:themeColor="text1"/>
-        </w:rPr>
-        <w:t xml:space="preserve">  </w:t>
-      </w:r>
-      <w:r>
-        <w:rPr>
-          <w:color w:val="000000" w:themeColor="text1"/>
-        </w:rPr>
-        <w:t xml:space="preserve">    </w:t>
-      </w:r>
-      <w:r>
-        <w:rPr>
-          <w:b/>
-          <w:i/>
-          <w:color w:val="FF0000"/>
-        </w:rPr>
-        <w:t>DONE</w:t>
-      </w:r>
-      <w:r>
-        <w:rPr>
-          <w:color w:val="FF0000"/>
-        </w:rPr>
-        <w:t xml:space="preserve"> – removed overkill requirements</w:t>
-      </w:r>
-    </w:p>
-    <w:p>
-      <w:pPr>
-        <w:rPr>
-          <w:b/>
-          <w:color w:val="FF0000"/>
-        </w:rPr>
-      </w:pPr>
-      <w:r>
-        <w:rPr>
-          <w:color w:val="FF0000"/>
-        </w:rPr>
-        <w:t xml:space="preserve">A planar orientation is composed of two values; the azimuth (a compass point) and a dip (the angle from the horizontal).  Polarity of the plane indicates whether the planar orientation is associated with a directed feature that is overturned, upright, vertical, etc.  </w:t>
-      </w:r>
-      <w:r>
-        <w:rPr>
-          <w:b/>
-          <w:color w:val="FF0000"/>
-        </w:rPr>
-        <w:t>There are several conventions to encode a planar orientation and this specification does not impose one but provides a convention property to report it. It must be noted that allowance of different convention makes manipulation of the data more difficult.</w:t>
-      </w:r>
-    </w:p>
-    <w:p>
-      <w:r>
-        <w:t>Should we have a recommendation that community stick to a single conven</w:t>
-      </w:r>
-      <w:r>
-        <w:t>t</w:t>
-      </w:r>
-      <w:r>
-        <w:t xml:space="preserve">ion (eg: OneGeology uses this </w:t>
-      </w:r>
-      <w:r>
-        <w:t>convention</w:t>
-      </w:r>
-      <w:r>
-        <w:t>)</w:t>
-      </w:r>
-    </w:p>
-    <w:p>
-      <w:r>
-        <w:t xml:space="preserve">I suggested some constrains in the document as requirement for numerical values (90 degrees max, </w:t>
-      </w:r>
-      <w:proofErr w:type="spellStart"/>
-      <w:r>
-        <w:t>etc</w:t>
-      </w:r>
-      <w:proofErr w:type="spellEnd"/>
-      <w:r>
-        <w:t xml:space="preserve">), </w:t>
-      </w:r>
-    </w:p>
-    <w:p>
-      <w:pPr>
-        <w:rPr>
-          <w:color w:val="4F81BD" w:themeColor="accent1"/>
-          <w:sz w:val="20"/>
-        </w:rPr>
-      </w:pPr>
-      <w:proofErr w:type="gramStart"/>
-      <w:r>
-        <w:rPr>
-          <w:color w:val="4F81BD" w:themeColor="accent1"/>
-        </w:rPr>
-        <w:t>Overkill ??</w:t>
-      </w:r>
-      <w:proofErr w:type="gramEnd"/>
-      <w:r>
-        <w:rPr>
-          <w:color w:val="4F81BD" w:themeColor="accent1"/>
-        </w:rPr>
-        <w:t xml:space="preserve"> </w:t>
-      </w:r>
-      <w:proofErr w:type="gramStart"/>
-      <w:r>
-        <w:rPr>
-          <w:color w:val="4F81BD" w:themeColor="accent1"/>
-        </w:rPr>
-        <w:t>probably</w:t>
-      </w:r>
-      <w:r>
-        <w:rPr>
-          <w:color w:val="4F81BD" w:themeColor="accent1"/>
-        </w:rPr>
-        <w:t xml:space="preserve">  </w:t>
-      </w:r>
-      <w:r>
-        <w:rPr>
-          <w:color w:val="4F81BD" w:themeColor="accent1"/>
-          <w:sz w:val="20"/>
-        </w:rPr>
-        <w:t>[</w:t>
-      </w:r>
-      <w:proofErr w:type="gramEnd"/>
-      <w:r>
-        <w:rPr>
-          <w:i/>
-          <w:color w:val="4F81BD" w:themeColor="accent1"/>
-          <w:sz w:val="20"/>
-        </w:rPr>
         <w:t>Ollie - maybe rewor</w:t>
       </w:r>
       <w:r>
@@ -4769,7 +4805,6 @@
           <w:i/>
           <w:color w:val="FF0000"/>
         </w:rPr>
-        <w:lastRenderedPageBreak/>
         <w:t xml:space="preserve">*DECISION: Keep the comments to community recommendation, not specification. </w:t>
       </w:r>
       <w:proofErr w:type="gramStart"/>
@@ -5544,6 +5579,7 @@
         </w:rPr>
       </w:pPr>
       <w:r>
+        <w:lastRenderedPageBreak/>
         <w:t xml:space="preserve">Both </w:t>
       </w:r>
       <w:proofErr w:type="spellStart"/>
@@ -5668,7 +5704,6 @@
         <w:rPr>
           <w:color w:val="FF0000"/>
         </w:rPr>
-        <w:lastRenderedPageBreak/>
         <w:t xml:space="preserve">A contact SHALL have 2 and only 2 two instances of </w:t>
       </w:r>
       <w:proofErr w:type="spellStart"/>
@@ -6136,6 +6171,7 @@
           <w:b/>
           <w:color w:val="000000" w:themeColor="text1"/>
         </w:rPr>
+        <w:lastRenderedPageBreak/>
         <w:t>8.6.2.2</w:t>
       </w:r>
       <w:r>
@@ -6186,7 +6222,6 @@
         <w:rPr>
           <w:color w:val="FF0000"/>
         </w:rPr>
-        <w:lastRenderedPageBreak/>
         <w:t>TimeOrdinalEra</w:t>
       </w:r>
       <w:proofErr w:type="spellEnd"/>
@@ -6933,6 +6968,7 @@
           <w:b/>
           <w:color w:val="000000" w:themeColor="text1"/>
         </w:rPr>
+        <w:lastRenderedPageBreak/>
         <w:t>9.2.1</w:t>
       </w:r>
       <w:r>
@@ -6974,7 +7010,6 @@
         <w:rPr>
           <w:color w:val="FF0000"/>
         </w:rPr>
-        <w:lastRenderedPageBreak/>
         <w:t xml:space="preserve">An XML instance shall validate to both the XSD and </w:t>
       </w:r>
       <w:proofErr w:type="spellStart"/>
@@ -7720,6 +7755,7 @@
           <w:b/>
           <w:color w:val="000000" w:themeColor="text1"/>
         </w:rPr>
+        <w:lastRenderedPageBreak/>
         <w:t>Publishing and voting timeframe for spec documentation</w:t>
       </w:r>
     </w:p>
@@ -7734,7 +7770,6 @@
         <w:rPr>
           <w:color w:val="000000" w:themeColor="text1"/>
         </w:rPr>
-        <w:lastRenderedPageBreak/>
         <w:t xml:space="preserve">From Scott Simmons </w:t>
       </w:r>
       <w:r>

</xml_diff>

<commit_message>
changed landformClass to geomorphologicFeatureType and checked all RFC 3986 references
git-svn-id: https://svnserv.csiro.au/svn/ext/GeoSciML@5240 910a3654-de2c-0410-bd95-d62e98ccebcd
</commit_message>
<xml_diff>
--- a/trunk/Documents/OGC Specification/issues_dublin.docx
+++ b/trunk/Documents/OGC Specification/issues_dublin.docx
@@ -183,15 +183,7 @@
     </w:p>
     <w:p>
       <w:r>
-        <w:t xml:space="preserve">GSML-Lite has to be described as a encoding of the same conceptual model, or as a transformation of </w:t>
-      </w:r>
-      <w:proofErr w:type="spellStart"/>
-      <w:r>
-        <w:t>GeoSciML</w:t>
-      </w:r>
-      <w:proofErr w:type="spellEnd"/>
-      <w:r>
-        <w:t xml:space="preserve">.  The spec had to be </w:t>
+        <w:t xml:space="preserve">GSML-Lite has to be described as a encoding of the same conceptual model, or as a transformation of GeoSciML.  The spec had to be </w:t>
       </w:r>
       <w:proofErr w:type="gramStart"/>
       <w:r>
@@ -517,7 +509,7 @@
     </w:p>
     <w:p>
       <w:pPr>
-        <w:pStyle w:val="ListParagraph"/>
+        <w:pStyle w:val="Paragraphedeliste"/>
         <w:numPr>
           <w:ilvl w:val="0"/>
           <w:numId w:val="3"/>
@@ -595,7 +587,7 @@
     </w:p>
     <w:p>
       <w:pPr>
-        <w:pStyle w:val="ListParagraph"/>
+        <w:pStyle w:val="Paragraphedeliste"/>
         <w:numPr>
           <w:ilvl w:val="0"/>
           <w:numId w:val="3"/>
@@ -740,7 +732,7 @@
     </w:p>
     <w:p>
       <w:pPr>
-        <w:pStyle w:val="ListParagraph"/>
+        <w:pStyle w:val="Paragraphedeliste"/>
         <w:numPr>
           <w:ilvl w:val="0"/>
           <w:numId w:val="3"/>
@@ -820,7 +812,7 @@
       <w:hyperlink r:id="rId6" w:history="1">
         <w:r>
           <w:rPr>
-            <w:rStyle w:val="Hyperlink"/>
+            <w:rStyle w:val="Lienhypertexte"/>
             <w:i/>
             <w:sz w:val="20"/>
           </w:rPr>
@@ -1010,7 +1002,7 @@
     </w:p>
     <w:p>
       <w:pPr>
-        <w:pStyle w:val="CommentText"/>
+        <w:pStyle w:val="Commentaire"/>
         <w:rPr>
           <w:rFonts w:asciiTheme="minorHAnsi" w:hAnsiTheme="minorHAnsi"/>
         </w:rPr>
@@ -1072,7 +1064,7 @@
     </w:p>
     <w:p>
       <w:pPr>
-        <w:pStyle w:val="CommentText"/>
+        <w:pStyle w:val="Commentaire"/>
         <w:rPr>
           <w:rFonts w:asciiTheme="minorHAnsi" w:hAnsiTheme="minorHAnsi"/>
           <w:color w:val="4F81BD" w:themeColor="accent1"/>
@@ -1112,7 +1104,7 @@
     </w:p>
     <w:p>
       <w:pPr>
-        <w:pStyle w:val="CommentText"/>
+        <w:pStyle w:val="Commentaire"/>
         <w:rPr>
           <w:rFonts w:asciiTheme="minorHAnsi" w:hAnsiTheme="minorHAnsi"/>
           <w:sz w:val="22"/>
@@ -1160,7 +1152,7 @@
     </w:p>
     <w:p>
       <w:pPr>
-        <w:pStyle w:val="CommentText"/>
+        <w:pStyle w:val="Commentaire"/>
         <w:rPr>
           <w:rFonts w:asciiTheme="minorHAnsi" w:hAnsiTheme="minorHAnsi"/>
           <w:i/>
@@ -1178,7 +1170,7 @@
     </w:p>
     <w:p>
       <w:pPr>
-        <w:pStyle w:val="CommentText"/>
+        <w:pStyle w:val="Commentaire"/>
         <w:rPr>
           <w:rFonts w:asciiTheme="minorHAnsi" w:hAnsiTheme="minorHAnsi"/>
         </w:rPr>
@@ -1204,7 +1196,7 @@
     </w:p>
     <w:p>
       <w:pPr>
-        <w:pStyle w:val="CommentText"/>
+        <w:pStyle w:val="Commentaire"/>
         <w:rPr>
           <w:rFonts w:asciiTheme="minorHAnsi" w:eastAsiaTheme="minorHAnsi" w:hAnsiTheme="minorHAnsi" w:cstheme="minorBidi"/>
           <w:b/>
@@ -1292,7 +1284,7 @@
     </w:p>
     <w:p>
       <w:pPr>
-        <w:pStyle w:val="CommentText"/>
+        <w:pStyle w:val="Commentaire"/>
         <w:rPr>
           <w:rFonts w:asciiTheme="minorHAnsi" w:eastAsiaTheme="minorHAnsi" w:hAnsiTheme="minorHAnsi" w:cstheme="minorBidi"/>
           <w:b/>
@@ -1306,7 +1298,7 @@
     </w:p>
     <w:p>
       <w:pPr>
-        <w:pStyle w:val="CommentText"/>
+        <w:pStyle w:val="Commentaire"/>
         <w:rPr>
           <w:rFonts w:asciiTheme="minorHAnsi" w:hAnsiTheme="minorHAnsi"/>
           <w:b/>
@@ -1324,7 +1316,7 @@
     </w:p>
     <w:p>
       <w:pPr>
-        <w:pStyle w:val="CommentText"/>
+        <w:pStyle w:val="Commentaire"/>
         <w:rPr>
           <w:rFonts w:asciiTheme="minorHAnsi" w:hAnsiTheme="minorHAnsi"/>
         </w:rPr>
@@ -1366,7 +1358,7 @@
     </w:p>
     <w:p>
       <w:pPr>
-        <w:pStyle w:val="CommentText"/>
+        <w:pStyle w:val="Commentaire"/>
         <w:numPr>
           <w:ilvl w:val="0"/>
           <w:numId w:val="1"/>
@@ -1393,7 +1385,7 @@
     </w:p>
     <w:p>
       <w:pPr>
-        <w:pStyle w:val="CommentText"/>
+        <w:pStyle w:val="Commentaire"/>
         <w:numPr>
           <w:ilvl w:val="1"/>
           <w:numId w:val="1"/>
@@ -1448,7 +1440,7 @@
     </w:p>
     <w:p>
       <w:pPr>
-        <w:pStyle w:val="CommentText"/>
+        <w:pStyle w:val="Commentaire"/>
         <w:numPr>
           <w:ilvl w:val="1"/>
           <w:numId w:val="1"/>
@@ -1491,17 +1483,15 @@
     </w:p>
     <w:p>
       <w:pPr>
-        <w:pStyle w:val="CommentText"/>
-        <w:rPr>
-          <w:rFonts w:asciiTheme="minorHAnsi" w:hAnsiTheme="minorHAnsi"/>
-        </w:rPr>
-      </w:pPr>
-      <w:bookmarkStart w:id="0" w:name="_GoBack"/>
-      <w:bookmarkEnd w:id="0"/>
-    </w:p>
-    <w:p>
-      <w:pPr>
-        <w:pStyle w:val="CommentText"/>
+        <w:pStyle w:val="Commentaire"/>
+        <w:rPr>
+          <w:rFonts w:asciiTheme="minorHAnsi" w:hAnsiTheme="minorHAnsi"/>
+        </w:rPr>
+      </w:pPr>
+    </w:p>
+    <w:p>
+      <w:pPr>
+        <w:pStyle w:val="Commentaire"/>
         <w:rPr>
           <w:rFonts w:asciiTheme="minorHAnsi" w:hAnsiTheme="minorHAnsi"/>
         </w:rPr>
@@ -1523,7 +1513,7 @@
     </w:p>
     <w:p>
       <w:pPr>
-        <w:pStyle w:val="CommentText"/>
+        <w:pStyle w:val="Commentaire"/>
         <w:rPr>
           <w:rFonts w:asciiTheme="minorHAnsi" w:hAnsiTheme="minorHAnsi"/>
         </w:rPr>
@@ -1537,7 +1527,7 @@
     </w:p>
     <w:p>
       <w:pPr>
-        <w:pStyle w:val="CommentText"/>
+        <w:pStyle w:val="Commentaire"/>
         <w:rPr>
           <w:rFonts w:asciiTheme="minorHAnsi" w:hAnsiTheme="minorHAnsi"/>
         </w:rPr>
@@ -1587,7 +1577,7 @@
     </w:p>
     <w:p>
       <w:pPr>
-        <w:pStyle w:val="CommentText"/>
+        <w:pStyle w:val="Commentaire"/>
         <w:rPr>
           <w:rFonts w:asciiTheme="minorHAnsi" w:hAnsiTheme="minorHAnsi"/>
           <w:i/>
@@ -1640,7 +1630,7 @@
     </w:p>
     <w:p>
       <w:pPr>
-        <w:pStyle w:val="CommentText"/>
+        <w:pStyle w:val="Commentaire"/>
         <w:rPr>
           <w:rFonts w:asciiTheme="minorHAnsi" w:hAnsiTheme="minorHAnsi"/>
           <w:b/>
@@ -1660,7 +1650,7 @@
     </w:p>
     <w:p>
       <w:pPr>
-        <w:pStyle w:val="CommentText"/>
+        <w:pStyle w:val="Commentaire"/>
         <w:rPr>
           <w:rFonts w:asciiTheme="minorHAnsi" w:hAnsiTheme="minorHAnsi"/>
         </w:rPr>
@@ -1764,7 +1754,7 @@
       <w:hyperlink r:id="rId7" w:history="1">
         <w:r>
           <w:rPr>
-            <w:rStyle w:val="Hyperlink"/>
+            <w:rStyle w:val="Lienhypertexte"/>
             <w:rFonts w:asciiTheme="minorHAnsi" w:hAnsiTheme="minorHAnsi"/>
             <w:i/>
           </w:rPr>
@@ -1787,7 +1777,7 @@
     </w:p>
     <w:p>
       <w:pPr>
-        <w:pStyle w:val="CommentText"/>
+        <w:pStyle w:val="Commentaire"/>
         <w:rPr>
           <w:rFonts w:asciiTheme="minorHAnsi" w:hAnsiTheme="minorHAnsi"/>
           <w:b/>
@@ -1841,7 +1831,7 @@
     </w:p>
     <w:p>
       <w:pPr>
-        <w:pStyle w:val="CommentText"/>
+        <w:pStyle w:val="Commentaire"/>
         <w:rPr>
           <w:rFonts w:asciiTheme="minorHAnsi" w:hAnsiTheme="minorHAnsi"/>
         </w:rPr>
@@ -1958,7 +1948,7 @@
     </w:p>
     <w:p>
       <w:pPr>
-        <w:pStyle w:val="CommentText"/>
+        <w:pStyle w:val="Commentaire"/>
         <w:rPr>
           <w:rFonts w:asciiTheme="minorHAnsi" w:hAnsiTheme="minorHAnsi"/>
           <w:b/>
@@ -1979,7 +1969,7 @@
     </w:p>
     <w:p>
       <w:pPr>
-        <w:pStyle w:val="CommentText"/>
+        <w:pStyle w:val="Commentaire"/>
         <w:rPr>
           <w:rFonts w:asciiTheme="minorHAnsi" w:hAnsiTheme="minorHAnsi"/>
         </w:rPr>
@@ -2090,7 +2080,7 @@
     </w:p>
     <w:p>
       <w:pPr>
-        <w:pStyle w:val="CommentText"/>
+        <w:pStyle w:val="Commentaire"/>
         <w:rPr>
           <w:rFonts w:asciiTheme="minorHAnsi" w:hAnsiTheme="minorHAnsi"/>
           <w:color w:val="4F81BD" w:themeColor="accent1"/>
@@ -2149,7 +2139,7 @@
     </w:p>
     <w:p>
       <w:pPr>
-        <w:pStyle w:val="CommentText"/>
+        <w:pStyle w:val="Commentaire"/>
         <w:rPr>
           <w:rFonts w:asciiTheme="minorHAnsi" w:hAnsiTheme="minorHAnsi"/>
           <w:b/>
@@ -2185,7 +2175,7 @@
     </w:p>
     <w:p>
       <w:pPr>
-        <w:pStyle w:val="CommentText"/>
+        <w:pStyle w:val="Commentaire"/>
         <w:rPr>
           <w:rFonts w:asciiTheme="minorHAnsi" w:hAnsiTheme="minorHAnsi"/>
         </w:rPr>
@@ -2213,7 +2203,7 @@
     </w:p>
     <w:p>
       <w:pPr>
-        <w:pStyle w:val="CommentText"/>
+        <w:pStyle w:val="Commentaire"/>
         <w:rPr>
           <w:rFonts w:asciiTheme="minorHAnsi" w:hAnsiTheme="minorHAnsi"/>
           <w:i/>
@@ -2246,7 +2236,7 @@
     </w:p>
     <w:p>
       <w:pPr>
-        <w:pStyle w:val="CommentText"/>
+        <w:pStyle w:val="Commentaire"/>
         <w:rPr>
           <w:rFonts w:asciiTheme="minorHAnsi" w:hAnsiTheme="minorHAnsi"/>
           <w:i/>
@@ -2327,7 +2317,7 @@
     </w:p>
     <w:p>
       <w:pPr>
-        <w:pStyle w:val="CommentText"/>
+        <w:pStyle w:val="Commentaire"/>
         <w:rPr>
           <w:rFonts w:asciiTheme="minorHAnsi" w:hAnsiTheme="minorHAnsi"/>
           <w:b/>
@@ -2925,7 +2915,7 @@
     </w:p>
     <w:p>
       <w:pPr>
-        <w:pStyle w:val="CommentText"/>
+        <w:pStyle w:val="Commentaire"/>
         <w:rPr>
           <w:rFonts w:asciiTheme="minorHAnsi" w:hAnsiTheme="minorHAnsi"/>
         </w:rPr>
@@ -4187,7 +4177,7 @@
     </w:p>
     <w:p>
       <w:pPr>
-        <w:pStyle w:val="Heading4"/>
+        <w:pStyle w:val="Titre4"/>
         <w:rPr>
           <w:rFonts w:asciiTheme="minorHAnsi" w:hAnsiTheme="minorHAnsi"/>
         </w:rPr>
@@ -4247,7 +4237,7 @@
         </w:rPr>
         <w:t xml:space="preserve">A fold is formed by one or more systematically curved layers, surfaces, or lines in a rock body. Fold denotes a structure formed by the deformation of a </w:t>
       </w:r>
-      <w:commentRangeStart w:id="1"/>
+      <w:commentRangeStart w:id="0"/>
       <w:proofErr w:type="spellStart"/>
       <w:r>
         <w:rPr>
@@ -4262,13 +4252,13 @@
         </w:rPr>
         <w:t xml:space="preserve"> </w:t>
       </w:r>
-      <w:commentRangeEnd w:id="1"/>
-      <w:r>
-        <w:rPr>
-          <w:rStyle w:val="CommentReference"/>
-          <w:color w:val="FF0000"/>
-        </w:rPr>
-        <w:commentReference w:id="1"/>
+      <w:commentRangeEnd w:id="0"/>
+      <w:r>
+        <w:rPr>
+          <w:rStyle w:val="Marquedecommentaire"/>
+          <w:color w:val="FF0000"/>
+        </w:rPr>
+        <w:commentReference w:id="0"/>
       </w:r>
       <w:r>
         <w:rPr>
@@ -5902,7 +5892,7 @@
     <w:p/>
     <w:p>
       <w:pPr>
-        <w:pStyle w:val="CommentText"/>
+        <w:pStyle w:val="Commentaire"/>
         <w:rPr>
           <w:rFonts w:asciiTheme="minorHAnsi" w:hAnsiTheme="minorHAnsi"/>
           <w:i/>
@@ -6319,7 +6309,7 @@
     </w:p>
     <w:p>
       <w:pPr>
-        <w:pStyle w:val="CommentText"/>
+        <w:pStyle w:val="Commentaire"/>
         <w:rPr>
           <w:rFonts w:asciiTheme="minorHAnsi" w:hAnsiTheme="minorHAnsi"/>
         </w:rPr>
@@ -6790,28 +6780,28 @@
       <w:hyperlink r:id="rId10" w:history="1">
         <w:r>
           <w:rPr>
-            <w:rStyle w:val="Hyperlink"/>
+            <w:rStyle w:val="Lienhypertexte"/>
           </w:rPr>
           <w:t>http://www.ietf.org/rfc/rfc2616</w:t>
         </w:r>
       </w:hyperlink>
       <w:r>
         <w:rPr>
-          <w:rStyle w:val="Hyperlink"/>
+          <w:rStyle w:val="Lienhypertexte"/>
         </w:rPr>
         <w:t xml:space="preserve">  - only an issue for </w:t>
       </w:r>
       <w:proofErr w:type="spellStart"/>
       <w:r>
         <w:rPr>
-          <w:rStyle w:val="Hyperlink"/>
+          <w:rStyle w:val="Lienhypertexte"/>
         </w:rPr>
         <w:t>gml</w:t>
       </w:r>
       <w:proofErr w:type="gramStart"/>
       <w:r>
         <w:rPr>
-          <w:rStyle w:val="Hyperlink"/>
+          <w:rStyle w:val="Lienhypertexte"/>
         </w:rPr>
         <w:t>:identifier</w:t>
       </w:r>
@@ -6819,7 +6809,7 @@
       <w:proofErr w:type="gramEnd"/>
       <w:r>
         <w:rPr>
-          <w:rStyle w:val="Hyperlink"/>
+          <w:rStyle w:val="Lienhypertexte"/>
         </w:rPr>
         <w:t>.</w:t>
       </w:r>
@@ -7423,7 +7413,7 @@
         <w:proofErr w:type="spellStart"/>
         <w:r>
           <w:rPr>
-            <w:rStyle w:val="Hyperlink"/>
+            <w:rStyle w:val="Lienhypertexte"/>
             <w:i/>
             <w:sz w:val="20"/>
           </w:rPr>
@@ -7432,7 +7422,7 @@
         <w:proofErr w:type="gramStart"/>
         <w:r>
           <w:rPr>
-            <w:rStyle w:val="Hyperlink"/>
+            <w:rStyle w:val="Lienhypertexte"/>
             <w:i/>
             <w:sz w:val="20"/>
           </w:rPr>
@@ -7687,6 +7677,16 @@
         </w:rPr>
         <w:t>(Carlo needs to review this)</w:t>
       </w:r>
+      <w:r>
+        <w:rPr>
+          <w:b/>
+          <w:i/>
+          <w:color w:val="FF0000"/>
+        </w:rPr>
+        <w:t xml:space="preserve"> DONE</w:t>
+      </w:r>
+      <w:bookmarkStart w:id="1" w:name="_GoBack"/>
+      <w:bookmarkEnd w:id="1"/>
     </w:p>
     <w:p>
       <w:pPr>
@@ -7832,14 +7832,14 @@
 
 <file path=word/comments.xml><?xml version="1.0" encoding="utf-8"?>
 <w:comments xmlns:wpc="http://schemas.microsoft.com/office/word/2010/wordprocessingCanvas" xmlns:mc="http://schemas.openxmlformats.org/markup-compatibility/2006" xmlns:o="urn:schemas-microsoft-com:office:office" xmlns:r="http://schemas.openxmlformats.org/officeDocument/2006/relationships" xmlns:m="http://schemas.openxmlformats.org/officeDocument/2006/math" xmlns:v="urn:schemas-microsoft-com:vml" xmlns:wp14="http://schemas.microsoft.com/office/word/2010/wordprocessingDrawing" xmlns:wp="http://schemas.openxmlformats.org/drawingml/2006/wordprocessingDrawing" xmlns:w10="urn:schemas-microsoft-com:office:word" xmlns:w="http://schemas.openxmlformats.org/wordprocessingml/2006/main" xmlns:w14="http://schemas.microsoft.com/office/word/2010/wordml" xmlns:wpg="http://schemas.microsoft.com/office/word/2010/wordprocessingGroup" xmlns:wpi="http://schemas.microsoft.com/office/word/2010/wordprocessingInk" xmlns:wne="http://schemas.microsoft.com/office/word/2006/wordml" xmlns:wps="http://schemas.microsoft.com/office/word/2010/wordprocessingShape" mc:Ignorable="w14 wp14">
-  <w:comment w:id="1" w:author="Eric Boisvert" w:date="2016-06-14T08:04:00Z" w:initials="EB/L">
-    <w:p>
-      <w:pPr>
-        <w:pStyle w:val="CommentText"/>
-      </w:pPr>
-      <w:r>
-        <w:rPr>
-          <w:rStyle w:val="CommentReference"/>
+  <w:comment w:id="0" w:author="Eric Boisvert" w:date="2016-06-14T08:04:00Z" w:initials="EB/L">
+    <w:p>
+      <w:pPr>
+        <w:pStyle w:val="Commentaire"/>
+      </w:pPr>
+      <w:r>
+        <w:rPr>
+          <w:rStyle w:val="Marquedecommentaire"/>
         </w:rPr>
         <w:annotationRef/>
       </w:r>
@@ -8091,7 +8091,7 @@
     <w:lvl w:ilvl="0">
       <w:start w:val="1"/>
       <w:numFmt w:val="decimal"/>
-      <w:pStyle w:val="Heading1"/>
+      <w:pStyle w:val="Titre1"/>
       <w:lvlText w:val="%1."/>
       <w:legacy w:legacy="1" w:legacySpace="144" w:legacyIndent="0"/>
       <w:lvlJc w:val="left"/>
@@ -8099,7 +8099,7 @@
     <w:lvl w:ilvl="1">
       <w:start w:val="1"/>
       <w:numFmt w:val="decimal"/>
-      <w:pStyle w:val="Heading2"/>
+      <w:pStyle w:val="Titre2"/>
       <w:lvlText w:val="%1.%2"/>
       <w:legacy w:legacy="1" w:legacySpace="144" w:legacyIndent="0"/>
       <w:lvlJc w:val="left"/>
@@ -8107,7 +8107,7 @@
     <w:lvl w:ilvl="2">
       <w:start w:val="1"/>
       <w:numFmt w:val="decimal"/>
-      <w:pStyle w:val="Heading3"/>
+      <w:pStyle w:val="Titre3"/>
       <w:lvlText w:val="%1.%2.%3"/>
       <w:legacy w:legacy="1" w:legacySpace="144" w:legacyIndent="0"/>
       <w:lvlJc w:val="left"/>
@@ -8146,7 +8146,7 @@
     <w:lvl w:ilvl="3">
       <w:start w:val="1"/>
       <w:numFmt w:val="decimal"/>
-      <w:pStyle w:val="Heading4"/>
+      <w:pStyle w:val="Titre4"/>
       <w:lvlText w:val="%1.%2.%3.%4"/>
       <w:legacy w:legacy="1" w:legacySpace="144" w:legacyIndent="0"/>
       <w:lvlJc w:val="left"/>
@@ -8154,7 +8154,7 @@
     <w:lvl w:ilvl="4">
       <w:start w:val="1"/>
       <w:numFmt w:val="decimal"/>
-      <w:pStyle w:val="Heading5"/>
+      <w:pStyle w:val="Titre5"/>
       <w:lvlText w:val="%1.%2.%3.%4.%5"/>
       <w:legacy w:legacy="1" w:legacySpace="144" w:legacyIndent="0"/>
       <w:lvlJc w:val="left"/>
@@ -8162,7 +8162,7 @@
     <w:lvl w:ilvl="5">
       <w:start w:val="1"/>
       <w:numFmt w:val="decimal"/>
-      <w:pStyle w:val="Heading6"/>
+      <w:pStyle w:val="Titre6"/>
       <w:lvlText w:val="%1.%2.%3.%4.%5.%6"/>
       <w:legacy w:legacy="1" w:legacySpace="144" w:legacyIndent="0"/>
       <w:lvlJc w:val="left"/>
@@ -8170,7 +8170,7 @@
     <w:lvl w:ilvl="6">
       <w:start w:val="1"/>
       <w:numFmt w:val="decimal"/>
-      <w:pStyle w:val="Heading7"/>
+      <w:pStyle w:val="Titre7"/>
       <w:lvlText w:val="%1.%2.%3.%4.%5.%6.%7"/>
       <w:legacy w:legacy="1" w:legacySpace="144" w:legacyIndent="0"/>
       <w:lvlJc w:val="left"/>
@@ -8178,7 +8178,7 @@
     <w:lvl w:ilvl="7">
       <w:start w:val="1"/>
       <w:numFmt w:val="decimal"/>
-      <w:pStyle w:val="Heading8"/>
+      <w:pStyle w:val="Titre8"/>
       <w:lvlText w:val="%1.%2.%3.%4.%5.%6.%7.%8"/>
       <w:legacy w:legacy="1" w:legacySpace="144" w:legacyIndent="0"/>
       <w:lvlJc w:val="left"/>
@@ -8186,7 +8186,7 @@
     <w:lvl w:ilvl="8">
       <w:start w:val="1"/>
       <w:numFmt w:val="decimal"/>
-      <w:pStyle w:val="Heading9"/>
+      <w:pStyle w:val="Titre9"/>
       <w:lvlText w:val="%1.%2.%3.%4.%5.%6.%7.%8.%9"/>
       <w:legacy w:legacy="1" w:legacySpace="144" w:legacyIndent="0"/>
       <w:lvlJc w:val="left"/>
@@ -8364,12 +8364,12 @@
     <w:name w:val="Normal"/>
     <w:qFormat/>
   </w:style>
-  <w:style w:type="paragraph" w:styleId="Heading1">
+  <w:style w:type="paragraph" w:styleId="Titre1">
     <w:name w:val="heading 1"/>
     <w:aliases w:val="OGC Header Level 1,numbered"/>
     <w:basedOn w:val="Normal"/>
     <w:next w:val="Normal"/>
-    <w:link w:val="Heading1Char"/>
+    <w:link w:val="Titre1Car"/>
     <w:uiPriority w:val="9"/>
     <w:qFormat/>
     <w:rsid w:val="004A27B9"/>
@@ -8390,12 +8390,12 @@
       <w:lang w:val="en-US"/>
     </w:rPr>
   </w:style>
-  <w:style w:type="paragraph" w:styleId="Heading2">
+  <w:style w:type="paragraph" w:styleId="Titre2">
     <w:name w:val="heading 2"/>
     <w:aliases w:val="OGC Heading 2"/>
     <w:basedOn w:val="Normal"/>
     <w:next w:val="Normal"/>
-    <w:link w:val="Heading2Char"/>
+    <w:link w:val="Titre2Car"/>
     <w:qFormat/>
     <w:rsid w:val="004A27B9"/>
     <w:pPr>
@@ -8417,12 +8417,12 @@
       <w:lang w:val="en-US"/>
     </w:rPr>
   </w:style>
-  <w:style w:type="paragraph" w:styleId="Heading3">
+  <w:style w:type="paragraph" w:styleId="Titre3">
     <w:name w:val="heading 3"/>
     <w:aliases w:val="OGC Heading 3"/>
     <w:basedOn w:val="Normal"/>
     <w:next w:val="Normal"/>
-    <w:link w:val="Heading3Char"/>
+    <w:link w:val="Titre3Car"/>
     <w:qFormat/>
     <w:rsid w:val="004A27B9"/>
     <w:pPr>
@@ -8443,12 +8443,12 @@
       <w:lang w:val="en-US"/>
     </w:rPr>
   </w:style>
-  <w:style w:type="paragraph" w:styleId="Heading4">
+  <w:style w:type="paragraph" w:styleId="Titre4">
     <w:name w:val="heading 4"/>
     <w:aliases w:val="OGC Heading 4"/>
     <w:basedOn w:val="Normal"/>
     <w:next w:val="Normal"/>
-    <w:link w:val="Heading4Char"/>
+    <w:link w:val="Titre4Car"/>
     <w:qFormat/>
     <w:rsid w:val="004A27B9"/>
     <w:pPr>
@@ -8469,11 +8469,11 @@
       <w:lang w:val="en-US"/>
     </w:rPr>
   </w:style>
-  <w:style w:type="paragraph" w:styleId="Heading5">
+  <w:style w:type="paragraph" w:styleId="Titre5">
     <w:name w:val="heading 5"/>
     <w:basedOn w:val="Normal"/>
     <w:next w:val="Normal"/>
-    <w:link w:val="Heading5Char"/>
+    <w:link w:val="Titre5Car"/>
     <w:qFormat/>
     <w:rsid w:val="004A27B9"/>
     <w:pPr>
@@ -8494,11 +8494,11 @@
       <w:lang w:val="en-US"/>
     </w:rPr>
   </w:style>
-  <w:style w:type="paragraph" w:styleId="Heading6">
+  <w:style w:type="paragraph" w:styleId="Titre6">
     <w:name w:val="heading 6"/>
     <w:basedOn w:val="Normal"/>
     <w:next w:val="Normal"/>
-    <w:link w:val="Heading6Char"/>
+    <w:link w:val="Titre6Car"/>
     <w:rsid w:val="004A27B9"/>
     <w:pPr>
       <w:numPr>
@@ -8515,11 +8515,11 @@
       <w:lang w:val="en-US"/>
     </w:rPr>
   </w:style>
-  <w:style w:type="paragraph" w:styleId="Heading7">
+  <w:style w:type="paragraph" w:styleId="Titre7">
     <w:name w:val="heading 7"/>
     <w:basedOn w:val="Normal"/>
     <w:next w:val="Normal"/>
-    <w:link w:val="Heading7Char"/>
+    <w:link w:val="Titre7Car"/>
     <w:rsid w:val="004A27B9"/>
     <w:pPr>
       <w:numPr>
@@ -8536,11 +8536,11 @@
       <w:lang w:val="en-US"/>
     </w:rPr>
   </w:style>
-  <w:style w:type="paragraph" w:styleId="Heading8">
+  <w:style w:type="paragraph" w:styleId="Titre8">
     <w:name w:val="heading 8"/>
     <w:basedOn w:val="Normal"/>
     <w:next w:val="Normal"/>
-    <w:link w:val="Heading8Char"/>
+    <w:link w:val="Titre8Car"/>
     <w:rsid w:val="004A27B9"/>
     <w:pPr>
       <w:numPr>
@@ -8559,11 +8559,11 @@
       <w:lang w:val="en-US"/>
     </w:rPr>
   </w:style>
-  <w:style w:type="paragraph" w:styleId="Heading9">
+  <w:style w:type="paragraph" w:styleId="Titre9">
     <w:name w:val="heading 9"/>
     <w:basedOn w:val="Normal"/>
     <w:next w:val="Normal"/>
-    <w:link w:val="Heading9Char"/>
+    <w:link w:val="Titre9Car"/>
     <w:rsid w:val="004A27B9"/>
     <w:pPr>
       <w:numPr>
@@ -8578,13 +8578,13 @@
       <w:lang w:val="en-US"/>
     </w:rPr>
   </w:style>
-  <w:style w:type="character" w:default="1" w:styleId="DefaultParagraphFont">
+  <w:style w:type="character" w:default="1" w:styleId="Policepardfaut">
     <w:name w:val="Default Paragraph Font"/>
     <w:uiPriority w:val="1"/>
     <w:semiHidden/>
     <w:unhideWhenUsed/>
   </w:style>
-  <w:style w:type="table" w:default="1" w:styleId="TableNormal">
+  <w:style w:type="table" w:default="1" w:styleId="TableauNormal">
     <w:name w:val="Normal Table"/>
     <w:uiPriority w:val="99"/>
     <w:semiHidden/>
@@ -8599,16 +8599,16 @@
       </w:tblCellMar>
     </w:tblPr>
   </w:style>
-  <w:style w:type="numbering" w:default="1" w:styleId="NoList">
+  <w:style w:type="numbering" w:default="1" w:styleId="Aucuneliste">
     <w:name w:val="No List"/>
     <w:uiPriority w:val="99"/>
     <w:semiHidden/>
     <w:unhideWhenUsed/>
   </w:style>
-  <w:style w:type="paragraph" w:styleId="CommentText">
+  <w:style w:type="paragraph" w:styleId="Commentaire">
     <w:name w:val="annotation text"/>
     <w:basedOn w:val="Normal"/>
-    <w:link w:val="CommentTextChar"/>
+    <w:link w:val="CommentaireCar"/>
     <w:uiPriority w:val="99"/>
     <w:semiHidden/>
     <w:unhideWhenUsed/>
@@ -8623,10 +8623,10 @@
       <w:lang w:val="en-US"/>
     </w:rPr>
   </w:style>
-  <w:style w:type="character" w:customStyle="1" w:styleId="CommentTextChar">
-    <w:name w:val="Comment Text Char"/>
-    <w:basedOn w:val="DefaultParagraphFont"/>
-    <w:link w:val="CommentText"/>
+  <w:style w:type="character" w:customStyle="1" w:styleId="CommentaireCar">
+    <w:name w:val="Commentaire Car"/>
+    <w:basedOn w:val="Policepardfaut"/>
+    <w:link w:val="Commentaire"/>
     <w:uiPriority w:val="99"/>
     <w:semiHidden/>
     <w:rsid w:val="00D742FF"/>
@@ -8637,11 +8637,11 @@
       <w:lang w:val="en-US"/>
     </w:rPr>
   </w:style>
-  <w:style w:type="character" w:customStyle="1" w:styleId="Heading1Char">
-    <w:name w:val="Heading 1 Char"/>
-    <w:aliases w:val="OGC Header Level 1 Char,numbered Char"/>
-    <w:basedOn w:val="DefaultParagraphFont"/>
-    <w:link w:val="Heading1"/>
+  <w:style w:type="character" w:customStyle="1" w:styleId="Titre1Car">
+    <w:name w:val="Titre 1 Car"/>
+    <w:aliases w:val="OGC Header Level 1 Car,numbered Car"/>
+    <w:basedOn w:val="Policepardfaut"/>
+    <w:link w:val="Titre1"/>
     <w:uiPriority w:val="9"/>
     <w:rsid w:val="004A27B9"/>
     <w:rPr>
@@ -8653,11 +8653,11 @@
       <w:lang w:val="en-US"/>
     </w:rPr>
   </w:style>
-  <w:style w:type="character" w:customStyle="1" w:styleId="Heading2Char">
-    <w:name w:val="Heading 2 Char"/>
-    <w:aliases w:val="OGC Heading 2 Char"/>
-    <w:basedOn w:val="DefaultParagraphFont"/>
-    <w:link w:val="Heading2"/>
+  <w:style w:type="character" w:customStyle="1" w:styleId="Titre2Car">
+    <w:name w:val="Titre 2 Car"/>
+    <w:aliases w:val="OGC Heading 2 Car"/>
+    <w:basedOn w:val="Policepardfaut"/>
+    <w:link w:val="Titre2"/>
     <w:rsid w:val="004A27B9"/>
     <w:rPr>
       <w:rFonts w:ascii="Times New Roman" w:eastAsia="Times New Roman" w:hAnsi="Times New Roman" w:cs="Arial"/>
@@ -8669,11 +8669,11 @@
       <w:lang w:val="en-US"/>
     </w:rPr>
   </w:style>
-  <w:style w:type="character" w:customStyle="1" w:styleId="Heading3Char">
-    <w:name w:val="Heading 3 Char"/>
-    <w:aliases w:val="OGC Heading 3 Char"/>
-    <w:basedOn w:val="DefaultParagraphFont"/>
-    <w:link w:val="Heading3"/>
+  <w:style w:type="character" w:customStyle="1" w:styleId="Titre3Car">
+    <w:name w:val="Titre 3 Car"/>
+    <w:aliases w:val="OGC Heading 3 Car"/>
+    <w:basedOn w:val="Policepardfaut"/>
+    <w:link w:val="Titre3"/>
     <w:rsid w:val="004A27B9"/>
     <w:rPr>
       <w:rFonts w:ascii="Times New Roman" w:eastAsia="Times New Roman" w:hAnsi="Times New Roman" w:cs="Arial"/>
@@ -8684,11 +8684,11 @@
       <w:lang w:val="en-US"/>
     </w:rPr>
   </w:style>
-  <w:style w:type="character" w:customStyle="1" w:styleId="Heading4Char">
-    <w:name w:val="Heading 4 Char"/>
-    <w:aliases w:val="OGC Heading 4 Char"/>
-    <w:basedOn w:val="DefaultParagraphFont"/>
-    <w:link w:val="Heading4"/>
+  <w:style w:type="character" w:customStyle="1" w:styleId="Titre4Car">
+    <w:name w:val="Titre 4 Car"/>
+    <w:aliases w:val="OGC Heading 4 Car"/>
+    <w:basedOn w:val="Policepardfaut"/>
+    <w:link w:val="Titre4"/>
     <w:rsid w:val="004A27B9"/>
     <w:rPr>
       <w:rFonts w:ascii="Times New Roman" w:eastAsia="Times New Roman" w:hAnsi="Times New Roman" w:cs="Times New Roman"/>
@@ -8699,10 +8699,10 @@
       <w:lang w:val="en-US"/>
     </w:rPr>
   </w:style>
-  <w:style w:type="character" w:customStyle="1" w:styleId="Heading5Char">
-    <w:name w:val="Heading 5 Char"/>
-    <w:basedOn w:val="DefaultParagraphFont"/>
-    <w:link w:val="Heading5"/>
+  <w:style w:type="character" w:customStyle="1" w:styleId="Titre5Car">
+    <w:name w:val="Titre 5 Car"/>
+    <w:basedOn w:val="Policepardfaut"/>
+    <w:link w:val="Titre5"/>
     <w:rsid w:val="004A27B9"/>
     <w:rPr>
       <w:rFonts w:ascii="Times New Roman" w:eastAsia="Times New Roman" w:hAnsi="Times New Roman" w:cs="Times New Roman"/>
@@ -8714,10 +8714,10 @@
       <w:lang w:val="en-US"/>
     </w:rPr>
   </w:style>
-  <w:style w:type="character" w:customStyle="1" w:styleId="Heading6Char">
-    <w:name w:val="Heading 6 Char"/>
-    <w:basedOn w:val="DefaultParagraphFont"/>
-    <w:link w:val="Heading6"/>
+  <w:style w:type="character" w:customStyle="1" w:styleId="Titre6Car">
+    <w:name w:val="Titre 6 Car"/>
+    <w:basedOn w:val="Policepardfaut"/>
+    <w:link w:val="Titre6"/>
     <w:rsid w:val="004A27B9"/>
     <w:rPr>
       <w:rFonts w:ascii="Times New Roman" w:eastAsia="Times New Roman" w:hAnsi="Times New Roman" w:cs="Times New Roman"/>
@@ -8726,10 +8726,10 @@
       <w:lang w:val="en-US"/>
     </w:rPr>
   </w:style>
-  <w:style w:type="character" w:customStyle="1" w:styleId="Heading7Char">
-    <w:name w:val="Heading 7 Char"/>
-    <w:basedOn w:val="DefaultParagraphFont"/>
-    <w:link w:val="Heading7"/>
+  <w:style w:type="character" w:customStyle="1" w:styleId="Titre7Car">
+    <w:name w:val="Titre 7 Car"/>
+    <w:basedOn w:val="Policepardfaut"/>
+    <w:link w:val="Titre7"/>
     <w:rsid w:val="004A27B9"/>
     <w:rPr>
       <w:rFonts w:ascii="Times New Roman" w:eastAsia="Times New Roman" w:hAnsi="Times New Roman" w:cs="Times New Roman"/>
@@ -8738,10 +8738,10 @@
       <w:lang w:val="en-US"/>
     </w:rPr>
   </w:style>
-  <w:style w:type="character" w:customStyle="1" w:styleId="Heading8Char">
-    <w:name w:val="Heading 8 Char"/>
-    <w:basedOn w:val="DefaultParagraphFont"/>
-    <w:link w:val="Heading8"/>
+  <w:style w:type="character" w:customStyle="1" w:styleId="Titre8Car">
+    <w:name w:val="Titre 8 Car"/>
+    <w:basedOn w:val="Policepardfaut"/>
+    <w:link w:val="Titre8"/>
     <w:rsid w:val="004A27B9"/>
     <w:rPr>
       <w:rFonts w:ascii="Times New Roman" w:eastAsia="Times New Roman" w:hAnsi="Times New Roman" w:cs="Times New Roman"/>
@@ -8752,17 +8752,17 @@
       <w:lang w:val="en-US"/>
     </w:rPr>
   </w:style>
-  <w:style w:type="character" w:customStyle="1" w:styleId="Heading9Char">
-    <w:name w:val="Heading 9 Char"/>
-    <w:basedOn w:val="DefaultParagraphFont"/>
-    <w:link w:val="Heading9"/>
+  <w:style w:type="character" w:customStyle="1" w:styleId="Titre9Car">
+    <w:name w:val="Titre 9 Car"/>
+    <w:basedOn w:val="Policepardfaut"/>
+    <w:link w:val="Titre9"/>
     <w:rsid w:val="004A27B9"/>
     <w:rPr>
       <w:rFonts w:ascii="Arial" w:eastAsia="Times New Roman" w:hAnsi="Arial" w:cs="Arial"/>
       <w:lang w:val="en-US"/>
     </w:rPr>
   </w:style>
-  <w:style w:type="character" w:styleId="CommentReference">
+  <w:style w:type="character" w:styleId="Marquedecommentaire">
     <w:name w:val="annotation reference"/>
     <w:uiPriority w:val="99"/>
     <w:semiHidden/>
@@ -8773,10 +8773,10 @@
       <w:szCs w:val="16"/>
     </w:rPr>
   </w:style>
-  <w:style w:type="paragraph" w:styleId="BalloonText">
+  <w:style w:type="paragraph" w:styleId="Textedebulles">
     <w:name w:val="Balloon Text"/>
     <w:basedOn w:val="Normal"/>
-    <w:link w:val="BalloonTextChar"/>
+    <w:link w:val="TextedebullesCar"/>
     <w:uiPriority w:val="99"/>
     <w:semiHidden/>
     <w:unhideWhenUsed/>
@@ -8790,10 +8790,10 @@
       <w:szCs w:val="16"/>
     </w:rPr>
   </w:style>
-  <w:style w:type="character" w:customStyle="1" w:styleId="BalloonTextChar">
-    <w:name w:val="Balloon Text Char"/>
-    <w:basedOn w:val="DefaultParagraphFont"/>
-    <w:link w:val="BalloonText"/>
+  <w:style w:type="character" w:customStyle="1" w:styleId="TextedebullesCar">
+    <w:name w:val="Texte de bulles Car"/>
+    <w:basedOn w:val="Policepardfaut"/>
+    <w:link w:val="Textedebulles"/>
     <w:uiPriority w:val="99"/>
     <w:semiHidden/>
     <w:rsid w:val="004A27B9"/>
@@ -8803,9 +8803,9 @@
       <w:szCs w:val="16"/>
     </w:rPr>
   </w:style>
-  <w:style w:type="character" w:styleId="Hyperlink">
+  <w:style w:type="character" w:styleId="Lienhypertexte">
     <w:name w:val="Hyperlink"/>
-    <w:basedOn w:val="DefaultParagraphFont"/>
+    <w:basedOn w:val="Policepardfaut"/>
     <w:uiPriority w:val="99"/>
     <w:unhideWhenUsed/>
     <w:rsid w:val="004A27B9"/>
@@ -8814,7 +8814,7 @@
       <w:u w:val="single"/>
     </w:rPr>
   </w:style>
-  <w:style w:type="paragraph" w:styleId="ListParagraph">
+  <w:style w:type="paragraph" w:styleId="Paragraphedeliste">
     <w:name w:val="List Paragraph"/>
     <w:basedOn w:val="Normal"/>
     <w:uiPriority w:val="34"/>
@@ -8825,11 +8825,11 @@
       <w:contextualSpacing/>
     </w:pPr>
   </w:style>
-  <w:style w:type="paragraph" w:styleId="CommentSubject">
+  <w:style w:type="paragraph" w:styleId="Objetducommentaire">
     <w:name w:val="annotation subject"/>
-    <w:basedOn w:val="CommentText"/>
-    <w:next w:val="CommentText"/>
-    <w:link w:val="CommentSubjectChar"/>
+    <w:basedOn w:val="Commentaire"/>
+    <w:next w:val="Commentaire"/>
+    <w:link w:val="ObjetducommentaireCar"/>
     <w:uiPriority w:val="99"/>
     <w:semiHidden/>
     <w:unhideWhenUsed/>
@@ -8844,10 +8844,10 @@
       <w:lang w:val="en-CA"/>
     </w:rPr>
   </w:style>
-  <w:style w:type="character" w:customStyle="1" w:styleId="CommentSubjectChar">
-    <w:name w:val="Comment Subject Char"/>
-    <w:basedOn w:val="CommentTextChar"/>
-    <w:link w:val="CommentSubject"/>
+  <w:style w:type="character" w:customStyle="1" w:styleId="ObjetducommentaireCar">
+    <w:name w:val="Objet du commentaire Car"/>
+    <w:basedOn w:val="CommentaireCar"/>
+    <w:link w:val="Objetducommentaire"/>
     <w:uiPriority w:val="99"/>
     <w:semiHidden/>
     <w:rsid w:val="00FC7521"/>
@@ -9023,12 +9023,12 @@
     <w:name w:val="Normal"/>
     <w:qFormat/>
   </w:style>
-  <w:style w:type="paragraph" w:styleId="Heading1">
+  <w:style w:type="paragraph" w:styleId="Titre1">
     <w:name w:val="heading 1"/>
     <w:aliases w:val="OGC Header Level 1,numbered"/>
     <w:basedOn w:val="Normal"/>
     <w:next w:val="Normal"/>
-    <w:link w:val="Heading1Char"/>
+    <w:link w:val="Titre1Car"/>
     <w:uiPriority w:val="9"/>
     <w:qFormat/>
     <w:rsid w:val="004A27B9"/>
@@ -9049,12 +9049,12 @@
       <w:lang w:val="en-US"/>
     </w:rPr>
   </w:style>
-  <w:style w:type="paragraph" w:styleId="Heading2">
+  <w:style w:type="paragraph" w:styleId="Titre2">
     <w:name w:val="heading 2"/>
     <w:aliases w:val="OGC Heading 2"/>
     <w:basedOn w:val="Normal"/>
     <w:next w:val="Normal"/>
-    <w:link w:val="Heading2Char"/>
+    <w:link w:val="Titre2Car"/>
     <w:qFormat/>
     <w:rsid w:val="004A27B9"/>
     <w:pPr>
@@ -9076,12 +9076,12 @@
       <w:lang w:val="en-US"/>
     </w:rPr>
   </w:style>
-  <w:style w:type="paragraph" w:styleId="Heading3">
+  <w:style w:type="paragraph" w:styleId="Titre3">
     <w:name w:val="heading 3"/>
     <w:aliases w:val="OGC Heading 3"/>
     <w:basedOn w:val="Normal"/>
     <w:next w:val="Normal"/>
-    <w:link w:val="Heading3Char"/>
+    <w:link w:val="Titre3Car"/>
     <w:qFormat/>
     <w:rsid w:val="004A27B9"/>
     <w:pPr>
@@ -9102,12 +9102,12 @@
       <w:lang w:val="en-US"/>
     </w:rPr>
   </w:style>
-  <w:style w:type="paragraph" w:styleId="Heading4">
+  <w:style w:type="paragraph" w:styleId="Titre4">
     <w:name w:val="heading 4"/>
     <w:aliases w:val="OGC Heading 4"/>
     <w:basedOn w:val="Normal"/>
     <w:next w:val="Normal"/>
-    <w:link w:val="Heading4Char"/>
+    <w:link w:val="Titre4Car"/>
     <w:qFormat/>
     <w:rsid w:val="004A27B9"/>
     <w:pPr>
@@ -9128,11 +9128,11 @@
       <w:lang w:val="en-US"/>
     </w:rPr>
   </w:style>
-  <w:style w:type="paragraph" w:styleId="Heading5">
+  <w:style w:type="paragraph" w:styleId="Titre5">
     <w:name w:val="heading 5"/>
     <w:basedOn w:val="Normal"/>
     <w:next w:val="Normal"/>
-    <w:link w:val="Heading5Char"/>
+    <w:link w:val="Titre5Car"/>
     <w:qFormat/>
     <w:rsid w:val="004A27B9"/>
     <w:pPr>
@@ -9153,11 +9153,11 @@
       <w:lang w:val="en-US"/>
     </w:rPr>
   </w:style>
-  <w:style w:type="paragraph" w:styleId="Heading6">
+  <w:style w:type="paragraph" w:styleId="Titre6">
     <w:name w:val="heading 6"/>
     <w:basedOn w:val="Normal"/>
     <w:next w:val="Normal"/>
-    <w:link w:val="Heading6Char"/>
+    <w:link w:val="Titre6Car"/>
     <w:rsid w:val="004A27B9"/>
     <w:pPr>
       <w:numPr>
@@ -9174,11 +9174,11 @@
       <w:lang w:val="en-US"/>
     </w:rPr>
   </w:style>
-  <w:style w:type="paragraph" w:styleId="Heading7">
+  <w:style w:type="paragraph" w:styleId="Titre7">
     <w:name w:val="heading 7"/>
     <w:basedOn w:val="Normal"/>
     <w:next w:val="Normal"/>
-    <w:link w:val="Heading7Char"/>
+    <w:link w:val="Titre7Car"/>
     <w:rsid w:val="004A27B9"/>
     <w:pPr>
       <w:numPr>
@@ -9195,11 +9195,11 @@
       <w:lang w:val="en-US"/>
     </w:rPr>
   </w:style>
-  <w:style w:type="paragraph" w:styleId="Heading8">
+  <w:style w:type="paragraph" w:styleId="Titre8">
     <w:name w:val="heading 8"/>
     <w:basedOn w:val="Normal"/>
     <w:next w:val="Normal"/>
-    <w:link w:val="Heading8Char"/>
+    <w:link w:val="Titre8Car"/>
     <w:rsid w:val="004A27B9"/>
     <w:pPr>
       <w:numPr>
@@ -9218,11 +9218,11 @@
       <w:lang w:val="en-US"/>
     </w:rPr>
   </w:style>
-  <w:style w:type="paragraph" w:styleId="Heading9">
+  <w:style w:type="paragraph" w:styleId="Titre9">
     <w:name w:val="heading 9"/>
     <w:basedOn w:val="Normal"/>
     <w:next w:val="Normal"/>
-    <w:link w:val="Heading9Char"/>
+    <w:link w:val="Titre9Car"/>
     <w:rsid w:val="004A27B9"/>
     <w:pPr>
       <w:numPr>
@@ -9237,13 +9237,13 @@
       <w:lang w:val="en-US"/>
     </w:rPr>
   </w:style>
-  <w:style w:type="character" w:default="1" w:styleId="DefaultParagraphFont">
+  <w:style w:type="character" w:default="1" w:styleId="Policepardfaut">
     <w:name w:val="Default Paragraph Font"/>
     <w:uiPriority w:val="1"/>
     <w:semiHidden/>
     <w:unhideWhenUsed/>
   </w:style>
-  <w:style w:type="table" w:default="1" w:styleId="TableNormal">
+  <w:style w:type="table" w:default="1" w:styleId="TableauNormal">
     <w:name w:val="Normal Table"/>
     <w:uiPriority w:val="99"/>
     <w:semiHidden/>
@@ -9258,16 +9258,16 @@
       </w:tblCellMar>
     </w:tblPr>
   </w:style>
-  <w:style w:type="numbering" w:default="1" w:styleId="NoList">
+  <w:style w:type="numbering" w:default="1" w:styleId="Aucuneliste">
     <w:name w:val="No List"/>
     <w:uiPriority w:val="99"/>
     <w:semiHidden/>
     <w:unhideWhenUsed/>
   </w:style>
-  <w:style w:type="paragraph" w:styleId="CommentText">
+  <w:style w:type="paragraph" w:styleId="Commentaire">
     <w:name w:val="annotation text"/>
     <w:basedOn w:val="Normal"/>
-    <w:link w:val="CommentTextChar"/>
+    <w:link w:val="CommentaireCar"/>
     <w:uiPriority w:val="99"/>
     <w:semiHidden/>
     <w:unhideWhenUsed/>
@@ -9282,10 +9282,10 @@
       <w:lang w:val="en-US"/>
     </w:rPr>
   </w:style>
-  <w:style w:type="character" w:customStyle="1" w:styleId="CommentTextChar">
-    <w:name w:val="Comment Text Char"/>
-    <w:basedOn w:val="DefaultParagraphFont"/>
-    <w:link w:val="CommentText"/>
+  <w:style w:type="character" w:customStyle="1" w:styleId="CommentaireCar">
+    <w:name w:val="Commentaire Car"/>
+    <w:basedOn w:val="Policepardfaut"/>
+    <w:link w:val="Commentaire"/>
     <w:uiPriority w:val="99"/>
     <w:semiHidden/>
     <w:rsid w:val="00D742FF"/>
@@ -9296,11 +9296,11 @@
       <w:lang w:val="en-US"/>
     </w:rPr>
   </w:style>
-  <w:style w:type="character" w:customStyle="1" w:styleId="Heading1Char">
-    <w:name w:val="Heading 1 Char"/>
-    <w:aliases w:val="OGC Header Level 1 Char,numbered Char"/>
-    <w:basedOn w:val="DefaultParagraphFont"/>
-    <w:link w:val="Heading1"/>
+  <w:style w:type="character" w:customStyle="1" w:styleId="Titre1Car">
+    <w:name w:val="Titre 1 Car"/>
+    <w:aliases w:val="OGC Header Level 1 Car,numbered Car"/>
+    <w:basedOn w:val="Policepardfaut"/>
+    <w:link w:val="Titre1"/>
     <w:uiPriority w:val="9"/>
     <w:rsid w:val="004A27B9"/>
     <w:rPr>
@@ -9312,11 +9312,11 @@
       <w:lang w:val="en-US"/>
     </w:rPr>
   </w:style>
-  <w:style w:type="character" w:customStyle="1" w:styleId="Heading2Char">
-    <w:name w:val="Heading 2 Char"/>
-    <w:aliases w:val="OGC Heading 2 Char"/>
-    <w:basedOn w:val="DefaultParagraphFont"/>
-    <w:link w:val="Heading2"/>
+  <w:style w:type="character" w:customStyle="1" w:styleId="Titre2Car">
+    <w:name w:val="Titre 2 Car"/>
+    <w:aliases w:val="OGC Heading 2 Car"/>
+    <w:basedOn w:val="Policepardfaut"/>
+    <w:link w:val="Titre2"/>
     <w:rsid w:val="004A27B9"/>
     <w:rPr>
       <w:rFonts w:ascii="Times New Roman" w:eastAsia="Times New Roman" w:hAnsi="Times New Roman" w:cs="Arial"/>
@@ -9328,11 +9328,11 @@
       <w:lang w:val="en-US"/>
     </w:rPr>
   </w:style>
-  <w:style w:type="character" w:customStyle="1" w:styleId="Heading3Char">
-    <w:name w:val="Heading 3 Char"/>
-    <w:aliases w:val="OGC Heading 3 Char"/>
-    <w:basedOn w:val="DefaultParagraphFont"/>
-    <w:link w:val="Heading3"/>
+  <w:style w:type="character" w:customStyle="1" w:styleId="Titre3Car">
+    <w:name w:val="Titre 3 Car"/>
+    <w:aliases w:val="OGC Heading 3 Car"/>
+    <w:basedOn w:val="Policepardfaut"/>
+    <w:link w:val="Titre3"/>
     <w:rsid w:val="004A27B9"/>
     <w:rPr>
       <w:rFonts w:ascii="Times New Roman" w:eastAsia="Times New Roman" w:hAnsi="Times New Roman" w:cs="Arial"/>
@@ -9343,11 +9343,11 @@
       <w:lang w:val="en-US"/>
     </w:rPr>
   </w:style>
-  <w:style w:type="character" w:customStyle="1" w:styleId="Heading4Char">
-    <w:name w:val="Heading 4 Char"/>
-    <w:aliases w:val="OGC Heading 4 Char"/>
-    <w:basedOn w:val="DefaultParagraphFont"/>
-    <w:link w:val="Heading4"/>
+  <w:style w:type="character" w:customStyle="1" w:styleId="Titre4Car">
+    <w:name w:val="Titre 4 Car"/>
+    <w:aliases w:val="OGC Heading 4 Car"/>
+    <w:basedOn w:val="Policepardfaut"/>
+    <w:link w:val="Titre4"/>
     <w:rsid w:val="004A27B9"/>
     <w:rPr>
       <w:rFonts w:ascii="Times New Roman" w:eastAsia="Times New Roman" w:hAnsi="Times New Roman" w:cs="Times New Roman"/>
@@ -9358,10 +9358,10 @@
       <w:lang w:val="en-US"/>
     </w:rPr>
   </w:style>
-  <w:style w:type="character" w:customStyle="1" w:styleId="Heading5Char">
-    <w:name w:val="Heading 5 Char"/>
-    <w:basedOn w:val="DefaultParagraphFont"/>
-    <w:link w:val="Heading5"/>
+  <w:style w:type="character" w:customStyle="1" w:styleId="Titre5Car">
+    <w:name w:val="Titre 5 Car"/>
+    <w:basedOn w:val="Policepardfaut"/>
+    <w:link w:val="Titre5"/>
     <w:rsid w:val="004A27B9"/>
     <w:rPr>
       <w:rFonts w:ascii="Times New Roman" w:eastAsia="Times New Roman" w:hAnsi="Times New Roman" w:cs="Times New Roman"/>
@@ -9373,10 +9373,10 @@
       <w:lang w:val="en-US"/>
     </w:rPr>
   </w:style>
-  <w:style w:type="character" w:customStyle="1" w:styleId="Heading6Char">
-    <w:name w:val="Heading 6 Char"/>
-    <w:basedOn w:val="DefaultParagraphFont"/>
-    <w:link w:val="Heading6"/>
+  <w:style w:type="character" w:customStyle="1" w:styleId="Titre6Car">
+    <w:name w:val="Titre 6 Car"/>
+    <w:basedOn w:val="Policepardfaut"/>
+    <w:link w:val="Titre6"/>
     <w:rsid w:val="004A27B9"/>
     <w:rPr>
       <w:rFonts w:ascii="Times New Roman" w:eastAsia="Times New Roman" w:hAnsi="Times New Roman" w:cs="Times New Roman"/>
@@ -9385,10 +9385,10 @@
       <w:lang w:val="en-US"/>
     </w:rPr>
   </w:style>
-  <w:style w:type="character" w:customStyle="1" w:styleId="Heading7Char">
-    <w:name w:val="Heading 7 Char"/>
-    <w:basedOn w:val="DefaultParagraphFont"/>
-    <w:link w:val="Heading7"/>
+  <w:style w:type="character" w:customStyle="1" w:styleId="Titre7Car">
+    <w:name w:val="Titre 7 Car"/>
+    <w:basedOn w:val="Policepardfaut"/>
+    <w:link w:val="Titre7"/>
     <w:rsid w:val="004A27B9"/>
     <w:rPr>
       <w:rFonts w:ascii="Times New Roman" w:eastAsia="Times New Roman" w:hAnsi="Times New Roman" w:cs="Times New Roman"/>
@@ -9397,10 +9397,10 @@
       <w:lang w:val="en-US"/>
     </w:rPr>
   </w:style>
-  <w:style w:type="character" w:customStyle="1" w:styleId="Heading8Char">
-    <w:name w:val="Heading 8 Char"/>
-    <w:basedOn w:val="DefaultParagraphFont"/>
-    <w:link w:val="Heading8"/>
+  <w:style w:type="character" w:customStyle="1" w:styleId="Titre8Car">
+    <w:name w:val="Titre 8 Car"/>
+    <w:basedOn w:val="Policepardfaut"/>
+    <w:link w:val="Titre8"/>
     <w:rsid w:val="004A27B9"/>
     <w:rPr>
       <w:rFonts w:ascii="Times New Roman" w:eastAsia="Times New Roman" w:hAnsi="Times New Roman" w:cs="Times New Roman"/>
@@ -9411,17 +9411,17 @@
       <w:lang w:val="en-US"/>
     </w:rPr>
   </w:style>
-  <w:style w:type="character" w:customStyle="1" w:styleId="Heading9Char">
-    <w:name w:val="Heading 9 Char"/>
-    <w:basedOn w:val="DefaultParagraphFont"/>
-    <w:link w:val="Heading9"/>
+  <w:style w:type="character" w:customStyle="1" w:styleId="Titre9Car">
+    <w:name w:val="Titre 9 Car"/>
+    <w:basedOn w:val="Policepardfaut"/>
+    <w:link w:val="Titre9"/>
     <w:rsid w:val="004A27B9"/>
     <w:rPr>
       <w:rFonts w:ascii="Arial" w:eastAsia="Times New Roman" w:hAnsi="Arial" w:cs="Arial"/>
       <w:lang w:val="en-US"/>
     </w:rPr>
   </w:style>
-  <w:style w:type="character" w:styleId="CommentReference">
+  <w:style w:type="character" w:styleId="Marquedecommentaire">
     <w:name w:val="annotation reference"/>
     <w:uiPriority w:val="99"/>
     <w:semiHidden/>
@@ -9432,10 +9432,10 @@
       <w:szCs w:val="16"/>
     </w:rPr>
   </w:style>
-  <w:style w:type="paragraph" w:styleId="BalloonText">
+  <w:style w:type="paragraph" w:styleId="Textedebulles">
     <w:name w:val="Balloon Text"/>
     <w:basedOn w:val="Normal"/>
-    <w:link w:val="BalloonTextChar"/>
+    <w:link w:val="TextedebullesCar"/>
     <w:uiPriority w:val="99"/>
     <w:semiHidden/>
     <w:unhideWhenUsed/>
@@ -9449,10 +9449,10 @@
       <w:szCs w:val="16"/>
     </w:rPr>
   </w:style>
-  <w:style w:type="character" w:customStyle="1" w:styleId="BalloonTextChar">
-    <w:name w:val="Balloon Text Char"/>
-    <w:basedOn w:val="DefaultParagraphFont"/>
-    <w:link w:val="BalloonText"/>
+  <w:style w:type="character" w:customStyle="1" w:styleId="TextedebullesCar">
+    <w:name w:val="Texte de bulles Car"/>
+    <w:basedOn w:val="Policepardfaut"/>
+    <w:link w:val="Textedebulles"/>
     <w:uiPriority w:val="99"/>
     <w:semiHidden/>
     <w:rsid w:val="004A27B9"/>
@@ -9462,9 +9462,9 @@
       <w:szCs w:val="16"/>
     </w:rPr>
   </w:style>
-  <w:style w:type="character" w:styleId="Hyperlink">
+  <w:style w:type="character" w:styleId="Lienhypertexte">
     <w:name w:val="Hyperlink"/>
-    <w:basedOn w:val="DefaultParagraphFont"/>
+    <w:basedOn w:val="Policepardfaut"/>
     <w:uiPriority w:val="99"/>
     <w:unhideWhenUsed/>
     <w:rsid w:val="004A27B9"/>
@@ -9473,7 +9473,7 @@
       <w:u w:val="single"/>
     </w:rPr>
   </w:style>
-  <w:style w:type="paragraph" w:styleId="ListParagraph">
+  <w:style w:type="paragraph" w:styleId="Paragraphedeliste">
     <w:name w:val="List Paragraph"/>
     <w:basedOn w:val="Normal"/>
     <w:uiPriority w:val="34"/>
@@ -9484,11 +9484,11 @@
       <w:contextualSpacing/>
     </w:pPr>
   </w:style>
-  <w:style w:type="paragraph" w:styleId="CommentSubject">
+  <w:style w:type="paragraph" w:styleId="Objetducommentaire">
     <w:name w:val="annotation subject"/>
-    <w:basedOn w:val="CommentText"/>
-    <w:next w:val="CommentText"/>
-    <w:link w:val="CommentSubjectChar"/>
+    <w:basedOn w:val="Commentaire"/>
+    <w:next w:val="Commentaire"/>
+    <w:link w:val="ObjetducommentaireCar"/>
     <w:uiPriority w:val="99"/>
     <w:semiHidden/>
     <w:unhideWhenUsed/>
@@ -9503,10 +9503,10 @@
       <w:lang w:val="en-CA"/>
     </w:rPr>
   </w:style>
-  <w:style w:type="character" w:customStyle="1" w:styleId="CommentSubjectChar">
-    <w:name w:val="Comment Subject Char"/>
-    <w:basedOn w:val="CommentTextChar"/>
-    <w:link w:val="CommentSubject"/>
+  <w:style w:type="character" w:customStyle="1" w:styleId="ObjetducommentaireCar">
+    <w:name w:val="Objet du commentaire Car"/>
+    <w:basedOn w:val="CommentaireCar"/>
+    <w:link w:val="Objetducommentaire"/>
     <w:uiPriority w:val="99"/>
     <w:semiHidden/>
     <w:rsid w:val="00FC7521"/>

</xml_diff>